<commit_message>
update BookRecorder.xlsx and S007_ProgrammingGuide.docx
</commit_message>
<xml_diff>
--- a/S007_ProgrammingGuide.docx
+++ b/S007_ProgrammingGuide.docx
@@ -1,6 +1,6 @@
 
 <file path=word/document.xml><?xml version="1.0" encoding="utf-8"?>
-<w:document xmlns:wpc="http://schemas.microsoft.com/office/word/2010/wordprocessingCanvas" xmlns:cx="http://schemas.microsoft.com/office/drawing/2014/chartex" xmlns:cx1="http://schemas.microsoft.com/office/drawing/2015/9/8/chartex" xmlns:cx2="http://schemas.microsoft.com/office/drawing/2015/10/21/chartex" xmlns:cx3="http://schemas.microsoft.com/office/drawing/2016/5/9/chartex" xmlns:cx4="http://schemas.microsoft.com/office/drawing/2016/5/10/chartex" xmlns:cx5="http://schemas.microsoft.com/office/drawing/2016/5/11/chartex" xmlns:cx6="http://schemas.microsoft.com/office/drawing/2016/5/12/chartex" xmlns:cx7="http://schemas.microsoft.com/office/drawing/2016/5/13/chartex" xmlns:cx8="http://schemas.microsoft.com/office/drawing/2016/5/14/chartex" xmlns:mc="http://schemas.openxmlformats.org/markup-compatibility/2006" xmlns:aink="http://schemas.microsoft.com/office/drawing/2016/ink" xmlns:am3d="http://schemas.microsoft.com/office/drawing/2017/model3d" xmlns:o="urn:schemas-microsoft-com:office:office" xmlns:r="http://schemas.openxmlformats.org/officeDocument/2006/relationships" xmlns:m="http://schemas.openxmlformats.org/officeDocument/2006/math" xmlns:v="urn:schemas-microsoft-com:vml" xmlns:wp14="http://schemas.microsoft.com/office/word/2010/wordprocessingDrawing" xmlns:wp="http://schemas.openxmlformats.org/drawingml/2006/wordprocessingDrawing" xmlns:w10="urn:schemas-microsoft-com:office:word" xmlns:w="http://schemas.openxmlformats.org/wordprocessingml/2006/main" xmlns:w14="http://schemas.microsoft.com/office/word/2010/wordml" xmlns:w15="http://schemas.microsoft.com/office/word/2012/wordml" xmlns:w16cid="http://schemas.microsoft.com/office/word/2016/wordml/cid" xmlns:w16se="http://schemas.microsoft.com/office/word/2015/wordml/symex" xmlns:wpg="http://schemas.microsoft.com/office/word/2010/wordprocessingGroup" xmlns:wpi="http://schemas.microsoft.com/office/word/2010/wordprocessingInk" xmlns:wne="http://schemas.microsoft.com/office/word/2006/wordml" xmlns:wps="http://schemas.microsoft.com/office/word/2010/wordprocessingShape" mc:Ignorable="w14 w15 w16se w16cid wp14">
+<w:document xmlns:wpc="http://schemas.microsoft.com/office/word/2010/wordprocessingCanvas" xmlns:cx="http://schemas.microsoft.com/office/drawing/2014/chartex" xmlns:mc="http://schemas.openxmlformats.org/markup-compatibility/2006" xmlns:o="urn:schemas-microsoft-com:office:office" xmlns:r="http://schemas.openxmlformats.org/officeDocument/2006/relationships" xmlns:m="http://schemas.openxmlformats.org/officeDocument/2006/math" xmlns:v="urn:schemas-microsoft-com:vml" xmlns:wp14="http://schemas.microsoft.com/office/word/2010/wordprocessingDrawing" xmlns:wp="http://schemas.openxmlformats.org/drawingml/2006/wordprocessingDrawing" xmlns:w10="urn:schemas-microsoft-com:office:word" xmlns:w="http://schemas.openxmlformats.org/wordprocessingml/2006/main" xmlns:w14="http://schemas.microsoft.com/office/word/2010/wordml" xmlns:w15="http://schemas.microsoft.com/office/word/2012/wordml" xmlns:w16se="http://schemas.microsoft.com/office/word/2015/wordml/symex" xmlns:wpg="http://schemas.microsoft.com/office/word/2010/wordprocessingGroup" xmlns:wpi="http://schemas.microsoft.com/office/word/2010/wordprocessingInk" xmlns:wne="http://schemas.microsoft.com/office/word/2006/wordml" xmlns:wps="http://schemas.microsoft.com/office/word/2010/wordprocessingShape" mc:Ignorable="w14 w15 w16se wp14">
   <w:body>
     <w:p>
       <w:pPr>
@@ -2279,7 +2279,6 @@
         </w:rPr>
       </w:pPr>
       <w:bookmarkStart w:id="2" w:name="_Toc11339751"/>
-      <w:proofErr w:type="spellStart"/>
       <w:r>
         <w:rPr>
           <w:lang w:eastAsia="ko-KR"/>
@@ -2293,22 +2292,13 @@
         </w:rPr>
         <w:t>trcpy</w:t>
       </w:r>
-      <w:proofErr w:type="spellEnd"/>
-      <w:r>
-        <w:rPr>
-          <w:lang w:eastAsia="ko-KR"/>
-        </w:rPr>
-        <w:t xml:space="preserve"> vs </w:t>
-      </w:r>
-      <w:proofErr w:type="spellStart"/>
-      <w:r>
-        <w:rPr>
-          <w:lang w:eastAsia="ko-KR"/>
-        </w:rPr>
-        <w:t>strcpy_s</w:t>
+      <w:r>
+        <w:rPr>
+          <w:lang w:eastAsia="ko-KR"/>
+        </w:rPr>
+        <w:t xml:space="preserve"> vs strcpy_s</w:t>
       </w:r>
       <w:bookmarkEnd w:id="2"/>
-      <w:proofErr w:type="spellEnd"/>
     </w:p>
     <w:p>
       <w:pPr>
@@ -2330,42 +2320,12 @@
         </w:rPr>
         <w:t xml:space="preserve"> </w:t>
       </w:r>
-      <w:proofErr w:type="spellStart"/>
-      <w:r>
-        <w:rPr>
-          <w:lang w:eastAsia="ko-KR"/>
-        </w:rPr>
-        <w:t>strcpy_s</w:t>
-      </w:r>
-      <w:proofErr w:type="spellEnd"/>
-      <w:r>
-        <w:rPr>
-          <w:lang w:eastAsia="ko-KR"/>
-        </w:rPr>
-        <w:t xml:space="preserve">, </w:t>
-      </w:r>
-      <w:proofErr w:type="spellStart"/>
-      <w:r>
-        <w:rPr>
-          <w:lang w:eastAsia="ko-KR"/>
-        </w:rPr>
-        <w:t>sprintf_s</w:t>
-      </w:r>
-      <w:proofErr w:type="spellEnd"/>
-      <w:r>
-        <w:rPr>
-          <w:lang w:eastAsia="ko-KR"/>
-        </w:rPr>
-        <w:t xml:space="preserve">, </w:t>
-      </w:r>
-      <w:proofErr w:type="spellStart"/>
-      <w:r>
-        <w:rPr>
-          <w:lang w:eastAsia="ko-KR"/>
-        </w:rPr>
-        <w:t>strcat_s</w:t>
-      </w:r>
-      <w:proofErr w:type="spellEnd"/>
+      <w:r>
+        <w:rPr>
+          <w:lang w:eastAsia="ko-KR"/>
+        </w:rPr>
+        <w:t>strcpy_s, sprintf_s, strcat_s</w:t>
+      </w:r>
       <w:r>
         <w:rPr>
           <w:rFonts w:hint="eastAsia"/>
@@ -2484,14 +2444,12 @@
         </w:rPr>
         <w:t xml:space="preserve"> </w:t>
       </w:r>
-      <w:proofErr w:type="spellStart"/>
       <w:r>
         <w:rPr>
           <w:lang w:eastAsia="ko-KR"/>
         </w:rPr>
         <w:t>strcpy</w:t>
       </w:r>
-      <w:proofErr w:type="spellEnd"/>
       <w:r>
         <w:rPr>
           <w:rFonts w:hint="eastAsia"/>
@@ -2686,28 +2644,12 @@
         </w:rPr>
         <w:t xml:space="preserve"> </w:t>
       </w:r>
-      <w:proofErr w:type="spellStart"/>
-      <w:r>
-        <w:rPr>
-          <w:lang w:eastAsia="ko-KR"/>
-        </w:rPr>
-        <w:t>size_t</w:t>
-      </w:r>
-      <w:proofErr w:type="spellEnd"/>
-      <w:r>
-        <w:rPr>
-          <w:lang w:eastAsia="ko-KR"/>
-        </w:rPr>
-        <w:t xml:space="preserve"> </w:t>
-      </w:r>
-      <w:proofErr w:type="spellStart"/>
-      <w:r>
-        <w:rPr>
-          <w:lang w:eastAsia="ko-KR"/>
-        </w:rPr>
-        <w:t>numberOfElements</w:t>
-      </w:r>
-      <w:proofErr w:type="spellEnd"/>
+      <w:r>
+        <w:rPr>
+          <w:lang w:eastAsia="ko-KR"/>
+        </w:rPr>
+        <w:t>size_t numberOfElements</w:t>
+      </w:r>
       <w:r>
         <w:rPr>
           <w:rFonts w:hint="eastAsia"/>
@@ -2740,21 +2682,7 @@
         <w:rPr>
           <w:lang w:eastAsia="ko-KR"/>
         </w:rPr>
-        <w:t xml:space="preserve"> </w:t>
-      </w:r>
-      <w:proofErr w:type="spellStart"/>
-      <w:r>
-        <w:rPr>
-          <w:lang w:eastAsia="ko-KR"/>
-        </w:rPr>
-        <w:t>Sizeof</w:t>
-      </w:r>
-      <w:proofErr w:type="spellEnd"/>
-      <w:r>
-        <w:rPr>
-          <w:lang w:eastAsia="ko-KR"/>
-        </w:rPr>
-        <w:t>(buffer)</w:t>
+        <w:t xml:space="preserve"> Sizeof(buffer)</w:t>
       </w:r>
       <w:r>
         <w:rPr>
@@ -2788,21 +2716,7 @@
         <w:rPr>
           <w:lang w:eastAsia="ko-KR"/>
         </w:rPr>
-        <w:t>_</w:t>
-      </w:r>
-      <w:proofErr w:type="spellStart"/>
-      <w:r>
-        <w:rPr>
-          <w:lang w:eastAsia="ko-KR"/>
-        </w:rPr>
-        <w:t>countof</w:t>
-      </w:r>
-      <w:proofErr w:type="spellEnd"/>
-      <w:r>
-        <w:rPr>
-          <w:lang w:eastAsia="ko-KR"/>
-        </w:rPr>
-        <w:t>(buffer)</w:t>
+        <w:t>_countof(buffer)</w:t>
       </w:r>
       <w:r>
         <w:rPr>
@@ -2853,7 +2767,6 @@
           <w:lang w:eastAsia="ko-KR"/>
         </w:rPr>
       </w:pPr>
-      <w:proofErr w:type="spellStart"/>
       <w:r>
         <w:rPr>
           <w:lang w:eastAsia="ko-KR"/>
@@ -2871,98 +2784,7 @@
         <w:rPr>
           <w:lang w:eastAsia="ko-KR"/>
         </w:rPr>
-        <w:t>t</w:t>
-      </w:r>
-      <w:proofErr w:type="spellEnd"/>
-      <w:r>
-        <w:rPr>
-          <w:lang w:eastAsia="ko-KR"/>
-        </w:rPr>
-        <w:t xml:space="preserve"> </w:t>
-      </w:r>
-      <w:proofErr w:type="spellStart"/>
-      <w:r>
-        <w:rPr>
-          <w:lang w:eastAsia="ko-KR"/>
-        </w:rPr>
-        <w:t>strcpy_</w:t>
-      </w:r>
-      <w:proofErr w:type="gramStart"/>
-      <w:r>
-        <w:rPr>
-          <w:lang w:eastAsia="ko-KR"/>
-        </w:rPr>
-        <w:t>s</w:t>
-      </w:r>
-      <w:proofErr w:type="spellEnd"/>
-      <w:r>
-        <w:rPr>
-          <w:lang w:eastAsia="ko-KR"/>
-        </w:rPr>
-        <w:t>(</w:t>
-      </w:r>
-      <w:proofErr w:type="gramEnd"/>
-      <w:r>
-        <w:rPr>
-          <w:lang w:eastAsia="ko-KR"/>
-        </w:rPr>
-        <w:t>char *</w:t>
-      </w:r>
-      <w:proofErr w:type="spellStart"/>
-      <w:r>
-        <w:rPr>
-          <w:lang w:eastAsia="ko-KR"/>
-        </w:rPr>
-        <w:t>strDest</w:t>
-      </w:r>
-      <w:proofErr w:type="spellEnd"/>
-      <w:r>
-        <w:rPr>
-          <w:lang w:eastAsia="ko-KR"/>
-        </w:rPr>
-        <w:t xml:space="preserve">, </w:t>
-      </w:r>
-      <w:proofErr w:type="spellStart"/>
-      <w:r>
-        <w:rPr>
-          <w:lang w:eastAsia="ko-KR"/>
-        </w:rPr>
-        <w:t>size_t</w:t>
-      </w:r>
-      <w:proofErr w:type="spellEnd"/>
-      <w:r>
-        <w:rPr>
-          <w:lang w:eastAsia="ko-KR"/>
-        </w:rPr>
-        <w:t xml:space="preserve"> </w:t>
-      </w:r>
-      <w:proofErr w:type="spellStart"/>
-      <w:r>
-        <w:rPr>
-          <w:lang w:eastAsia="ko-KR"/>
-        </w:rPr>
-        <w:t>numberOfElements</w:t>
-      </w:r>
-      <w:proofErr w:type="spellEnd"/>
-      <w:r>
-        <w:rPr>
-          <w:lang w:eastAsia="ko-KR"/>
-        </w:rPr>
-        <w:t>, const char *</w:t>
-      </w:r>
-      <w:proofErr w:type="spellStart"/>
-      <w:r>
-        <w:rPr>
-          <w:lang w:eastAsia="ko-KR"/>
-        </w:rPr>
-        <w:t>strSrc</w:t>
-      </w:r>
-      <w:proofErr w:type="spellEnd"/>
-      <w:r>
-        <w:rPr>
-          <w:lang w:eastAsia="ko-KR"/>
-        </w:rPr>
-        <w:t>);</w:t>
+        <w:t>t strcpy_s(char *strDest, size_t numberOfElements, const char *strSrc);</w:t>
       </w:r>
     </w:p>
     <w:p>
@@ -3013,19 +2835,11 @@
         </w:rPr>
         <w:t xml:space="preserve"> </w:t>
       </w:r>
-      <w:proofErr w:type="spellStart"/>
-      <w:r>
-        <w:rPr>
-          <w:lang w:eastAsia="ko-KR"/>
-        </w:rPr>
-        <w:t>strDest</w:t>
-      </w:r>
-      <w:proofErr w:type="spellEnd"/>
-      <w:r>
-        <w:rPr>
-          <w:lang w:eastAsia="ko-KR"/>
-        </w:rPr>
-        <w:t xml:space="preserve"> </w:t>
+      <w:r>
+        <w:rPr>
+          <w:lang w:eastAsia="ko-KR"/>
+        </w:rPr>
+        <w:t xml:space="preserve">strDest </w:t>
       </w:r>
       <w:r>
         <w:rPr>
@@ -3131,14 +2945,12 @@
         </w:rPr>
         <w:t xml:space="preserve"> </w:t>
       </w:r>
-      <w:proofErr w:type="spellStart"/>
       <w:r>
         <w:rPr>
           <w:lang w:eastAsia="ko-KR"/>
         </w:rPr>
         <w:t>strcpy</w:t>
       </w:r>
-      <w:proofErr w:type="spellEnd"/>
       <w:r>
         <w:rPr>
           <w:rFonts w:hint="eastAsia"/>
@@ -3377,7 +3189,6 @@
         </w:rPr>
         <w:t xml:space="preserve"> </w:t>
       </w:r>
-      <w:proofErr w:type="spellStart"/>
       <w:r>
         <w:rPr>
           <w:rFonts w:hint="eastAsia"/>
@@ -3385,7 +3196,6 @@
         </w:rPr>
         <w:t>할당시</w:t>
       </w:r>
-      <w:proofErr w:type="spellEnd"/>
       <w:r>
         <w:rPr>
           <w:rFonts w:hint="eastAsia"/>
@@ -3537,21 +3347,7 @@
         <w:rPr>
           <w:lang w:eastAsia="ko-KR"/>
         </w:rPr>
-        <w:t xml:space="preserve"> </w:t>
-      </w:r>
-      <w:proofErr w:type="spellStart"/>
-      <w:r>
-        <w:rPr>
-          <w:lang w:eastAsia="ko-KR"/>
-        </w:rPr>
-        <w:t>strcpy_s</w:t>
-      </w:r>
-      <w:proofErr w:type="spellEnd"/>
-      <w:r>
-        <w:rPr>
-          <w:lang w:eastAsia="ko-KR"/>
-        </w:rPr>
-        <w:t xml:space="preserve"> </w:t>
+        <w:t xml:space="preserve"> strcpy_s </w:t>
       </w:r>
       <w:r>
         <w:rPr>
@@ -3824,19 +3620,11 @@
         </w:rPr>
       </w:pPr>
       <w:bookmarkStart w:id="5" w:name="_Toc11339754"/>
-      <w:proofErr w:type="spellStart"/>
-      <w:r>
-        <w:rPr>
-          <w:lang w:eastAsia="ko-KR"/>
-        </w:rPr>
-        <w:t>static_cast</w:t>
-      </w:r>
-      <w:proofErr w:type="spellEnd"/>
-      <w:r>
-        <w:rPr>
-          <w:lang w:eastAsia="ko-KR"/>
-        </w:rPr>
-        <w:t>&lt;type&gt;(value)</w:t>
+      <w:r>
+        <w:rPr>
+          <w:lang w:eastAsia="ko-KR"/>
+        </w:rPr>
+        <w:t>static_cast&lt;type&gt;(value)</w:t>
       </w:r>
       <w:bookmarkEnd w:id="5"/>
     </w:p>
@@ -4402,19 +4190,11 @@
           <w:lang w:eastAsia="ko-KR"/>
         </w:rPr>
       </w:pPr>
-      <w:proofErr w:type="spellStart"/>
-      <w:r>
-        <w:rPr>
-          <w:lang w:eastAsia="ko-KR"/>
-        </w:rPr>
-        <w:t>printf</w:t>
-      </w:r>
-      <w:proofErr w:type="spellEnd"/>
-      <w:r>
-        <w:rPr>
-          <w:lang w:eastAsia="ko-KR"/>
-        </w:rPr>
-        <w:t xml:space="preserve"> </w:t>
+      <w:r>
+        <w:rPr>
+          <w:lang w:eastAsia="ko-KR"/>
+        </w:rPr>
+        <w:t xml:space="preserve">printf </w:t>
       </w:r>
       <w:r>
         <w:rPr>
@@ -4569,16 +4349,8 @@
         <w:rPr>
           <w:lang w:eastAsia="ko-KR"/>
         </w:rPr>
-        <w:t>ong: %</w:t>
-      </w:r>
-      <w:proofErr w:type="spellStart"/>
-      <w:r>
-        <w:rPr>
-          <w:lang w:eastAsia="ko-KR"/>
-        </w:rPr>
-        <w:t>ld</w:t>
-      </w:r>
-      <w:proofErr w:type="spellEnd"/>
+        <w:t>ong: %ld</w:t>
+      </w:r>
     </w:p>
     <w:p>
       <w:pPr>
@@ -4602,30 +4374,8 @@
         <w:rPr>
           <w:lang w:eastAsia="ko-KR"/>
         </w:rPr>
-        <w:t xml:space="preserve">ong </w:t>
-      </w:r>
-      <w:proofErr w:type="spellStart"/>
-      <w:r>
-        <w:rPr>
-          <w:lang w:eastAsia="ko-KR"/>
-        </w:rPr>
-        <w:t>long</w:t>
-      </w:r>
-      <w:proofErr w:type="spellEnd"/>
-      <w:r>
-        <w:rPr>
-          <w:lang w:eastAsia="ko-KR"/>
-        </w:rPr>
-        <w:t>: %</w:t>
-      </w:r>
-      <w:proofErr w:type="spellStart"/>
-      <w:r>
-        <w:rPr>
-          <w:lang w:eastAsia="ko-KR"/>
-        </w:rPr>
-        <w:t>lld</w:t>
-      </w:r>
-      <w:proofErr w:type="spellEnd"/>
+        <w:t>ong long: %lld</w:t>
+      </w:r>
     </w:p>
     <w:p>
       <w:pPr>
@@ -4699,16 +4449,8 @@
         <w:rPr>
           <w:lang w:eastAsia="ko-KR"/>
         </w:rPr>
-        <w:t>nsinged long: %</w:t>
-      </w:r>
-      <w:proofErr w:type="spellStart"/>
-      <w:r>
-        <w:rPr>
-          <w:lang w:eastAsia="ko-KR"/>
-        </w:rPr>
-        <w:t>lu</w:t>
-      </w:r>
-      <w:proofErr w:type="spellEnd"/>
+        <w:t>nsinged long: %lu</w:t>
+      </w:r>
     </w:p>
     <w:p>
       <w:pPr>
@@ -4733,30 +4475,8 @@
         <w:rPr>
           <w:lang w:eastAsia="ko-KR"/>
         </w:rPr>
-        <w:t xml:space="preserve">nsigned long </w:t>
-      </w:r>
-      <w:proofErr w:type="spellStart"/>
-      <w:r>
-        <w:rPr>
-          <w:lang w:eastAsia="ko-KR"/>
-        </w:rPr>
-        <w:t>long</w:t>
-      </w:r>
-      <w:proofErr w:type="spellEnd"/>
-      <w:r>
-        <w:rPr>
-          <w:lang w:eastAsia="ko-KR"/>
-        </w:rPr>
-        <w:t>: %</w:t>
-      </w:r>
-      <w:proofErr w:type="spellStart"/>
-      <w:r>
-        <w:rPr>
-          <w:lang w:eastAsia="ko-KR"/>
-        </w:rPr>
-        <w:t>llu</w:t>
-      </w:r>
-      <w:proofErr w:type="spellEnd"/>
+        <w:t>nsigned long long: %llu</w:t>
+      </w:r>
     </w:p>
     <w:p>
       <w:pPr>
@@ -4782,56 +4502,14 @@
           <w:lang w:eastAsia="ko-KR"/>
         </w:rPr>
         <w:br/>
-        <w:t>%</w:t>
-      </w:r>
-      <w:proofErr w:type="spellStart"/>
-      <w:r>
-        <w:rPr>
-          <w:lang w:eastAsia="ko-KR"/>
-        </w:rPr>
-        <w:t>ld</w:t>
-      </w:r>
-      <w:proofErr w:type="spellEnd"/>
-      <w:r>
-        <w:rPr>
-          <w:lang w:eastAsia="ko-KR"/>
-        </w:rPr>
-        <w:t>: long decimal</w:t>
+        <w:t>%ld: long decimal</w:t>
       </w:r>
       <w:r>
         <w:rPr>
           <w:lang w:eastAsia="ko-KR"/>
         </w:rPr>
         <w:br/>
-        <w:t>%</w:t>
-      </w:r>
-      <w:proofErr w:type="spellStart"/>
-      <w:r>
-        <w:rPr>
-          <w:lang w:eastAsia="ko-KR"/>
-        </w:rPr>
-        <w:t>lld</w:t>
-      </w:r>
-      <w:proofErr w:type="spellEnd"/>
-      <w:r>
-        <w:rPr>
-          <w:lang w:eastAsia="ko-KR"/>
-        </w:rPr>
-        <w:t xml:space="preserve">: long </w:t>
-      </w:r>
-      <w:proofErr w:type="spellStart"/>
-      <w:r>
-        <w:rPr>
-          <w:lang w:eastAsia="ko-KR"/>
-        </w:rPr>
-        <w:t>long</w:t>
-      </w:r>
-      <w:proofErr w:type="spellEnd"/>
-      <w:r>
-        <w:rPr>
-          <w:lang w:eastAsia="ko-KR"/>
-        </w:rPr>
-        <w:t xml:space="preserve"> decimal</w:t>
+        <w:t>%lld: long long decimal</w:t>
       </w:r>
       <w:r>
         <w:rPr>
@@ -4845,56 +4523,14 @@
           <w:lang w:eastAsia="ko-KR"/>
         </w:rPr>
         <w:br/>
-        <w:t>%</w:t>
-      </w:r>
-      <w:proofErr w:type="spellStart"/>
-      <w:r>
-        <w:rPr>
-          <w:lang w:eastAsia="ko-KR"/>
-        </w:rPr>
-        <w:t>lu</w:t>
-      </w:r>
-      <w:proofErr w:type="spellEnd"/>
-      <w:r>
-        <w:rPr>
-          <w:lang w:eastAsia="ko-KR"/>
-        </w:rPr>
-        <w:t>: long unsigned decimal</w:t>
+        <w:t>%lu: long unsigned decimal</w:t>
       </w:r>
       <w:r>
         <w:rPr>
           <w:lang w:eastAsia="ko-KR"/>
         </w:rPr>
         <w:br/>
-        <w:t>%</w:t>
-      </w:r>
-      <w:proofErr w:type="spellStart"/>
-      <w:r>
-        <w:rPr>
-          <w:lang w:eastAsia="ko-KR"/>
-        </w:rPr>
-        <w:t>llu</w:t>
-      </w:r>
-      <w:proofErr w:type="spellEnd"/>
-      <w:r>
-        <w:rPr>
-          <w:lang w:eastAsia="ko-KR"/>
-        </w:rPr>
-        <w:t xml:space="preserve">: long </w:t>
-      </w:r>
-      <w:proofErr w:type="spellStart"/>
-      <w:r>
-        <w:rPr>
-          <w:lang w:eastAsia="ko-KR"/>
-        </w:rPr>
-        <w:t>long</w:t>
-      </w:r>
-      <w:proofErr w:type="spellEnd"/>
-      <w:r>
-        <w:rPr>
-          <w:lang w:eastAsia="ko-KR"/>
-        </w:rPr>
-        <w:t xml:space="preserve"> unsigned decimal</w:t>
+        <w:t>%llu: long long unsigned decimal</w:t>
       </w:r>
     </w:p>
     <w:p>
@@ -5028,14 +4664,12 @@
         </w:rPr>
         <w:t xml:space="preserve"> </w:t>
       </w:r>
-      <w:proofErr w:type="spellStart"/>
       <w:r>
         <w:rPr>
           <w:lang w:eastAsia="ko-KR"/>
         </w:rPr>
         <w:t>codeblock</w:t>
       </w:r>
-      <w:proofErr w:type="spellEnd"/>
       <w:r>
         <w:rPr>
           <w:rFonts w:hint="eastAsia"/>
@@ -5106,14 +4740,12 @@
         </w:rPr>
         <w:t xml:space="preserve"> </w:t>
       </w:r>
-      <w:proofErr w:type="spellStart"/>
       <w:r>
         <w:rPr>
           <w:lang w:eastAsia="ko-KR"/>
         </w:rPr>
         <w:t>waringing</w:t>
       </w:r>
-      <w:proofErr w:type="spellEnd"/>
       <w:r>
         <w:rPr>
           <w:lang w:eastAsia="ko-KR"/>
@@ -5230,19 +4862,11 @@
         </w:rPr>
         <w:t xml:space="preserve"> </w:t>
       </w:r>
-      <w:proofErr w:type="spellStart"/>
-      <w:r>
-        <w:rPr>
-          <w:lang w:eastAsia="ko-KR"/>
-        </w:rPr>
-        <w:t>limits.h</w:t>
-      </w:r>
-      <w:proofErr w:type="spellEnd"/>
-      <w:r>
-        <w:rPr>
-          <w:lang w:eastAsia="ko-KR"/>
-        </w:rPr>
-        <w:t xml:space="preserve"> </w:t>
+      <w:r>
+        <w:rPr>
+          <w:lang w:eastAsia="ko-KR"/>
+        </w:rPr>
+        <w:t xml:space="preserve">limits.h </w:t>
       </w:r>
       <w:r>
         <w:rPr>
@@ -5397,7 +5021,6 @@
         </w:rPr>
         <w:t xml:space="preserve"> </w:t>
       </w:r>
-      <w:proofErr w:type="spellStart"/>
       <w:r>
         <w:rPr>
           <w:rFonts w:hint="eastAsia"/>
@@ -5405,15 +5028,13 @@
         </w:rPr>
         <w:t>오버플로우나</w:t>
       </w:r>
-      <w:proofErr w:type="spellEnd"/>
-      <w:r>
-        <w:rPr>
-          <w:rFonts w:hint="eastAsia"/>
-          <w:lang w:eastAsia="ko-KR"/>
-        </w:rPr>
-        <w:t xml:space="preserve"> </w:t>
-      </w:r>
-      <w:proofErr w:type="spellStart"/>
+      <w:r>
+        <w:rPr>
+          <w:rFonts w:hint="eastAsia"/>
+          <w:lang w:eastAsia="ko-KR"/>
+        </w:rPr>
+        <w:t xml:space="preserve"> </w:t>
+      </w:r>
       <w:r>
         <w:rPr>
           <w:rFonts w:hint="eastAsia"/>
@@ -5421,7 +5042,6 @@
         </w:rPr>
         <w:t>언더플로우</w:t>
       </w:r>
-      <w:proofErr w:type="spellEnd"/>
       <w:r>
         <w:rPr>
           <w:rFonts w:hint="eastAsia"/>
@@ -5953,7 +5573,6 @@
         </w:rPr>
         <w:t xml:space="preserve"> </w:t>
       </w:r>
-      <w:proofErr w:type="spellStart"/>
       <w:r>
         <w:rPr>
           <w:rFonts w:hint="eastAsia"/>
@@ -5961,7 +5580,6 @@
         </w:rPr>
         <w:t>리터럴</w:t>
       </w:r>
-      <w:proofErr w:type="spellEnd"/>
       <w:r>
         <w:rPr>
           <w:rFonts w:hint="eastAsia"/>
@@ -6129,7 +5747,6 @@
           <w:lang w:eastAsia="ko-KR"/>
         </w:rPr>
       </w:pPr>
-      <w:proofErr w:type="spellStart"/>
       <w:r>
         <w:rPr>
           <w:rFonts w:hint="eastAsia"/>
@@ -6137,7 +5754,6 @@
         </w:rPr>
         <w:t>유효자릿수는</w:t>
       </w:r>
-      <w:proofErr w:type="spellEnd"/>
       <w:r>
         <w:rPr>
           <w:rFonts w:hint="eastAsia"/>
@@ -6263,7 +5879,6 @@
         </w:rPr>
         <w:t xml:space="preserve"> </w:t>
       </w:r>
-      <w:proofErr w:type="spellStart"/>
       <w:r>
         <w:rPr>
           <w:rFonts w:hint="eastAsia"/>
@@ -6271,7 +5886,6 @@
         </w:rPr>
         <w:t>유효자릿수가</w:t>
       </w:r>
-      <w:proofErr w:type="spellEnd"/>
       <w:r>
         <w:rPr>
           <w:rFonts w:hint="eastAsia"/>
@@ -6529,105 +6143,308 @@
         </w:rPr>
         <w:t>Note)</w:t>
       </w:r>
+      <w:r>
+        <w:rPr>
+          <w:lang w:eastAsia="ko-KR"/>
+        </w:rPr>
+        <w:t xml:space="preserve"> Long double </w:t>
+      </w:r>
+      <w:r>
+        <w:rPr>
+          <w:rFonts w:hint="eastAsia"/>
+          <w:lang w:eastAsia="ko-KR"/>
+        </w:rPr>
+        <w:t>은</w:t>
+      </w:r>
+      <w:r>
+        <w:rPr>
+          <w:rFonts w:hint="eastAsia"/>
+          <w:lang w:eastAsia="ko-KR"/>
+        </w:rPr>
+        <w:t xml:space="preserve"> </w:t>
+      </w:r>
+      <w:r>
+        <w:rPr>
+          <w:rFonts w:hint="eastAsia"/>
+          <w:lang w:eastAsia="ko-KR"/>
+        </w:rPr>
+        <w:t>잘</w:t>
+      </w:r>
+      <w:r>
+        <w:rPr>
+          <w:rFonts w:hint="eastAsia"/>
+          <w:lang w:eastAsia="ko-KR"/>
+        </w:rPr>
+        <w:t xml:space="preserve"> </w:t>
+      </w:r>
+      <w:r>
+        <w:rPr>
+          <w:rFonts w:hint="eastAsia"/>
+          <w:lang w:eastAsia="ko-KR"/>
+        </w:rPr>
+        <w:t>동작하지</w:t>
+      </w:r>
+      <w:r>
+        <w:rPr>
+          <w:rFonts w:hint="eastAsia"/>
+          <w:lang w:eastAsia="ko-KR"/>
+        </w:rPr>
+        <w:t xml:space="preserve"> </w:t>
+      </w:r>
+      <w:r>
+        <w:rPr>
+          <w:rFonts w:hint="eastAsia"/>
+          <w:lang w:eastAsia="ko-KR"/>
+        </w:rPr>
+        <w:t>않는</w:t>
+      </w:r>
+      <w:r>
+        <w:rPr>
+          <w:rFonts w:hint="eastAsia"/>
+          <w:lang w:eastAsia="ko-KR"/>
+        </w:rPr>
+        <w:t xml:space="preserve"> </w:t>
+      </w:r>
+      <w:r>
+        <w:rPr>
+          <w:rFonts w:hint="eastAsia"/>
+          <w:lang w:eastAsia="ko-KR"/>
+        </w:rPr>
+        <w:t>것</w:t>
+      </w:r>
+      <w:r>
+        <w:rPr>
+          <w:rFonts w:hint="eastAsia"/>
+          <w:lang w:eastAsia="ko-KR"/>
+        </w:rPr>
+        <w:t xml:space="preserve"> </w:t>
+      </w:r>
+      <w:r>
+        <w:rPr>
+          <w:rFonts w:hint="eastAsia"/>
+          <w:lang w:eastAsia="ko-KR"/>
+        </w:rPr>
+        <w:t>같음</w:t>
+      </w:r>
+      <w:r>
+        <w:rPr>
+          <w:rFonts w:hint="eastAsia"/>
+          <w:lang w:eastAsia="ko-KR"/>
+        </w:rPr>
+        <w:t>.</w:t>
+      </w:r>
+    </w:p>
+    <w:p>
+      <w:pPr>
+        <w:rPr>
+          <w:lang w:eastAsia="ko-KR"/>
+        </w:rPr>
+      </w:pPr>
+      <w:r>
+        <w:rPr>
+          <w:rFonts w:hint="eastAsia"/>
+          <w:lang w:eastAsia="ko-KR"/>
+        </w:rPr>
+        <w:t>float</w:t>
+      </w:r>
+      <w:r>
+        <w:rPr>
+          <w:rFonts w:hint="eastAsia"/>
+          <w:lang w:eastAsia="ko-KR"/>
+        </w:rPr>
+        <w:t>에는</w:t>
+      </w:r>
+      <w:r>
+        <w:rPr>
+          <w:rFonts w:hint="eastAsia"/>
+          <w:lang w:eastAsia="ko-KR"/>
+        </w:rPr>
+        <w:t xml:space="preserve"> </w:t>
+      </w:r>
+      <w:r>
+        <w:rPr>
+          <w:lang w:eastAsia="ko-KR"/>
+        </w:rPr>
+        <w:t>f</w:t>
+      </w:r>
+      <w:r>
+        <w:rPr>
+          <w:rFonts w:hint="eastAsia"/>
+          <w:lang w:eastAsia="ko-KR"/>
+        </w:rPr>
+        <w:t>를</w:t>
+      </w:r>
+      <w:r>
+        <w:rPr>
+          <w:rFonts w:hint="eastAsia"/>
+          <w:lang w:eastAsia="ko-KR"/>
+        </w:rPr>
+        <w:t xml:space="preserve"> </w:t>
+      </w:r>
+      <w:r>
+        <w:rPr>
+          <w:rFonts w:hint="eastAsia"/>
+          <w:lang w:eastAsia="ko-KR"/>
+        </w:rPr>
+        <w:t>붙여야</w:t>
+      </w:r>
+      <w:r>
+        <w:rPr>
+          <w:rFonts w:hint="eastAsia"/>
+          <w:lang w:eastAsia="ko-KR"/>
+        </w:rPr>
+        <w:t xml:space="preserve"> </w:t>
+      </w:r>
+      <w:r>
+        <w:rPr>
+          <w:rFonts w:hint="eastAsia"/>
+          <w:lang w:eastAsia="ko-KR"/>
+        </w:rPr>
+        <w:t>한다</w:t>
+      </w:r>
+      <w:r>
+        <w:rPr>
+          <w:rFonts w:hint="eastAsia"/>
+          <w:lang w:eastAsia="ko-KR"/>
+        </w:rPr>
+        <w:t xml:space="preserve">. </w:t>
+      </w:r>
+      <w:r>
+        <w:rPr>
+          <w:lang w:eastAsia="ko-KR"/>
+        </w:rPr>
+        <w:t>D</w:t>
+      </w:r>
+      <w:r>
+        <w:rPr>
+          <w:rFonts w:hint="eastAsia"/>
+          <w:lang w:eastAsia="ko-KR"/>
+        </w:rPr>
+        <w:t>ouble</w:t>
+      </w:r>
+      <w:r>
+        <w:rPr>
+          <w:rFonts w:hint="eastAsia"/>
+          <w:lang w:eastAsia="ko-KR"/>
+        </w:rPr>
+        <w:t>은</w:t>
+      </w:r>
+      <w:r>
+        <w:rPr>
+          <w:rFonts w:hint="eastAsia"/>
+          <w:lang w:eastAsia="ko-KR"/>
+        </w:rPr>
+        <w:t xml:space="preserve"> </w:t>
+      </w:r>
+      <w:r>
+        <w:rPr>
+          <w:rFonts w:hint="eastAsia"/>
+          <w:lang w:eastAsia="ko-KR"/>
+        </w:rPr>
+        <w:t>생략</w:t>
+      </w:r>
+      <w:r>
+        <w:rPr>
+          <w:rFonts w:hint="eastAsia"/>
+          <w:lang w:eastAsia="ko-KR"/>
+        </w:rPr>
+        <w:t xml:space="preserve">, </w:t>
+      </w:r>
+      <w:r>
+        <w:rPr>
+          <w:lang w:eastAsia="ko-KR"/>
+        </w:rPr>
+        <w:t>long double</w:t>
+      </w:r>
+      <w:r>
+        <w:rPr>
+          <w:rFonts w:hint="eastAsia"/>
+          <w:lang w:eastAsia="ko-KR"/>
+        </w:rPr>
+        <w:t>에는</w:t>
+      </w:r>
+      <w:r>
+        <w:rPr>
+          <w:rFonts w:hint="eastAsia"/>
+          <w:lang w:eastAsia="ko-KR"/>
+        </w:rPr>
+        <w:t xml:space="preserve"> l</w:t>
+      </w:r>
+      <w:r>
+        <w:rPr>
+          <w:rFonts w:hint="eastAsia"/>
+          <w:lang w:eastAsia="ko-KR"/>
+        </w:rPr>
+        <w:t>을</w:t>
+      </w:r>
+      <w:r>
+        <w:rPr>
+          <w:lang w:eastAsia="ko-KR"/>
+        </w:rPr>
+        <w:t xml:space="preserve"> </w:t>
+      </w:r>
+      <w:r>
+        <w:rPr>
+          <w:rFonts w:hint="eastAsia"/>
+          <w:lang w:eastAsia="ko-KR"/>
+        </w:rPr>
+        <w:t>붙인다</w:t>
+      </w:r>
+      <w:r>
+        <w:rPr>
+          <w:rFonts w:hint="eastAsia"/>
+          <w:lang w:eastAsia="ko-KR"/>
+        </w:rPr>
+        <w:t>.</w:t>
+      </w:r>
+      <w:r>
+        <w:rPr>
+          <w:lang w:eastAsia="ko-KR"/>
+        </w:rPr>
+        <w:br/>
+      </w:r>
+      <w:r>
+        <w:rPr>
+          <w:rFonts w:hint="eastAsia"/>
+          <w:lang w:eastAsia="ko-KR"/>
+        </w:rPr>
+        <w:t>예</w:t>
+      </w:r>
+      <w:r>
+        <w:rPr>
+          <w:rFonts w:hint="eastAsia"/>
+          <w:lang w:eastAsia="ko-KR"/>
+        </w:rPr>
+        <w:t>)</w:t>
+      </w:r>
+      <w:r>
+        <w:rPr>
+          <w:lang w:eastAsia="ko-KR"/>
+        </w:rPr>
+        <w:t xml:space="preserve"> float num1 = 2.97;</w:t>
+      </w:r>
       <w:bookmarkStart w:id="11" w:name="_GoBack"/>
       <w:bookmarkEnd w:id="11"/>
       <w:r>
         <w:rPr>
           <w:lang w:eastAsia="ko-KR"/>
         </w:rPr>
-        <w:t xml:space="preserve"> Long double </w:t>
-      </w:r>
-      <w:r>
-        <w:rPr>
-          <w:rFonts w:hint="eastAsia"/>
-          <w:lang w:eastAsia="ko-KR"/>
-        </w:rPr>
-        <w:t>은</w:t>
-      </w:r>
-      <w:r>
-        <w:rPr>
-          <w:rFonts w:hint="eastAsia"/>
-          <w:lang w:eastAsia="ko-KR"/>
-        </w:rPr>
-        <w:t xml:space="preserve"> </w:t>
-      </w:r>
-      <w:r>
-        <w:rPr>
-          <w:rFonts w:hint="eastAsia"/>
-          <w:lang w:eastAsia="ko-KR"/>
-        </w:rPr>
-        <w:t>잘</w:t>
-      </w:r>
-      <w:r>
-        <w:rPr>
-          <w:rFonts w:hint="eastAsia"/>
-          <w:lang w:eastAsia="ko-KR"/>
-        </w:rPr>
-        <w:t xml:space="preserve"> </w:t>
-      </w:r>
-      <w:r>
-        <w:rPr>
-          <w:rFonts w:hint="eastAsia"/>
-          <w:lang w:eastAsia="ko-KR"/>
-        </w:rPr>
-        <w:t>동작하지</w:t>
-      </w:r>
-      <w:r>
-        <w:rPr>
-          <w:rFonts w:hint="eastAsia"/>
-          <w:lang w:eastAsia="ko-KR"/>
-        </w:rPr>
-        <w:t xml:space="preserve"> </w:t>
-      </w:r>
-      <w:r>
-        <w:rPr>
-          <w:rFonts w:hint="eastAsia"/>
-          <w:lang w:eastAsia="ko-KR"/>
-        </w:rPr>
-        <w:t>않는</w:t>
-      </w:r>
-      <w:r>
-        <w:rPr>
-          <w:rFonts w:hint="eastAsia"/>
-          <w:lang w:eastAsia="ko-KR"/>
-        </w:rPr>
-        <w:t xml:space="preserve"> </w:t>
-      </w:r>
-      <w:r>
-        <w:rPr>
-          <w:rFonts w:hint="eastAsia"/>
-          <w:lang w:eastAsia="ko-KR"/>
-        </w:rPr>
-        <w:t>것</w:t>
-      </w:r>
-      <w:r>
-        <w:rPr>
-          <w:rFonts w:hint="eastAsia"/>
-          <w:lang w:eastAsia="ko-KR"/>
-        </w:rPr>
-        <w:t xml:space="preserve"> </w:t>
-      </w:r>
-      <w:r>
-        <w:rPr>
-          <w:rFonts w:hint="eastAsia"/>
-          <w:lang w:eastAsia="ko-KR"/>
-        </w:rPr>
-        <w:t>같음</w:t>
-      </w:r>
-      <w:r>
-        <w:rPr>
-          <w:rFonts w:hint="eastAsia"/>
-          <w:lang w:eastAsia="ko-KR"/>
-        </w:rPr>
-        <w:t>.</w:t>
+        <w:t xml:space="preserve"> (X)    float num1 = 2.97f;</w:t>
       </w:r>
     </w:p>
     <w:p>
       <w:pPr>
-        <w:rPr>
-          <w:lang w:eastAsia="ko-KR"/>
-        </w:rPr>
-      </w:pPr>
+        <w:pStyle w:val="3"/>
+        <w:rPr>
+          <w:lang w:eastAsia="ko-KR"/>
+        </w:rPr>
+      </w:pPr>
+      <w:r>
+        <w:rPr>
+          <w:lang w:eastAsia="ko-KR"/>
+        </w:rPr>
+        <w:t>min/max overflow/underflow</w:t>
+      </w:r>
     </w:p>
     <w:p>
       <w:pPr>
@@ -6635,6 +6452,709 @@
           <w:lang w:eastAsia="ko-KR"/>
         </w:rPr>
       </w:pPr>
+      <w:r>
+        <w:rPr>
+          <w:rFonts w:hint="eastAsia"/>
+          <w:lang w:eastAsia="ko-KR"/>
+        </w:rPr>
+        <w:t>F</w:t>
+      </w:r>
+      <w:r>
+        <w:rPr>
+          <w:lang w:eastAsia="ko-KR"/>
+        </w:rPr>
+        <w:t>LT_MIN</w:t>
+      </w:r>
+      <w:r>
+        <w:rPr>
+          <w:rFonts w:hint="eastAsia"/>
+          <w:lang w:eastAsia="ko-KR"/>
+        </w:rPr>
+        <w:t>을</w:t>
+      </w:r>
+      <w:r>
+        <w:rPr>
+          <w:rFonts w:hint="eastAsia"/>
+          <w:lang w:eastAsia="ko-KR"/>
+        </w:rPr>
+        <w:t xml:space="preserve"> </w:t>
+      </w:r>
+      <w:r>
+        <w:rPr>
+          <w:lang w:eastAsia="ko-KR"/>
+        </w:rPr>
+        <w:t>100000000.0</w:t>
+      </w:r>
+      <w:r>
+        <w:rPr>
+          <w:rFonts w:hint="eastAsia"/>
+          <w:lang w:eastAsia="ko-KR"/>
+        </w:rPr>
+        <w:t>과</w:t>
+      </w:r>
+      <w:r>
+        <w:rPr>
+          <w:rFonts w:hint="eastAsia"/>
+          <w:lang w:eastAsia="ko-KR"/>
+        </w:rPr>
+        <w:t xml:space="preserve"> </w:t>
+      </w:r>
+      <w:r>
+        <w:rPr>
+          <w:rFonts w:hint="eastAsia"/>
+          <w:lang w:eastAsia="ko-KR"/>
+        </w:rPr>
+        <w:t>같이</w:t>
+      </w:r>
+      <w:r>
+        <w:rPr>
+          <w:rFonts w:hint="eastAsia"/>
+          <w:lang w:eastAsia="ko-KR"/>
+        </w:rPr>
+        <w:t xml:space="preserve"> </w:t>
+      </w:r>
+      <w:r>
+        <w:rPr>
+          <w:rFonts w:hint="eastAsia"/>
+          <w:lang w:eastAsia="ko-KR"/>
+        </w:rPr>
+        <w:t>큰</w:t>
+      </w:r>
+      <w:r>
+        <w:rPr>
+          <w:rFonts w:hint="eastAsia"/>
+          <w:lang w:eastAsia="ko-KR"/>
+        </w:rPr>
+        <w:t xml:space="preserve"> </w:t>
+      </w:r>
+      <w:r>
+        <w:rPr>
+          <w:rFonts w:hint="eastAsia"/>
+          <w:lang w:eastAsia="ko-KR"/>
+        </w:rPr>
+        <w:t>수로</w:t>
+      </w:r>
+      <w:r>
+        <w:rPr>
+          <w:rFonts w:hint="eastAsia"/>
+          <w:lang w:eastAsia="ko-KR"/>
+        </w:rPr>
+        <w:t xml:space="preserve"> </w:t>
+      </w:r>
+      <w:r>
+        <w:rPr>
+          <w:rFonts w:hint="eastAsia"/>
+          <w:lang w:eastAsia="ko-KR"/>
+        </w:rPr>
+        <w:t>나누면</w:t>
+      </w:r>
+      <w:r>
+        <w:rPr>
+          <w:rFonts w:hint="eastAsia"/>
+          <w:lang w:eastAsia="ko-KR"/>
+        </w:rPr>
+        <w:t xml:space="preserve"> </w:t>
+      </w:r>
+      <w:r>
+        <w:rPr>
+          <w:rFonts w:hint="eastAsia"/>
+          <w:lang w:eastAsia="ko-KR"/>
+        </w:rPr>
+        <w:t>아주</w:t>
+      </w:r>
+      <w:r>
+        <w:rPr>
+          <w:rFonts w:hint="eastAsia"/>
+          <w:lang w:eastAsia="ko-KR"/>
+        </w:rPr>
+        <w:t xml:space="preserve"> </w:t>
+      </w:r>
+      <w:r>
+        <w:rPr>
+          <w:rFonts w:hint="eastAsia"/>
+          <w:lang w:eastAsia="ko-KR"/>
+        </w:rPr>
+        <w:t>작은</w:t>
+      </w:r>
+      <w:r>
+        <w:rPr>
+          <w:rFonts w:hint="eastAsia"/>
+          <w:lang w:eastAsia="ko-KR"/>
+        </w:rPr>
+        <w:t xml:space="preserve"> </w:t>
+      </w:r>
+      <w:r>
+        <w:rPr>
+          <w:rFonts w:hint="eastAsia"/>
+          <w:lang w:eastAsia="ko-KR"/>
+        </w:rPr>
+        <w:t>수가</w:t>
+      </w:r>
+      <w:r>
+        <w:rPr>
+          <w:rFonts w:hint="eastAsia"/>
+          <w:lang w:eastAsia="ko-KR"/>
+        </w:rPr>
+        <w:t xml:space="preserve"> </w:t>
+      </w:r>
+      <w:r>
+        <w:rPr>
+          <w:rFonts w:hint="eastAsia"/>
+          <w:lang w:eastAsia="ko-KR"/>
+        </w:rPr>
+        <w:t>되면서</w:t>
+      </w:r>
+      <w:r>
+        <w:rPr>
+          <w:rFonts w:hint="eastAsia"/>
+          <w:lang w:eastAsia="ko-KR"/>
+        </w:rPr>
+        <w:t xml:space="preserve"> </w:t>
+      </w:r>
+      <w:r>
+        <w:rPr>
+          <w:rFonts w:hint="eastAsia"/>
+          <w:lang w:eastAsia="ko-KR"/>
+        </w:rPr>
+        <w:t>언더플로우가</w:t>
+      </w:r>
+      <w:r>
+        <w:rPr>
+          <w:rFonts w:hint="eastAsia"/>
+          <w:lang w:eastAsia="ko-KR"/>
+        </w:rPr>
+        <w:t xml:space="preserve"> </w:t>
+      </w:r>
+      <w:r>
+        <w:rPr>
+          <w:rFonts w:hint="eastAsia"/>
+          <w:lang w:eastAsia="ko-KR"/>
+        </w:rPr>
+        <w:t>발생하는데</w:t>
+      </w:r>
+      <w:r>
+        <w:rPr>
+          <w:rFonts w:hint="eastAsia"/>
+          <w:lang w:eastAsia="ko-KR"/>
+        </w:rPr>
+        <w:t xml:space="preserve"> </w:t>
+      </w:r>
+      <w:r>
+        <w:rPr>
+          <w:lang w:eastAsia="ko-KR"/>
+        </w:rPr>
+        <w:t>C</w:t>
+      </w:r>
+      <w:r>
+        <w:rPr>
+          <w:rFonts w:hint="eastAsia"/>
+          <w:lang w:eastAsia="ko-KR"/>
+        </w:rPr>
+        <w:t>언어에서는</w:t>
+      </w:r>
+      <w:r>
+        <w:rPr>
+          <w:rFonts w:hint="eastAsia"/>
+          <w:lang w:eastAsia="ko-KR"/>
+        </w:rPr>
+        <w:t xml:space="preserve"> </w:t>
+      </w:r>
+      <w:r>
+        <w:rPr>
+          <w:rFonts w:hint="eastAsia"/>
+          <w:lang w:eastAsia="ko-KR"/>
+        </w:rPr>
+        <w:t>실수</w:t>
+      </w:r>
+      <w:r>
+        <w:rPr>
+          <w:rFonts w:hint="eastAsia"/>
+          <w:lang w:eastAsia="ko-KR"/>
+        </w:rPr>
+        <w:t xml:space="preserve"> </w:t>
+      </w:r>
+      <w:r>
+        <w:rPr>
+          <w:rFonts w:hint="eastAsia"/>
+          <w:lang w:eastAsia="ko-KR"/>
+        </w:rPr>
+        <w:t>언더플로우를</w:t>
+      </w:r>
+      <w:r>
+        <w:rPr>
+          <w:rFonts w:hint="eastAsia"/>
+          <w:lang w:eastAsia="ko-KR"/>
+        </w:rPr>
+        <w:t xml:space="preserve"> </w:t>
+      </w:r>
+      <w:r>
+        <w:rPr>
+          <w:lang w:eastAsia="ko-KR"/>
+        </w:rPr>
+        <w:t xml:space="preserve">0 </w:t>
+      </w:r>
+      <w:r>
+        <w:rPr>
+          <w:rFonts w:hint="eastAsia"/>
+          <w:lang w:eastAsia="ko-KR"/>
+        </w:rPr>
+        <w:t>또는</w:t>
+      </w:r>
+      <w:r>
+        <w:rPr>
+          <w:rFonts w:hint="eastAsia"/>
+          <w:lang w:eastAsia="ko-KR"/>
+        </w:rPr>
+        <w:t xml:space="preserve"> </w:t>
+      </w:r>
+      <w:r>
+        <w:rPr>
+          <w:rFonts w:hint="eastAsia"/>
+          <w:lang w:eastAsia="ko-KR"/>
+        </w:rPr>
+        <w:t>쓰레기</w:t>
+      </w:r>
+      <w:r>
+        <w:rPr>
+          <w:rFonts w:hint="eastAsia"/>
+          <w:lang w:eastAsia="ko-KR"/>
+        </w:rPr>
+        <w:t xml:space="preserve"> </w:t>
+      </w:r>
+      <w:r>
+        <w:rPr>
+          <w:rFonts w:hint="eastAsia"/>
+          <w:lang w:eastAsia="ko-KR"/>
+        </w:rPr>
+        <w:t>값으로</w:t>
+      </w:r>
+      <w:r>
+        <w:rPr>
+          <w:rFonts w:hint="eastAsia"/>
+          <w:lang w:eastAsia="ko-KR"/>
+        </w:rPr>
+        <w:t xml:space="preserve"> </w:t>
+      </w:r>
+      <w:r>
+        <w:rPr>
+          <w:rFonts w:hint="eastAsia"/>
+          <w:lang w:eastAsia="ko-KR"/>
+        </w:rPr>
+        <w:t>처리한다</w:t>
+      </w:r>
+      <w:r>
+        <w:rPr>
+          <w:rFonts w:hint="eastAsia"/>
+          <w:lang w:eastAsia="ko-KR"/>
+        </w:rPr>
+        <w:t>.</w:t>
+      </w:r>
+      <w:r>
+        <w:rPr>
+          <w:lang w:eastAsia="ko-KR"/>
+        </w:rPr>
+        <w:t xml:space="preserve">  </w:t>
+      </w:r>
+      <w:r>
+        <w:rPr>
+          <w:rFonts w:hint="eastAsia"/>
+          <w:lang w:eastAsia="ko-KR"/>
+        </w:rPr>
+        <w:t>반대로</w:t>
+      </w:r>
+      <w:r>
+        <w:rPr>
+          <w:rFonts w:hint="eastAsia"/>
+          <w:lang w:eastAsia="ko-KR"/>
+        </w:rPr>
+        <w:t xml:space="preserve"> </w:t>
+      </w:r>
+      <w:r>
+        <w:rPr>
+          <w:lang w:eastAsia="ko-KR"/>
+        </w:rPr>
+        <w:t>FLT_MAX</w:t>
+      </w:r>
+      <w:r>
+        <w:rPr>
+          <w:rFonts w:hint="eastAsia"/>
+          <w:lang w:eastAsia="ko-KR"/>
+        </w:rPr>
+        <w:t>에</w:t>
+      </w:r>
+      <w:r>
+        <w:rPr>
+          <w:rFonts w:hint="eastAsia"/>
+          <w:lang w:eastAsia="ko-KR"/>
+        </w:rPr>
+        <w:t xml:space="preserve"> </w:t>
+      </w:r>
+      <w:r>
+        <w:rPr>
+          <w:lang w:eastAsia="ko-KR"/>
+        </w:rPr>
+        <w:t>1000.0</w:t>
+      </w:r>
+      <w:r>
+        <w:rPr>
+          <w:rFonts w:hint="eastAsia"/>
+          <w:lang w:eastAsia="ko-KR"/>
+        </w:rPr>
+        <w:t>을</w:t>
+      </w:r>
+      <w:r>
+        <w:rPr>
+          <w:rFonts w:hint="eastAsia"/>
+          <w:lang w:eastAsia="ko-KR"/>
+        </w:rPr>
+        <w:t xml:space="preserve"> </w:t>
+      </w:r>
+      <w:r>
+        <w:rPr>
+          <w:rFonts w:hint="eastAsia"/>
+          <w:lang w:eastAsia="ko-KR"/>
+        </w:rPr>
+        <w:t>곱하면</w:t>
+      </w:r>
+      <w:r>
+        <w:rPr>
+          <w:rFonts w:hint="eastAsia"/>
+          <w:lang w:eastAsia="ko-KR"/>
+        </w:rPr>
+        <w:t xml:space="preserve"> </w:t>
+      </w:r>
+      <w:r>
+        <w:rPr>
+          <w:rFonts w:hint="eastAsia"/>
+          <w:lang w:eastAsia="ko-KR"/>
+        </w:rPr>
+        <w:t>저장할</w:t>
+      </w:r>
+      <w:r>
+        <w:rPr>
+          <w:rFonts w:hint="eastAsia"/>
+          <w:lang w:eastAsia="ko-KR"/>
+        </w:rPr>
+        <w:t xml:space="preserve"> </w:t>
+      </w:r>
+      <w:r>
+        <w:rPr>
+          <w:rFonts w:hint="eastAsia"/>
+          <w:lang w:eastAsia="ko-KR"/>
+        </w:rPr>
+        <w:t>수</w:t>
+      </w:r>
+      <w:r>
+        <w:rPr>
+          <w:rFonts w:hint="eastAsia"/>
+          <w:lang w:eastAsia="ko-KR"/>
+        </w:rPr>
+        <w:t xml:space="preserve"> </w:t>
+      </w:r>
+      <w:r>
+        <w:rPr>
+          <w:rFonts w:hint="eastAsia"/>
+          <w:lang w:eastAsia="ko-KR"/>
+        </w:rPr>
+        <w:t>있는</w:t>
+      </w:r>
+      <w:r>
+        <w:rPr>
+          <w:rFonts w:hint="eastAsia"/>
+          <w:lang w:eastAsia="ko-KR"/>
+        </w:rPr>
+        <w:t xml:space="preserve"> </w:t>
+      </w:r>
+      <w:r>
+        <w:rPr>
+          <w:rFonts w:hint="eastAsia"/>
+          <w:lang w:eastAsia="ko-KR"/>
+        </w:rPr>
+        <w:t>범위를</w:t>
+      </w:r>
+      <w:r>
+        <w:rPr>
+          <w:rFonts w:hint="eastAsia"/>
+          <w:lang w:eastAsia="ko-KR"/>
+        </w:rPr>
+        <w:t xml:space="preserve"> </w:t>
+      </w:r>
+      <w:r>
+        <w:rPr>
+          <w:rFonts w:hint="eastAsia"/>
+          <w:lang w:eastAsia="ko-KR"/>
+        </w:rPr>
+        <w:t>넘어서기</w:t>
+      </w:r>
+      <w:r>
+        <w:rPr>
+          <w:rFonts w:hint="eastAsia"/>
+          <w:lang w:eastAsia="ko-KR"/>
+        </w:rPr>
+        <w:t xml:space="preserve"> </w:t>
+      </w:r>
+      <w:r>
+        <w:rPr>
+          <w:rFonts w:hint="eastAsia"/>
+          <w:lang w:eastAsia="ko-KR"/>
+        </w:rPr>
+        <w:t>때문에</w:t>
+      </w:r>
+      <w:r>
+        <w:rPr>
+          <w:rFonts w:hint="eastAsia"/>
+          <w:lang w:eastAsia="ko-KR"/>
+        </w:rPr>
+        <w:t xml:space="preserve"> </w:t>
+      </w:r>
+      <w:r>
+        <w:rPr>
+          <w:rFonts w:hint="eastAsia"/>
+          <w:lang w:eastAsia="ko-KR"/>
+        </w:rPr>
+        <w:t>오버플로우가</w:t>
+      </w:r>
+      <w:r>
+        <w:rPr>
+          <w:rFonts w:hint="eastAsia"/>
+          <w:lang w:eastAsia="ko-KR"/>
+        </w:rPr>
+        <w:t xml:space="preserve"> </w:t>
+      </w:r>
+      <w:r>
+        <w:rPr>
+          <w:rFonts w:hint="eastAsia"/>
+          <w:lang w:eastAsia="ko-KR"/>
+        </w:rPr>
+        <w:t>발생한다</w:t>
+      </w:r>
+      <w:r>
+        <w:rPr>
+          <w:rFonts w:hint="eastAsia"/>
+          <w:lang w:eastAsia="ko-KR"/>
+        </w:rPr>
+        <w:t xml:space="preserve">. </w:t>
+      </w:r>
+      <w:r>
+        <w:rPr>
+          <w:rFonts w:hint="eastAsia"/>
+          <w:lang w:eastAsia="ko-KR"/>
+        </w:rPr>
+        <w:t>정수와는</w:t>
+      </w:r>
+      <w:r>
+        <w:rPr>
+          <w:rFonts w:hint="eastAsia"/>
+          <w:lang w:eastAsia="ko-KR"/>
+        </w:rPr>
+        <w:t xml:space="preserve"> </w:t>
+      </w:r>
+      <w:r>
+        <w:rPr>
+          <w:rFonts w:hint="eastAsia"/>
+          <w:lang w:eastAsia="ko-KR"/>
+        </w:rPr>
+        <w:t>달리</w:t>
+      </w:r>
+      <w:r>
+        <w:rPr>
+          <w:rFonts w:hint="eastAsia"/>
+          <w:lang w:eastAsia="ko-KR"/>
+        </w:rPr>
+        <w:t xml:space="preserve"> </w:t>
+      </w:r>
+      <w:r>
+        <w:rPr>
+          <w:rFonts w:hint="eastAsia"/>
+          <w:highlight w:val="green"/>
+          <w:lang w:eastAsia="ko-KR"/>
+        </w:rPr>
+        <w:t>실수</w:t>
+      </w:r>
+      <w:r>
+        <w:rPr>
+          <w:rFonts w:hint="eastAsia"/>
+          <w:lang w:eastAsia="ko-KR"/>
+        </w:rPr>
+        <w:t>는</w:t>
+      </w:r>
+      <w:r>
+        <w:rPr>
+          <w:rFonts w:hint="eastAsia"/>
+          <w:lang w:eastAsia="ko-KR"/>
+        </w:rPr>
+        <w:t xml:space="preserve"> </w:t>
+      </w:r>
+      <w:r>
+        <w:rPr>
+          <w:rFonts w:hint="eastAsia"/>
+          <w:highlight w:val="green"/>
+          <w:lang w:eastAsia="ko-KR"/>
+        </w:rPr>
+        <w:t>오버플로우</w:t>
+      </w:r>
+      <w:r>
+        <w:rPr>
+          <w:rFonts w:hint="eastAsia"/>
+          <w:lang w:eastAsia="ko-KR"/>
+        </w:rPr>
+        <w:t>가</w:t>
+      </w:r>
+      <w:r>
+        <w:rPr>
+          <w:rFonts w:hint="eastAsia"/>
+          <w:lang w:eastAsia="ko-KR"/>
+        </w:rPr>
+        <w:t xml:space="preserve"> </w:t>
+      </w:r>
+      <w:r>
+        <w:rPr>
+          <w:rFonts w:hint="eastAsia"/>
+          <w:lang w:eastAsia="ko-KR"/>
+        </w:rPr>
+        <w:t>발생했을</w:t>
+      </w:r>
+      <w:r>
+        <w:rPr>
+          <w:rFonts w:hint="eastAsia"/>
+          <w:lang w:eastAsia="ko-KR"/>
+        </w:rPr>
+        <w:t xml:space="preserve"> </w:t>
+      </w:r>
+      <w:r>
+        <w:rPr>
+          <w:rFonts w:hint="eastAsia"/>
+          <w:lang w:eastAsia="ko-KR"/>
+        </w:rPr>
+        <w:t>때</w:t>
+      </w:r>
+      <w:r>
+        <w:rPr>
+          <w:rFonts w:hint="eastAsia"/>
+          <w:lang w:eastAsia="ko-KR"/>
+        </w:rPr>
+        <w:t xml:space="preserve"> </w:t>
+      </w:r>
+      <w:r>
+        <w:rPr>
+          <w:rFonts w:hint="eastAsia"/>
+          <w:lang w:eastAsia="ko-KR"/>
+        </w:rPr>
+        <w:t>최소값으로</w:t>
+      </w:r>
+      <w:r>
+        <w:rPr>
+          <w:rFonts w:hint="eastAsia"/>
+          <w:lang w:eastAsia="ko-KR"/>
+        </w:rPr>
+        <w:t xml:space="preserve"> </w:t>
+      </w:r>
+      <w:r>
+        <w:rPr>
+          <w:rFonts w:hint="eastAsia"/>
+          <w:lang w:eastAsia="ko-KR"/>
+        </w:rPr>
+        <w:t>되돌아가지</w:t>
+      </w:r>
+      <w:r>
+        <w:rPr>
+          <w:rFonts w:hint="eastAsia"/>
+          <w:lang w:eastAsia="ko-KR"/>
+        </w:rPr>
+        <w:t xml:space="preserve"> </w:t>
+      </w:r>
+      <w:r>
+        <w:rPr>
+          <w:rFonts w:hint="eastAsia"/>
+          <w:lang w:eastAsia="ko-KR"/>
+        </w:rPr>
+        <w:t>않고</w:t>
+      </w:r>
+      <w:r>
+        <w:rPr>
+          <w:rFonts w:hint="eastAsia"/>
+          <w:lang w:eastAsia="ko-KR"/>
+        </w:rPr>
+        <w:t xml:space="preserve"> </w:t>
+      </w:r>
+      <w:r>
+        <w:rPr>
+          <w:rFonts w:hint="eastAsia"/>
+          <w:highlight w:val="green"/>
+          <w:lang w:eastAsia="ko-KR"/>
+        </w:rPr>
+        <w:t>무한대</w:t>
+      </w:r>
+      <w:r>
+        <w:rPr>
+          <w:rFonts w:hint="eastAsia"/>
+          <w:highlight w:val="green"/>
+          <w:lang w:eastAsia="ko-KR"/>
+        </w:rPr>
+        <w:t>(infinity)</w:t>
+      </w:r>
+      <w:r>
+        <w:rPr>
+          <w:rFonts w:hint="eastAsia"/>
+          <w:lang w:eastAsia="ko-KR"/>
+        </w:rPr>
+        <w:t>가</w:t>
+      </w:r>
+      <w:r>
+        <w:rPr>
+          <w:rFonts w:hint="eastAsia"/>
+          <w:lang w:eastAsia="ko-KR"/>
+        </w:rPr>
+        <w:t xml:space="preserve"> </w:t>
+      </w:r>
+      <w:r>
+        <w:rPr>
+          <w:rFonts w:hint="eastAsia"/>
+          <w:lang w:eastAsia="ko-KR"/>
+        </w:rPr>
+        <w:t>되므로</w:t>
+      </w:r>
+      <w:r>
+        <w:rPr>
+          <w:rFonts w:hint="eastAsia"/>
+          <w:lang w:eastAsia="ko-KR"/>
+        </w:rPr>
+        <w:t xml:space="preserve"> </w:t>
+      </w:r>
+      <w:r>
+        <w:rPr>
+          <w:lang w:eastAsia="ko-KR"/>
+        </w:rPr>
+        <w:t>inf</w:t>
+      </w:r>
+      <w:r>
+        <w:rPr>
+          <w:rFonts w:hint="eastAsia"/>
+          <w:lang w:eastAsia="ko-KR"/>
+        </w:rPr>
+        <w:t>가</w:t>
+      </w:r>
+      <w:r>
+        <w:rPr>
+          <w:rFonts w:hint="eastAsia"/>
+          <w:lang w:eastAsia="ko-KR"/>
+        </w:rPr>
+        <w:t xml:space="preserve"> </w:t>
+      </w:r>
+      <w:r>
+        <w:rPr>
+          <w:rFonts w:hint="eastAsia"/>
+          <w:lang w:eastAsia="ko-KR"/>
+        </w:rPr>
+        <w:t>출력된다</w:t>
+      </w:r>
+      <w:r>
+        <w:rPr>
+          <w:rFonts w:hint="eastAsia"/>
+          <w:lang w:eastAsia="ko-KR"/>
+        </w:rPr>
+        <w:t>.</w:t>
+      </w:r>
     </w:p>
     <w:p>
       <w:pPr>
@@ -6642,6 +7162,170 @@
           <w:lang w:eastAsia="ko-KR"/>
         </w:rPr>
       </w:pPr>
+      <w:r>
+        <w:rPr>
+          <w:rFonts w:hint="eastAsia"/>
+          <w:lang w:eastAsia="ko-KR"/>
+        </w:rPr>
+        <w:t>우리는</w:t>
+      </w:r>
+      <w:r>
+        <w:rPr>
+          <w:rFonts w:hint="eastAsia"/>
+          <w:lang w:eastAsia="ko-KR"/>
+        </w:rPr>
+        <w:t xml:space="preserve"> </w:t>
+      </w:r>
+      <w:r>
+        <w:rPr>
+          <w:rFonts w:hint="eastAsia"/>
+          <w:lang w:eastAsia="ko-KR"/>
+        </w:rPr>
+        <w:t>실생활에서</w:t>
+      </w:r>
+      <w:r>
+        <w:rPr>
+          <w:rFonts w:hint="eastAsia"/>
+          <w:lang w:eastAsia="ko-KR"/>
+        </w:rPr>
+        <w:t xml:space="preserve"> </w:t>
+      </w:r>
+      <w:r>
+        <w:rPr>
+          <w:lang w:eastAsia="ko-KR"/>
+        </w:rPr>
+        <w:t>1</w:t>
+      </w:r>
+      <w:r>
+        <w:rPr>
+          <w:rFonts w:hint="eastAsia"/>
+          <w:lang w:eastAsia="ko-KR"/>
+        </w:rPr>
+        <w:t>과</w:t>
+      </w:r>
+      <w:r>
+        <w:rPr>
+          <w:rFonts w:hint="eastAsia"/>
+          <w:lang w:eastAsia="ko-KR"/>
+        </w:rPr>
+        <w:t xml:space="preserve"> </w:t>
+      </w:r>
+      <w:r>
+        <w:rPr>
+          <w:lang w:eastAsia="ko-KR"/>
+        </w:rPr>
+        <w:t>1.0</w:t>
+      </w:r>
+      <w:r>
+        <w:rPr>
+          <w:rFonts w:hint="eastAsia"/>
+          <w:lang w:eastAsia="ko-KR"/>
+        </w:rPr>
+        <w:t>을</w:t>
+      </w:r>
+      <w:r>
+        <w:rPr>
+          <w:rFonts w:hint="eastAsia"/>
+          <w:lang w:eastAsia="ko-KR"/>
+        </w:rPr>
+        <w:t xml:space="preserve"> </w:t>
+      </w:r>
+      <w:r>
+        <w:rPr>
+          <w:rFonts w:hint="eastAsia"/>
+          <w:lang w:eastAsia="ko-KR"/>
+        </w:rPr>
+        <w:t>구분하지</w:t>
+      </w:r>
+      <w:r>
+        <w:rPr>
+          <w:rFonts w:hint="eastAsia"/>
+          <w:lang w:eastAsia="ko-KR"/>
+        </w:rPr>
+        <w:t xml:space="preserve"> </w:t>
+      </w:r>
+      <w:r>
+        <w:rPr>
+          <w:rFonts w:hint="eastAsia"/>
+          <w:lang w:eastAsia="ko-KR"/>
+        </w:rPr>
+        <w:t>않지만</w:t>
+      </w:r>
+      <w:r>
+        <w:rPr>
+          <w:rFonts w:hint="eastAsia"/>
+          <w:lang w:eastAsia="ko-KR"/>
+        </w:rPr>
+        <w:t xml:space="preserve"> </w:t>
+      </w:r>
+      <w:r>
+        <w:rPr>
+          <w:rFonts w:hint="eastAsia"/>
+          <w:lang w:eastAsia="ko-KR"/>
+        </w:rPr>
+        <w:t>컴퓨터는</w:t>
+      </w:r>
+      <w:r>
+        <w:rPr>
+          <w:rFonts w:hint="eastAsia"/>
+          <w:lang w:eastAsia="ko-KR"/>
+        </w:rPr>
+        <w:t xml:space="preserve"> </w:t>
+      </w:r>
+      <w:r>
+        <w:rPr>
+          <w:lang w:eastAsia="ko-KR"/>
+        </w:rPr>
+        <w:t>1</w:t>
+      </w:r>
+      <w:r>
+        <w:rPr>
+          <w:rFonts w:hint="eastAsia"/>
+          <w:lang w:eastAsia="ko-KR"/>
+        </w:rPr>
+        <w:t>과</w:t>
+      </w:r>
+      <w:r>
+        <w:rPr>
+          <w:rFonts w:hint="eastAsia"/>
+          <w:lang w:eastAsia="ko-KR"/>
+        </w:rPr>
+        <w:t xml:space="preserve"> </w:t>
+      </w:r>
+      <w:r>
+        <w:rPr>
+          <w:lang w:eastAsia="ko-KR"/>
+        </w:rPr>
+        <w:t>1.0</w:t>
+      </w:r>
+      <w:r>
+        <w:rPr>
+          <w:rFonts w:hint="eastAsia"/>
+          <w:lang w:eastAsia="ko-KR"/>
+        </w:rPr>
+        <w:t>을</w:t>
+      </w:r>
+      <w:r>
+        <w:rPr>
+          <w:rFonts w:hint="eastAsia"/>
+          <w:lang w:eastAsia="ko-KR"/>
+        </w:rPr>
+        <w:t xml:space="preserve"> </w:t>
+      </w:r>
+      <w:r>
+        <w:rPr>
+          <w:rFonts w:hint="eastAsia"/>
+          <w:lang w:eastAsia="ko-KR"/>
+        </w:rPr>
+        <w:t>구분한다</w:t>
+      </w:r>
+      <w:r>
+        <w:rPr>
+          <w:rFonts w:hint="eastAsia"/>
+          <w:lang w:eastAsia="ko-KR"/>
+        </w:rPr>
+        <w:t>.</w:t>
+      </w:r>
     </w:p>
     <w:p>
       <w:pPr>
@@ -6680,6 +7364,13 @@
     </w:p>
     <w:p>
       <w:pPr>
+        <w:rPr>
+          <w:lang w:eastAsia="ko-KR"/>
+        </w:rPr>
+      </w:pPr>
+    </w:p>
+    <w:p>
+      <w:pPr>
         <w:pStyle w:val="1"/>
         <w:rPr>
           <w:lang w:eastAsia="ko-KR"/>
@@ -6690,6 +7381,7 @@
         <w:rPr>
           <w:lang w:eastAsia="ko-KR"/>
         </w:rPr>
+        <w:lastRenderedPageBreak/>
         <w:t>Header file</w:t>
       </w:r>
       <w:bookmarkEnd w:id="12"/>
@@ -6702,7 +7394,6 @@
         </w:rPr>
       </w:pPr>
       <w:bookmarkStart w:id="13" w:name="_Toc11339761"/>
-      <w:proofErr w:type="spellStart"/>
       <w:r>
         <w:rPr>
           <w:lang w:eastAsia="ko-KR"/>
@@ -6710,7 +7401,6 @@
         <w:t>stdint.h</w:t>
       </w:r>
       <w:bookmarkEnd w:id="13"/>
-      <w:proofErr w:type="spellEnd"/>
     </w:p>
     <w:p>
       <w:pPr>
@@ -6925,19 +7615,11 @@
         </w:rPr>
         <w:t xml:space="preserve"> </w:t>
       </w:r>
-      <w:proofErr w:type="spellStart"/>
-      <w:r>
-        <w:rPr>
-          <w:lang w:eastAsia="ko-KR"/>
-        </w:rPr>
-        <w:t>stdint.h</w:t>
-      </w:r>
-      <w:proofErr w:type="spellEnd"/>
-      <w:r>
-        <w:rPr>
-          <w:lang w:eastAsia="ko-KR"/>
-        </w:rPr>
-        <w:t xml:space="preserve"> </w:t>
+      <w:r>
+        <w:rPr>
+          <w:lang w:eastAsia="ko-KR"/>
+        </w:rPr>
+        <w:t xml:space="preserve">stdint.h </w:t>
       </w:r>
       <w:r>
         <w:rPr>
@@ -7024,7 +7706,6 @@
           <w:rFonts w:hint="eastAsia"/>
           <w:lang w:eastAsia="ko-KR"/>
         </w:rPr>
-        <w:lastRenderedPageBreak/>
         <w:t>i</w:t>
       </w:r>
       <w:r>
@@ -7383,16 +8064,8 @@
         <w:rPr>
           <w:lang w:eastAsia="ko-KR"/>
         </w:rPr>
-        <w:t xml:space="preserve"> </w:t>
-      </w:r>
-      <w:proofErr w:type="spellStart"/>
-      <w:r>
-        <w:rPr>
-          <w:lang w:eastAsia="ko-KR"/>
-        </w:rPr>
-        <w:t>stdint</w:t>
-      </w:r>
-      <w:proofErr w:type="spellEnd"/>
+        <w:t xml:space="preserve"> stdint</w:t>
+      </w:r>
       <w:r>
         <w:rPr>
           <w:rFonts w:hint="eastAsia"/>
@@ -7441,19 +8114,11 @@
         </w:rPr>
         <w:t xml:space="preserve"> </w:t>
       </w:r>
-      <w:proofErr w:type="spellStart"/>
-      <w:r>
-        <w:rPr>
-          <w:lang w:eastAsia="ko-KR"/>
-        </w:rPr>
-        <w:t>stdint.h</w:t>
-      </w:r>
-      <w:proofErr w:type="spellEnd"/>
-      <w:r>
-        <w:rPr>
-          <w:lang w:eastAsia="ko-KR"/>
-        </w:rPr>
-        <w:t xml:space="preserve"> </w:t>
+      <w:r>
+        <w:rPr>
+          <w:lang w:eastAsia="ko-KR"/>
+        </w:rPr>
+        <w:t xml:space="preserve">stdint.h </w:t>
       </w:r>
       <w:r>
         <w:rPr>
@@ -7525,19 +8190,11 @@
         </w:rPr>
         <w:t xml:space="preserve"> </w:t>
       </w:r>
-      <w:proofErr w:type="spellStart"/>
-      <w:r>
-        <w:rPr>
-          <w:lang w:eastAsia="ko-KR"/>
-        </w:rPr>
-        <w:t>limits.h</w:t>
-      </w:r>
-      <w:proofErr w:type="spellEnd"/>
-      <w:r>
-        <w:rPr>
-          <w:lang w:eastAsia="ko-KR"/>
-        </w:rPr>
-        <w:t xml:space="preserve"> </w:t>
+      <w:r>
+        <w:rPr>
+          <w:lang w:eastAsia="ko-KR"/>
+        </w:rPr>
+        <w:t xml:space="preserve">limits.h </w:t>
       </w:r>
       <w:r>
         <w:rPr>
@@ -7679,7 +8336,7 @@
 </file>
 
 <file path=word/endnotes.xml><?xml version="1.0" encoding="utf-8"?>
-<w:endnotes xmlns:wpc="http://schemas.microsoft.com/office/word/2010/wordprocessingCanvas" xmlns:cx="http://schemas.microsoft.com/office/drawing/2014/chartex" xmlns:cx1="http://schemas.microsoft.com/office/drawing/2015/9/8/chartex" xmlns:cx2="http://schemas.microsoft.com/office/drawing/2015/10/21/chartex" xmlns:cx3="http://schemas.microsoft.com/office/drawing/2016/5/9/chartex" xmlns:cx4="http://schemas.microsoft.com/office/drawing/2016/5/10/chartex" xmlns:cx5="http://schemas.microsoft.com/office/drawing/2016/5/11/chartex" xmlns:cx6="http://schemas.microsoft.com/office/drawing/2016/5/12/chartex" xmlns:cx7="http://schemas.microsoft.com/office/drawing/2016/5/13/chartex" xmlns:cx8="http://schemas.microsoft.com/office/drawing/2016/5/14/chartex" xmlns:mc="http://schemas.openxmlformats.org/markup-compatibility/2006" xmlns:aink="http://schemas.microsoft.com/office/drawing/2016/ink" xmlns:am3d="http://schemas.microsoft.com/office/drawing/2017/model3d" xmlns:o="urn:schemas-microsoft-com:office:office" xmlns:r="http://schemas.openxmlformats.org/officeDocument/2006/relationships" xmlns:m="http://schemas.openxmlformats.org/officeDocument/2006/math" xmlns:v="urn:schemas-microsoft-com:vml" xmlns:wp14="http://schemas.microsoft.com/office/word/2010/wordprocessingDrawing" xmlns:wp="http://schemas.openxmlformats.org/drawingml/2006/wordprocessingDrawing" xmlns:w10="urn:schemas-microsoft-com:office:word" xmlns:w="http://schemas.openxmlformats.org/wordprocessingml/2006/main" xmlns:w14="http://schemas.microsoft.com/office/word/2010/wordml" xmlns:w15="http://schemas.microsoft.com/office/word/2012/wordml" xmlns:w16cid="http://schemas.microsoft.com/office/word/2016/wordml/cid" xmlns:w16se="http://schemas.microsoft.com/office/word/2015/wordml/symex" xmlns:wpg="http://schemas.microsoft.com/office/word/2010/wordprocessingGroup" xmlns:wpi="http://schemas.microsoft.com/office/word/2010/wordprocessingInk" xmlns:wne="http://schemas.microsoft.com/office/word/2006/wordml" xmlns:wps="http://schemas.microsoft.com/office/word/2010/wordprocessingShape" mc:Ignorable="w14 w15 w16se w16cid wp14">
+<w:endnotes xmlns:wpc="http://schemas.microsoft.com/office/word/2010/wordprocessingCanvas" xmlns:cx="http://schemas.microsoft.com/office/drawing/2014/chartex" xmlns:mc="http://schemas.openxmlformats.org/markup-compatibility/2006" xmlns:o="urn:schemas-microsoft-com:office:office" xmlns:r="http://schemas.openxmlformats.org/officeDocument/2006/relationships" xmlns:m="http://schemas.openxmlformats.org/officeDocument/2006/math" xmlns:v="urn:schemas-microsoft-com:vml" xmlns:wp14="http://schemas.microsoft.com/office/word/2010/wordprocessingDrawing" xmlns:wp="http://schemas.openxmlformats.org/drawingml/2006/wordprocessingDrawing" xmlns:w10="urn:schemas-microsoft-com:office:word" xmlns:w="http://schemas.openxmlformats.org/wordprocessingml/2006/main" xmlns:w14="http://schemas.microsoft.com/office/word/2010/wordml" xmlns:w15="http://schemas.microsoft.com/office/word/2012/wordml" xmlns:w16se="http://schemas.microsoft.com/office/word/2015/wordml/symex" xmlns:wpg="http://schemas.microsoft.com/office/word/2010/wordprocessingGroup" xmlns:wpi="http://schemas.microsoft.com/office/word/2010/wordprocessingInk" xmlns:wne="http://schemas.microsoft.com/office/word/2006/wordml" xmlns:wps="http://schemas.microsoft.com/office/word/2010/wordprocessingShape" mc:Ignorable="w14 w15 w16se wp14">
   <w:endnote w:type="separator" w:id="-1">
     <w:p>
       <w:pPr>
@@ -7704,7 +8361,7 @@
 </file>
 
 <file path=word/footer1.xml><?xml version="1.0" encoding="utf-8"?>
-<w:ftr xmlns:wpc="http://schemas.microsoft.com/office/word/2010/wordprocessingCanvas" xmlns:cx="http://schemas.microsoft.com/office/drawing/2014/chartex" xmlns:cx1="http://schemas.microsoft.com/office/drawing/2015/9/8/chartex" xmlns:cx2="http://schemas.microsoft.com/office/drawing/2015/10/21/chartex" xmlns:cx3="http://schemas.microsoft.com/office/drawing/2016/5/9/chartex" xmlns:cx4="http://schemas.microsoft.com/office/drawing/2016/5/10/chartex" xmlns:cx5="http://schemas.microsoft.com/office/drawing/2016/5/11/chartex" xmlns:cx6="http://schemas.microsoft.com/office/drawing/2016/5/12/chartex" xmlns:cx7="http://schemas.microsoft.com/office/drawing/2016/5/13/chartex" xmlns:cx8="http://schemas.microsoft.com/office/drawing/2016/5/14/chartex" xmlns:mc="http://schemas.openxmlformats.org/markup-compatibility/2006" xmlns:aink="http://schemas.microsoft.com/office/drawing/2016/ink" xmlns:am3d="http://schemas.microsoft.com/office/drawing/2017/model3d" xmlns:o="urn:schemas-microsoft-com:office:office" xmlns:r="http://schemas.openxmlformats.org/officeDocument/2006/relationships" xmlns:m="http://schemas.openxmlformats.org/officeDocument/2006/math" xmlns:v="urn:schemas-microsoft-com:vml" xmlns:wp14="http://schemas.microsoft.com/office/word/2010/wordprocessingDrawing" xmlns:wp="http://schemas.openxmlformats.org/drawingml/2006/wordprocessingDrawing" xmlns:w10="urn:schemas-microsoft-com:office:word" xmlns:w="http://schemas.openxmlformats.org/wordprocessingml/2006/main" xmlns:w14="http://schemas.microsoft.com/office/word/2010/wordml" xmlns:w15="http://schemas.microsoft.com/office/word/2012/wordml" xmlns:w16cid="http://schemas.microsoft.com/office/word/2016/wordml/cid" xmlns:w16se="http://schemas.microsoft.com/office/word/2015/wordml/symex" xmlns:wpg="http://schemas.microsoft.com/office/word/2010/wordprocessingGroup" xmlns:wpi="http://schemas.microsoft.com/office/word/2010/wordprocessingInk" xmlns:wne="http://schemas.microsoft.com/office/word/2006/wordml" xmlns:wps="http://schemas.microsoft.com/office/word/2010/wordprocessingShape" mc:Ignorable="w14 w15 w16se w16cid wp14">
+<w:ftr xmlns:wpc="http://schemas.microsoft.com/office/word/2010/wordprocessingCanvas" xmlns:cx="http://schemas.microsoft.com/office/drawing/2014/chartex" xmlns:mc="http://schemas.openxmlformats.org/markup-compatibility/2006" xmlns:o="urn:schemas-microsoft-com:office:office" xmlns:r="http://schemas.openxmlformats.org/officeDocument/2006/relationships" xmlns:m="http://schemas.openxmlformats.org/officeDocument/2006/math" xmlns:v="urn:schemas-microsoft-com:vml" xmlns:wp14="http://schemas.microsoft.com/office/word/2010/wordprocessingDrawing" xmlns:wp="http://schemas.openxmlformats.org/drawingml/2006/wordprocessingDrawing" xmlns:w10="urn:schemas-microsoft-com:office:word" xmlns:w="http://schemas.openxmlformats.org/wordprocessingml/2006/main" xmlns:w14="http://schemas.microsoft.com/office/word/2010/wordml" xmlns:w15="http://schemas.microsoft.com/office/word/2012/wordml" xmlns:w16se="http://schemas.microsoft.com/office/word/2015/wordml/symex" xmlns:wpg="http://schemas.microsoft.com/office/word/2010/wordprocessingGroup" xmlns:wpi="http://schemas.microsoft.com/office/word/2010/wordprocessingInk" xmlns:wne="http://schemas.microsoft.com/office/word/2006/wordml" xmlns:wps="http://schemas.microsoft.com/office/word/2010/wordprocessingShape" mc:Ignorable="w14 w15 w16se wp14">
   <w:tbl>
     <w:tblPr>
       <w:tblW w:w="9540" w:type="dxa"/>
@@ -8218,7 +8875,7 @@
               <w:sz w:val="16"/>
               <w:szCs w:val="16"/>
             </w:rPr>
-            <w:t>5</w:t>
+            <w:t>7</w:t>
           </w:r>
           <w:r>
             <w:rPr>
@@ -8241,7 +8898,7 @@
               <w:rPr>
                 <w:noProof/>
               </w:rPr>
-              <w:t>5</w:t>
+              <w:t>8</w:t>
             </w:r>
           </w:fldSimple>
         </w:p>
@@ -8260,7 +8917,7 @@
 </file>
 
 <file path=word/footnotes.xml><?xml version="1.0" encoding="utf-8"?>
-<w:footnotes xmlns:wpc="http://schemas.microsoft.com/office/word/2010/wordprocessingCanvas" xmlns:cx="http://schemas.microsoft.com/office/drawing/2014/chartex" xmlns:cx1="http://schemas.microsoft.com/office/drawing/2015/9/8/chartex" xmlns:cx2="http://schemas.microsoft.com/office/drawing/2015/10/21/chartex" xmlns:cx3="http://schemas.microsoft.com/office/drawing/2016/5/9/chartex" xmlns:cx4="http://schemas.microsoft.com/office/drawing/2016/5/10/chartex" xmlns:cx5="http://schemas.microsoft.com/office/drawing/2016/5/11/chartex" xmlns:cx6="http://schemas.microsoft.com/office/drawing/2016/5/12/chartex" xmlns:cx7="http://schemas.microsoft.com/office/drawing/2016/5/13/chartex" xmlns:cx8="http://schemas.microsoft.com/office/drawing/2016/5/14/chartex" xmlns:mc="http://schemas.openxmlformats.org/markup-compatibility/2006" xmlns:aink="http://schemas.microsoft.com/office/drawing/2016/ink" xmlns:am3d="http://schemas.microsoft.com/office/drawing/2017/model3d" xmlns:o="urn:schemas-microsoft-com:office:office" xmlns:r="http://schemas.openxmlformats.org/officeDocument/2006/relationships" xmlns:m="http://schemas.openxmlformats.org/officeDocument/2006/math" xmlns:v="urn:schemas-microsoft-com:vml" xmlns:wp14="http://schemas.microsoft.com/office/word/2010/wordprocessingDrawing" xmlns:wp="http://schemas.openxmlformats.org/drawingml/2006/wordprocessingDrawing" xmlns:w10="urn:schemas-microsoft-com:office:word" xmlns:w="http://schemas.openxmlformats.org/wordprocessingml/2006/main" xmlns:w14="http://schemas.microsoft.com/office/word/2010/wordml" xmlns:w15="http://schemas.microsoft.com/office/word/2012/wordml" xmlns:w16cid="http://schemas.microsoft.com/office/word/2016/wordml/cid" xmlns:w16se="http://schemas.microsoft.com/office/word/2015/wordml/symex" xmlns:wpg="http://schemas.microsoft.com/office/word/2010/wordprocessingGroup" xmlns:wpi="http://schemas.microsoft.com/office/word/2010/wordprocessingInk" xmlns:wne="http://schemas.microsoft.com/office/word/2006/wordml" xmlns:wps="http://schemas.microsoft.com/office/word/2010/wordprocessingShape" mc:Ignorable="w14 w15 w16se w16cid wp14">
+<w:footnotes xmlns:wpc="http://schemas.microsoft.com/office/word/2010/wordprocessingCanvas" xmlns:cx="http://schemas.microsoft.com/office/drawing/2014/chartex" xmlns:mc="http://schemas.openxmlformats.org/markup-compatibility/2006" xmlns:o="urn:schemas-microsoft-com:office:office" xmlns:r="http://schemas.openxmlformats.org/officeDocument/2006/relationships" xmlns:m="http://schemas.openxmlformats.org/officeDocument/2006/math" xmlns:v="urn:schemas-microsoft-com:vml" xmlns:wp14="http://schemas.microsoft.com/office/word/2010/wordprocessingDrawing" xmlns:wp="http://schemas.openxmlformats.org/drawingml/2006/wordprocessingDrawing" xmlns:w10="urn:schemas-microsoft-com:office:word" xmlns:w="http://schemas.openxmlformats.org/wordprocessingml/2006/main" xmlns:w14="http://schemas.microsoft.com/office/word/2010/wordml" xmlns:w15="http://schemas.microsoft.com/office/word/2012/wordml" xmlns:w16se="http://schemas.microsoft.com/office/word/2015/wordml/symex" xmlns:wpg="http://schemas.microsoft.com/office/word/2010/wordprocessingGroup" xmlns:wpi="http://schemas.microsoft.com/office/word/2010/wordprocessingInk" xmlns:wne="http://schemas.microsoft.com/office/word/2006/wordml" xmlns:wps="http://schemas.microsoft.com/office/word/2010/wordprocessingShape" mc:Ignorable="w14 w15 w16se wp14">
   <w:footnote w:type="separator" w:id="-1">
     <w:p>
       <w:pPr>
@@ -8285,7 +8942,7 @@
 </file>
 
 <file path=word/header1.xml><?xml version="1.0" encoding="utf-8"?>
-<w:hdr xmlns:wpc="http://schemas.microsoft.com/office/word/2010/wordprocessingCanvas" xmlns:cx="http://schemas.microsoft.com/office/drawing/2014/chartex" xmlns:cx1="http://schemas.microsoft.com/office/drawing/2015/9/8/chartex" xmlns:cx2="http://schemas.microsoft.com/office/drawing/2015/10/21/chartex" xmlns:cx3="http://schemas.microsoft.com/office/drawing/2016/5/9/chartex" xmlns:cx4="http://schemas.microsoft.com/office/drawing/2016/5/10/chartex" xmlns:cx5="http://schemas.microsoft.com/office/drawing/2016/5/11/chartex" xmlns:cx6="http://schemas.microsoft.com/office/drawing/2016/5/12/chartex" xmlns:cx7="http://schemas.microsoft.com/office/drawing/2016/5/13/chartex" xmlns:cx8="http://schemas.microsoft.com/office/drawing/2016/5/14/chartex" xmlns:mc="http://schemas.openxmlformats.org/markup-compatibility/2006" xmlns:aink="http://schemas.microsoft.com/office/drawing/2016/ink" xmlns:am3d="http://schemas.microsoft.com/office/drawing/2017/model3d" xmlns:o="urn:schemas-microsoft-com:office:office" xmlns:r="http://schemas.openxmlformats.org/officeDocument/2006/relationships" xmlns:m="http://schemas.openxmlformats.org/officeDocument/2006/math" xmlns:v="urn:schemas-microsoft-com:vml" xmlns:wp14="http://schemas.microsoft.com/office/word/2010/wordprocessingDrawing" xmlns:wp="http://schemas.openxmlformats.org/drawingml/2006/wordprocessingDrawing" xmlns:w10="urn:schemas-microsoft-com:office:word" xmlns:w="http://schemas.openxmlformats.org/wordprocessingml/2006/main" xmlns:w14="http://schemas.microsoft.com/office/word/2010/wordml" xmlns:w15="http://schemas.microsoft.com/office/word/2012/wordml" xmlns:w16cid="http://schemas.microsoft.com/office/word/2016/wordml/cid" xmlns:w16se="http://schemas.microsoft.com/office/word/2015/wordml/symex" xmlns:wpg="http://schemas.microsoft.com/office/word/2010/wordprocessingGroup" xmlns:wpi="http://schemas.microsoft.com/office/word/2010/wordprocessingInk" xmlns:wne="http://schemas.microsoft.com/office/word/2006/wordml" xmlns:wps="http://schemas.microsoft.com/office/word/2010/wordprocessingShape" mc:Ignorable="w14 w15 w16se w16cid wp14">
+<w:hdr xmlns:wpc="http://schemas.microsoft.com/office/word/2010/wordprocessingCanvas" xmlns:cx="http://schemas.microsoft.com/office/drawing/2014/chartex" xmlns:mc="http://schemas.openxmlformats.org/markup-compatibility/2006" xmlns:o="urn:schemas-microsoft-com:office:office" xmlns:r="http://schemas.openxmlformats.org/officeDocument/2006/relationships" xmlns:m="http://schemas.openxmlformats.org/officeDocument/2006/math" xmlns:v="urn:schemas-microsoft-com:vml" xmlns:wp14="http://schemas.microsoft.com/office/word/2010/wordprocessingDrawing" xmlns:wp="http://schemas.openxmlformats.org/drawingml/2006/wordprocessingDrawing" xmlns:w10="urn:schemas-microsoft-com:office:word" xmlns:w="http://schemas.openxmlformats.org/wordprocessingml/2006/main" xmlns:w14="http://schemas.microsoft.com/office/word/2010/wordml" xmlns:w15="http://schemas.microsoft.com/office/word/2012/wordml" xmlns:w16se="http://schemas.microsoft.com/office/word/2015/wordml/symex" xmlns:wpg="http://schemas.microsoft.com/office/word/2010/wordprocessingGroup" xmlns:wpi="http://schemas.microsoft.com/office/word/2010/wordprocessingInk" xmlns:wne="http://schemas.microsoft.com/office/word/2006/wordml" xmlns:wps="http://schemas.microsoft.com/office/word/2010/wordprocessingShape" mc:Ignorable="w14 w15 w16se wp14">
   <w:p>
     <w:pPr>
       <w:jc w:val="right"/>
@@ -8312,7 +8969,7 @@
 </file>
 
 <file path=word/numbering.xml><?xml version="1.0" encoding="utf-8"?>
-<w:numbering xmlns:wpc="http://schemas.microsoft.com/office/word/2010/wordprocessingCanvas" xmlns:cx="http://schemas.microsoft.com/office/drawing/2014/chartex" xmlns:cx1="http://schemas.microsoft.com/office/drawing/2015/9/8/chartex" xmlns:cx2="http://schemas.microsoft.com/office/drawing/2015/10/21/chartex" xmlns:cx3="http://schemas.microsoft.com/office/drawing/2016/5/9/chartex" xmlns:cx4="http://schemas.microsoft.com/office/drawing/2016/5/10/chartex" xmlns:cx5="http://schemas.microsoft.com/office/drawing/2016/5/11/chartex" xmlns:cx6="http://schemas.microsoft.com/office/drawing/2016/5/12/chartex" xmlns:cx7="http://schemas.microsoft.com/office/drawing/2016/5/13/chartex" xmlns:cx8="http://schemas.microsoft.com/office/drawing/2016/5/14/chartex" xmlns:mc="http://schemas.openxmlformats.org/markup-compatibility/2006" xmlns:aink="http://schemas.microsoft.com/office/drawing/2016/ink" xmlns:am3d="http://schemas.microsoft.com/office/drawing/2017/model3d" xmlns:o="urn:schemas-microsoft-com:office:office" xmlns:r="http://schemas.openxmlformats.org/officeDocument/2006/relationships" xmlns:m="http://schemas.openxmlformats.org/officeDocument/2006/math" xmlns:v="urn:schemas-microsoft-com:vml" xmlns:wp14="http://schemas.microsoft.com/office/word/2010/wordprocessingDrawing" xmlns:wp="http://schemas.openxmlformats.org/drawingml/2006/wordprocessingDrawing" xmlns:w10="urn:schemas-microsoft-com:office:word" xmlns:w="http://schemas.openxmlformats.org/wordprocessingml/2006/main" xmlns:w14="http://schemas.microsoft.com/office/word/2010/wordml" xmlns:w15="http://schemas.microsoft.com/office/word/2012/wordml" xmlns:w16cid="http://schemas.microsoft.com/office/word/2016/wordml/cid" xmlns:w16se="http://schemas.microsoft.com/office/word/2015/wordml/symex" xmlns:wpg="http://schemas.microsoft.com/office/word/2010/wordprocessingGroup" xmlns:wpi="http://schemas.microsoft.com/office/word/2010/wordprocessingInk" xmlns:wne="http://schemas.microsoft.com/office/word/2006/wordml" xmlns:wps="http://schemas.microsoft.com/office/word/2010/wordprocessingShape" mc:Ignorable="w14 w15 w16se w16cid wp14">
+<w:numbering xmlns:wpc="http://schemas.microsoft.com/office/word/2010/wordprocessingCanvas" xmlns:cx="http://schemas.microsoft.com/office/drawing/2014/chartex" xmlns:mc="http://schemas.openxmlformats.org/markup-compatibility/2006" xmlns:o="urn:schemas-microsoft-com:office:office" xmlns:r="http://schemas.openxmlformats.org/officeDocument/2006/relationships" xmlns:m="http://schemas.openxmlformats.org/officeDocument/2006/math" xmlns:v="urn:schemas-microsoft-com:vml" xmlns:wp14="http://schemas.microsoft.com/office/word/2010/wordprocessingDrawing" xmlns:wp="http://schemas.openxmlformats.org/drawingml/2006/wordprocessingDrawing" xmlns:w10="urn:schemas-microsoft-com:office:word" xmlns:w="http://schemas.openxmlformats.org/wordprocessingml/2006/main" xmlns:w14="http://schemas.microsoft.com/office/word/2010/wordml" xmlns:w15="http://schemas.microsoft.com/office/word/2012/wordml" xmlns:w16se="http://schemas.microsoft.com/office/word/2015/wordml/symex" xmlns:wpg="http://schemas.microsoft.com/office/word/2010/wordprocessingGroup" xmlns:wpi="http://schemas.microsoft.com/office/word/2010/wordprocessingInk" xmlns:wne="http://schemas.microsoft.com/office/word/2006/wordml" xmlns:wps="http://schemas.microsoft.com/office/word/2010/wordprocessingShape" mc:Ignorable="w14 w15 w16se wp14">
   <w:abstractNum w:abstractNumId="0" w15:restartNumberingAfterBreak="0">
     <w:nsid w:val="01A240CE"/>
     <w:multiLevelType w:val="hybridMultilevel"/>
@@ -13383,7 +14040,7 @@
 </file>
 
 <file path=word/styles.xml><?xml version="1.0" encoding="utf-8"?>
-<w:styles xmlns:mc="http://schemas.openxmlformats.org/markup-compatibility/2006" xmlns:r="http://schemas.openxmlformats.org/officeDocument/2006/relationships" xmlns:w="http://schemas.openxmlformats.org/wordprocessingml/2006/main" xmlns:w14="http://schemas.microsoft.com/office/word/2010/wordml" xmlns:w15="http://schemas.microsoft.com/office/word/2012/wordml" xmlns:w16cid="http://schemas.microsoft.com/office/word/2016/wordml/cid" xmlns:w16se="http://schemas.microsoft.com/office/word/2015/wordml/symex" mc:Ignorable="w14 w15 w16se w16cid">
+<w:styles xmlns:mc="http://schemas.openxmlformats.org/markup-compatibility/2006" xmlns:r="http://schemas.openxmlformats.org/officeDocument/2006/relationships" xmlns:w="http://schemas.openxmlformats.org/wordprocessingml/2006/main" xmlns:w14="http://schemas.microsoft.com/office/word/2010/wordml" xmlns:w15="http://schemas.microsoft.com/office/word/2012/wordml" xmlns:w16se="http://schemas.microsoft.com/office/word/2015/wordml/symex" mc:Ignorable="w14 w15 w16se">
   <w:docDefaults>
     <w:rPrDefault>
       <w:rPr>
@@ -13399,7 +14056,7 @@
       </w:pPr>
     </w:pPrDefault>
   </w:docDefaults>
-  <w:latentStyles w:defLockedState="0" w:defUIPriority="99" w:defSemiHidden="0" w:defUnhideWhenUsed="0" w:defQFormat="0" w:count="376">
+  <w:latentStyles w:defLockedState="0" w:defUIPriority="99" w:defSemiHidden="0" w:defUnhideWhenUsed="0" w:defQFormat="0" w:count="371">
     <w:lsdException w:name="Normal" w:uiPriority="0" w:qFormat="1"/>
     <w:lsdException w:name="heading 1" w:uiPriority="9" w:qFormat="1"/>
     <w:lsdException w:name="heading 2" w:semiHidden="1" w:uiPriority="9" w:unhideWhenUsed="1" w:qFormat="1"/>
@@ -13771,11 +14428,6 @@
     <w:lsdException w:name="List Table 5 Dark Accent 6" w:uiPriority="50"/>
     <w:lsdException w:name="List Table 6 Colorful Accent 6" w:uiPriority="51"/>
     <w:lsdException w:name="List Table 7 Colorful Accent 6" w:uiPriority="52"/>
-    <w:lsdException w:name="Mention" w:semiHidden="1" w:unhideWhenUsed="1"/>
-    <w:lsdException w:name="Smart Hyperlink" w:semiHidden="1" w:unhideWhenUsed="1"/>
-    <w:lsdException w:name="Hashtag" w:semiHidden="1" w:unhideWhenUsed="1"/>
-    <w:lsdException w:name="Unresolved Mention" w:semiHidden="1" w:unhideWhenUsed="1"/>
-    <w:lsdException w:name="Smart Link" w:semiHidden="1" w:unhideWhenUsed="1"/>
   </w:latentStyles>
   <w:style w:type="paragraph" w:default="1" w:styleId="a">
     <w:name w:val="Normal"/>
@@ -14983,7 +15635,7 @@
 </file>
 
 <file path=word/glossary/document.xml><?xml version="1.0" encoding="utf-8"?>
-<w:glossaryDocument xmlns:wpc="http://schemas.microsoft.com/office/word/2010/wordprocessingCanvas" xmlns:cx="http://schemas.microsoft.com/office/drawing/2014/chartex" xmlns:cx1="http://schemas.microsoft.com/office/drawing/2015/9/8/chartex" xmlns:cx2="http://schemas.microsoft.com/office/drawing/2015/10/21/chartex" xmlns:cx3="http://schemas.microsoft.com/office/drawing/2016/5/9/chartex" xmlns:cx4="http://schemas.microsoft.com/office/drawing/2016/5/10/chartex" xmlns:cx5="http://schemas.microsoft.com/office/drawing/2016/5/11/chartex" xmlns:cx6="http://schemas.microsoft.com/office/drawing/2016/5/12/chartex" xmlns:cx7="http://schemas.microsoft.com/office/drawing/2016/5/13/chartex" xmlns:cx8="http://schemas.microsoft.com/office/drawing/2016/5/14/chartex" xmlns:mc="http://schemas.openxmlformats.org/markup-compatibility/2006" xmlns:aink="http://schemas.microsoft.com/office/drawing/2016/ink" xmlns:am3d="http://schemas.microsoft.com/office/drawing/2017/model3d" xmlns:o="urn:schemas-microsoft-com:office:office" xmlns:r="http://schemas.openxmlformats.org/officeDocument/2006/relationships" xmlns:m="http://schemas.openxmlformats.org/officeDocument/2006/math" xmlns:v="urn:schemas-microsoft-com:vml" xmlns:wp14="http://schemas.microsoft.com/office/word/2010/wordprocessingDrawing" xmlns:wp="http://schemas.openxmlformats.org/drawingml/2006/wordprocessingDrawing" xmlns:w10="urn:schemas-microsoft-com:office:word" xmlns:w="http://schemas.openxmlformats.org/wordprocessingml/2006/main" xmlns:w14="http://schemas.microsoft.com/office/word/2010/wordml" xmlns:w15="http://schemas.microsoft.com/office/word/2012/wordml" xmlns:w16cid="http://schemas.microsoft.com/office/word/2016/wordml/cid" xmlns:w16se="http://schemas.microsoft.com/office/word/2015/wordml/symex" xmlns:wpg="http://schemas.microsoft.com/office/word/2010/wordprocessingGroup" xmlns:wpi="http://schemas.microsoft.com/office/word/2010/wordprocessingInk" xmlns:wne="http://schemas.microsoft.com/office/word/2006/wordml" xmlns:wps="http://schemas.microsoft.com/office/word/2010/wordprocessingShape" mc:Ignorable="w14 w15 w16se w16cid wp14">
+<w:glossaryDocument xmlns:wpc="http://schemas.microsoft.com/office/word/2010/wordprocessingCanvas" xmlns:cx="http://schemas.microsoft.com/office/drawing/2014/chartex" xmlns:mc="http://schemas.openxmlformats.org/markup-compatibility/2006" xmlns:o="urn:schemas-microsoft-com:office:office" xmlns:r="http://schemas.openxmlformats.org/officeDocument/2006/relationships" xmlns:m="http://schemas.openxmlformats.org/officeDocument/2006/math" xmlns:v="urn:schemas-microsoft-com:vml" xmlns:wp14="http://schemas.microsoft.com/office/word/2010/wordprocessingDrawing" xmlns:wp="http://schemas.openxmlformats.org/drawingml/2006/wordprocessingDrawing" xmlns:w10="urn:schemas-microsoft-com:office:word" xmlns:w="http://schemas.openxmlformats.org/wordprocessingml/2006/main" xmlns:w14="http://schemas.microsoft.com/office/word/2010/wordml" xmlns:w15="http://schemas.microsoft.com/office/word/2012/wordml" xmlns:w16se="http://schemas.microsoft.com/office/word/2015/wordml/symex" xmlns:wpg="http://schemas.microsoft.com/office/word/2010/wordprocessingGroup" xmlns:wpi="http://schemas.microsoft.com/office/word/2010/wordprocessingInk" xmlns:wne="http://schemas.microsoft.com/office/word/2006/wordml" xmlns:wps="http://schemas.microsoft.com/office/word/2010/wordprocessingShape" mc:Ignorable="w14 w15 w16se wp14">
   <w:docParts>
     <w:docPart>
       <w:docPartPr>
@@ -15019,7 +15671,7 @@
 </file>
 
 <file path=word/glossary/fontTable.xml><?xml version="1.0" encoding="utf-8"?>
-<w:fonts xmlns:mc="http://schemas.openxmlformats.org/markup-compatibility/2006" xmlns:r="http://schemas.openxmlformats.org/officeDocument/2006/relationships" xmlns:w="http://schemas.openxmlformats.org/wordprocessingml/2006/main" xmlns:w14="http://schemas.microsoft.com/office/word/2010/wordml" xmlns:w15="http://schemas.microsoft.com/office/word/2012/wordml" xmlns:w16cid="http://schemas.microsoft.com/office/word/2016/wordml/cid" xmlns:w16se="http://schemas.microsoft.com/office/word/2015/wordml/symex" mc:Ignorable="w14 w15 w16se w16cid">
+<w:fonts xmlns:mc="http://schemas.openxmlformats.org/markup-compatibility/2006" xmlns:r="http://schemas.openxmlformats.org/officeDocument/2006/relationships" xmlns:w="http://schemas.openxmlformats.org/wordprocessingml/2006/main" xmlns:w14="http://schemas.microsoft.com/office/word/2010/wordml" xmlns:w15="http://schemas.microsoft.com/office/word/2012/wordml" xmlns:w16se="http://schemas.microsoft.com/office/word/2015/wordml/symex" mc:Ignorable="w14 w15 w16se">
   <w:font w:name="바탕">
     <w:altName w:val="Batang"/>
     <w:panose1 w:val="02030600000101010101"/>
@@ -15033,7 +15685,7 @@
     <w:charset w:val="00"/>
     <w:family w:val="roman"/>
     <w:pitch w:val="variable"/>
-    <w:sig w:usb0="E0002AFF" w:usb1="C0007841" w:usb2="00000009" w:usb3="00000000" w:csb0="000001FF" w:csb1="00000000"/>
+    <w:sig w:usb0="E0002EFF" w:usb1="C000785B" w:usb2="00000009" w:usb3="00000000" w:csb0="000001FF" w:csb1="00000000"/>
   </w:font>
   <w:font w:name="Symbol">
     <w:panose1 w:val="05050102010706020507"/>
@@ -15061,21 +15713,21 @@
     <w:charset w:val="00"/>
     <w:family w:val="swiss"/>
     <w:pitch w:val="variable"/>
-    <w:sig w:usb0="E00002FF" w:usb1="4000ACFF" w:usb2="00000001" w:usb3="00000000" w:csb0="0000019F" w:csb1="00000000"/>
+    <w:sig w:usb0="E0002AFF" w:usb1="C000247B" w:usb2="00000009" w:usb3="00000000" w:csb0="000001FF" w:csb1="00000000"/>
   </w:font>
   <w:font w:name="Cambria">
     <w:panose1 w:val="02040503050406030204"/>
     <w:charset w:val="00"/>
     <w:family w:val="roman"/>
     <w:pitch w:val="variable"/>
-    <w:sig w:usb0="E00002FF" w:usb1="400004FF" w:usb2="00000000" w:usb3="00000000" w:csb0="0000019F" w:csb1="00000000"/>
+    <w:sig w:usb0="E00006FF" w:usb1="420024FF" w:usb2="02000000" w:usb3="00000000" w:csb0="0000019F" w:csb1="00000000"/>
   </w:font>
   <w:font w:name="맑은 고딕">
     <w:panose1 w:val="020B0503020000020004"/>
     <w:charset w:val="81"/>
     <w:family w:val="modern"/>
     <w:pitch w:val="variable"/>
-    <w:sig w:usb0="900002AF" w:usb1="09D77CFB" w:usb2="00000012" w:usb3="00000000" w:csb0="00080001" w:csb1="00000000"/>
+    <w:sig w:usb0="9000002F" w:usb1="29D77CFB" w:usb2="00000012" w:usb3="00000000" w:csb0="00080001" w:csb1="00000000"/>
   </w:font>
   <w:font w:name="Tahoma">
     <w:panose1 w:val="020B0604030504040204"/>
@@ -15089,7 +15741,7 @@
     <w:charset w:val="00"/>
     <w:family w:val="swiss"/>
     <w:pitch w:val="variable"/>
-    <w:sig w:usb0="E0002AFF" w:usb1="C0007843" w:usb2="00000009" w:usb3="00000000" w:csb0="000001FF" w:csb1="00000000"/>
+    <w:sig w:usb0="E0002EFF" w:usb1="C000785B" w:usb2="00000009" w:usb3="00000000" w:csb0="000001FF" w:csb1="00000000"/>
   </w:font>
   <w:font w:name="SimSun">
     <w:altName w:val="宋体"/>
@@ -15118,7 +15770,7 @@
 </file>
 
 <file path=word/glossary/settings.xml><?xml version="1.0" encoding="utf-8"?>
-<w:settings xmlns:mc="http://schemas.openxmlformats.org/markup-compatibility/2006" xmlns:o="urn:schemas-microsoft-com:office:office" xmlns:r="http://schemas.openxmlformats.org/officeDocument/2006/relationships" xmlns:m="http://schemas.openxmlformats.org/officeDocument/2006/math" xmlns:v="urn:schemas-microsoft-com:vml" xmlns:w10="urn:schemas-microsoft-com:office:word" xmlns:w="http://schemas.openxmlformats.org/wordprocessingml/2006/main" xmlns:w14="http://schemas.microsoft.com/office/word/2010/wordml" xmlns:w15="http://schemas.microsoft.com/office/word/2012/wordml" xmlns:w16cid="http://schemas.microsoft.com/office/word/2016/wordml/cid" xmlns:w16se="http://schemas.microsoft.com/office/word/2015/wordml/symex" xmlns:sl="http://schemas.openxmlformats.org/schemaLibrary/2006/main" mc:Ignorable="w14 w15 w16se w16cid">
+<w:settings xmlns:mc="http://schemas.openxmlformats.org/markup-compatibility/2006" xmlns:o="urn:schemas-microsoft-com:office:office" xmlns:r="http://schemas.openxmlformats.org/officeDocument/2006/relationships" xmlns:m="http://schemas.openxmlformats.org/officeDocument/2006/math" xmlns:v="urn:schemas-microsoft-com:vml" xmlns:w10="urn:schemas-microsoft-com:office:word" xmlns:w="http://schemas.openxmlformats.org/wordprocessingml/2006/main" xmlns:w14="http://schemas.microsoft.com/office/word/2010/wordml" xmlns:w15="http://schemas.microsoft.com/office/word/2012/wordml" xmlns:w16se="http://schemas.microsoft.com/office/word/2015/wordml/symex" xmlns:sl="http://schemas.openxmlformats.org/schemaLibrary/2006/main" mc:Ignorable="w14 w15 w16se">
   <w:view w:val="normal"/>
   <w:bordersDoNotSurroundHeader/>
   <w:bordersDoNotSurroundFooter/>
@@ -15137,7 +15789,6 @@
     <w:adjustLineHeightInTable/>
     <w:useFELayout/>
     <w:compatSetting w:name="compatibilityMode" w:uri="http://schemas.microsoft.com/office/word" w:val="12"/>
-    <w:compatSetting w:name="useWord2013TrackBottomHyphenation" w:uri="http://schemas.microsoft.com/office/word" w:val="1"/>
   </w:compat>
   <w:rsids>
     <w:rsidRoot w:val="002B1BFE"/>
@@ -15197,6 +15848,7 @@
     <w:rsid w:val="005318B7"/>
     <w:rsid w:val="00534AD7"/>
     <w:rsid w:val="00563F6C"/>
+    <w:rsid w:val="005640E0"/>
     <w:rsid w:val="005D2029"/>
     <w:rsid w:val="00617DA6"/>
     <w:rsid w:val="006548DA"/>
@@ -15250,6 +15902,7 @@
     <w:rsid w:val="00D87771"/>
     <w:rsid w:val="00D94A52"/>
     <w:rsid w:val="00DD6F07"/>
+    <w:rsid w:val="00E10336"/>
     <w:rsid w:val="00E14097"/>
     <w:rsid w:val="00E169ED"/>
     <w:rsid w:val="00E269F3"/>
@@ -15293,7 +15946,7 @@
 </file>
 
 <file path=word/glossary/styles.xml><?xml version="1.0" encoding="utf-8"?>
-<w:styles xmlns:mc="http://schemas.openxmlformats.org/markup-compatibility/2006" xmlns:r="http://schemas.openxmlformats.org/officeDocument/2006/relationships" xmlns:w="http://schemas.openxmlformats.org/wordprocessingml/2006/main" xmlns:w14="http://schemas.microsoft.com/office/word/2010/wordml" xmlns:w15="http://schemas.microsoft.com/office/word/2012/wordml" xmlns:w16cid="http://schemas.microsoft.com/office/word/2016/wordml/cid" xmlns:w16se="http://schemas.microsoft.com/office/word/2015/wordml/symex" mc:Ignorable="w14 w15 w16se w16cid">
+<w:styles xmlns:mc="http://schemas.openxmlformats.org/markup-compatibility/2006" xmlns:r="http://schemas.openxmlformats.org/officeDocument/2006/relationships" xmlns:w="http://schemas.openxmlformats.org/wordprocessingml/2006/main" xmlns:w14="http://schemas.microsoft.com/office/word/2010/wordml" xmlns:w15="http://schemas.microsoft.com/office/word/2012/wordml" xmlns:w16se="http://schemas.microsoft.com/office/word/2015/wordml/symex" mc:Ignorable="w14 w15 w16se">
   <w:docDefaults>
     <w:rPrDefault>
       <w:rPr>
@@ -15305,7 +15958,7 @@
     </w:rPrDefault>
     <w:pPrDefault/>
   </w:docDefaults>
-  <w:latentStyles w:defLockedState="0" w:defUIPriority="99" w:defSemiHidden="0" w:defUnhideWhenUsed="0" w:defQFormat="0" w:count="376">
+  <w:latentStyles w:defLockedState="0" w:defUIPriority="99" w:defSemiHidden="0" w:defUnhideWhenUsed="0" w:defQFormat="0" w:count="371">
     <w:lsdException w:name="Normal" w:uiPriority="0" w:qFormat="1"/>
     <w:lsdException w:name="heading 1" w:uiPriority="9" w:qFormat="1"/>
     <w:lsdException w:name="heading 2" w:semiHidden="1" w:uiPriority="9" w:unhideWhenUsed="1" w:qFormat="1"/>
@@ -15677,11 +16330,6 @@
     <w:lsdException w:name="List Table 5 Dark Accent 6" w:uiPriority="50"/>
     <w:lsdException w:name="List Table 6 Colorful Accent 6" w:uiPriority="51"/>
     <w:lsdException w:name="List Table 7 Colorful Accent 6" w:uiPriority="52"/>
-    <w:lsdException w:name="Mention" w:semiHidden="1" w:unhideWhenUsed="1"/>
-    <w:lsdException w:name="Smart Hyperlink" w:semiHidden="1" w:unhideWhenUsed="1"/>
-    <w:lsdException w:name="Hashtag" w:semiHidden="1" w:unhideWhenUsed="1"/>
-    <w:lsdException w:name="Unresolved Mention" w:semiHidden="1" w:unhideWhenUsed="1"/>
-    <w:lsdException w:name="Smart Link" w:semiHidden="1" w:unhideWhenUsed="1"/>
   </w:latentStyles>
   <w:style w:type="paragraph" w:default="1" w:styleId="a">
     <w:name w:val="Normal"/>
@@ -15769,7 +16417,7 @@
 </file>
 
 <file path=word/glossary/webSettings.xml><?xml version="1.0" encoding="utf-8"?>
-<w:webSettings xmlns:mc="http://schemas.openxmlformats.org/markup-compatibility/2006" xmlns:r="http://schemas.openxmlformats.org/officeDocument/2006/relationships" xmlns:w="http://schemas.openxmlformats.org/wordprocessingml/2006/main" xmlns:w14="http://schemas.microsoft.com/office/word/2010/wordml" xmlns:w15="http://schemas.microsoft.com/office/word/2012/wordml" xmlns:w16cid="http://schemas.microsoft.com/office/word/2016/wordml/cid" xmlns:w16se="http://schemas.microsoft.com/office/word/2015/wordml/symex" mc:Ignorable="w14 w15 w16se w16cid">
+<w:webSettings xmlns:mc="http://schemas.openxmlformats.org/markup-compatibility/2006" xmlns:r="http://schemas.openxmlformats.org/officeDocument/2006/relationships" xmlns:w="http://schemas.openxmlformats.org/wordprocessingml/2006/main" xmlns:w14="http://schemas.microsoft.com/office/word/2010/wordml" xmlns:w15="http://schemas.microsoft.com/office/word/2012/wordml" xmlns:w16se="http://schemas.microsoft.com/office/word/2015/wordml/symex" mc:Ignorable="w14 w15 w16se">
   <w:optimizeForBrowser/>
 </w:webSettings>
 </file>
@@ -16197,7 +16845,7 @@
 </file>
 
 <file path=customXml/itemProps4.xml><?xml version="1.0" encoding="utf-8"?>
-<ds:datastoreItem xmlns:ds="http://schemas.openxmlformats.org/officeDocument/2006/customXml" ds:itemID="{D52C91D8-817E-4FA2-8327-5D784848839B}">
+<ds:datastoreItem xmlns:ds="http://schemas.openxmlformats.org/officeDocument/2006/customXml" ds:itemID="{E6831B3E-99BF-495C-9E89-CA8118FA7F2E}">
   <ds:schemaRefs>
     <ds:schemaRef ds:uri="http://schemas.openxmlformats.org/officeDocument/2006/bibliography"/>
   </ds:schemaRefs>

</xml_diff>

<commit_message>
two dimensional array basic
</commit_message>
<xml_diff>
--- a/S007_ProgrammingGuide.docx
+++ b/S007_ProgrammingGuide.docx
@@ -1,6 +1,6 @@
 
 <file path=word/document.xml><?xml version="1.0" encoding="utf-8"?>
-<w:document xmlns:wpc="http://schemas.microsoft.com/office/word/2010/wordprocessingCanvas" xmlns:cx="http://schemas.microsoft.com/office/drawing/2014/chartex" xmlns:mc="http://schemas.openxmlformats.org/markup-compatibility/2006" xmlns:o="urn:schemas-microsoft-com:office:office" xmlns:r="http://schemas.openxmlformats.org/officeDocument/2006/relationships" xmlns:m="http://schemas.openxmlformats.org/officeDocument/2006/math" xmlns:v="urn:schemas-microsoft-com:vml" xmlns:wp14="http://schemas.microsoft.com/office/word/2010/wordprocessingDrawing" xmlns:wp="http://schemas.openxmlformats.org/drawingml/2006/wordprocessingDrawing" xmlns:w10="urn:schemas-microsoft-com:office:word" xmlns:w="http://schemas.openxmlformats.org/wordprocessingml/2006/main" xmlns:w14="http://schemas.microsoft.com/office/word/2010/wordml" xmlns:w15="http://schemas.microsoft.com/office/word/2012/wordml" xmlns:w16se="http://schemas.microsoft.com/office/word/2015/wordml/symex" xmlns:wpg="http://schemas.microsoft.com/office/word/2010/wordprocessingGroup" xmlns:wpi="http://schemas.microsoft.com/office/word/2010/wordprocessingInk" xmlns:wne="http://schemas.microsoft.com/office/word/2006/wordml" xmlns:wps="http://schemas.microsoft.com/office/word/2010/wordprocessingShape" mc:Ignorable="w14 w15 w16se wp14">
+<w:document xmlns:wpc="http://schemas.microsoft.com/office/word/2010/wordprocessingCanvas" xmlns:cx="http://schemas.microsoft.com/office/drawing/2014/chartex" xmlns:cx1="http://schemas.microsoft.com/office/drawing/2015/9/8/chartex" xmlns:cx2="http://schemas.microsoft.com/office/drawing/2015/10/21/chartex" xmlns:cx3="http://schemas.microsoft.com/office/drawing/2016/5/9/chartex" xmlns:cx4="http://schemas.microsoft.com/office/drawing/2016/5/10/chartex" xmlns:cx5="http://schemas.microsoft.com/office/drawing/2016/5/11/chartex" xmlns:cx6="http://schemas.microsoft.com/office/drawing/2016/5/12/chartex" xmlns:cx7="http://schemas.microsoft.com/office/drawing/2016/5/13/chartex" xmlns:cx8="http://schemas.microsoft.com/office/drawing/2016/5/14/chartex" xmlns:mc="http://schemas.openxmlformats.org/markup-compatibility/2006" xmlns:aink="http://schemas.microsoft.com/office/drawing/2016/ink" xmlns:am3d="http://schemas.microsoft.com/office/drawing/2017/model3d" xmlns:o="urn:schemas-microsoft-com:office:office" xmlns:r="http://schemas.openxmlformats.org/officeDocument/2006/relationships" xmlns:m="http://schemas.openxmlformats.org/officeDocument/2006/math" xmlns:v="urn:schemas-microsoft-com:vml" xmlns:wp14="http://schemas.microsoft.com/office/word/2010/wordprocessingDrawing" xmlns:wp="http://schemas.openxmlformats.org/drawingml/2006/wordprocessingDrawing" xmlns:w10="urn:schemas-microsoft-com:office:word" xmlns:w="http://schemas.openxmlformats.org/wordprocessingml/2006/main" xmlns:w14="http://schemas.microsoft.com/office/word/2010/wordml" xmlns:w15="http://schemas.microsoft.com/office/word/2012/wordml" xmlns:w16cid="http://schemas.microsoft.com/office/word/2016/wordml/cid" xmlns:w16se="http://schemas.microsoft.com/office/word/2015/wordml/symex" xmlns:wpg="http://schemas.microsoft.com/office/word/2010/wordprocessingGroup" xmlns:wpi="http://schemas.microsoft.com/office/word/2010/wordprocessingInk" xmlns:wne="http://schemas.microsoft.com/office/word/2006/wordml" xmlns:wps="http://schemas.microsoft.com/office/word/2010/wordprocessingShape" mc:Ignorable="w14 w15 w16se w16cid wp14">
   <w:body>
     <w:p>
       <w:pPr>
@@ -2279,6 +2279,7 @@
         </w:rPr>
       </w:pPr>
       <w:bookmarkStart w:id="2" w:name="_Toc11339751"/>
+      <w:proofErr w:type="spellStart"/>
       <w:r>
         <w:rPr>
           <w:lang w:eastAsia="ko-KR"/>
@@ -2292,13 +2293,22 @@
         </w:rPr>
         <w:t>trcpy</w:t>
       </w:r>
-      <w:r>
-        <w:rPr>
-          <w:lang w:eastAsia="ko-KR"/>
-        </w:rPr>
-        <w:t xml:space="preserve"> vs strcpy_s</w:t>
+      <w:proofErr w:type="spellEnd"/>
+      <w:r>
+        <w:rPr>
+          <w:lang w:eastAsia="ko-KR"/>
+        </w:rPr>
+        <w:t xml:space="preserve"> vs </w:t>
+      </w:r>
+      <w:proofErr w:type="spellStart"/>
+      <w:r>
+        <w:rPr>
+          <w:lang w:eastAsia="ko-KR"/>
+        </w:rPr>
+        <w:t>strcpy_s</w:t>
       </w:r>
       <w:bookmarkEnd w:id="2"/>
+      <w:proofErr w:type="spellEnd"/>
     </w:p>
     <w:p>
       <w:pPr>
@@ -2320,12 +2330,42 @@
         </w:rPr>
         <w:t xml:space="preserve"> </w:t>
       </w:r>
-      <w:r>
-        <w:rPr>
-          <w:lang w:eastAsia="ko-KR"/>
-        </w:rPr>
-        <w:t>strcpy_s, sprintf_s, strcat_s</w:t>
-      </w:r>
+      <w:proofErr w:type="spellStart"/>
+      <w:r>
+        <w:rPr>
+          <w:lang w:eastAsia="ko-KR"/>
+        </w:rPr>
+        <w:t>strcpy_s</w:t>
+      </w:r>
+      <w:proofErr w:type="spellEnd"/>
+      <w:r>
+        <w:rPr>
+          <w:lang w:eastAsia="ko-KR"/>
+        </w:rPr>
+        <w:t xml:space="preserve">, </w:t>
+      </w:r>
+      <w:proofErr w:type="spellStart"/>
+      <w:r>
+        <w:rPr>
+          <w:lang w:eastAsia="ko-KR"/>
+        </w:rPr>
+        <w:t>sprintf_s</w:t>
+      </w:r>
+      <w:proofErr w:type="spellEnd"/>
+      <w:r>
+        <w:rPr>
+          <w:lang w:eastAsia="ko-KR"/>
+        </w:rPr>
+        <w:t xml:space="preserve">, </w:t>
+      </w:r>
+      <w:proofErr w:type="spellStart"/>
+      <w:r>
+        <w:rPr>
+          <w:lang w:eastAsia="ko-KR"/>
+        </w:rPr>
+        <w:t>strcat_s</w:t>
+      </w:r>
+      <w:proofErr w:type="spellEnd"/>
       <w:r>
         <w:rPr>
           <w:rFonts w:hint="eastAsia"/>
@@ -2444,12 +2484,14 @@
         </w:rPr>
         <w:t xml:space="preserve"> </w:t>
       </w:r>
+      <w:proofErr w:type="spellStart"/>
       <w:r>
         <w:rPr>
           <w:lang w:eastAsia="ko-KR"/>
         </w:rPr>
         <w:t>strcpy</w:t>
       </w:r>
+      <w:proofErr w:type="spellEnd"/>
       <w:r>
         <w:rPr>
           <w:rFonts w:hint="eastAsia"/>
@@ -2644,12 +2686,28 @@
         </w:rPr>
         <w:t xml:space="preserve"> </w:t>
       </w:r>
-      <w:r>
-        <w:rPr>
-          <w:lang w:eastAsia="ko-KR"/>
-        </w:rPr>
-        <w:t>size_t numberOfElements</w:t>
-      </w:r>
+      <w:proofErr w:type="spellStart"/>
+      <w:r>
+        <w:rPr>
+          <w:lang w:eastAsia="ko-KR"/>
+        </w:rPr>
+        <w:t>size_t</w:t>
+      </w:r>
+      <w:proofErr w:type="spellEnd"/>
+      <w:r>
+        <w:rPr>
+          <w:lang w:eastAsia="ko-KR"/>
+        </w:rPr>
+        <w:t xml:space="preserve"> </w:t>
+      </w:r>
+      <w:proofErr w:type="spellStart"/>
+      <w:r>
+        <w:rPr>
+          <w:lang w:eastAsia="ko-KR"/>
+        </w:rPr>
+        <w:t>numberOfElements</w:t>
+      </w:r>
+      <w:proofErr w:type="spellEnd"/>
       <w:r>
         <w:rPr>
           <w:rFonts w:hint="eastAsia"/>
@@ -2682,7 +2740,21 @@
         <w:rPr>
           <w:lang w:eastAsia="ko-KR"/>
         </w:rPr>
-        <w:t xml:space="preserve"> Sizeof(buffer)</w:t>
+        <w:t xml:space="preserve"> </w:t>
+      </w:r>
+      <w:proofErr w:type="spellStart"/>
+      <w:r>
+        <w:rPr>
+          <w:lang w:eastAsia="ko-KR"/>
+        </w:rPr>
+        <w:t>Sizeof</w:t>
+      </w:r>
+      <w:proofErr w:type="spellEnd"/>
+      <w:r>
+        <w:rPr>
+          <w:lang w:eastAsia="ko-KR"/>
+        </w:rPr>
+        <w:t>(buffer)</w:t>
       </w:r>
       <w:r>
         <w:rPr>
@@ -2716,7 +2788,21 @@
         <w:rPr>
           <w:lang w:eastAsia="ko-KR"/>
         </w:rPr>
-        <w:t>_countof(buffer)</w:t>
+        <w:t>_</w:t>
+      </w:r>
+      <w:proofErr w:type="spellStart"/>
+      <w:r>
+        <w:rPr>
+          <w:lang w:eastAsia="ko-KR"/>
+        </w:rPr>
+        <w:t>countof</w:t>
+      </w:r>
+      <w:proofErr w:type="spellEnd"/>
+      <w:r>
+        <w:rPr>
+          <w:lang w:eastAsia="ko-KR"/>
+        </w:rPr>
+        <w:t>(buffer)</w:t>
       </w:r>
       <w:r>
         <w:rPr>
@@ -2767,6 +2853,7 @@
           <w:lang w:eastAsia="ko-KR"/>
         </w:rPr>
       </w:pPr>
+      <w:proofErr w:type="spellStart"/>
       <w:r>
         <w:rPr>
           <w:lang w:eastAsia="ko-KR"/>
@@ -2784,7 +2871,98 @@
         <w:rPr>
           <w:lang w:eastAsia="ko-KR"/>
         </w:rPr>
-        <w:t>t strcpy_s(char *strDest, size_t numberOfElements, const char *strSrc);</w:t>
+        <w:t>t</w:t>
+      </w:r>
+      <w:proofErr w:type="spellEnd"/>
+      <w:r>
+        <w:rPr>
+          <w:lang w:eastAsia="ko-KR"/>
+        </w:rPr>
+        <w:t xml:space="preserve"> </w:t>
+      </w:r>
+      <w:proofErr w:type="spellStart"/>
+      <w:r>
+        <w:rPr>
+          <w:lang w:eastAsia="ko-KR"/>
+        </w:rPr>
+        <w:t>strcpy_</w:t>
+      </w:r>
+      <w:proofErr w:type="gramStart"/>
+      <w:r>
+        <w:rPr>
+          <w:lang w:eastAsia="ko-KR"/>
+        </w:rPr>
+        <w:t>s</w:t>
+      </w:r>
+      <w:proofErr w:type="spellEnd"/>
+      <w:r>
+        <w:rPr>
+          <w:lang w:eastAsia="ko-KR"/>
+        </w:rPr>
+        <w:t>(</w:t>
+      </w:r>
+      <w:proofErr w:type="gramEnd"/>
+      <w:r>
+        <w:rPr>
+          <w:lang w:eastAsia="ko-KR"/>
+        </w:rPr>
+        <w:t>char *</w:t>
+      </w:r>
+      <w:proofErr w:type="spellStart"/>
+      <w:r>
+        <w:rPr>
+          <w:lang w:eastAsia="ko-KR"/>
+        </w:rPr>
+        <w:t>strDest</w:t>
+      </w:r>
+      <w:proofErr w:type="spellEnd"/>
+      <w:r>
+        <w:rPr>
+          <w:lang w:eastAsia="ko-KR"/>
+        </w:rPr>
+        <w:t xml:space="preserve">, </w:t>
+      </w:r>
+      <w:proofErr w:type="spellStart"/>
+      <w:r>
+        <w:rPr>
+          <w:lang w:eastAsia="ko-KR"/>
+        </w:rPr>
+        <w:t>size_t</w:t>
+      </w:r>
+      <w:proofErr w:type="spellEnd"/>
+      <w:r>
+        <w:rPr>
+          <w:lang w:eastAsia="ko-KR"/>
+        </w:rPr>
+        <w:t xml:space="preserve"> </w:t>
+      </w:r>
+      <w:proofErr w:type="spellStart"/>
+      <w:r>
+        <w:rPr>
+          <w:lang w:eastAsia="ko-KR"/>
+        </w:rPr>
+        <w:t>numberOfElements</w:t>
+      </w:r>
+      <w:proofErr w:type="spellEnd"/>
+      <w:r>
+        <w:rPr>
+          <w:lang w:eastAsia="ko-KR"/>
+        </w:rPr>
+        <w:t>, const char *</w:t>
+      </w:r>
+      <w:proofErr w:type="spellStart"/>
+      <w:r>
+        <w:rPr>
+          <w:lang w:eastAsia="ko-KR"/>
+        </w:rPr>
+        <w:t>strSrc</w:t>
+      </w:r>
+      <w:proofErr w:type="spellEnd"/>
+      <w:r>
+        <w:rPr>
+          <w:lang w:eastAsia="ko-KR"/>
+        </w:rPr>
+        <w:t>);</w:t>
       </w:r>
     </w:p>
     <w:p>
@@ -2835,11 +3013,19 @@
         </w:rPr>
         <w:t xml:space="preserve"> </w:t>
       </w:r>
-      <w:r>
-        <w:rPr>
-          <w:lang w:eastAsia="ko-KR"/>
-        </w:rPr>
-        <w:t xml:space="preserve">strDest </w:t>
+      <w:proofErr w:type="spellStart"/>
+      <w:r>
+        <w:rPr>
+          <w:lang w:eastAsia="ko-KR"/>
+        </w:rPr>
+        <w:t>strDest</w:t>
+      </w:r>
+      <w:proofErr w:type="spellEnd"/>
+      <w:r>
+        <w:rPr>
+          <w:lang w:eastAsia="ko-KR"/>
+        </w:rPr>
+        <w:t xml:space="preserve"> </w:t>
       </w:r>
       <w:r>
         <w:rPr>
@@ -2945,12 +3131,14 @@
         </w:rPr>
         <w:t xml:space="preserve"> </w:t>
       </w:r>
+      <w:proofErr w:type="spellStart"/>
       <w:r>
         <w:rPr>
           <w:lang w:eastAsia="ko-KR"/>
         </w:rPr>
         <w:t>strcpy</w:t>
       </w:r>
+      <w:proofErr w:type="spellEnd"/>
       <w:r>
         <w:rPr>
           <w:rFonts w:hint="eastAsia"/>
@@ -3189,6 +3377,7 @@
         </w:rPr>
         <w:t xml:space="preserve"> </w:t>
       </w:r>
+      <w:proofErr w:type="spellStart"/>
       <w:r>
         <w:rPr>
           <w:rFonts w:hint="eastAsia"/>
@@ -3196,6 +3385,7 @@
         </w:rPr>
         <w:t>할당시</w:t>
       </w:r>
+      <w:proofErr w:type="spellEnd"/>
       <w:r>
         <w:rPr>
           <w:rFonts w:hint="eastAsia"/>
@@ -3347,7 +3537,21 @@
         <w:rPr>
           <w:lang w:eastAsia="ko-KR"/>
         </w:rPr>
-        <w:t xml:space="preserve"> strcpy_s </w:t>
+        <w:t xml:space="preserve"> </w:t>
+      </w:r>
+      <w:proofErr w:type="spellStart"/>
+      <w:r>
+        <w:rPr>
+          <w:lang w:eastAsia="ko-KR"/>
+        </w:rPr>
+        <w:t>strcpy_s</w:t>
+      </w:r>
+      <w:proofErr w:type="spellEnd"/>
+      <w:r>
+        <w:rPr>
+          <w:lang w:eastAsia="ko-KR"/>
+        </w:rPr>
+        <w:t xml:space="preserve"> </w:t>
       </w:r>
       <w:r>
         <w:rPr>
@@ -3620,11 +3824,19 @@
         </w:rPr>
       </w:pPr>
       <w:bookmarkStart w:id="5" w:name="_Toc11339754"/>
-      <w:r>
-        <w:rPr>
-          <w:lang w:eastAsia="ko-KR"/>
-        </w:rPr>
-        <w:t>static_cast&lt;type&gt;(value)</w:t>
+      <w:proofErr w:type="spellStart"/>
+      <w:r>
+        <w:rPr>
+          <w:lang w:eastAsia="ko-KR"/>
+        </w:rPr>
+        <w:t>static_cast</w:t>
+      </w:r>
+      <w:proofErr w:type="spellEnd"/>
+      <w:r>
+        <w:rPr>
+          <w:lang w:eastAsia="ko-KR"/>
+        </w:rPr>
+        <w:t>&lt;type&gt;(value)</w:t>
       </w:r>
       <w:bookmarkEnd w:id="5"/>
     </w:p>
@@ -4190,11 +4402,19 @@
           <w:lang w:eastAsia="ko-KR"/>
         </w:rPr>
       </w:pPr>
-      <w:r>
-        <w:rPr>
-          <w:lang w:eastAsia="ko-KR"/>
-        </w:rPr>
-        <w:t xml:space="preserve">printf </w:t>
+      <w:proofErr w:type="spellStart"/>
+      <w:r>
+        <w:rPr>
+          <w:lang w:eastAsia="ko-KR"/>
+        </w:rPr>
+        <w:t>printf</w:t>
+      </w:r>
+      <w:proofErr w:type="spellEnd"/>
+      <w:r>
+        <w:rPr>
+          <w:lang w:eastAsia="ko-KR"/>
+        </w:rPr>
+        <w:t xml:space="preserve"> </w:t>
       </w:r>
       <w:r>
         <w:rPr>
@@ -4349,8 +4569,16 @@
         <w:rPr>
           <w:lang w:eastAsia="ko-KR"/>
         </w:rPr>
-        <w:t>ong: %ld</w:t>
-      </w:r>
+        <w:t>ong: %</w:t>
+      </w:r>
+      <w:proofErr w:type="spellStart"/>
+      <w:r>
+        <w:rPr>
+          <w:lang w:eastAsia="ko-KR"/>
+        </w:rPr>
+        <w:t>ld</w:t>
+      </w:r>
+      <w:proofErr w:type="spellEnd"/>
     </w:p>
     <w:p>
       <w:pPr>
@@ -4374,8 +4602,30 @@
         <w:rPr>
           <w:lang w:eastAsia="ko-KR"/>
         </w:rPr>
-        <w:t>ong long: %lld</w:t>
-      </w:r>
+        <w:t xml:space="preserve">ong </w:t>
+      </w:r>
+      <w:proofErr w:type="spellStart"/>
+      <w:r>
+        <w:rPr>
+          <w:lang w:eastAsia="ko-KR"/>
+        </w:rPr>
+        <w:t>long</w:t>
+      </w:r>
+      <w:proofErr w:type="spellEnd"/>
+      <w:r>
+        <w:rPr>
+          <w:lang w:eastAsia="ko-KR"/>
+        </w:rPr>
+        <w:t>: %</w:t>
+      </w:r>
+      <w:proofErr w:type="spellStart"/>
+      <w:r>
+        <w:rPr>
+          <w:lang w:eastAsia="ko-KR"/>
+        </w:rPr>
+        <w:t>lld</w:t>
+      </w:r>
+      <w:proofErr w:type="spellEnd"/>
     </w:p>
     <w:p>
       <w:pPr>
@@ -4449,8 +4699,16 @@
         <w:rPr>
           <w:lang w:eastAsia="ko-KR"/>
         </w:rPr>
-        <w:t>nsinged long: %lu</w:t>
-      </w:r>
+        <w:t>nsinged long: %</w:t>
+      </w:r>
+      <w:proofErr w:type="spellStart"/>
+      <w:r>
+        <w:rPr>
+          <w:lang w:eastAsia="ko-KR"/>
+        </w:rPr>
+        <w:t>lu</w:t>
+      </w:r>
+      <w:proofErr w:type="spellEnd"/>
     </w:p>
     <w:p>
       <w:pPr>
@@ -4475,8 +4733,30 @@
         <w:rPr>
           <w:lang w:eastAsia="ko-KR"/>
         </w:rPr>
-        <w:t>nsigned long long: %llu</w:t>
-      </w:r>
+        <w:t xml:space="preserve">nsigned long </w:t>
+      </w:r>
+      <w:proofErr w:type="spellStart"/>
+      <w:r>
+        <w:rPr>
+          <w:lang w:eastAsia="ko-KR"/>
+        </w:rPr>
+        <w:t>long</w:t>
+      </w:r>
+      <w:proofErr w:type="spellEnd"/>
+      <w:r>
+        <w:rPr>
+          <w:lang w:eastAsia="ko-KR"/>
+        </w:rPr>
+        <w:t>: %</w:t>
+      </w:r>
+      <w:proofErr w:type="spellStart"/>
+      <w:r>
+        <w:rPr>
+          <w:lang w:eastAsia="ko-KR"/>
+        </w:rPr>
+        <w:t>llu</w:t>
+      </w:r>
+      <w:proofErr w:type="spellEnd"/>
     </w:p>
     <w:p>
       <w:pPr>
@@ -4502,14 +4782,56 @@
           <w:lang w:eastAsia="ko-KR"/>
         </w:rPr>
         <w:br/>
-        <w:t>%ld: long decimal</w:t>
+        <w:t>%</w:t>
+      </w:r>
+      <w:proofErr w:type="spellStart"/>
+      <w:r>
+        <w:rPr>
+          <w:lang w:eastAsia="ko-KR"/>
+        </w:rPr>
+        <w:t>ld</w:t>
+      </w:r>
+      <w:proofErr w:type="spellEnd"/>
+      <w:r>
+        <w:rPr>
+          <w:lang w:eastAsia="ko-KR"/>
+        </w:rPr>
+        <w:t>: long decimal</w:t>
       </w:r>
       <w:r>
         <w:rPr>
           <w:lang w:eastAsia="ko-KR"/>
         </w:rPr>
         <w:br/>
-        <w:t>%lld: long long decimal</w:t>
+        <w:t>%</w:t>
+      </w:r>
+      <w:proofErr w:type="spellStart"/>
+      <w:r>
+        <w:rPr>
+          <w:lang w:eastAsia="ko-KR"/>
+        </w:rPr>
+        <w:t>lld</w:t>
+      </w:r>
+      <w:proofErr w:type="spellEnd"/>
+      <w:r>
+        <w:rPr>
+          <w:lang w:eastAsia="ko-KR"/>
+        </w:rPr>
+        <w:t xml:space="preserve">: long </w:t>
+      </w:r>
+      <w:proofErr w:type="spellStart"/>
+      <w:r>
+        <w:rPr>
+          <w:lang w:eastAsia="ko-KR"/>
+        </w:rPr>
+        <w:t>long</w:t>
+      </w:r>
+      <w:proofErr w:type="spellEnd"/>
+      <w:r>
+        <w:rPr>
+          <w:lang w:eastAsia="ko-KR"/>
+        </w:rPr>
+        <w:t xml:space="preserve"> decimal</w:t>
       </w:r>
       <w:r>
         <w:rPr>
@@ -4523,14 +4845,56 @@
           <w:lang w:eastAsia="ko-KR"/>
         </w:rPr>
         <w:br/>
-        <w:t>%lu: long unsigned decimal</w:t>
+        <w:t>%</w:t>
+      </w:r>
+      <w:proofErr w:type="spellStart"/>
+      <w:r>
+        <w:rPr>
+          <w:lang w:eastAsia="ko-KR"/>
+        </w:rPr>
+        <w:t>lu</w:t>
+      </w:r>
+      <w:proofErr w:type="spellEnd"/>
+      <w:r>
+        <w:rPr>
+          <w:lang w:eastAsia="ko-KR"/>
+        </w:rPr>
+        <w:t>: long unsigned decimal</w:t>
       </w:r>
       <w:r>
         <w:rPr>
           <w:lang w:eastAsia="ko-KR"/>
         </w:rPr>
         <w:br/>
-        <w:t>%llu: long long unsigned decimal</w:t>
+        <w:t>%</w:t>
+      </w:r>
+      <w:proofErr w:type="spellStart"/>
+      <w:r>
+        <w:rPr>
+          <w:lang w:eastAsia="ko-KR"/>
+        </w:rPr>
+        <w:t>llu</w:t>
+      </w:r>
+      <w:proofErr w:type="spellEnd"/>
+      <w:r>
+        <w:rPr>
+          <w:lang w:eastAsia="ko-KR"/>
+        </w:rPr>
+        <w:t xml:space="preserve">: long </w:t>
+      </w:r>
+      <w:proofErr w:type="spellStart"/>
+      <w:r>
+        <w:rPr>
+          <w:lang w:eastAsia="ko-KR"/>
+        </w:rPr>
+        <w:t>long</w:t>
+      </w:r>
+      <w:proofErr w:type="spellEnd"/>
+      <w:r>
+        <w:rPr>
+          <w:lang w:eastAsia="ko-KR"/>
+        </w:rPr>
+        <w:t xml:space="preserve"> unsigned decimal</w:t>
       </w:r>
     </w:p>
     <w:p>
@@ -4697,12 +5061,14 @@
         </w:rPr>
         <w:t xml:space="preserve"> </w:t>
       </w:r>
+      <w:proofErr w:type="spellStart"/>
       <w:r>
         <w:rPr>
           <w:lang w:eastAsia="ko-KR"/>
         </w:rPr>
         <w:t>codeblock</w:t>
       </w:r>
+      <w:proofErr w:type="spellEnd"/>
       <w:r>
         <w:rPr>
           <w:rFonts w:hint="eastAsia"/>
@@ -4773,12 +5139,14 @@
         </w:rPr>
         <w:t xml:space="preserve"> </w:t>
       </w:r>
+      <w:proofErr w:type="spellStart"/>
       <w:r>
         <w:rPr>
           <w:lang w:eastAsia="ko-KR"/>
         </w:rPr>
         <w:t>waringing</w:t>
       </w:r>
+      <w:proofErr w:type="spellEnd"/>
       <w:r>
         <w:rPr>
           <w:lang w:eastAsia="ko-KR"/>
@@ -4895,11 +5263,19 @@
         </w:rPr>
         <w:t xml:space="preserve"> </w:t>
       </w:r>
-      <w:r>
-        <w:rPr>
-          <w:lang w:eastAsia="ko-KR"/>
-        </w:rPr>
-        <w:t xml:space="preserve">limits.h </w:t>
+      <w:proofErr w:type="spellStart"/>
+      <w:r>
+        <w:rPr>
+          <w:lang w:eastAsia="ko-KR"/>
+        </w:rPr>
+        <w:t>limits.h</w:t>
+      </w:r>
+      <w:proofErr w:type="spellEnd"/>
+      <w:r>
+        <w:rPr>
+          <w:lang w:eastAsia="ko-KR"/>
+        </w:rPr>
+        <w:t xml:space="preserve"> </w:t>
       </w:r>
       <w:r>
         <w:rPr>
@@ -5054,6 +5430,7 @@
         </w:rPr>
         <w:t xml:space="preserve"> </w:t>
       </w:r>
+      <w:proofErr w:type="spellStart"/>
       <w:r>
         <w:rPr>
           <w:rFonts w:hint="eastAsia"/>
@@ -5061,13 +5438,15 @@
         </w:rPr>
         <w:t>오버플로우나</w:t>
       </w:r>
-      <w:r>
-        <w:rPr>
-          <w:rFonts w:hint="eastAsia"/>
-          <w:lang w:eastAsia="ko-KR"/>
-        </w:rPr>
-        <w:t xml:space="preserve"> </w:t>
-      </w:r>
+      <w:proofErr w:type="spellEnd"/>
+      <w:r>
+        <w:rPr>
+          <w:rFonts w:hint="eastAsia"/>
+          <w:lang w:eastAsia="ko-KR"/>
+        </w:rPr>
+        <w:t xml:space="preserve"> </w:t>
+      </w:r>
+      <w:proofErr w:type="spellStart"/>
       <w:r>
         <w:rPr>
           <w:rFonts w:hint="eastAsia"/>
@@ -5075,6 +5454,7 @@
         </w:rPr>
         <w:t>언더플로우</w:t>
       </w:r>
+      <w:proofErr w:type="spellEnd"/>
       <w:r>
         <w:rPr>
           <w:rFonts w:hint="eastAsia"/>
@@ -5606,6 +5986,7 @@
         </w:rPr>
         <w:t xml:space="preserve"> </w:t>
       </w:r>
+      <w:proofErr w:type="spellStart"/>
       <w:r>
         <w:rPr>
           <w:rFonts w:hint="eastAsia"/>
@@ -5613,6 +5994,7 @@
         </w:rPr>
         <w:t>리터럴</w:t>
       </w:r>
+      <w:proofErr w:type="spellEnd"/>
       <w:r>
         <w:rPr>
           <w:rFonts w:hint="eastAsia"/>
@@ -5780,6 +6162,7 @@
           <w:lang w:eastAsia="ko-KR"/>
         </w:rPr>
       </w:pPr>
+      <w:proofErr w:type="spellStart"/>
       <w:r>
         <w:rPr>
           <w:rFonts w:hint="eastAsia"/>
@@ -5787,6 +6170,7 @@
         </w:rPr>
         <w:t>유효자릿수는</w:t>
       </w:r>
+      <w:proofErr w:type="spellEnd"/>
       <w:r>
         <w:rPr>
           <w:rFonts w:hint="eastAsia"/>
@@ -5912,6 +6296,7 @@
         </w:rPr>
         <w:t xml:space="preserve"> </w:t>
       </w:r>
+      <w:proofErr w:type="spellStart"/>
       <w:r>
         <w:rPr>
           <w:rFonts w:hint="eastAsia"/>
@@ -5919,6 +6304,7 @@
         </w:rPr>
         <w:t>유효자릿수가</w:t>
       </w:r>
+      <w:proofErr w:type="spellEnd"/>
       <w:r>
         <w:rPr>
           <w:rFonts w:hint="eastAsia"/>
@@ -6636,6 +7022,7 @@
         </w:rPr>
         <w:t xml:space="preserve"> </w:t>
       </w:r>
+      <w:proofErr w:type="spellStart"/>
       <w:r>
         <w:rPr>
           <w:rFonts w:hint="eastAsia"/>
@@ -6643,6 +7030,7 @@
         </w:rPr>
         <w:t>언더플로우가</w:t>
       </w:r>
+      <w:proofErr w:type="spellEnd"/>
       <w:r>
         <w:rPr>
           <w:rFonts w:hint="eastAsia"/>
@@ -6698,6 +7086,7 @@
         </w:rPr>
         <w:t xml:space="preserve"> </w:t>
       </w:r>
+      <w:proofErr w:type="spellStart"/>
       <w:r>
         <w:rPr>
           <w:rFonts w:hint="eastAsia"/>
@@ -6705,6 +7094,7 @@
         </w:rPr>
         <w:t>언더플로우를</w:t>
       </w:r>
+      <w:proofErr w:type="spellEnd"/>
       <w:r>
         <w:rPr>
           <w:rFonts w:hint="eastAsia"/>
@@ -6932,6 +7322,7 @@
         </w:rPr>
         <w:t xml:space="preserve"> </w:t>
       </w:r>
+      <w:proofErr w:type="spellStart"/>
       <w:r>
         <w:rPr>
           <w:rFonts w:hint="eastAsia"/>
@@ -6939,6 +7330,7 @@
         </w:rPr>
         <w:t>오버플로우가</w:t>
       </w:r>
+      <w:proofErr w:type="spellEnd"/>
       <w:r>
         <w:rPr>
           <w:rFonts w:hint="eastAsia"/>
@@ -7010,6 +7402,7 @@
         </w:rPr>
         <w:t xml:space="preserve"> </w:t>
       </w:r>
+      <w:proofErr w:type="spellStart"/>
       <w:r>
         <w:rPr>
           <w:rFonts w:hint="eastAsia"/>
@@ -7025,6 +7418,7 @@
         </w:rPr>
         <w:t>가</w:t>
       </w:r>
+      <w:proofErr w:type="spellEnd"/>
       <w:r>
         <w:rPr>
           <w:rFonts w:hint="eastAsia"/>
@@ -7393,6 +7787,7 @@
         </w:rPr>
         <w:t xml:space="preserve"> </w:t>
       </w:r>
+      <w:proofErr w:type="spellStart"/>
       <w:r>
         <w:rPr>
           <w:rFonts w:hint="eastAsia"/>
@@ -7407,6 +7802,7 @@
         </w:rPr>
         <w:t>인</w:t>
       </w:r>
+      <w:proofErr w:type="spellEnd"/>
       <w:r>
         <w:rPr>
           <w:rFonts w:hint="eastAsia"/>
@@ -7664,6 +8060,7 @@
         </w:rPr>
         <w:t xml:space="preserve"> </w:t>
       </w:r>
+      <w:proofErr w:type="spellStart"/>
       <w:r>
         <w:rPr>
           <w:rFonts w:hint="eastAsia"/>
@@ -7671,6 +8068,7 @@
         </w:rPr>
         <w:t>정숫값을</w:t>
       </w:r>
+      <w:proofErr w:type="spellEnd"/>
       <w:r>
         <w:rPr>
           <w:rFonts w:hint="eastAsia"/>
@@ -7767,6 +8165,7 @@
         </w:rPr>
         <w:t xml:space="preserve"> </w:t>
       </w:r>
+      <w:proofErr w:type="spellStart"/>
       <w:r>
         <w:rPr>
           <w:rFonts w:hint="eastAsia"/>
@@ -7774,6 +8173,7 @@
         </w:rPr>
         <w:t>라고</w:t>
       </w:r>
+      <w:proofErr w:type="spellEnd"/>
       <w:r>
         <w:rPr>
           <w:rFonts w:hint="eastAsia"/>
@@ -8041,6 +8441,7 @@
           <w:rFonts w:hint="eastAsia"/>
           <w:lang w:eastAsia="ko-KR"/>
         </w:rPr>
+        <w:lastRenderedPageBreak/>
         <w:t>상수와</w:t>
       </w:r>
       <w:r>
@@ -8050,6 +8451,7 @@
         </w:rPr>
         <w:t xml:space="preserve"> </w:t>
       </w:r>
+      <w:proofErr w:type="spellStart"/>
       <w:r>
         <w:rPr>
           <w:rFonts w:hint="eastAsia"/>
@@ -8057,6 +8459,7 @@
         </w:rPr>
         <w:t>리터럴을</w:t>
       </w:r>
+      <w:proofErr w:type="spellEnd"/>
       <w:r>
         <w:rPr>
           <w:rFonts w:hint="eastAsia"/>
@@ -8250,6 +8653,7 @@
         </w:rPr>
         <w:t xml:space="preserve"> </w:t>
       </w:r>
+      <w:proofErr w:type="spellStart"/>
       <w:r>
         <w:rPr>
           <w:rFonts w:hint="eastAsia"/>
@@ -8257,6 +8661,7 @@
         </w:rPr>
         <w:t>리터럴이다</w:t>
       </w:r>
+      <w:proofErr w:type="spellEnd"/>
       <w:r>
         <w:rPr>
           <w:rFonts w:hint="eastAsia"/>
@@ -8276,7 +8681,6 @@
           <w:noProof/>
           <w:lang w:eastAsia="ko-KR"/>
         </w:rPr>
-        <w:lastRenderedPageBreak/>
         <w:drawing>
           <wp:inline distT="0" distB="0" distL="0" distR="0" wp14:anchorId="534D86FC" wp14:editId="4DCD5C8A">
             <wp:extent cx="5939790" cy="614680"/>
@@ -8333,6 +8737,7 @@
           <w:lang w:eastAsia="ko-KR"/>
         </w:rPr>
       </w:pPr>
+      <w:proofErr w:type="spellStart"/>
       <w:r>
         <w:rPr>
           <w:rFonts w:hint="eastAsia"/>
@@ -8340,6 +8745,7 @@
         </w:rPr>
         <w:t>리터럴</w:t>
       </w:r>
+      <w:proofErr w:type="spellEnd"/>
       <w:r>
         <w:rPr>
           <w:rFonts w:hint="eastAsia"/>
@@ -8558,6 +8964,7 @@
         </w:rPr>
         <w:t xml:space="preserve"> </w:t>
       </w:r>
+      <w:proofErr w:type="spellStart"/>
       <w:r>
         <w:rPr>
           <w:rFonts w:hint="eastAsia"/>
@@ -8565,6 +8972,7 @@
         </w:rPr>
         <w:t>리터럴이</w:t>
       </w:r>
+      <w:proofErr w:type="spellEnd"/>
       <w:r>
         <w:rPr>
           <w:rFonts w:hint="eastAsia"/>
@@ -9696,12 +10104,14 @@
         </w:rPr>
         <w:t xml:space="preserve"> </w:t>
       </w:r>
+      <w:proofErr w:type="spellStart"/>
       <w:r>
         <w:rPr>
           <w:lang w:eastAsia="ko-KR"/>
         </w:rPr>
         <w:t>sizeof</w:t>
       </w:r>
+      <w:proofErr w:type="spellEnd"/>
       <w:r>
         <w:rPr>
           <w:rFonts w:hint="eastAsia"/>
@@ -9806,6 +10216,7 @@
           <w:lang w:eastAsia="ko-KR"/>
         </w:rPr>
       </w:pPr>
+      <w:proofErr w:type="spellStart"/>
       <w:r>
         <w:rPr>
           <w:rFonts w:hint="eastAsia"/>
@@ -9813,6 +10224,7 @@
         </w:rPr>
         <w:t>역참조</w:t>
       </w:r>
+      <w:proofErr w:type="spellEnd"/>
       <w:r>
         <w:rPr>
           <w:rFonts w:hint="eastAsia"/>
@@ -10063,6 +10475,7 @@
         </w:rPr>
         <w:t xml:space="preserve"> </w:t>
       </w:r>
+      <w:proofErr w:type="spellStart"/>
       <w:r>
         <w:rPr>
           <w:rFonts w:hint="eastAsia"/>
@@ -10071,6 +10484,7 @@
         </w:rPr>
         <w:t>역참조</w:t>
       </w:r>
+      <w:proofErr w:type="spellEnd"/>
       <w:r>
         <w:rPr>
           <w:rFonts w:hint="eastAsia"/>
@@ -10574,6 +10988,7 @@
           <w:rFonts w:hint="eastAsia"/>
           <w:lang w:eastAsia="ko-KR"/>
         </w:rPr>
+        <w:lastRenderedPageBreak/>
         <w:t>포인터</w:t>
       </w:r>
       <w:r>
@@ -10596,6 +11011,7 @@
         </w:rPr>
         <w:t>”</w:t>
       </w:r>
+      <w:proofErr w:type="spellStart"/>
       <w:r>
         <w:rPr>
           <w:rFonts w:hint="eastAsia"/>
@@ -10603,6 +11019,7 @@
         </w:rPr>
         <w:t>라고</w:t>
       </w:r>
+      <w:proofErr w:type="spellEnd"/>
       <w:r>
         <w:rPr>
           <w:rFonts w:hint="eastAsia"/>
@@ -10754,6 +11171,7 @@
         </w:rPr>
         <w:t xml:space="preserve"> </w:t>
       </w:r>
+      <w:proofErr w:type="spellStart"/>
       <w:r>
         <w:rPr>
           <w:rFonts w:hint="eastAsia"/>
@@ -10761,6 +11179,7 @@
         </w:rPr>
         <w:t>역참조하겠다</w:t>
       </w:r>
+      <w:proofErr w:type="spellEnd"/>
       <w:r>
         <w:rPr>
           <w:lang w:eastAsia="ko-KR"/>
@@ -10807,7 +11226,6 @@
           <w:noProof/>
           <w:lang w:eastAsia="ko-KR"/>
         </w:rPr>
-        <w:lastRenderedPageBreak/>
         <w:drawing>
           <wp:inline distT="0" distB="0" distL="0" distR="0" wp14:anchorId="66EBDCC8" wp14:editId="39D0028C">
             <wp:extent cx="5939790" cy="482600"/>
@@ -10864,6 +11282,7 @@
           <w:lang w:eastAsia="ko-KR"/>
         </w:rPr>
       </w:pPr>
+      <w:proofErr w:type="spellStart"/>
       <w:r>
         <w:rPr>
           <w:rFonts w:hint="eastAsia"/>
@@ -10871,6 +11290,7 @@
         </w:rPr>
         <w:t>역참조</w:t>
       </w:r>
+      <w:proofErr w:type="spellEnd"/>
       <w:r>
         <w:rPr>
           <w:rFonts w:hint="eastAsia"/>
@@ -10972,7 +11392,22 @@
         <w:rPr>
           <w:lang w:eastAsia="ko-KR"/>
         </w:rPr>
-        <w:t xml:space="preserve"> int *numPtr;</w:t>
+        <w:t xml:space="preserve"> int *</w:t>
+      </w:r>
+      <w:proofErr w:type="spellStart"/>
+      <w:proofErr w:type="gramStart"/>
+      <w:r>
+        <w:rPr>
+          <w:lang w:eastAsia="ko-KR"/>
+        </w:rPr>
+        <w:t>numPtr</w:t>
+      </w:r>
+      <w:proofErr w:type="spellEnd"/>
+      <w:r>
+        <w:rPr>
+          <w:lang w:eastAsia="ko-KR"/>
+        </w:rPr>
+        <w:t>;</w:t>
       </w:r>
       <w:r>
         <w:rPr>
@@ -10981,19 +11416,28 @@
         </w:rPr>
         <w:t>에서</w:t>
       </w:r>
-      <w:r>
-        <w:rPr>
-          <w:rFonts w:hint="eastAsia"/>
-          <w:lang w:eastAsia="ko-KR"/>
-        </w:rPr>
-        <w:t xml:space="preserve"> </w:t>
-      </w:r>
-      <w:r>
-        <w:rPr>
-          <w:lang w:eastAsia="ko-KR"/>
-        </w:rPr>
-        <w:t>*numPtr</w:t>
-      </w:r>
+      <w:proofErr w:type="gramEnd"/>
+      <w:r>
+        <w:rPr>
+          <w:rFonts w:hint="eastAsia"/>
+          <w:lang w:eastAsia="ko-KR"/>
+        </w:rPr>
+        <w:t xml:space="preserve"> </w:t>
+      </w:r>
+      <w:r>
+        <w:rPr>
+          <w:lang w:eastAsia="ko-KR"/>
+        </w:rPr>
+        <w:t>*</w:t>
+      </w:r>
+      <w:proofErr w:type="spellStart"/>
+      <w:r>
+        <w:rPr>
+          <w:lang w:eastAsia="ko-KR"/>
+        </w:rPr>
+        <w:t>numPtr</w:t>
+      </w:r>
+      <w:proofErr w:type="spellEnd"/>
       <w:r>
         <w:rPr>
           <w:rFonts w:hint="eastAsia"/>
@@ -11008,6 +11452,7 @@
         </w:rPr>
         <w:t xml:space="preserve"> </w:t>
       </w:r>
+      <w:proofErr w:type="spellStart"/>
       <w:r>
         <w:rPr>
           <w:rFonts w:hint="eastAsia"/>
@@ -11015,6 +11460,7 @@
         </w:rPr>
         <w:t>역참조하면</w:t>
       </w:r>
+      <w:proofErr w:type="spellEnd"/>
       <w:r>
         <w:rPr>
           <w:rFonts w:hint="eastAsia"/>
@@ -12191,6 +12637,7 @@
           <w:lang w:eastAsia="ko-KR"/>
         </w:rPr>
       </w:pPr>
+      <w:proofErr w:type="spellStart"/>
       <w:r>
         <w:rPr>
           <w:rFonts w:hint="eastAsia"/>
@@ -12198,6 +12645,7 @@
         </w:rPr>
         <w:t>numPtr</w:t>
       </w:r>
+      <w:proofErr w:type="spellEnd"/>
       <w:r>
         <w:rPr>
           <w:rFonts w:hint="eastAsia"/>
@@ -14044,6 +14492,7 @@
         </w:rPr>
         <w:t xml:space="preserve"> </w:t>
       </w:r>
+      <w:proofErr w:type="spellStart"/>
       <w:r>
         <w:rPr>
           <w:rFonts w:hint="eastAsia"/>
@@ -14051,6 +14500,7 @@
         </w:rPr>
         <w:t>할당받아</w:t>
       </w:r>
+      <w:proofErr w:type="spellEnd"/>
       <w:r>
         <w:rPr>
           <w:rFonts w:hint="eastAsia"/>
@@ -14516,6 +14966,7 @@
         </w:rPr>
         <w:t xml:space="preserve"> </w:t>
       </w:r>
+      <w:proofErr w:type="spellStart"/>
       <w:r>
         <w:rPr>
           <w:highlight w:val="green"/>
@@ -14523,6 +14974,7 @@
         </w:rPr>
         <w:t>stdlib.h</w:t>
       </w:r>
+      <w:proofErr w:type="spellEnd"/>
       <w:r>
         <w:rPr>
           <w:lang w:eastAsia="ko-KR"/>
@@ -14631,7 +15083,29 @@
           <w:lang w:eastAsia="ko-KR"/>
         </w:rPr>
         <w:br/>
-        <w:t>-. void * malloc(size_t size);</w:t>
+        <w:t xml:space="preserve">-. void * </w:t>
+      </w:r>
+      <w:proofErr w:type="gramStart"/>
+      <w:r>
+        <w:rPr>
+          <w:lang w:eastAsia="ko-KR"/>
+        </w:rPr>
+        <w:t>malloc(</w:t>
+      </w:r>
+      <w:proofErr w:type="spellStart"/>
+      <w:proofErr w:type="gramEnd"/>
+      <w:r>
+        <w:rPr>
+          <w:lang w:eastAsia="ko-KR"/>
+        </w:rPr>
+        <w:t>size_t</w:t>
+      </w:r>
+      <w:proofErr w:type="spellEnd"/>
+      <w:r>
+        <w:rPr>
+          <w:lang w:eastAsia="ko-KR"/>
+        </w:rPr>
+        <w:t xml:space="preserve"> size);</w:t>
       </w:r>
       <w:r>
         <w:rPr>
@@ -14918,6 +15392,7 @@
         </w:rPr>
         <w:t xml:space="preserve"> </w:t>
       </w:r>
+      <w:proofErr w:type="gramStart"/>
       <w:r>
         <w:rPr>
           <w:rFonts w:hint="eastAsia"/>
@@ -14936,7 +15411,14 @@
         <w:rPr>
           <w:lang w:eastAsia="ko-KR"/>
         </w:rPr>
-        <w:t xml:space="preserve">(dynamic </w:t>
+        <w:t>(</w:t>
+      </w:r>
+      <w:proofErr w:type="gramEnd"/>
+      <w:r>
+        <w:rPr>
+          <w:lang w:eastAsia="ko-KR"/>
+        </w:rPr>
+        <w:t xml:space="preserve">dynamic </w:t>
       </w:r>
       <w:r>
         <w:rPr>
@@ -15271,6 +15753,7 @@
         </w:rPr>
         <w:t xml:space="preserve"> </w:t>
       </w:r>
+      <w:proofErr w:type="spellStart"/>
       <w:r>
         <w:rPr>
           <w:rFonts w:hint="eastAsia"/>
@@ -15278,6 +15761,7 @@
         </w:rPr>
         <w:t>힙</w:t>
       </w:r>
+      <w:proofErr w:type="spellEnd"/>
       <w:r>
         <w:rPr>
           <w:rFonts w:hint="eastAsia"/>
@@ -15413,6 +15897,7 @@
         </w:rPr>
         <w:t xml:space="preserve"> </w:t>
       </w:r>
+      <w:proofErr w:type="spellStart"/>
       <w:r>
         <w:rPr>
           <w:rFonts w:hint="eastAsia"/>
@@ -15420,6 +15905,7 @@
         </w:rPr>
         <w:t>힙의</w:t>
       </w:r>
+      <w:proofErr w:type="spellEnd"/>
       <w:r>
         <w:rPr>
           <w:rFonts w:hint="eastAsia"/>
@@ -15677,6 +16163,7 @@
         </w:rPr>
         <w:t xml:space="preserve"> </w:t>
       </w:r>
+      <w:proofErr w:type="spellStart"/>
       <w:r>
         <w:rPr>
           <w:rFonts w:hint="eastAsia"/>
@@ -15684,6 +16171,7 @@
         </w:rPr>
         <w:t>힙에서</w:t>
       </w:r>
+      <w:proofErr w:type="spellEnd"/>
       <w:r>
         <w:rPr>
           <w:rFonts w:hint="eastAsia"/>
@@ -15890,8 +16378,23 @@
         <w:rPr>
           <w:lang w:eastAsia="ko-KR"/>
         </w:rPr>
-        <w:t xml:space="preserve">*numPtr = 10; </w:t>
-      </w:r>
+        <w:t>*</w:t>
+      </w:r>
+      <w:proofErr w:type="spellStart"/>
+      <w:r>
+        <w:rPr>
+          <w:lang w:eastAsia="ko-KR"/>
+        </w:rPr>
+        <w:t>numPtr</w:t>
+      </w:r>
+      <w:proofErr w:type="spellEnd"/>
+      <w:r>
+        <w:rPr>
+          <w:lang w:eastAsia="ko-KR"/>
+        </w:rPr>
+        <w:t xml:space="preserve"> = 10; </w:t>
+      </w:r>
+      <w:proofErr w:type="spellStart"/>
       <w:r>
         <w:rPr>
           <w:rFonts w:hint="eastAsia"/>
@@ -15899,6 +16402,7 @@
         </w:rPr>
         <w:t>처럼</w:t>
       </w:r>
+      <w:proofErr w:type="spellEnd"/>
       <w:r>
         <w:rPr>
           <w:rFonts w:hint="eastAsia"/>
@@ -16045,11 +16549,19 @@
         </w:rPr>
         <w:t xml:space="preserve"> </w:t>
       </w:r>
-      <w:r>
-        <w:rPr>
-          <w:lang w:eastAsia="ko-KR"/>
-        </w:rPr>
-        <w:t>sizeof(int) * 1024 * 1024 * 1024</w:t>
+      <w:proofErr w:type="spellStart"/>
+      <w:r>
+        <w:rPr>
+          <w:lang w:eastAsia="ko-KR"/>
+        </w:rPr>
+        <w:t>sizeof</w:t>
+      </w:r>
+      <w:proofErr w:type="spellEnd"/>
+      <w:r>
+        <w:rPr>
+          <w:lang w:eastAsia="ko-KR"/>
+        </w:rPr>
+        <w:t>(int) * 1024 * 1024 * 1024</w:t>
       </w:r>
       <w:r>
         <w:rPr>
@@ -16586,11 +17098,19 @@
           <w:lang w:eastAsia="ko-KR"/>
         </w:rPr>
       </w:pPr>
-      <w:r>
-        <w:rPr>
-          <w:lang w:eastAsia="ko-KR"/>
-        </w:rPr>
-        <w:t xml:space="preserve">memset </w:t>
+      <w:proofErr w:type="spellStart"/>
+      <w:r>
+        <w:rPr>
+          <w:lang w:eastAsia="ko-KR"/>
+        </w:rPr>
+        <w:t>memset</w:t>
+      </w:r>
+      <w:proofErr w:type="spellEnd"/>
+      <w:r>
+        <w:rPr>
+          <w:lang w:eastAsia="ko-KR"/>
+        </w:rPr>
+        <w:t xml:space="preserve"> </w:t>
       </w:r>
       <w:r>
         <w:rPr>
@@ -16732,6 +17252,7 @@
         </w:rPr>
         <w:t xml:space="preserve"> </w:t>
       </w:r>
+      <w:proofErr w:type="gramStart"/>
       <w:r>
         <w:rPr>
           <w:rFonts w:hint="eastAsia"/>
@@ -16750,8 +17271,23 @@
         <w:rPr>
           <w:lang w:eastAsia="ko-KR"/>
         </w:rPr>
-        <w:t>(memory set) string.h</w:t>
-      </w:r>
+        <w:t>(</w:t>
+      </w:r>
+      <w:proofErr w:type="gramEnd"/>
+      <w:r>
+        <w:rPr>
+          <w:lang w:eastAsia="ko-KR"/>
+        </w:rPr>
+        <w:t xml:space="preserve">memory set) </w:t>
+      </w:r>
+      <w:proofErr w:type="spellStart"/>
+      <w:r>
+        <w:rPr>
+          <w:lang w:eastAsia="ko-KR"/>
+        </w:rPr>
+        <w:t>string.h</w:t>
+      </w:r>
+      <w:proofErr w:type="spellEnd"/>
     </w:p>
     <w:p>
       <w:pPr>
@@ -16759,6 +17295,7 @@
           <w:lang w:eastAsia="ko-KR"/>
         </w:rPr>
       </w:pPr>
+      <w:proofErr w:type="spellStart"/>
       <w:r>
         <w:rPr>
           <w:rFonts w:hint="eastAsia"/>
@@ -16771,7 +17308,14 @@
         <w:rPr>
           <w:lang w:eastAsia="ko-KR"/>
         </w:rPr>
-        <w:t xml:space="preserve">emset </w:t>
+        <w:t>emset</w:t>
+      </w:r>
+      <w:proofErr w:type="spellEnd"/>
+      <w:r>
+        <w:rPr>
+          <w:lang w:eastAsia="ko-KR"/>
+        </w:rPr>
+        <w:t xml:space="preserve"> </w:t>
       </w:r>
       <w:r>
         <w:rPr>
@@ -17771,12 +18315,14 @@
           <w:lang w:eastAsia="ko-KR"/>
         </w:rPr>
       </w:pPr>
+      <w:proofErr w:type="gramStart"/>
       <w:r>
         <w:rPr>
           <w:lang w:eastAsia="ko-KR"/>
         </w:rPr>
         <w:t>{ }</w:t>
       </w:r>
+      <w:proofErr w:type="gramEnd"/>
       <w:r>
         <w:rPr>
           <w:rFonts w:hint="eastAsia"/>
@@ -18160,12 +18706,14 @@
         </w:rPr>
         <w:t xml:space="preserve"> </w:t>
       </w:r>
+      <w:proofErr w:type="gramStart"/>
       <w:r>
         <w:rPr>
           <w:lang w:eastAsia="ko-KR"/>
         </w:rPr>
         <w:t>[ ]</w:t>
       </w:r>
+      <w:proofErr w:type="gramEnd"/>
       <w:r>
         <w:rPr>
           <w:rFonts w:hint="eastAsia"/>
@@ -18255,6 +18803,7 @@
         </w:rPr>
         <w:t>”</w:t>
       </w:r>
+      <w:proofErr w:type="spellStart"/>
       <w:r>
         <w:rPr>
           <w:rFonts w:hint="eastAsia"/>
@@ -18262,6 +18811,7 @@
         </w:rPr>
         <w:t>라고</w:t>
       </w:r>
+      <w:proofErr w:type="spellEnd"/>
       <w:r>
         <w:rPr>
           <w:rFonts w:hint="eastAsia"/>
@@ -19392,6 +19942,7 @@
         </w:rPr>
         <w:t xml:space="preserve"> </w:t>
       </w:r>
+      <w:proofErr w:type="spellStart"/>
       <w:r>
         <w:rPr>
           <w:rFonts w:hint="eastAsia"/>
@@ -19399,6 +19950,7 @@
         </w:rPr>
         <w:t>쓰레기값이</w:t>
       </w:r>
+      <w:proofErr w:type="spellEnd"/>
       <w:r>
         <w:rPr>
           <w:rFonts w:hint="eastAsia"/>
@@ -20864,12 +21416,21 @@
         </w:rPr>
         <w:t xml:space="preserve"> </w:t>
       </w:r>
+      <w:proofErr w:type="spellStart"/>
       <w:r>
         <w:rPr>
           <w:highlight w:val="green"/>
           <w:lang w:eastAsia="ko-KR"/>
         </w:rPr>
-        <w:t xml:space="preserve">sizeof </w:t>
+        <w:t>sizeof</w:t>
+      </w:r>
+      <w:proofErr w:type="spellEnd"/>
+      <w:r>
+        <w:rPr>
+          <w:highlight w:val="green"/>
+          <w:lang w:eastAsia="ko-KR"/>
+        </w:rPr>
+        <w:t xml:space="preserve"> </w:t>
       </w:r>
       <w:r>
         <w:rPr>
@@ -21836,6 +22397,7 @@
         </w:rPr>
         <w:t xml:space="preserve"> </w:t>
       </w:r>
+      <w:proofErr w:type="spellStart"/>
       <w:r>
         <w:rPr>
           <w:rFonts w:hint="eastAsia"/>
@@ -21843,6 +22405,7 @@
         </w:rPr>
         <w:t>주소값을</w:t>
       </w:r>
+      <w:proofErr w:type="spellEnd"/>
       <w:r>
         <w:rPr>
           <w:rFonts w:hint="eastAsia"/>
@@ -21912,6 +22475,7 @@
         </w:rPr>
         <w:t xml:space="preserve"> </w:t>
       </w:r>
+      <w:proofErr w:type="spellStart"/>
       <w:r>
         <w:rPr>
           <w:rFonts w:hint="eastAsia"/>
@@ -21919,6 +22483,7 @@
         </w:rPr>
         <w:t>주소값이기</w:t>
       </w:r>
+      <w:proofErr w:type="spellEnd"/>
       <w:r>
         <w:rPr>
           <w:rFonts w:hint="eastAsia"/>
@@ -22324,7 +22889,6 @@
     <w:p>
       <w:pPr>
         <w:rPr>
-          <w:rFonts w:hint="eastAsia"/>
           <w:lang w:eastAsia="ko-KR"/>
         </w:rPr>
       </w:pPr>
@@ -22346,8 +22910,38 @@
         <w:rPr>
           <w:lang w:eastAsia="ko-KR"/>
         </w:rPr>
-        <w:t>* numPtr = numArr;</w:t>
-      </w:r>
+        <w:t xml:space="preserve">* </w:t>
+      </w:r>
+      <w:proofErr w:type="spellStart"/>
+      <w:r>
+        <w:rPr>
+          <w:lang w:eastAsia="ko-KR"/>
+        </w:rPr>
+        <w:t>numPtr</w:t>
+      </w:r>
+      <w:proofErr w:type="spellEnd"/>
+      <w:r>
+        <w:rPr>
+          <w:lang w:eastAsia="ko-KR"/>
+        </w:rPr>
+        <w:t xml:space="preserve"> = </w:t>
+      </w:r>
+      <w:proofErr w:type="spellStart"/>
+      <w:proofErr w:type="gramStart"/>
+      <w:r>
+        <w:rPr>
+          <w:lang w:eastAsia="ko-KR"/>
+        </w:rPr>
+        <w:t>numArr</w:t>
+      </w:r>
+      <w:proofErr w:type="spellEnd"/>
+      <w:r>
+        <w:rPr>
+          <w:lang w:eastAsia="ko-KR"/>
+        </w:rPr>
+        <w:t>;</w:t>
+      </w:r>
+      <w:proofErr w:type="spellStart"/>
       <w:r>
         <w:rPr>
           <w:rFonts w:hint="eastAsia"/>
@@ -22355,6 +22949,8 @@
         </w:rPr>
         <w:t>처럼</w:t>
       </w:r>
+      <w:proofErr w:type="spellEnd"/>
+      <w:proofErr w:type="gramEnd"/>
       <w:r>
         <w:rPr>
           <w:rFonts w:hint="eastAsia"/>
@@ -23362,6 +23958,1308 @@
           </wp:inline>
         </w:drawing>
       </w:r>
+    </w:p>
+    <w:p>
+      <w:pPr>
+        <w:pStyle w:val="3"/>
+        <w:rPr>
+          <w:lang w:eastAsia="ko-KR"/>
+        </w:rPr>
+      </w:pPr>
+      <w:r>
+        <w:rPr>
+          <w:rFonts w:hint="eastAsia"/>
+          <w:lang w:eastAsia="ko-KR"/>
+        </w:rPr>
+        <w:t>2</w:t>
+      </w:r>
+      <w:r>
+        <w:rPr>
+          <w:rFonts w:hint="eastAsia"/>
+          <w:lang w:eastAsia="ko-KR"/>
+        </w:rPr>
+        <w:t>차원</w:t>
+      </w:r>
+      <w:r>
+        <w:rPr>
+          <w:rFonts w:hint="eastAsia"/>
+          <w:lang w:eastAsia="ko-KR"/>
+        </w:rPr>
+        <w:t xml:space="preserve"> </w:t>
+      </w:r>
+      <w:r>
+        <w:rPr>
+          <w:rFonts w:hint="eastAsia"/>
+          <w:lang w:eastAsia="ko-KR"/>
+        </w:rPr>
+        <w:t>배열</w:t>
+      </w:r>
+    </w:p>
+    <w:p>
+      <w:pPr>
+        <w:rPr>
+          <w:lang w:eastAsia="ko-KR"/>
+        </w:rPr>
+      </w:pPr>
+      <w:r>
+        <w:rPr>
+          <w:rFonts w:hint="eastAsia"/>
+          <w:lang w:eastAsia="ko-KR"/>
+        </w:rPr>
+        <w:t>첫</w:t>
+      </w:r>
+      <w:r>
+        <w:rPr>
+          <w:rFonts w:hint="eastAsia"/>
+          <w:lang w:eastAsia="ko-KR"/>
+        </w:rPr>
+        <w:t xml:space="preserve"> </w:t>
+      </w:r>
+      <w:r>
+        <w:rPr>
+          <w:rFonts w:hint="eastAsia"/>
+          <w:lang w:eastAsia="ko-KR"/>
+        </w:rPr>
+        <w:t>번째</w:t>
+      </w:r>
+      <w:r>
+        <w:rPr>
+          <w:rFonts w:hint="eastAsia"/>
+          <w:lang w:eastAsia="ko-KR"/>
+        </w:rPr>
+        <w:t xml:space="preserve"> </w:t>
+      </w:r>
+      <w:r>
+        <w:rPr>
+          <w:rFonts w:hint="eastAsia"/>
+          <w:lang w:eastAsia="ko-KR"/>
+        </w:rPr>
+        <w:t>대괄호에는</w:t>
+      </w:r>
+      <w:r>
+        <w:rPr>
+          <w:rFonts w:hint="eastAsia"/>
+          <w:lang w:eastAsia="ko-KR"/>
+        </w:rPr>
+        <w:t xml:space="preserve"> </w:t>
+      </w:r>
+      <w:r>
+        <w:rPr>
+          <w:rFonts w:hint="eastAsia"/>
+          <w:lang w:eastAsia="ko-KR"/>
+        </w:rPr>
+        <w:t>세로</w:t>
+      </w:r>
+      <w:r>
+        <w:rPr>
+          <w:rFonts w:hint="eastAsia"/>
+          <w:lang w:eastAsia="ko-KR"/>
+        </w:rPr>
+        <w:t xml:space="preserve"> </w:t>
+      </w:r>
+      <w:r>
+        <w:rPr>
+          <w:rFonts w:hint="eastAsia"/>
+          <w:lang w:eastAsia="ko-KR"/>
+        </w:rPr>
+        <w:t>크기</w:t>
+      </w:r>
+      <w:r>
+        <w:rPr>
+          <w:rFonts w:hint="eastAsia"/>
+          <w:lang w:eastAsia="ko-KR"/>
+        </w:rPr>
+        <w:t>,</w:t>
+      </w:r>
+      <w:r>
+        <w:rPr>
+          <w:lang w:eastAsia="ko-KR"/>
+        </w:rPr>
+        <w:t xml:space="preserve"> </w:t>
+      </w:r>
+      <w:r>
+        <w:rPr>
+          <w:rFonts w:hint="eastAsia"/>
+          <w:lang w:eastAsia="ko-KR"/>
+        </w:rPr>
+        <w:t>두</w:t>
+      </w:r>
+      <w:r>
+        <w:rPr>
+          <w:rFonts w:hint="eastAsia"/>
+          <w:lang w:eastAsia="ko-KR"/>
+        </w:rPr>
+        <w:t xml:space="preserve"> </w:t>
+      </w:r>
+      <w:r>
+        <w:rPr>
+          <w:rFonts w:hint="eastAsia"/>
+          <w:lang w:eastAsia="ko-KR"/>
+        </w:rPr>
+        <w:t>번째</w:t>
+      </w:r>
+      <w:r>
+        <w:rPr>
+          <w:rFonts w:hint="eastAsia"/>
+          <w:lang w:eastAsia="ko-KR"/>
+        </w:rPr>
+        <w:t xml:space="preserve"> </w:t>
+      </w:r>
+      <w:r>
+        <w:rPr>
+          <w:rFonts w:hint="eastAsia"/>
+          <w:lang w:eastAsia="ko-KR"/>
+        </w:rPr>
+        <w:t>대괄호에는</w:t>
+      </w:r>
+      <w:r>
+        <w:rPr>
+          <w:rFonts w:hint="eastAsia"/>
+          <w:lang w:eastAsia="ko-KR"/>
+        </w:rPr>
+        <w:t xml:space="preserve"> </w:t>
+      </w:r>
+      <w:r>
+        <w:rPr>
+          <w:rFonts w:hint="eastAsia"/>
+          <w:lang w:eastAsia="ko-KR"/>
+        </w:rPr>
+        <w:t>가로</w:t>
+      </w:r>
+      <w:r>
+        <w:rPr>
+          <w:rFonts w:hint="eastAsia"/>
+          <w:lang w:eastAsia="ko-KR"/>
+        </w:rPr>
+        <w:t xml:space="preserve"> </w:t>
+      </w:r>
+      <w:r>
+        <w:rPr>
+          <w:rFonts w:hint="eastAsia"/>
+          <w:lang w:eastAsia="ko-KR"/>
+        </w:rPr>
+        <w:t>크기를</w:t>
+      </w:r>
+      <w:r>
+        <w:rPr>
+          <w:rFonts w:hint="eastAsia"/>
+          <w:lang w:eastAsia="ko-KR"/>
+        </w:rPr>
+        <w:t xml:space="preserve"> </w:t>
+      </w:r>
+      <w:r>
+        <w:rPr>
+          <w:rFonts w:hint="eastAsia"/>
+          <w:lang w:eastAsia="ko-KR"/>
+        </w:rPr>
+        <w:t>지정한다</w:t>
+      </w:r>
+      <w:r>
+        <w:rPr>
+          <w:rFonts w:hint="eastAsia"/>
+          <w:lang w:eastAsia="ko-KR"/>
+        </w:rPr>
+        <w:t>.</w:t>
+      </w:r>
+      <w:r>
+        <w:rPr>
+          <w:lang w:eastAsia="ko-KR"/>
+        </w:rPr>
+        <w:t xml:space="preserve"> </w:t>
+      </w:r>
+      <w:r>
+        <w:rPr>
+          <w:rFonts w:hint="eastAsia"/>
+          <w:lang w:eastAsia="ko-KR"/>
+        </w:rPr>
+        <w:t>일반적으로</w:t>
+      </w:r>
+      <w:r>
+        <w:rPr>
+          <w:rFonts w:hint="eastAsia"/>
+          <w:lang w:eastAsia="ko-KR"/>
+        </w:rPr>
+        <w:t xml:space="preserve"> </w:t>
+      </w:r>
+      <w:r>
+        <w:rPr>
+          <w:lang w:eastAsia="ko-KR"/>
+        </w:rPr>
+        <w:t>2</w:t>
+      </w:r>
+      <w:r>
+        <w:rPr>
+          <w:rFonts w:hint="eastAsia"/>
+          <w:lang w:eastAsia="ko-KR"/>
+        </w:rPr>
+        <w:t>차원</w:t>
+      </w:r>
+      <w:r>
+        <w:rPr>
+          <w:rFonts w:hint="eastAsia"/>
+          <w:lang w:eastAsia="ko-KR"/>
+        </w:rPr>
+        <w:t xml:space="preserve"> </w:t>
+      </w:r>
+      <w:r>
+        <w:rPr>
+          <w:rFonts w:hint="eastAsia"/>
+          <w:lang w:eastAsia="ko-KR"/>
+        </w:rPr>
+        <w:t>공간은</w:t>
+      </w:r>
+      <w:r>
+        <w:rPr>
+          <w:rFonts w:hint="eastAsia"/>
+          <w:lang w:eastAsia="ko-KR"/>
+        </w:rPr>
+        <w:t xml:space="preserve"> </w:t>
+      </w:r>
+      <w:r>
+        <w:rPr>
+          <w:rFonts w:hint="eastAsia"/>
+          <w:lang w:eastAsia="ko-KR"/>
+        </w:rPr>
+        <w:t>가로</w:t>
+      </w:r>
+      <w:r>
+        <w:rPr>
+          <w:rFonts w:hint="eastAsia"/>
+          <w:lang w:eastAsia="ko-KR"/>
+        </w:rPr>
+        <w:t>X</w:t>
+      </w:r>
+      <w:r>
+        <w:rPr>
+          <w:rFonts w:hint="eastAsia"/>
+          <w:lang w:eastAsia="ko-KR"/>
+        </w:rPr>
+        <w:t>세로로</w:t>
+      </w:r>
+      <w:r>
+        <w:rPr>
+          <w:rFonts w:hint="eastAsia"/>
+          <w:lang w:eastAsia="ko-KR"/>
+        </w:rPr>
+        <w:t xml:space="preserve"> </w:t>
+      </w:r>
+      <w:r>
+        <w:rPr>
+          <w:rFonts w:hint="eastAsia"/>
+          <w:lang w:eastAsia="ko-KR"/>
+        </w:rPr>
+        <w:t>표기하지만</w:t>
+      </w:r>
+      <w:r>
+        <w:rPr>
+          <w:rFonts w:hint="eastAsia"/>
+          <w:lang w:eastAsia="ko-KR"/>
+        </w:rPr>
+        <w:t xml:space="preserve"> </w:t>
+      </w:r>
+      <w:r>
+        <w:rPr>
+          <w:rFonts w:hint="eastAsia"/>
+          <w:lang w:eastAsia="ko-KR"/>
+        </w:rPr>
+        <w:t>배열로</w:t>
+      </w:r>
+      <w:r>
+        <w:rPr>
+          <w:rFonts w:hint="eastAsia"/>
+          <w:lang w:eastAsia="ko-KR"/>
+        </w:rPr>
+        <w:t xml:space="preserve"> </w:t>
+      </w:r>
+      <w:r>
+        <w:rPr>
+          <w:rFonts w:hint="eastAsia"/>
+          <w:lang w:eastAsia="ko-KR"/>
+        </w:rPr>
+        <w:t>만들</w:t>
+      </w:r>
+      <w:r>
+        <w:rPr>
+          <w:rFonts w:hint="eastAsia"/>
+          <w:lang w:eastAsia="ko-KR"/>
+        </w:rPr>
+        <w:t xml:space="preserve"> </w:t>
+      </w:r>
+      <w:r>
+        <w:rPr>
+          <w:rFonts w:hint="eastAsia"/>
+          <w:lang w:eastAsia="ko-KR"/>
+        </w:rPr>
+        <w:t>때는</w:t>
+      </w:r>
+      <w:r>
+        <w:rPr>
+          <w:rFonts w:hint="eastAsia"/>
+          <w:lang w:eastAsia="ko-KR"/>
+        </w:rPr>
+        <w:t xml:space="preserve"> </w:t>
+      </w:r>
+      <w:r>
+        <w:rPr>
+          <w:rFonts w:hint="eastAsia"/>
+          <w:highlight w:val="green"/>
+          <w:lang w:eastAsia="ko-KR"/>
+        </w:rPr>
+        <w:t>세로</w:t>
+      </w:r>
+      <w:r>
+        <w:rPr>
+          <w:rFonts w:hint="eastAsia"/>
+          <w:highlight w:val="green"/>
+          <w:lang w:eastAsia="ko-KR"/>
+        </w:rPr>
+        <w:t>x</w:t>
+      </w:r>
+      <w:r>
+        <w:rPr>
+          <w:rFonts w:hint="eastAsia"/>
+          <w:highlight w:val="green"/>
+          <w:lang w:eastAsia="ko-KR"/>
+        </w:rPr>
+        <w:t>가로</w:t>
+      </w:r>
+      <w:r>
+        <w:rPr>
+          <w:rFonts w:hint="eastAsia"/>
+          <w:lang w:eastAsia="ko-KR"/>
+        </w:rPr>
+        <w:t>로</w:t>
+      </w:r>
+      <w:r>
+        <w:rPr>
+          <w:rFonts w:hint="eastAsia"/>
+          <w:lang w:eastAsia="ko-KR"/>
+        </w:rPr>
+        <w:t xml:space="preserve"> </w:t>
+      </w:r>
+      <w:r>
+        <w:rPr>
+          <w:rFonts w:hint="eastAsia"/>
+          <w:lang w:eastAsia="ko-KR"/>
+        </w:rPr>
+        <w:t>표기한다</w:t>
+      </w:r>
+      <w:r>
+        <w:rPr>
+          <w:rFonts w:hint="eastAsia"/>
+          <w:lang w:eastAsia="ko-KR"/>
+        </w:rPr>
+        <w:t>.</w:t>
+      </w:r>
+    </w:p>
+    <w:p>
+      <w:pPr>
+        <w:pStyle w:val="ab"/>
+        <w:numPr>
+          <w:ilvl w:val="0"/>
+          <w:numId w:val="49"/>
+        </w:numPr>
+        <w:rPr>
+          <w:lang w:eastAsia="ko-KR"/>
+        </w:rPr>
+      </w:pPr>
+      <w:r>
+        <w:rPr>
+          <w:rFonts w:hint="eastAsia"/>
+          <w:lang w:eastAsia="ko-KR"/>
+        </w:rPr>
+        <w:t>자료형</w:t>
+      </w:r>
+      <w:r>
+        <w:rPr>
+          <w:rFonts w:hint="eastAsia"/>
+          <w:lang w:eastAsia="ko-KR"/>
+        </w:rPr>
+        <w:t xml:space="preserve"> </w:t>
+      </w:r>
+      <w:r>
+        <w:rPr>
+          <w:rFonts w:hint="eastAsia"/>
+          <w:lang w:eastAsia="ko-KR"/>
+        </w:rPr>
+        <w:t>배열이름</w:t>
+      </w:r>
+      <w:r>
+        <w:rPr>
+          <w:rFonts w:hint="eastAsia"/>
+          <w:lang w:eastAsia="ko-KR"/>
+        </w:rPr>
+        <w:t>[</w:t>
+      </w:r>
+      <w:r>
+        <w:rPr>
+          <w:rFonts w:hint="eastAsia"/>
+          <w:lang w:eastAsia="ko-KR"/>
+        </w:rPr>
+        <w:t>세로크기</w:t>
+      </w:r>
+      <w:r>
+        <w:rPr>
+          <w:rFonts w:hint="eastAsia"/>
+          <w:lang w:eastAsia="ko-KR"/>
+        </w:rPr>
+        <w:t>]</w:t>
+      </w:r>
+      <w:r>
+        <w:rPr>
+          <w:lang w:eastAsia="ko-KR"/>
+        </w:rPr>
+        <w:t>[</w:t>
+      </w:r>
+      <w:r>
+        <w:rPr>
+          <w:rFonts w:hint="eastAsia"/>
+          <w:lang w:eastAsia="ko-KR"/>
+        </w:rPr>
+        <w:t>가로크기</w:t>
+      </w:r>
+      <w:r>
+        <w:rPr>
+          <w:rFonts w:hint="eastAsia"/>
+          <w:lang w:eastAsia="ko-KR"/>
+        </w:rPr>
+        <w:t>]</w:t>
+      </w:r>
+    </w:p>
+    <w:p>
+      <w:pPr>
+        <w:pStyle w:val="ab"/>
+        <w:numPr>
+          <w:ilvl w:val="0"/>
+          <w:numId w:val="49"/>
+        </w:numPr>
+        <w:rPr>
+          <w:lang w:eastAsia="ko-KR"/>
+        </w:rPr>
+      </w:pPr>
+      <w:r>
+        <w:rPr>
+          <w:rFonts w:hint="eastAsia"/>
+          <w:lang w:eastAsia="ko-KR"/>
+        </w:rPr>
+        <w:t>자료형</w:t>
+      </w:r>
+      <w:r>
+        <w:rPr>
+          <w:rFonts w:hint="eastAsia"/>
+          <w:lang w:eastAsia="ko-KR"/>
+        </w:rPr>
+        <w:t xml:space="preserve"> </w:t>
+      </w:r>
+      <w:r>
+        <w:rPr>
+          <w:rFonts w:hint="eastAsia"/>
+          <w:lang w:eastAsia="ko-KR"/>
+        </w:rPr>
+        <w:t>배열이름</w:t>
+      </w:r>
+      <w:r>
+        <w:rPr>
+          <w:rFonts w:hint="eastAsia"/>
+          <w:lang w:eastAsia="ko-KR"/>
+        </w:rPr>
+        <w:t>[</w:t>
+      </w:r>
+      <w:r>
+        <w:rPr>
+          <w:rFonts w:hint="eastAsia"/>
+          <w:lang w:eastAsia="ko-KR"/>
+        </w:rPr>
+        <w:t>세로크기</w:t>
+      </w:r>
+      <w:r>
+        <w:rPr>
+          <w:rFonts w:hint="eastAsia"/>
+          <w:lang w:eastAsia="ko-KR"/>
+        </w:rPr>
+        <w:t>]</w:t>
+      </w:r>
+      <w:r>
+        <w:rPr>
+          <w:lang w:eastAsia="ko-KR"/>
+        </w:rPr>
+        <w:t>[</w:t>
+      </w:r>
+      <w:r>
+        <w:rPr>
+          <w:rFonts w:hint="eastAsia"/>
+          <w:lang w:eastAsia="ko-KR"/>
+        </w:rPr>
+        <w:t>가로크기</w:t>
+      </w:r>
+      <w:r>
+        <w:rPr>
+          <w:rFonts w:hint="eastAsia"/>
+          <w:lang w:eastAsia="ko-KR"/>
+        </w:rPr>
+        <w:t>]</w:t>
+      </w:r>
+      <w:r>
+        <w:rPr>
+          <w:lang w:eastAsia="ko-KR"/>
+        </w:rPr>
+        <w:t xml:space="preserve"> = {{</w:t>
+      </w:r>
+      <w:proofErr w:type="gramStart"/>
+      <w:r>
+        <w:rPr>
+          <w:rFonts w:hint="eastAsia"/>
+          <w:lang w:eastAsia="ko-KR"/>
+        </w:rPr>
+        <w:t>값</w:t>
+      </w:r>
+      <w:r>
+        <w:rPr>
+          <w:rFonts w:hint="eastAsia"/>
+          <w:lang w:eastAsia="ko-KR"/>
+        </w:rPr>
+        <w:t>,</w:t>
+      </w:r>
+      <w:r>
+        <w:rPr>
+          <w:rFonts w:hint="eastAsia"/>
+          <w:lang w:eastAsia="ko-KR"/>
+        </w:rPr>
+        <w:t>값</w:t>
+      </w:r>
+      <w:proofErr w:type="gramEnd"/>
+      <w:r>
+        <w:rPr>
+          <w:rFonts w:hint="eastAsia"/>
+          <w:lang w:eastAsia="ko-KR"/>
+        </w:rPr>
+        <w:t>,</w:t>
+      </w:r>
+      <w:r>
+        <w:rPr>
+          <w:rFonts w:hint="eastAsia"/>
+          <w:lang w:eastAsia="ko-KR"/>
+        </w:rPr>
+        <w:t>값</w:t>
+      </w:r>
+      <w:r>
+        <w:rPr>
+          <w:lang w:eastAsia="ko-KR"/>
+        </w:rPr>
+        <w:t>}, {</w:t>
+      </w:r>
+      <w:r>
+        <w:rPr>
+          <w:rFonts w:hint="eastAsia"/>
+          <w:lang w:eastAsia="ko-KR"/>
+        </w:rPr>
+        <w:t>값</w:t>
+      </w:r>
+      <w:r>
+        <w:rPr>
+          <w:rFonts w:hint="eastAsia"/>
+          <w:lang w:eastAsia="ko-KR"/>
+        </w:rPr>
+        <w:t>,</w:t>
+      </w:r>
+      <w:r>
+        <w:rPr>
+          <w:rFonts w:hint="eastAsia"/>
+          <w:lang w:eastAsia="ko-KR"/>
+        </w:rPr>
+        <w:t>값</w:t>
+      </w:r>
+      <w:r>
+        <w:rPr>
+          <w:rFonts w:hint="eastAsia"/>
+          <w:lang w:eastAsia="ko-KR"/>
+        </w:rPr>
+        <w:t>,</w:t>
+      </w:r>
+      <w:r>
+        <w:rPr>
+          <w:rFonts w:hint="eastAsia"/>
+          <w:lang w:eastAsia="ko-KR"/>
+        </w:rPr>
+        <w:t>값</w:t>
+      </w:r>
+      <w:r>
+        <w:rPr>
+          <w:lang w:eastAsia="ko-KR"/>
+        </w:rPr>
+        <w:t>}}</w:t>
+      </w:r>
+    </w:p>
+    <w:p>
+      <w:pPr>
+        <w:rPr>
+          <w:rFonts w:hint="eastAsia"/>
+          <w:lang w:eastAsia="ko-KR"/>
+        </w:rPr>
+      </w:pPr>
+      <w:r>
+        <w:rPr>
+          <w:rFonts w:hint="eastAsia"/>
+          <w:lang w:eastAsia="ko-KR"/>
+        </w:rPr>
+        <w:t>다음은</w:t>
+      </w:r>
+      <w:r>
+        <w:rPr>
+          <w:rFonts w:hint="eastAsia"/>
+          <w:lang w:eastAsia="ko-KR"/>
+        </w:rPr>
+        <w:t xml:space="preserve"> </w:t>
+      </w:r>
+      <w:r>
+        <w:rPr>
+          <w:rFonts w:hint="eastAsia"/>
+          <w:lang w:eastAsia="ko-KR"/>
+        </w:rPr>
+        <w:t>세로</w:t>
+      </w:r>
+      <w:r>
+        <w:rPr>
+          <w:rFonts w:hint="eastAsia"/>
+          <w:lang w:eastAsia="ko-KR"/>
+        </w:rPr>
+        <w:t xml:space="preserve"> </w:t>
+      </w:r>
+      <w:r>
+        <w:rPr>
+          <w:rFonts w:hint="eastAsia"/>
+          <w:lang w:eastAsia="ko-KR"/>
+        </w:rPr>
+        <w:t>크기가</w:t>
+      </w:r>
+      <w:r>
+        <w:rPr>
+          <w:rFonts w:hint="eastAsia"/>
+          <w:lang w:eastAsia="ko-KR"/>
+        </w:rPr>
+        <w:t xml:space="preserve"> </w:t>
+      </w:r>
+      <w:r>
+        <w:rPr>
+          <w:lang w:eastAsia="ko-KR"/>
+        </w:rPr>
+        <w:t xml:space="preserve">3, </w:t>
+      </w:r>
+      <w:r>
+        <w:rPr>
+          <w:rFonts w:hint="eastAsia"/>
+          <w:lang w:eastAsia="ko-KR"/>
+        </w:rPr>
+        <w:t>가로</w:t>
+      </w:r>
+      <w:r>
+        <w:rPr>
+          <w:rFonts w:hint="eastAsia"/>
+          <w:lang w:eastAsia="ko-KR"/>
+        </w:rPr>
+        <w:t xml:space="preserve"> </w:t>
+      </w:r>
+      <w:r>
+        <w:rPr>
+          <w:rFonts w:hint="eastAsia"/>
+          <w:lang w:eastAsia="ko-KR"/>
+        </w:rPr>
+        <w:t>크기가</w:t>
+      </w:r>
+      <w:r>
+        <w:rPr>
+          <w:rFonts w:hint="eastAsia"/>
+          <w:lang w:eastAsia="ko-KR"/>
+        </w:rPr>
+        <w:t xml:space="preserve"> </w:t>
+      </w:r>
+      <w:r>
+        <w:rPr>
+          <w:lang w:eastAsia="ko-KR"/>
+        </w:rPr>
+        <w:t>4</w:t>
+      </w:r>
+      <w:r>
+        <w:rPr>
+          <w:rFonts w:hint="eastAsia"/>
+          <w:lang w:eastAsia="ko-KR"/>
+        </w:rPr>
+        <w:t>인</w:t>
+      </w:r>
+      <w:r>
+        <w:rPr>
+          <w:rFonts w:hint="eastAsia"/>
+          <w:lang w:eastAsia="ko-KR"/>
+        </w:rPr>
+        <w:t xml:space="preserve"> </w:t>
+      </w:r>
+      <w:r>
+        <w:rPr>
+          <w:lang w:eastAsia="ko-KR"/>
+        </w:rPr>
+        <w:t>int</w:t>
+      </w:r>
+      <w:r>
+        <w:rPr>
+          <w:rFonts w:hint="eastAsia"/>
+          <w:lang w:eastAsia="ko-KR"/>
+        </w:rPr>
+        <w:t>형</w:t>
+      </w:r>
+      <w:r>
+        <w:rPr>
+          <w:rFonts w:hint="eastAsia"/>
+          <w:lang w:eastAsia="ko-KR"/>
+        </w:rPr>
+        <w:t xml:space="preserve"> </w:t>
+      </w:r>
+      <w:r>
+        <w:rPr>
+          <w:lang w:eastAsia="ko-KR"/>
+        </w:rPr>
+        <w:t>2</w:t>
+      </w:r>
+      <w:r>
+        <w:rPr>
+          <w:rFonts w:hint="eastAsia"/>
+          <w:lang w:eastAsia="ko-KR"/>
+        </w:rPr>
+        <w:t>차원</w:t>
+      </w:r>
+      <w:r>
+        <w:rPr>
+          <w:rFonts w:hint="eastAsia"/>
+          <w:lang w:eastAsia="ko-KR"/>
+        </w:rPr>
+        <w:t xml:space="preserve"> </w:t>
+      </w:r>
+      <w:r>
+        <w:rPr>
+          <w:rFonts w:hint="eastAsia"/>
+          <w:lang w:eastAsia="ko-KR"/>
+        </w:rPr>
+        <w:t>배열을</w:t>
+      </w:r>
+      <w:r>
+        <w:rPr>
+          <w:rFonts w:hint="eastAsia"/>
+          <w:lang w:eastAsia="ko-KR"/>
+        </w:rPr>
+        <w:t xml:space="preserve"> </w:t>
+      </w:r>
+      <w:r>
+        <w:rPr>
+          <w:rFonts w:hint="eastAsia"/>
+          <w:lang w:eastAsia="ko-KR"/>
+        </w:rPr>
+        <w:t>선언하는</w:t>
+      </w:r>
+      <w:r>
+        <w:rPr>
+          <w:rFonts w:hint="eastAsia"/>
+          <w:lang w:eastAsia="ko-KR"/>
+        </w:rPr>
+        <w:t xml:space="preserve"> </w:t>
+      </w:r>
+      <w:r>
+        <w:rPr>
+          <w:rFonts w:hint="eastAsia"/>
+          <w:lang w:eastAsia="ko-KR"/>
+        </w:rPr>
+        <w:t>방법이다</w:t>
+      </w:r>
+      <w:r>
+        <w:rPr>
+          <w:rFonts w:hint="eastAsia"/>
+          <w:lang w:eastAsia="ko-KR"/>
+        </w:rPr>
+        <w:t>.</w:t>
+      </w:r>
+      <w:r>
+        <w:rPr>
+          <w:lang w:eastAsia="ko-KR"/>
+        </w:rPr>
+        <w:t xml:space="preserve"> 2</w:t>
+      </w:r>
+      <w:r>
+        <w:rPr>
+          <w:rFonts w:hint="eastAsia"/>
+          <w:lang w:eastAsia="ko-KR"/>
+        </w:rPr>
+        <w:t>차원</w:t>
+      </w:r>
+      <w:r>
+        <w:rPr>
+          <w:rFonts w:hint="eastAsia"/>
+          <w:lang w:eastAsia="ko-KR"/>
+        </w:rPr>
+        <w:t xml:space="preserve"> </w:t>
+      </w:r>
+      <w:r>
+        <w:rPr>
+          <w:rFonts w:hint="eastAsia"/>
+          <w:lang w:eastAsia="ko-KR"/>
+        </w:rPr>
+        <w:t>배열을</w:t>
+      </w:r>
+      <w:r>
+        <w:rPr>
+          <w:rFonts w:hint="eastAsia"/>
+          <w:lang w:eastAsia="ko-KR"/>
+        </w:rPr>
+        <w:t xml:space="preserve"> </w:t>
+      </w:r>
+      <w:r>
+        <w:rPr>
+          <w:rFonts w:hint="eastAsia"/>
+          <w:lang w:eastAsia="ko-KR"/>
+        </w:rPr>
+        <w:t>선언하면서</w:t>
+      </w:r>
+      <w:r>
+        <w:rPr>
+          <w:rFonts w:hint="eastAsia"/>
+          <w:lang w:eastAsia="ko-KR"/>
+        </w:rPr>
+        <w:t xml:space="preserve"> </w:t>
+      </w:r>
+      <w:r>
+        <w:rPr>
+          <w:rFonts w:hint="eastAsia"/>
+          <w:lang w:eastAsia="ko-KR"/>
+        </w:rPr>
+        <w:t>초기화하려면</w:t>
+      </w:r>
+      <w:r>
+        <w:rPr>
+          <w:rFonts w:hint="eastAsia"/>
+          <w:lang w:eastAsia="ko-KR"/>
+        </w:rPr>
+        <w:t xml:space="preserve"> </w:t>
+      </w:r>
+      <w:proofErr w:type="gramStart"/>
+      <w:r>
+        <w:rPr>
+          <w:lang w:eastAsia="ko-KR"/>
+        </w:rPr>
+        <w:t>{ }</w:t>
+      </w:r>
+      <w:proofErr w:type="gramEnd"/>
+      <w:r>
+        <w:rPr>
+          <w:rFonts w:hint="eastAsia"/>
+          <w:lang w:eastAsia="ko-KR"/>
+        </w:rPr>
+        <w:t>를</w:t>
+      </w:r>
+      <w:r>
+        <w:rPr>
+          <w:rFonts w:hint="eastAsia"/>
+          <w:lang w:eastAsia="ko-KR"/>
+        </w:rPr>
+        <w:t xml:space="preserve"> </w:t>
+      </w:r>
+      <w:r>
+        <w:rPr>
+          <w:rFonts w:hint="eastAsia"/>
+          <w:lang w:eastAsia="ko-KR"/>
+        </w:rPr>
+        <w:t>사용하는데</w:t>
+      </w:r>
+      <w:r>
+        <w:rPr>
+          <w:rFonts w:hint="eastAsia"/>
+          <w:lang w:eastAsia="ko-KR"/>
+        </w:rPr>
+        <w:t xml:space="preserve"> </w:t>
+      </w:r>
+      <w:r>
+        <w:rPr>
+          <w:rFonts w:hint="eastAsia"/>
+          <w:lang w:eastAsia="ko-KR"/>
+        </w:rPr>
+        <w:t>가로</w:t>
+      </w:r>
+      <w:r>
+        <w:rPr>
+          <w:rFonts w:hint="eastAsia"/>
+          <w:lang w:eastAsia="ko-KR"/>
+        </w:rPr>
+        <w:t xml:space="preserve"> </w:t>
+      </w:r>
+      <w:r>
+        <w:rPr>
+          <w:rFonts w:hint="eastAsia"/>
+          <w:lang w:eastAsia="ko-KR"/>
+        </w:rPr>
+        <w:t>요소들을</w:t>
+      </w:r>
+      <w:r>
+        <w:rPr>
+          <w:rFonts w:hint="eastAsia"/>
+          <w:lang w:eastAsia="ko-KR"/>
+        </w:rPr>
+        <w:t xml:space="preserve"> </w:t>
+      </w:r>
+      <w:r>
+        <w:rPr>
+          <w:rFonts w:hint="eastAsia"/>
+          <w:lang w:eastAsia="ko-KR"/>
+        </w:rPr>
+        <w:t>먼저</w:t>
+      </w:r>
+      <w:r>
+        <w:rPr>
+          <w:rFonts w:hint="eastAsia"/>
+          <w:lang w:eastAsia="ko-KR"/>
+        </w:rPr>
+        <w:t xml:space="preserve"> </w:t>
+      </w:r>
+      <w:r>
+        <w:rPr>
+          <w:rFonts w:hint="eastAsia"/>
+          <w:lang w:eastAsia="ko-KR"/>
+        </w:rPr>
+        <w:t>묶어주고</w:t>
+      </w:r>
+      <w:r>
+        <w:rPr>
+          <w:rFonts w:hint="eastAsia"/>
+          <w:lang w:eastAsia="ko-KR"/>
+        </w:rPr>
+        <w:t>,</w:t>
+      </w:r>
+      <w:r>
+        <w:rPr>
+          <w:lang w:eastAsia="ko-KR"/>
+        </w:rPr>
+        <w:t xml:space="preserve"> </w:t>
+      </w:r>
+      <w:r>
+        <w:rPr>
+          <w:rFonts w:hint="eastAsia"/>
+          <w:lang w:eastAsia="ko-KR"/>
+        </w:rPr>
+        <w:t>가로</w:t>
+      </w:r>
+      <w:r>
+        <w:rPr>
+          <w:rFonts w:hint="eastAsia"/>
+          <w:lang w:eastAsia="ko-KR"/>
+        </w:rPr>
+        <w:t xml:space="preserve"> </w:t>
+      </w:r>
+      <w:r>
+        <w:rPr>
+          <w:rFonts w:hint="eastAsia"/>
+          <w:lang w:eastAsia="ko-KR"/>
+        </w:rPr>
+        <w:t>줄을</w:t>
+      </w:r>
+      <w:r>
+        <w:rPr>
+          <w:rFonts w:hint="eastAsia"/>
+          <w:lang w:eastAsia="ko-KR"/>
+        </w:rPr>
+        <w:t xml:space="preserve"> </w:t>
+      </w:r>
+      <w:r>
+        <w:rPr>
+          <w:rFonts w:hint="eastAsia"/>
+          <w:lang w:eastAsia="ko-KR"/>
+        </w:rPr>
+        <w:t>세로</w:t>
+      </w:r>
+      <w:r>
+        <w:rPr>
+          <w:rFonts w:hint="eastAsia"/>
+          <w:lang w:eastAsia="ko-KR"/>
+        </w:rPr>
+        <w:t xml:space="preserve"> </w:t>
+      </w:r>
+      <w:r>
+        <w:rPr>
+          <w:rFonts w:hint="eastAsia"/>
+          <w:lang w:eastAsia="ko-KR"/>
+        </w:rPr>
+        <w:t>크기만큼</w:t>
+      </w:r>
+      <w:r>
+        <w:rPr>
+          <w:rFonts w:hint="eastAsia"/>
+          <w:lang w:eastAsia="ko-KR"/>
+        </w:rPr>
+        <w:t xml:space="preserve"> </w:t>
+      </w:r>
+      <w:r>
+        <w:rPr>
+          <w:rFonts w:hint="eastAsia"/>
+          <w:lang w:eastAsia="ko-KR"/>
+        </w:rPr>
+        <w:t>다시</w:t>
+      </w:r>
+      <w:r>
+        <w:rPr>
+          <w:rFonts w:hint="eastAsia"/>
+          <w:lang w:eastAsia="ko-KR"/>
+        </w:rPr>
+        <w:t xml:space="preserve"> </w:t>
+      </w:r>
+      <w:r>
+        <w:rPr>
+          <w:rFonts w:hint="eastAsia"/>
+          <w:lang w:eastAsia="ko-KR"/>
+        </w:rPr>
+        <w:t>묶어준다</w:t>
+      </w:r>
+      <w:r>
+        <w:rPr>
+          <w:rFonts w:hint="eastAsia"/>
+          <w:lang w:eastAsia="ko-KR"/>
+        </w:rPr>
+        <w:t>.</w:t>
+      </w:r>
+      <w:r>
+        <w:rPr>
+          <w:lang w:eastAsia="ko-KR"/>
+        </w:rPr>
+        <w:t xml:space="preserve"> </w:t>
+      </w:r>
+      <w:proofErr w:type="gramStart"/>
+      <w:r>
+        <w:rPr>
+          <w:lang w:eastAsia="ko-KR"/>
+        </w:rPr>
+        <w:t>{ }</w:t>
+      </w:r>
+      <w:proofErr w:type="gramEnd"/>
+      <w:r>
+        <w:rPr>
+          <w:lang w:eastAsia="ko-KR"/>
+        </w:rPr>
+        <w:t xml:space="preserve"> </w:t>
+      </w:r>
+      <w:r>
+        <w:rPr>
+          <w:rFonts w:hint="eastAsia"/>
+          <w:lang w:eastAsia="ko-KR"/>
+        </w:rPr>
+        <w:t>안의</w:t>
+      </w:r>
+      <w:r>
+        <w:rPr>
+          <w:rFonts w:hint="eastAsia"/>
+          <w:lang w:eastAsia="ko-KR"/>
+        </w:rPr>
+        <w:t xml:space="preserve"> </w:t>
+      </w:r>
+      <w:r>
+        <w:rPr>
+          <w:rFonts w:hint="eastAsia"/>
+          <w:lang w:eastAsia="ko-KR"/>
+        </w:rPr>
+        <w:t>값과</w:t>
+      </w:r>
+      <w:r>
+        <w:rPr>
+          <w:rFonts w:hint="eastAsia"/>
+          <w:lang w:eastAsia="ko-KR"/>
+        </w:rPr>
+        <w:t xml:space="preserve"> </w:t>
+      </w:r>
+      <w:r>
+        <w:rPr>
+          <w:rFonts w:hint="eastAsia"/>
+          <w:lang w:eastAsia="ko-KR"/>
+        </w:rPr>
+        <w:t>줄</w:t>
+      </w:r>
+      <w:r>
+        <w:rPr>
+          <w:rFonts w:hint="eastAsia"/>
+          <w:lang w:eastAsia="ko-KR"/>
+        </w:rPr>
+        <w:t xml:space="preserve"> </w:t>
+      </w:r>
+      <w:r>
+        <w:rPr>
+          <w:rFonts w:hint="eastAsia"/>
+          <w:lang w:eastAsia="ko-KR"/>
+        </w:rPr>
+        <w:t>개수는</w:t>
+      </w:r>
+      <w:r>
+        <w:rPr>
+          <w:rFonts w:hint="eastAsia"/>
+          <w:lang w:eastAsia="ko-KR"/>
+        </w:rPr>
+        <w:t xml:space="preserve"> </w:t>
+      </w:r>
+      <w:r>
+        <w:rPr>
+          <w:rFonts w:hint="eastAsia"/>
+          <w:lang w:eastAsia="ko-KR"/>
+        </w:rPr>
+        <w:t>가로</w:t>
+      </w:r>
+      <w:r>
+        <w:rPr>
+          <w:rFonts w:hint="eastAsia"/>
+          <w:lang w:eastAsia="ko-KR"/>
+        </w:rPr>
+        <w:t>,</w:t>
+      </w:r>
+      <w:r>
+        <w:rPr>
+          <w:lang w:eastAsia="ko-KR"/>
+        </w:rPr>
+        <w:t xml:space="preserve"> </w:t>
+      </w:r>
+      <w:r>
+        <w:rPr>
+          <w:rFonts w:hint="eastAsia"/>
+          <w:lang w:eastAsia="ko-KR"/>
+        </w:rPr>
+        <w:t>세로</w:t>
+      </w:r>
+      <w:r>
+        <w:rPr>
+          <w:rFonts w:hint="eastAsia"/>
+          <w:lang w:eastAsia="ko-KR"/>
+        </w:rPr>
+        <w:t xml:space="preserve"> </w:t>
+      </w:r>
+      <w:r>
+        <w:rPr>
+          <w:rFonts w:hint="eastAsia"/>
+          <w:lang w:eastAsia="ko-KR"/>
+        </w:rPr>
+        <w:t>크기보다</w:t>
+      </w:r>
+      <w:r>
+        <w:rPr>
+          <w:rFonts w:hint="eastAsia"/>
+          <w:lang w:eastAsia="ko-KR"/>
+        </w:rPr>
+        <w:t xml:space="preserve"> </w:t>
+      </w:r>
+      <w:r>
+        <w:rPr>
+          <w:rFonts w:hint="eastAsia"/>
+          <w:lang w:eastAsia="ko-KR"/>
+        </w:rPr>
+        <w:t>작아도</w:t>
+      </w:r>
+      <w:r>
+        <w:rPr>
+          <w:rFonts w:hint="eastAsia"/>
+          <w:lang w:eastAsia="ko-KR"/>
+        </w:rPr>
+        <w:t xml:space="preserve"> </w:t>
+      </w:r>
+      <w:r>
+        <w:rPr>
+          <w:rFonts w:hint="eastAsia"/>
+          <w:lang w:eastAsia="ko-KR"/>
+        </w:rPr>
+        <w:t>되지만</w:t>
+      </w:r>
+      <w:r>
+        <w:rPr>
+          <w:rFonts w:hint="eastAsia"/>
+          <w:lang w:eastAsia="ko-KR"/>
+        </w:rPr>
+        <w:t xml:space="preserve"> </w:t>
+      </w:r>
+      <w:r>
+        <w:rPr>
+          <w:rFonts w:hint="eastAsia"/>
+          <w:lang w:eastAsia="ko-KR"/>
+        </w:rPr>
+        <w:t>크면</w:t>
+      </w:r>
+      <w:r>
+        <w:rPr>
+          <w:rFonts w:hint="eastAsia"/>
+          <w:lang w:eastAsia="ko-KR"/>
+        </w:rPr>
+        <w:t xml:space="preserve"> </w:t>
+      </w:r>
+      <w:r>
+        <w:rPr>
+          <w:rFonts w:hint="eastAsia"/>
+          <w:lang w:eastAsia="ko-KR"/>
+        </w:rPr>
+        <w:t>안된다</w:t>
+      </w:r>
+      <w:r>
+        <w:rPr>
+          <w:rFonts w:hint="eastAsia"/>
+          <w:lang w:eastAsia="ko-KR"/>
+        </w:rPr>
+        <w:t>.</w:t>
+      </w:r>
+      <w:r>
+        <w:rPr>
+          <w:lang w:eastAsia="ko-KR"/>
+        </w:rPr>
+        <w:br/>
+      </w:r>
+      <w:r>
+        <w:rPr>
+          <w:rFonts w:hint="eastAsia"/>
+          <w:noProof/>
+          <w:lang w:eastAsia="ko-KR"/>
+        </w:rPr>
+        <w:drawing>
+          <wp:inline distT="0" distB="0" distL="0" distR="0" wp14:anchorId="6B370493" wp14:editId="1F172C85">
+            <wp:extent cx="5939790" cy="812165"/>
+            <wp:effectExtent l="0" t="0" r="3810" b="6985"/>
+            <wp:docPr id="24" name="그림 24"/>
+            <wp:cNvGraphicFramePr>
+              <a:graphicFrameLocks xmlns:a="http://schemas.openxmlformats.org/drawingml/2006/main" noChangeAspect="1"/>
+            </wp:cNvGraphicFramePr>
+            <a:graphic xmlns:a="http://schemas.openxmlformats.org/drawingml/2006/main">
+              <a:graphicData uri="http://schemas.openxmlformats.org/drawingml/2006/picture">
+                <pic:pic xmlns:pic="http://schemas.openxmlformats.org/drawingml/2006/picture">
+                  <pic:nvPicPr>
+                    <pic:cNvPr id="0" name="Picture 1"/>
+                    <pic:cNvPicPr>
+                      <a:picLocks noChangeAspect="1" noChangeArrowheads="1"/>
+                    </pic:cNvPicPr>
+                  </pic:nvPicPr>
+                  <pic:blipFill>
+                    <a:blip r:embed="rId37">
+                      <a:extLst>
+                        <a:ext uri="{28A0092B-C50C-407E-A947-70E740481C1C}">
+                          <a14:useLocalDpi xmlns:a14="http://schemas.microsoft.com/office/drawing/2010/main" val="0"/>
+                        </a:ext>
+                      </a:extLst>
+                    </a:blip>
+                    <a:srcRect/>
+                    <a:stretch>
+                      <a:fillRect/>
+                    </a:stretch>
+                  </pic:blipFill>
+                  <pic:spPr bwMode="auto">
+                    <a:xfrm>
+                      <a:off x="0" y="0"/>
+                      <a:ext cx="5939790" cy="812165"/>
+                    </a:xfrm>
+                    <a:prstGeom prst="rect">
+                      <a:avLst/>
+                    </a:prstGeom>
+                    <a:noFill/>
+                    <a:ln>
+                      <a:noFill/>
+                    </a:ln>
+                  </pic:spPr>
+                </pic:pic>
+              </a:graphicData>
+            </a:graphic>
+          </wp:inline>
+        </w:drawing>
+      </w:r>
       <w:bookmarkStart w:id="11" w:name="_GoBack"/>
       <w:bookmarkEnd w:id="11"/>
     </w:p>
@@ -23438,35 +25336,6 @@
     <w:p>
       <w:pPr>
         <w:rPr>
-          <w:rFonts w:hint="eastAsia"/>
-          <w:lang w:eastAsia="ko-KR"/>
-        </w:rPr>
-      </w:pPr>
-    </w:p>
-    <w:p>
-      <w:pPr>
-        <w:rPr>
-          <w:lang w:eastAsia="ko-KR"/>
-        </w:rPr>
-      </w:pPr>
-    </w:p>
-    <w:p>
-      <w:pPr>
-        <w:rPr>
-          <w:lang w:eastAsia="ko-KR"/>
-        </w:rPr>
-      </w:pPr>
-    </w:p>
-    <w:p>
-      <w:pPr>
-        <w:rPr>
-          <w:lang w:eastAsia="ko-KR"/>
-        </w:rPr>
-      </w:pPr>
-    </w:p>
-    <w:p>
-      <w:pPr>
-        <w:rPr>
           <w:lang w:eastAsia="ko-KR"/>
         </w:rPr>
       </w:pPr>
@@ -23494,6 +25363,7 @@
           <w:lang w:eastAsia="ko-KR"/>
         </w:rPr>
       </w:pPr>
+      <w:proofErr w:type="spellStart"/>
       <w:r>
         <w:rPr>
           <w:lang w:eastAsia="ko-KR"/>
@@ -23513,6 +25383,7 @@
         </w:rPr>
         <w:t>h</w:t>
       </w:r>
+      <w:proofErr w:type="spellEnd"/>
     </w:p>
     <w:p>
       <w:pPr>
@@ -23635,7 +25506,7 @@
                     </pic:cNvPicPr>
                   </pic:nvPicPr>
                   <pic:blipFill>
-                    <a:blip r:embed="rId37">
+                    <a:blip r:embed="rId38">
                       <a:extLst>
                         <a:ext uri="{28A0092B-C50C-407E-A947-70E740481C1C}">
                           <a14:useLocalDpi xmlns:a14="http://schemas.microsoft.com/office/drawing/2010/main" val="0"/>
@@ -23675,6 +25546,7 @@
         </w:rPr>
       </w:pPr>
       <w:bookmarkStart w:id="13" w:name="_Toc11339761"/>
+      <w:proofErr w:type="spellStart"/>
       <w:r>
         <w:rPr>
           <w:lang w:eastAsia="ko-KR"/>
@@ -23682,6 +25554,7 @@
         <w:t>stdint.h</w:t>
       </w:r>
       <w:bookmarkEnd w:id="13"/>
+      <w:proofErr w:type="spellEnd"/>
     </w:p>
     <w:p>
       <w:pPr>
@@ -23896,11 +25769,19 @@
         </w:rPr>
         <w:t xml:space="preserve"> </w:t>
       </w:r>
-      <w:r>
-        <w:rPr>
-          <w:lang w:eastAsia="ko-KR"/>
-        </w:rPr>
-        <w:t xml:space="preserve">stdint.h </w:t>
+      <w:proofErr w:type="spellStart"/>
+      <w:r>
+        <w:rPr>
+          <w:lang w:eastAsia="ko-KR"/>
+        </w:rPr>
+        <w:t>stdint.h</w:t>
+      </w:r>
+      <w:proofErr w:type="spellEnd"/>
+      <w:r>
+        <w:rPr>
+          <w:lang w:eastAsia="ko-KR"/>
+        </w:rPr>
+        <w:t xml:space="preserve"> </w:t>
       </w:r>
       <w:r>
         <w:rPr>
@@ -24044,6 +25925,7 @@
           <w:rFonts w:hint="eastAsia"/>
           <w:lang w:eastAsia="ko-KR"/>
         </w:rPr>
+        <w:lastRenderedPageBreak/>
         <w:t>u</w:t>
       </w:r>
       <w:r>
@@ -24345,8 +26227,16 @@
         <w:rPr>
           <w:lang w:eastAsia="ko-KR"/>
         </w:rPr>
-        <w:t xml:space="preserve"> stdint</w:t>
-      </w:r>
+        <w:t xml:space="preserve"> </w:t>
+      </w:r>
+      <w:proofErr w:type="spellStart"/>
+      <w:r>
+        <w:rPr>
+          <w:lang w:eastAsia="ko-KR"/>
+        </w:rPr>
+        <w:t>stdint</w:t>
+      </w:r>
+      <w:proofErr w:type="spellEnd"/>
       <w:r>
         <w:rPr>
           <w:rFonts w:hint="eastAsia"/>
@@ -24395,11 +26285,19 @@
         </w:rPr>
         <w:t xml:space="preserve"> </w:t>
       </w:r>
-      <w:r>
-        <w:rPr>
-          <w:lang w:eastAsia="ko-KR"/>
-        </w:rPr>
-        <w:t xml:space="preserve">stdint.h </w:t>
+      <w:proofErr w:type="spellStart"/>
+      <w:r>
+        <w:rPr>
+          <w:lang w:eastAsia="ko-KR"/>
+        </w:rPr>
+        <w:t>stdint.h</w:t>
+      </w:r>
+      <w:proofErr w:type="spellEnd"/>
+      <w:r>
+        <w:rPr>
+          <w:lang w:eastAsia="ko-KR"/>
+        </w:rPr>
+        <w:t xml:space="preserve"> </w:t>
       </w:r>
       <w:r>
         <w:rPr>
@@ -24471,11 +26369,19 @@
         </w:rPr>
         <w:t xml:space="preserve"> </w:t>
       </w:r>
-      <w:r>
-        <w:rPr>
-          <w:lang w:eastAsia="ko-KR"/>
-        </w:rPr>
-        <w:t xml:space="preserve">limits.h </w:t>
+      <w:proofErr w:type="spellStart"/>
+      <w:r>
+        <w:rPr>
+          <w:lang w:eastAsia="ko-KR"/>
+        </w:rPr>
+        <w:t>limits.h</w:t>
+      </w:r>
+      <w:proofErr w:type="spellEnd"/>
+      <w:r>
+        <w:rPr>
+          <w:lang w:eastAsia="ko-KR"/>
+        </w:rPr>
+        <w:t xml:space="preserve"> </w:t>
       </w:r>
       <w:r>
         <w:rPr>
@@ -24555,13 +26461,14 @@
           <w:lang w:eastAsia="ko-KR"/>
         </w:rPr>
       </w:pPr>
-      <w:r>
-        <w:rPr>
-          <w:lang w:eastAsia="ko-KR"/>
-        </w:rPr>
-        <w:lastRenderedPageBreak/>
+      <w:proofErr w:type="spellStart"/>
+      <w:r>
+        <w:rPr>
+          <w:lang w:eastAsia="ko-KR"/>
+        </w:rPr>
         <w:t>stdlib.h</w:t>
       </w:r>
+      <w:proofErr w:type="spellEnd"/>
     </w:p>
     <w:p>
       <w:pPr>
@@ -24569,6 +26476,7 @@
           <w:lang w:eastAsia="ko-KR"/>
         </w:rPr>
       </w:pPr>
+      <w:proofErr w:type="spellStart"/>
       <w:r>
         <w:rPr>
           <w:rFonts w:hint="eastAsia"/>
@@ -24580,7 +26488,14 @@
         <w:rPr>
           <w:lang w:eastAsia="ko-KR"/>
         </w:rPr>
-        <w:t xml:space="preserve">elloc, free </w:t>
+        <w:t>elloc</w:t>
+      </w:r>
+      <w:proofErr w:type="spellEnd"/>
+      <w:r>
+        <w:rPr>
+          <w:lang w:eastAsia="ko-KR"/>
+        </w:rPr>
+        <w:t xml:space="preserve">, free </w:t>
       </w:r>
       <w:r>
         <w:rPr>
@@ -24632,12 +26547,14 @@
           <w:lang w:eastAsia="ko-KR"/>
         </w:rPr>
       </w:pPr>
+      <w:proofErr w:type="spellStart"/>
       <w:r>
         <w:rPr>
           <w:lang w:eastAsia="ko-KR"/>
         </w:rPr>
         <w:t>string.h</w:t>
       </w:r>
+      <w:proofErr w:type="spellEnd"/>
     </w:p>
     <w:p>
       <w:pPr>
@@ -24645,6 +26562,7 @@
           <w:lang w:eastAsia="ko-KR"/>
         </w:rPr>
       </w:pPr>
+      <w:proofErr w:type="spellStart"/>
       <w:r>
         <w:rPr>
           <w:rFonts w:hint="eastAsia"/>
@@ -24656,7 +26574,14 @@
         <w:rPr>
           <w:lang w:eastAsia="ko-KR"/>
         </w:rPr>
-        <w:t xml:space="preserve">emset </w:t>
+        <w:t>emset</w:t>
+      </w:r>
+      <w:proofErr w:type="spellEnd"/>
+      <w:r>
+        <w:rPr>
+          <w:lang w:eastAsia="ko-KR"/>
+        </w:rPr>
+        <w:t xml:space="preserve"> </w:t>
       </w:r>
       <w:r>
         <w:rPr>
@@ -24702,8 +26627,8 @@
       </w:pPr>
     </w:p>
     <w:sectPr>
-      <w:headerReference w:type="default" r:id="rId38"/>
-      <w:footerReference w:type="default" r:id="rId39"/>
+      <w:headerReference w:type="default" r:id="rId39"/>
+      <w:footerReference w:type="default" r:id="rId40"/>
       <w:pgSz w:w="12240" w:h="15840"/>
       <w:pgMar w:top="1440" w:right="1440" w:bottom="1440" w:left="1440" w:header="720" w:footer="720" w:gutter="0"/>
       <w:cols w:space="720"/>
@@ -24714,7 +26639,7 @@
 </file>
 
 <file path=word/endnotes.xml><?xml version="1.0" encoding="utf-8"?>
-<w:endnotes xmlns:wpc="http://schemas.microsoft.com/office/word/2010/wordprocessingCanvas" xmlns:cx="http://schemas.microsoft.com/office/drawing/2014/chartex" xmlns:mc="http://schemas.openxmlformats.org/markup-compatibility/2006" xmlns:o="urn:schemas-microsoft-com:office:office" xmlns:r="http://schemas.openxmlformats.org/officeDocument/2006/relationships" xmlns:m="http://schemas.openxmlformats.org/officeDocument/2006/math" xmlns:v="urn:schemas-microsoft-com:vml" xmlns:wp14="http://schemas.microsoft.com/office/word/2010/wordprocessingDrawing" xmlns:wp="http://schemas.openxmlformats.org/drawingml/2006/wordprocessingDrawing" xmlns:w10="urn:schemas-microsoft-com:office:word" xmlns:w="http://schemas.openxmlformats.org/wordprocessingml/2006/main" xmlns:w14="http://schemas.microsoft.com/office/word/2010/wordml" xmlns:w15="http://schemas.microsoft.com/office/word/2012/wordml" xmlns:w16se="http://schemas.microsoft.com/office/word/2015/wordml/symex" xmlns:wpg="http://schemas.microsoft.com/office/word/2010/wordprocessingGroup" xmlns:wpi="http://schemas.microsoft.com/office/word/2010/wordprocessingInk" xmlns:wne="http://schemas.microsoft.com/office/word/2006/wordml" xmlns:wps="http://schemas.microsoft.com/office/word/2010/wordprocessingShape" mc:Ignorable="w14 w15 w16se wp14">
+<w:endnotes xmlns:wpc="http://schemas.microsoft.com/office/word/2010/wordprocessingCanvas" xmlns:cx="http://schemas.microsoft.com/office/drawing/2014/chartex" xmlns:cx1="http://schemas.microsoft.com/office/drawing/2015/9/8/chartex" xmlns:cx2="http://schemas.microsoft.com/office/drawing/2015/10/21/chartex" xmlns:cx3="http://schemas.microsoft.com/office/drawing/2016/5/9/chartex" xmlns:cx4="http://schemas.microsoft.com/office/drawing/2016/5/10/chartex" xmlns:cx5="http://schemas.microsoft.com/office/drawing/2016/5/11/chartex" xmlns:cx6="http://schemas.microsoft.com/office/drawing/2016/5/12/chartex" xmlns:cx7="http://schemas.microsoft.com/office/drawing/2016/5/13/chartex" xmlns:cx8="http://schemas.microsoft.com/office/drawing/2016/5/14/chartex" xmlns:mc="http://schemas.openxmlformats.org/markup-compatibility/2006" xmlns:aink="http://schemas.microsoft.com/office/drawing/2016/ink" xmlns:am3d="http://schemas.microsoft.com/office/drawing/2017/model3d" xmlns:o="urn:schemas-microsoft-com:office:office" xmlns:r="http://schemas.openxmlformats.org/officeDocument/2006/relationships" xmlns:m="http://schemas.openxmlformats.org/officeDocument/2006/math" xmlns:v="urn:schemas-microsoft-com:vml" xmlns:wp14="http://schemas.microsoft.com/office/word/2010/wordprocessingDrawing" xmlns:wp="http://schemas.openxmlformats.org/drawingml/2006/wordprocessingDrawing" xmlns:w10="urn:schemas-microsoft-com:office:word" xmlns:w="http://schemas.openxmlformats.org/wordprocessingml/2006/main" xmlns:w14="http://schemas.microsoft.com/office/word/2010/wordml" xmlns:w15="http://schemas.microsoft.com/office/word/2012/wordml" xmlns:w16cid="http://schemas.microsoft.com/office/word/2016/wordml/cid" xmlns:w16se="http://schemas.microsoft.com/office/word/2015/wordml/symex" xmlns:wpg="http://schemas.microsoft.com/office/word/2010/wordprocessingGroup" xmlns:wpi="http://schemas.microsoft.com/office/word/2010/wordprocessingInk" xmlns:wne="http://schemas.microsoft.com/office/word/2006/wordml" xmlns:wps="http://schemas.microsoft.com/office/word/2010/wordprocessingShape" mc:Ignorable="w14 w15 w16se w16cid wp14">
   <w:endnote w:type="separator" w:id="-1">
     <w:p>
       <w:pPr>
@@ -24739,7 +26664,7 @@
 </file>
 
 <file path=word/footer1.xml><?xml version="1.0" encoding="utf-8"?>
-<w:ftr xmlns:wpc="http://schemas.microsoft.com/office/word/2010/wordprocessingCanvas" xmlns:cx="http://schemas.microsoft.com/office/drawing/2014/chartex" xmlns:mc="http://schemas.openxmlformats.org/markup-compatibility/2006" xmlns:o="urn:schemas-microsoft-com:office:office" xmlns:r="http://schemas.openxmlformats.org/officeDocument/2006/relationships" xmlns:m="http://schemas.openxmlformats.org/officeDocument/2006/math" xmlns:v="urn:schemas-microsoft-com:vml" xmlns:wp14="http://schemas.microsoft.com/office/word/2010/wordprocessingDrawing" xmlns:wp="http://schemas.openxmlformats.org/drawingml/2006/wordprocessingDrawing" xmlns:w10="urn:schemas-microsoft-com:office:word" xmlns:w="http://schemas.openxmlformats.org/wordprocessingml/2006/main" xmlns:w14="http://schemas.microsoft.com/office/word/2010/wordml" xmlns:w15="http://schemas.microsoft.com/office/word/2012/wordml" xmlns:w16se="http://schemas.microsoft.com/office/word/2015/wordml/symex" xmlns:wpg="http://schemas.microsoft.com/office/word/2010/wordprocessingGroup" xmlns:wpi="http://schemas.microsoft.com/office/word/2010/wordprocessingInk" xmlns:wne="http://schemas.microsoft.com/office/word/2006/wordml" xmlns:wps="http://schemas.microsoft.com/office/word/2010/wordprocessingShape" mc:Ignorable="w14 w15 w16se wp14">
+<w:ftr xmlns:wpc="http://schemas.microsoft.com/office/word/2010/wordprocessingCanvas" xmlns:cx="http://schemas.microsoft.com/office/drawing/2014/chartex" xmlns:cx1="http://schemas.microsoft.com/office/drawing/2015/9/8/chartex" xmlns:cx2="http://schemas.microsoft.com/office/drawing/2015/10/21/chartex" xmlns:cx3="http://schemas.microsoft.com/office/drawing/2016/5/9/chartex" xmlns:cx4="http://schemas.microsoft.com/office/drawing/2016/5/10/chartex" xmlns:cx5="http://schemas.microsoft.com/office/drawing/2016/5/11/chartex" xmlns:cx6="http://schemas.microsoft.com/office/drawing/2016/5/12/chartex" xmlns:cx7="http://schemas.microsoft.com/office/drawing/2016/5/13/chartex" xmlns:cx8="http://schemas.microsoft.com/office/drawing/2016/5/14/chartex" xmlns:mc="http://schemas.openxmlformats.org/markup-compatibility/2006" xmlns:aink="http://schemas.microsoft.com/office/drawing/2016/ink" xmlns:am3d="http://schemas.microsoft.com/office/drawing/2017/model3d" xmlns:o="urn:schemas-microsoft-com:office:office" xmlns:r="http://schemas.openxmlformats.org/officeDocument/2006/relationships" xmlns:m="http://schemas.openxmlformats.org/officeDocument/2006/math" xmlns:v="urn:schemas-microsoft-com:vml" xmlns:wp14="http://schemas.microsoft.com/office/word/2010/wordprocessingDrawing" xmlns:wp="http://schemas.openxmlformats.org/drawingml/2006/wordprocessingDrawing" xmlns:w10="urn:schemas-microsoft-com:office:word" xmlns:w="http://schemas.openxmlformats.org/wordprocessingml/2006/main" xmlns:w14="http://schemas.microsoft.com/office/word/2010/wordml" xmlns:w15="http://schemas.microsoft.com/office/word/2012/wordml" xmlns:w16cid="http://schemas.microsoft.com/office/word/2016/wordml/cid" xmlns:w16se="http://schemas.microsoft.com/office/word/2015/wordml/symex" xmlns:wpg="http://schemas.microsoft.com/office/word/2010/wordprocessingGroup" xmlns:wpi="http://schemas.microsoft.com/office/word/2010/wordprocessingInk" xmlns:wne="http://schemas.microsoft.com/office/word/2006/wordml" xmlns:wps="http://schemas.microsoft.com/office/word/2010/wordprocessingShape" mc:Ignorable="w14 w15 w16se w16cid wp14">
   <w:tbl>
     <w:tblPr>
       <w:tblW w:w="9540" w:type="dxa"/>
@@ -25295,7 +27220,7 @@
 </file>
 
 <file path=word/footnotes.xml><?xml version="1.0" encoding="utf-8"?>
-<w:footnotes xmlns:wpc="http://schemas.microsoft.com/office/word/2010/wordprocessingCanvas" xmlns:cx="http://schemas.microsoft.com/office/drawing/2014/chartex" xmlns:mc="http://schemas.openxmlformats.org/markup-compatibility/2006" xmlns:o="urn:schemas-microsoft-com:office:office" xmlns:r="http://schemas.openxmlformats.org/officeDocument/2006/relationships" xmlns:m="http://schemas.openxmlformats.org/officeDocument/2006/math" xmlns:v="urn:schemas-microsoft-com:vml" xmlns:wp14="http://schemas.microsoft.com/office/word/2010/wordprocessingDrawing" xmlns:wp="http://schemas.openxmlformats.org/drawingml/2006/wordprocessingDrawing" xmlns:w10="urn:schemas-microsoft-com:office:word" xmlns:w="http://schemas.openxmlformats.org/wordprocessingml/2006/main" xmlns:w14="http://schemas.microsoft.com/office/word/2010/wordml" xmlns:w15="http://schemas.microsoft.com/office/word/2012/wordml" xmlns:w16se="http://schemas.microsoft.com/office/word/2015/wordml/symex" xmlns:wpg="http://schemas.microsoft.com/office/word/2010/wordprocessingGroup" xmlns:wpi="http://schemas.microsoft.com/office/word/2010/wordprocessingInk" xmlns:wne="http://schemas.microsoft.com/office/word/2006/wordml" xmlns:wps="http://schemas.microsoft.com/office/word/2010/wordprocessingShape" mc:Ignorable="w14 w15 w16se wp14">
+<w:footnotes xmlns:wpc="http://schemas.microsoft.com/office/word/2010/wordprocessingCanvas" xmlns:cx="http://schemas.microsoft.com/office/drawing/2014/chartex" xmlns:cx1="http://schemas.microsoft.com/office/drawing/2015/9/8/chartex" xmlns:cx2="http://schemas.microsoft.com/office/drawing/2015/10/21/chartex" xmlns:cx3="http://schemas.microsoft.com/office/drawing/2016/5/9/chartex" xmlns:cx4="http://schemas.microsoft.com/office/drawing/2016/5/10/chartex" xmlns:cx5="http://schemas.microsoft.com/office/drawing/2016/5/11/chartex" xmlns:cx6="http://schemas.microsoft.com/office/drawing/2016/5/12/chartex" xmlns:cx7="http://schemas.microsoft.com/office/drawing/2016/5/13/chartex" xmlns:cx8="http://schemas.microsoft.com/office/drawing/2016/5/14/chartex" xmlns:mc="http://schemas.openxmlformats.org/markup-compatibility/2006" xmlns:aink="http://schemas.microsoft.com/office/drawing/2016/ink" xmlns:am3d="http://schemas.microsoft.com/office/drawing/2017/model3d" xmlns:o="urn:schemas-microsoft-com:office:office" xmlns:r="http://schemas.openxmlformats.org/officeDocument/2006/relationships" xmlns:m="http://schemas.openxmlformats.org/officeDocument/2006/math" xmlns:v="urn:schemas-microsoft-com:vml" xmlns:wp14="http://schemas.microsoft.com/office/word/2010/wordprocessingDrawing" xmlns:wp="http://schemas.openxmlformats.org/drawingml/2006/wordprocessingDrawing" xmlns:w10="urn:schemas-microsoft-com:office:word" xmlns:w="http://schemas.openxmlformats.org/wordprocessingml/2006/main" xmlns:w14="http://schemas.microsoft.com/office/word/2010/wordml" xmlns:w15="http://schemas.microsoft.com/office/word/2012/wordml" xmlns:w16cid="http://schemas.microsoft.com/office/word/2016/wordml/cid" xmlns:w16se="http://schemas.microsoft.com/office/word/2015/wordml/symex" xmlns:wpg="http://schemas.microsoft.com/office/word/2010/wordprocessingGroup" xmlns:wpi="http://schemas.microsoft.com/office/word/2010/wordprocessingInk" xmlns:wne="http://schemas.microsoft.com/office/word/2006/wordml" xmlns:wps="http://schemas.microsoft.com/office/word/2010/wordprocessingShape" mc:Ignorable="w14 w15 w16se w16cid wp14">
   <w:footnote w:type="separator" w:id="-1">
     <w:p>
       <w:pPr>
@@ -25320,7 +27245,7 @@
 </file>
 
 <file path=word/header1.xml><?xml version="1.0" encoding="utf-8"?>
-<w:hdr xmlns:wpc="http://schemas.microsoft.com/office/word/2010/wordprocessingCanvas" xmlns:cx="http://schemas.microsoft.com/office/drawing/2014/chartex" xmlns:mc="http://schemas.openxmlformats.org/markup-compatibility/2006" xmlns:o="urn:schemas-microsoft-com:office:office" xmlns:r="http://schemas.openxmlformats.org/officeDocument/2006/relationships" xmlns:m="http://schemas.openxmlformats.org/officeDocument/2006/math" xmlns:v="urn:schemas-microsoft-com:vml" xmlns:wp14="http://schemas.microsoft.com/office/word/2010/wordprocessingDrawing" xmlns:wp="http://schemas.openxmlformats.org/drawingml/2006/wordprocessingDrawing" xmlns:w10="urn:schemas-microsoft-com:office:word" xmlns:w="http://schemas.openxmlformats.org/wordprocessingml/2006/main" xmlns:w14="http://schemas.microsoft.com/office/word/2010/wordml" xmlns:w15="http://schemas.microsoft.com/office/word/2012/wordml" xmlns:w16se="http://schemas.microsoft.com/office/word/2015/wordml/symex" xmlns:wpg="http://schemas.microsoft.com/office/word/2010/wordprocessingGroup" xmlns:wpi="http://schemas.microsoft.com/office/word/2010/wordprocessingInk" xmlns:wne="http://schemas.microsoft.com/office/word/2006/wordml" xmlns:wps="http://schemas.microsoft.com/office/word/2010/wordprocessingShape" mc:Ignorable="w14 w15 w16se wp14">
+<w:hdr xmlns:wpc="http://schemas.microsoft.com/office/word/2010/wordprocessingCanvas" xmlns:cx="http://schemas.microsoft.com/office/drawing/2014/chartex" xmlns:cx1="http://schemas.microsoft.com/office/drawing/2015/9/8/chartex" xmlns:cx2="http://schemas.microsoft.com/office/drawing/2015/10/21/chartex" xmlns:cx3="http://schemas.microsoft.com/office/drawing/2016/5/9/chartex" xmlns:cx4="http://schemas.microsoft.com/office/drawing/2016/5/10/chartex" xmlns:cx5="http://schemas.microsoft.com/office/drawing/2016/5/11/chartex" xmlns:cx6="http://schemas.microsoft.com/office/drawing/2016/5/12/chartex" xmlns:cx7="http://schemas.microsoft.com/office/drawing/2016/5/13/chartex" xmlns:cx8="http://schemas.microsoft.com/office/drawing/2016/5/14/chartex" xmlns:mc="http://schemas.openxmlformats.org/markup-compatibility/2006" xmlns:aink="http://schemas.microsoft.com/office/drawing/2016/ink" xmlns:am3d="http://schemas.microsoft.com/office/drawing/2017/model3d" xmlns:o="urn:schemas-microsoft-com:office:office" xmlns:r="http://schemas.openxmlformats.org/officeDocument/2006/relationships" xmlns:m="http://schemas.openxmlformats.org/officeDocument/2006/math" xmlns:v="urn:schemas-microsoft-com:vml" xmlns:wp14="http://schemas.microsoft.com/office/word/2010/wordprocessingDrawing" xmlns:wp="http://schemas.openxmlformats.org/drawingml/2006/wordprocessingDrawing" xmlns:w10="urn:schemas-microsoft-com:office:word" xmlns:w="http://schemas.openxmlformats.org/wordprocessingml/2006/main" xmlns:w14="http://schemas.microsoft.com/office/word/2010/wordml" xmlns:w15="http://schemas.microsoft.com/office/word/2012/wordml" xmlns:w16cid="http://schemas.microsoft.com/office/word/2016/wordml/cid" xmlns:w16se="http://schemas.microsoft.com/office/word/2015/wordml/symex" xmlns:wpg="http://schemas.microsoft.com/office/word/2010/wordprocessingGroup" xmlns:wpi="http://schemas.microsoft.com/office/word/2010/wordprocessingInk" xmlns:wne="http://schemas.microsoft.com/office/word/2006/wordml" xmlns:wps="http://schemas.microsoft.com/office/word/2010/wordprocessingShape" mc:Ignorable="w14 w15 w16se w16cid wp14">
   <w:p>
     <w:pPr>
       <w:jc w:val="right"/>
@@ -25347,7 +27272,7 @@
 </file>
 
 <file path=word/numbering.xml><?xml version="1.0" encoding="utf-8"?>
-<w:numbering xmlns:wpc="http://schemas.microsoft.com/office/word/2010/wordprocessingCanvas" xmlns:cx="http://schemas.microsoft.com/office/drawing/2014/chartex" xmlns:mc="http://schemas.openxmlformats.org/markup-compatibility/2006" xmlns:o="urn:schemas-microsoft-com:office:office" xmlns:r="http://schemas.openxmlformats.org/officeDocument/2006/relationships" xmlns:m="http://schemas.openxmlformats.org/officeDocument/2006/math" xmlns:v="urn:schemas-microsoft-com:vml" xmlns:wp14="http://schemas.microsoft.com/office/word/2010/wordprocessingDrawing" xmlns:wp="http://schemas.openxmlformats.org/drawingml/2006/wordprocessingDrawing" xmlns:w10="urn:schemas-microsoft-com:office:word" xmlns:w="http://schemas.openxmlformats.org/wordprocessingml/2006/main" xmlns:w14="http://schemas.microsoft.com/office/word/2010/wordml" xmlns:w15="http://schemas.microsoft.com/office/word/2012/wordml" xmlns:w16se="http://schemas.microsoft.com/office/word/2015/wordml/symex" xmlns:wpg="http://schemas.microsoft.com/office/word/2010/wordprocessingGroup" xmlns:wpi="http://schemas.microsoft.com/office/word/2010/wordprocessingInk" xmlns:wne="http://schemas.microsoft.com/office/word/2006/wordml" xmlns:wps="http://schemas.microsoft.com/office/word/2010/wordprocessingShape" mc:Ignorable="w14 w15 w16se wp14">
+<w:numbering xmlns:wpc="http://schemas.microsoft.com/office/word/2010/wordprocessingCanvas" xmlns:cx="http://schemas.microsoft.com/office/drawing/2014/chartex" xmlns:cx1="http://schemas.microsoft.com/office/drawing/2015/9/8/chartex" xmlns:cx2="http://schemas.microsoft.com/office/drawing/2015/10/21/chartex" xmlns:cx3="http://schemas.microsoft.com/office/drawing/2016/5/9/chartex" xmlns:cx4="http://schemas.microsoft.com/office/drawing/2016/5/10/chartex" xmlns:cx5="http://schemas.microsoft.com/office/drawing/2016/5/11/chartex" xmlns:cx6="http://schemas.microsoft.com/office/drawing/2016/5/12/chartex" xmlns:cx7="http://schemas.microsoft.com/office/drawing/2016/5/13/chartex" xmlns:cx8="http://schemas.microsoft.com/office/drawing/2016/5/14/chartex" xmlns:mc="http://schemas.openxmlformats.org/markup-compatibility/2006" xmlns:aink="http://schemas.microsoft.com/office/drawing/2016/ink" xmlns:am3d="http://schemas.microsoft.com/office/drawing/2017/model3d" xmlns:o="urn:schemas-microsoft-com:office:office" xmlns:r="http://schemas.openxmlformats.org/officeDocument/2006/relationships" xmlns:m="http://schemas.openxmlformats.org/officeDocument/2006/math" xmlns:v="urn:schemas-microsoft-com:vml" xmlns:wp14="http://schemas.microsoft.com/office/word/2010/wordprocessingDrawing" xmlns:wp="http://schemas.openxmlformats.org/drawingml/2006/wordprocessingDrawing" xmlns:w10="urn:schemas-microsoft-com:office:word" xmlns:w="http://schemas.openxmlformats.org/wordprocessingml/2006/main" xmlns:w14="http://schemas.microsoft.com/office/word/2010/wordml" xmlns:w15="http://schemas.microsoft.com/office/word/2012/wordml" xmlns:w16cid="http://schemas.microsoft.com/office/word/2016/wordml/cid" xmlns:w16se="http://schemas.microsoft.com/office/word/2015/wordml/symex" xmlns:wpg="http://schemas.microsoft.com/office/word/2010/wordprocessingGroup" xmlns:wpi="http://schemas.microsoft.com/office/word/2010/wordprocessingInk" xmlns:wne="http://schemas.microsoft.com/office/word/2006/wordml" xmlns:wps="http://schemas.microsoft.com/office/word/2010/wordprocessingShape" mc:Ignorable="w14 w15 w16se w16cid wp14">
   <w:abstractNum w:abstractNumId="0" w15:restartNumberingAfterBreak="0">
     <w:nsid w:val="01A240CE"/>
     <w:multiLevelType w:val="hybridMultilevel"/>
@@ -27522,6 +29447,119 @@
     </w:lvl>
   </w:abstractNum>
   <w:abstractNum w:abstractNumId="20" w15:restartNumberingAfterBreak="0">
+    <w:nsid w:val="43277165"/>
+    <w:multiLevelType w:val="hybridMultilevel"/>
+    <w:tmpl w:val="1E04CB60"/>
+    <w:lvl w:ilvl="0" w:tplc="04090001">
+      <w:start w:val="1"/>
+      <w:numFmt w:val="bullet"/>
+      <w:lvlText w:val=""/>
+      <w:lvlJc w:val="left"/>
+      <w:pPr>
+        <w:ind w:left="800" w:hanging="400"/>
+      </w:pPr>
+      <w:rPr>
+        <w:rFonts w:ascii="Wingdings" w:hAnsi="Wingdings" w:hint="default"/>
+      </w:rPr>
+    </w:lvl>
+    <w:lvl w:ilvl="1" w:tplc="04090003" w:tentative="1">
+      <w:start w:val="1"/>
+      <w:numFmt w:val="bullet"/>
+      <w:lvlText w:val=""/>
+      <w:lvlJc w:val="left"/>
+      <w:pPr>
+        <w:ind w:left="1200" w:hanging="400"/>
+      </w:pPr>
+      <w:rPr>
+        <w:rFonts w:ascii="Wingdings" w:hAnsi="Wingdings" w:hint="default"/>
+      </w:rPr>
+    </w:lvl>
+    <w:lvl w:ilvl="2" w:tplc="04090005" w:tentative="1">
+      <w:start w:val="1"/>
+      <w:numFmt w:val="bullet"/>
+      <w:lvlText w:val=""/>
+      <w:lvlJc w:val="left"/>
+      <w:pPr>
+        <w:ind w:left="1600" w:hanging="400"/>
+      </w:pPr>
+      <w:rPr>
+        <w:rFonts w:ascii="Wingdings" w:hAnsi="Wingdings" w:hint="default"/>
+      </w:rPr>
+    </w:lvl>
+    <w:lvl w:ilvl="3" w:tplc="04090001" w:tentative="1">
+      <w:start w:val="1"/>
+      <w:numFmt w:val="bullet"/>
+      <w:lvlText w:val=""/>
+      <w:lvlJc w:val="left"/>
+      <w:pPr>
+        <w:ind w:left="2000" w:hanging="400"/>
+      </w:pPr>
+      <w:rPr>
+        <w:rFonts w:ascii="Wingdings" w:hAnsi="Wingdings" w:hint="default"/>
+      </w:rPr>
+    </w:lvl>
+    <w:lvl w:ilvl="4" w:tplc="04090003" w:tentative="1">
+      <w:start w:val="1"/>
+      <w:numFmt w:val="bullet"/>
+      <w:lvlText w:val=""/>
+      <w:lvlJc w:val="left"/>
+      <w:pPr>
+        <w:ind w:left="2400" w:hanging="400"/>
+      </w:pPr>
+      <w:rPr>
+        <w:rFonts w:ascii="Wingdings" w:hAnsi="Wingdings" w:hint="default"/>
+      </w:rPr>
+    </w:lvl>
+    <w:lvl w:ilvl="5" w:tplc="04090005" w:tentative="1">
+      <w:start w:val="1"/>
+      <w:numFmt w:val="bullet"/>
+      <w:lvlText w:val=""/>
+      <w:lvlJc w:val="left"/>
+      <w:pPr>
+        <w:ind w:left="2800" w:hanging="400"/>
+      </w:pPr>
+      <w:rPr>
+        <w:rFonts w:ascii="Wingdings" w:hAnsi="Wingdings" w:hint="default"/>
+      </w:rPr>
+    </w:lvl>
+    <w:lvl w:ilvl="6" w:tplc="04090001" w:tentative="1">
+      <w:start w:val="1"/>
+      <w:numFmt w:val="bullet"/>
+      <w:lvlText w:val=""/>
+      <w:lvlJc w:val="left"/>
+      <w:pPr>
+        <w:ind w:left="3200" w:hanging="400"/>
+      </w:pPr>
+      <w:rPr>
+        <w:rFonts w:ascii="Wingdings" w:hAnsi="Wingdings" w:hint="default"/>
+      </w:rPr>
+    </w:lvl>
+    <w:lvl w:ilvl="7" w:tplc="04090003" w:tentative="1">
+      <w:start w:val="1"/>
+      <w:numFmt w:val="bullet"/>
+      <w:lvlText w:val=""/>
+      <w:lvlJc w:val="left"/>
+      <w:pPr>
+        <w:ind w:left="3600" w:hanging="400"/>
+      </w:pPr>
+      <w:rPr>
+        <w:rFonts w:ascii="Wingdings" w:hAnsi="Wingdings" w:hint="default"/>
+      </w:rPr>
+    </w:lvl>
+    <w:lvl w:ilvl="8" w:tplc="04090005" w:tentative="1">
+      <w:start w:val="1"/>
+      <w:numFmt w:val="bullet"/>
+      <w:lvlText w:val=""/>
+      <w:lvlJc w:val="left"/>
+      <w:pPr>
+        <w:ind w:left="4000" w:hanging="400"/>
+      </w:pPr>
+      <w:rPr>
+        <w:rFonts w:ascii="Wingdings" w:hAnsi="Wingdings" w:hint="default"/>
+      </w:rPr>
+    </w:lvl>
+  </w:abstractNum>
+  <w:abstractNum w:abstractNumId="21" w15:restartNumberingAfterBreak="0">
     <w:nsid w:val="443A2C9A"/>
     <w:multiLevelType w:val="hybridMultilevel"/>
     <w:tmpl w:val="CA5CE37E"/>
@@ -27610,7 +29648,7 @@
       </w:pPr>
     </w:lvl>
   </w:abstractNum>
-  <w:abstractNum w:abstractNumId="21" w15:restartNumberingAfterBreak="0">
+  <w:abstractNum w:abstractNumId="22" w15:restartNumberingAfterBreak="0">
     <w:nsid w:val="44C04CC7"/>
     <w:multiLevelType w:val="hybridMultilevel"/>
     <w:tmpl w:val="3DBCC156"/>
@@ -27699,7 +29737,7 @@
       </w:pPr>
     </w:lvl>
   </w:abstractNum>
-  <w:abstractNum w:abstractNumId="22" w15:restartNumberingAfterBreak="0">
+  <w:abstractNum w:abstractNumId="23" w15:restartNumberingAfterBreak="0">
     <w:nsid w:val="48A646AA"/>
     <w:multiLevelType w:val="hybridMultilevel"/>
     <w:tmpl w:val="4582D7B8"/>
@@ -27812,7 +29850,7 @@
       </w:rPr>
     </w:lvl>
   </w:abstractNum>
-  <w:abstractNum w:abstractNumId="23" w15:restartNumberingAfterBreak="0">
+  <w:abstractNum w:abstractNumId="24" w15:restartNumberingAfterBreak="0">
     <w:nsid w:val="496038D4"/>
     <w:multiLevelType w:val="hybridMultilevel"/>
     <w:tmpl w:val="68B09784"/>
@@ -27925,7 +29963,7 @@
       </w:rPr>
     </w:lvl>
   </w:abstractNum>
-  <w:abstractNum w:abstractNumId="24" w15:restartNumberingAfterBreak="0">
+  <w:abstractNum w:abstractNumId="25" w15:restartNumberingAfterBreak="0">
     <w:nsid w:val="592405A5"/>
     <w:multiLevelType w:val="hybridMultilevel"/>
     <w:tmpl w:val="038A09F4"/>
@@ -28038,7 +30076,7 @@
       </w:rPr>
     </w:lvl>
   </w:abstractNum>
-  <w:abstractNum w:abstractNumId="25" w15:restartNumberingAfterBreak="0">
+  <w:abstractNum w:abstractNumId="26" w15:restartNumberingAfterBreak="0">
     <w:nsid w:val="5DA3132D"/>
     <w:multiLevelType w:val="hybridMultilevel"/>
     <w:tmpl w:val="C14CF1FE"/>
@@ -28150,7 +30188,7 @@
       </w:rPr>
     </w:lvl>
   </w:abstractNum>
-  <w:abstractNum w:abstractNumId="26" w15:restartNumberingAfterBreak="0">
+  <w:abstractNum w:abstractNumId="27" w15:restartNumberingAfterBreak="0">
     <w:nsid w:val="5DD0398F"/>
     <w:multiLevelType w:val="hybridMultilevel"/>
     <w:tmpl w:val="C93826B2"/>
@@ -28263,7 +30301,7 @@
       </w:rPr>
     </w:lvl>
   </w:abstractNum>
-  <w:abstractNum w:abstractNumId="27" w15:restartNumberingAfterBreak="0">
+  <w:abstractNum w:abstractNumId="28" w15:restartNumberingAfterBreak="0">
     <w:nsid w:val="5ED15531"/>
     <w:multiLevelType w:val="hybridMultilevel"/>
     <w:tmpl w:val="F378CA26"/>
@@ -28376,7 +30414,7 @@
       </w:rPr>
     </w:lvl>
   </w:abstractNum>
-  <w:abstractNum w:abstractNumId="28" w15:restartNumberingAfterBreak="0">
+  <w:abstractNum w:abstractNumId="29" w15:restartNumberingAfterBreak="0">
     <w:nsid w:val="608C214B"/>
     <w:multiLevelType w:val="hybridMultilevel"/>
     <w:tmpl w:val="099C079C"/>
@@ -28462,7 +30500,7 @@
       </w:pPr>
     </w:lvl>
   </w:abstractNum>
-  <w:abstractNum w:abstractNumId="29" w15:restartNumberingAfterBreak="0">
+  <w:abstractNum w:abstractNumId="30" w15:restartNumberingAfterBreak="0">
     <w:nsid w:val="647A611C"/>
     <w:multiLevelType w:val="hybridMultilevel"/>
     <w:tmpl w:val="50D2EAA2"/>
@@ -28575,7 +30613,7 @@
       </w:rPr>
     </w:lvl>
   </w:abstractNum>
-  <w:abstractNum w:abstractNumId="30" w15:restartNumberingAfterBreak="0">
+  <w:abstractNum w:abstractNumId="31" w15:restartNumberingAfterBreak="0">
     <w:nsid w:val="669524CE"/>
     <w:multiLevelType w:val="hybridMultilevel"/>
     <w:tmpl w:val="FB6612A8"/>
@@ -28689,7 +30727,7 @@
       </w:rPr>
     </w:lvl>
   </w:abstractNum>
-  <w:abstractNum w:abstractNumId="31" w15:restartNumberingAfterBreak="0">
+  <w:abstractNum w:abstractNumId="32" w15:restartNumberingAfterBreak="0">
     <w:nsid w:val="68B705E0"/>
     <w:multiLevelType w:val="hybridMultilevel"/>
     <w:tmpl w:val="DFA42ECC"/>
@@ -28802,7 +30840,7 @@
       </w:rPr>
     </w:lvl>
   </w:abstractNum>
-  <w:abstractNum w:abstractNumId="32" w15:restartNumberingAfterBreak="0">
+  <w:abstractNum w:abstractNumId="33" w15:restartNumberingAfterBreak="0">
     <w:nsid w:val="6D477CD0"/>
     <w:multiLevelType w:val="hybridMultilevel"/>
     <w:tmpl w:val="F0F6BD6C"/>
@@ -28942,7 +30980,7 @@
       </w:rPr>
     </w:lvl>
   </w:abstractNum>
-  <w:abstractNum w:abstractNumId="33" w15:restartNumberingAfterBreak="0">
+  <w:abstractNum w:abstractNumId="34" w15:restartNumberingAfterBreak="0">
     <w:nsid w:val="70B76A85"/>
     <w:multiLevelType w:val="hybridMultilevel"/>
     <w:tmpl w:val="B0C26FFE"/>
@@ -29055,7 +31093,7 @@
       </w:rPr>
     </w:lvl>
   </w:abstractNum>
-  <w:abstractNum w:abstractNumId="34" w15:restartNumberingAfterBreak="0">
+  <w:abstractNum w:abstractNumId="35" w15:restartNumberingAfterBreak="0">
     <w:nsid w:val="726B3AF7"/>
     <w:multiLevelType w:val="hybridMultilevel"/>
     <w:tmpl w:val="AD563C46"/>
@@ -29144,7 +31182,7 @@
       </w:pPr>
     </w:lvl>
   </w:abstractNum>
-  <w:abstractNum w:abstractNumId="35" w15:restartNumberingAfterBreak="0">
+  <w:abstractNum w:abstractNumId="36" w15:restartNumberingAfterBreak="0">
     <w:nsid w:val="74000013"/>
     <w:multiLevelType w:val="hybridMultilevel"/>
     <w:tmpl w:val="87F8B5B8"/>
@@ -29257,7 +31295,7 @@
       </w:rPr>
     </w:lvl>
   </w:abstractNum>
-  <w:abstractNum w:abstractNumId="36" w15:restartNumberingAfterBreak="0">
+  <w:abstractNum w:abstractNumId="37" w15:restartNumberingAfterBreak="0">
     <w:nsid w:val="741342FA"/>
     <w:multiLevelType w:val="hybridMultilevel"/>
     <w:tmpl w:val="F236AAB8"/>
@@ -29346,7 +31384,7 @@
       </w:pPr>
     </w:lvl>
   </w:abstractNum>
-  <w:abstractNum w:abstractNumId="37" w15:restartNumberingAfterBreak="0">
+  <w:abstractNum w:abstractNumId="38" w15:restartNumberingAfterBreak="0">
     <w:nsid w:val="751453E3"/>
     <w:multiLevelType w:val="hybridMultilevel"/>
     <w:tmpl w:val="B366E4AA"/>
@@ -29459,7 +31497,7 @@
       </w:rPr>
     </w:lvl>
   </w:abstractNum>
-  <w:abstractNum w:abstractNumId="38" w15:restartNumberingAfterBreak="0">
+  <w:abstractNum w:abstractNumId="39" w15:restartNumberingAfterBreak="0">
     <w:nsid w:val="75785304"/>
     <w:multiLevelType w:val="hybridMultilevel"/>
     <w:tmpl w:val="FA982A9A"/>
@@ -29572,7 +31610,7 @@
       </w:rPr>
     </w:lvl>
   </w:abstractNum>
-  <w:abstractNum w:abstractNumId="39" w15:restartNumberingAfterBreak="0">
+  <w:abstractNum w:abstractNumId="40" w15:restartNumberingAfterBreak="0">
     <w:nsid w:val="78AA6432"/>
     <w:multiLevelType w:val="hybridMultilevel"/>
     <w:tmpl w:val="7768523A"/>
@@ -29684,7 +31722,7 @@
       </w:rPr>
     </w:lvl>
   </w:abstractNum>
-  <w:abstractNum w:abstractNumId="40" w15:restartNumberingAfterBreak="0">
+  <w:abstractNum w:abstractNumId="41" w15:restartNumberingAfterBreak="0">
     <w:nsid w:val="7D5D1E28"/>
     <w:multiLevelType w:val="hybridMultilevel"/>
     <w:tmpl w:val="BD24C974"/>
@@ -29797,7 +31835,7 @@
       </w:rPr>
     </w:lvl>
   </w:abstractNum>
-  <w:abstractNum w:abstractNumId="41" w15:restartNumberingAfterBreak="0">
+  <w:abstractNum w:abstractNumId="42" w15:restartNumberingAfterBreak="0">
     <w:nsid w:val="7E1C56A3"/>
     <w:multiLevelType w:val="hybridMultilevel"/>
     <w:tmpl w:val="59BAA9B6"/>
@@ -29910,7 +31948,7 @@
       </w:rPr>
     </w:lvl>
   </w:abstractNum>
-  <w:abstractNum w:abstractNumId="42" w15:restartNumberingAfterBreak="0">
+  <w:abstractNum w:abstractNumId="43" w15:restartNumberingAfterBreak="0">
     <w:nsid w:val="7E7B0B07"/>
     <w:multiLevelType w:val="hybridMultilevel"/>
     <w:tmpl w:val="54D61872"/>
@@ -30023,7 +32061,7 @@
       </w:rPr>
     </w:lvl>
   </w:abstractNum>
-  <w:abstractNum w:abstractNumId="43" w15:restartNumberingAfterBreak="0">
+  <w:abstractNum w:abstractNumId="44" w15:restartNumberingAfterBreak="0">
     <w:nsid w:val="7EAA09B1"/>
     <w:multiLevelType w:val="hybridMultilevel"/>
     <w:tmpl w:val="053A00BA"/>
@@ -30136,7 +32174,7 @@
       </w:rPr>
     </w:lvl>
   </w:abstractNum>
-  <w:abstractNum w:abstractNumId="44" w15:restartNumberingAfterBreak="0">
+  <w:abstractNum w:abstractNumId="45" w15:restartNumberingAfterBreak="0">
     <w:nsid w:val="7F4C60E8"/>
     <w:multiLevelType w:val="hybridMultilevel"/>
     <w:tmpl w:val="C0E47CB0"/>
@@ -30252,7 +32290,7 @@
     <w:abstractNumId w:val="12"/>
   </w:num>
   <w:num w:numId="2">
-    <w:abstractNumId w:val="30"/>
+    <w:abstractNumId w:val="31"/>
   </w:num>
   <w:num w:numId="3">
     <w:abstractNumId w:val="16"/>
@@ -30261,13 +32299,13 @@
     <w:abstractNumId w:val="9"/>
   </w:num>
   <w:num w:numId="5">
-    <w:abstractNumId w:val="42"/>
+    <w:abstractNumId w:val="43"/>
   </w:num>
   <w:num w:numId="6">
     <w:abstractNumId w:val="3"/>
   </w:num>
   <w:num w:numId="7">
-    <w:abstractNumId w:val="22"/>
+    <w:abstractNumId w:val="23"/>
   </w:num>
   <w:num w:numId="8">
     <w:abstractNumId w:val="13"/>
@@ -30294,22 +32332,22 @@
     </w:lvlOverride>
   </w:num>
   <w:num w:numId="12">
-    <w:abstractNumId w:val="35"/>
+    <w:abstractNumId w:val="36"/>
   </w:num>
   <w:num w:numId="13">
-    <w:abstractNumId w:val="39"/>
+    <w:abstractNumId w:val="40"/>
   </w:num>
   <w:num w:numId="14">
     <w:abstractNumId w:val="18"/>
   </w:num>
   <w:num w:numId="15">
-    <w:abstractNumId w:val="32"/>
+    <w:abstractNumId w:val="33"/>
   </w:num>
   <w:num w:numId="16">
     <w:abstractNumId w:val="15"/>
   </w:num>
   <w:num w:numId="17">
-    <w:abstractNumId w:val="37"/>
+    <w:abstractNumId w:val="38"/>
   </w:num>
   <w:num w:numId="18">
     <w:abstractNumId w:val="1"/>
@@ -30321,10 +32359,10 @@
     <w:abstractNumId w:val="14"/>
   </w:num>
   <w:num w:numId="21">
-    <w:abstractNumId w:val="24"/>
+    <w:abstractNumId w:val="25"/>
   </w:num>
   <w:num w:numId="22">
-    <w:abstractNumId w:val="29"/>
+    <w:abstractNumId w:val="30"/>
   </w:num>
   <w:num w:numId="23">
     <w:abstractNumId w:val="4"/>
@@ -30333,7 +32371,7 @@
     <w:abstractNumId w:val="8"/>
   </w:num>
   <w:num w:numId="25">
-    <w:abstractNumId w:val="26"/>
+    <w:abstractNumId w:val="27"/>
   </w:num>
   <w:num w:numId="26">
     <w:abstractNumId w:val="12"/>
@@ -30348,37 +32386,37 @@
     </w:lvlOverride>
   </w:num>
   <w:num w:numId="27">
-    <w:abstractNumId w:val="20"/>
+    <w:abstractNumId w:val="21"/>
   </w:num>
   <w:num w:numId="28">
-    <w:abstractNumId w:val="21"/>
+    <w:abstractNumId w:val="22"/>
   </w:num>
   <w:num w:numId="29">
-    <w:abstractNumId w:val="33"/>
+    <w:abstractNumId w:val="34"/>
   </w:num>
   <w:num w:numId="30">
     <w:abstractNumId w:val="19"/>
   </w:num>
   <w:num w:numId="31">
-    <w:abstractNumId w:val="34"/>
+    <w:abstractNumId w:val="35"/>
   </w:num>
   <w:num w:numId="32">
-    <w:abstractNumId w:val="40"/>
+    <w:abstractNumId w:val="41"/>
   </w:num>
   <w:num w:numId="33">
-    <w:abstractNumId w:val="25"/>
+    <w:abstractNumId w:val="26"/>
   </w:num>
   <w:num w:numId="34">
-    <w:abstractNumId w:val="44"/>
+    <w:abstractNumId w:val="45"/>
   </w:num>
   <w:num w:numId="35">
-    <w:abstractNumId w:val="41"/>
+    <w:abstractNumId w:val="42"/>
   </w:num>
   <w:num w:numId="36">
     <w:abstractNumId w:val="12"/>
   </w:num>
   <w:num w:numId="37">
-    <w:abstractNumId w:val="36"/>
+    <w:abstractNumId w:val="37"/>
   </w:num>
   <w:num w:numId="38">
     <w:abstractNumId w:val="0"/>
@@ -30387,22 +32425,22 @@
     <w:abstractNumId w:val="11"/>
   </w:num>
   <w:num w:numId="40">
-    <w:abstractNumId w:val="28"/>
+    <w:abstractNumId w:val="29"/>
   </w:num>
   <w:num w:numId="41">
     <w:abstractNumId w:val="7"/>
   </w:num>
   <w:num w:numId="42">
-    <w:abstractNumId w:val="23"/>
+    <w:abstractNumId w:val="24"/>
   </w:num>
   <w:num w:numId="43">
-    <w:abstractNumId w:val="31"/>
+    <w:abstractNumId w:val="32"/>
   </w:num>
   <w:num w:numId="44">
-    <w:abstractNumId w:val="38"/>
+    <w:abstractNumId w:val="39"/>
   </w:num>
   <w:num w:numId="45">
-    <w:abstractNumId w:val="27"/>
+    <w:abstractNumId w:val="28"/>
   </w:num>
   <w:num w:numId="46">
     <w:abstractNumId w:val="6"/>
@@ -30411,14 +32449,17 @@
     <w:abstractNumId w:val="17"/>
   </w:num>
   <w:num w:numId="48">
-    <w:abstractNumId w:val="43"/>
+    <w:abstractNumId w:val="44"/>
+  </w:num>
+  <w:num w:numId="49">
+    <w:abstractNumId w:val="20"/>
   </w:num>
   <w:numIdMacAtCleanup w:val="8"/>
 </w:numbering>
 </file>
 
 <file path=word/styles.xml><?xml version="1.0" encoding="utf-8"?>
-<w:styles xmlns:mc="http://schemas.openxmlformats.org/markup-compatibility/2006" xmlns:r="http://schemas.openxmlformats.org/officeDocument/2006/relationships" xmlns:w="http://schemas.openxmlformats.org/wordprocessingml/2006/main" xmlns:w14="http://schemas.microsoft.com/office/word/2010/wordml" xmlns:w15="http://schemas.microsoft.com/office/word/2012/wordml" xmlns:w16se="http://schemas.microsoft.com/office/word/2015/wordml/symex" mc:Ignorable="w14 w15 w16se">
+<w:styles xmlns:mc="http://schemas.openxmlformats.org/markup-compatibility/2006" xmlns:r="http://schemas.openxmlformats.org/officeDocument/2006/relationships" xmlns:w="http://schemas.openxmlformats.org/wordprocessingml/2006/main" xmlns:w14="http://schemas.microsoft.com/office/word/2010/wordml" xmlns:w15="http://schemas.microsoft.com/office/word/2012/wordml" xmlns:w16cid="http://schemas.microsoft.com/office/word/2016/wordml/cid" xmlns:w16se="http://schemas.microsoft.com/office/word/2015/wordml/symex" mc:Ignorable="w14 w15 w16se w16cid">
   <w:docDefaults>
     <w:rPrDefault>
       <w:rPr>
@@ -30434,7 +32475,7 @@
       </w:pPr>
     </w:pPrDefault>
   </w:docDefaults>
-  <w:latentStyles w:defLockedState="0" w:defUIPriority="99" w:defSemiHidden="0" w:defUnhideWhenUsed="0" w:defQFormat="0" w:count="371">
+  <w:latentStyles w:defLockedState="0" w:defUIPriority="99" w:defSemiHidden="0" w:defUnhideWhenUsed="0" w:defQFormat="0" w:count="376">
     <w:lsdException w:name="Normal" w:uiPriority="0" w:qFormat="1"/>
     <w:lsdException w:name="heading 1" w:uiPriority="9" w:qFormat="1"/>
     <w:lsdException w:name="heading 2" w:semiHidden="1" w:uiPriority="9" w:unhideWhenUsed="1" w:qFormat="1"/>
@@ -30806,6 +32847,11 @@
     <w:lsdException w:name="List Table 5 Dark Accent 6" w:uiPriority="50"/>
     <w:lsdException w:name="List Table 6 Colorful Accent 6" w:uiPriority="51"/>
     <w:lsdException w:name="List Table 7 Colorful Accent 6" w:uiPriority="52"/>
+    <w:lsdException w:name="Mention" w:semiHidden="1" w:unhideWhenUsed="1"/>
+    <w:lsdException w:name="Smart Hyperlink" w:semiHidden="1" w:unhideWhenUsed="1"/>
+    <w:lsdException w:name="Hashtag" w:semiHidden="1" w:unhideWhenUsed="1"/>
+    <w:lsdException w:name="Unresolved Mention" w:semiHidden="1" w:unhideWhenUsed="1"/>
+    <w:lsdException w:name="Smart Link" w:semiHidden="1" w:unhideWhenUsed="1"/>
   </w:latentStyles>
   <w:style w:type="paragraph" w:default="1" w:styleId="a">
     <w:name w:val="Normal"/>
@@ -32013,7 +34059,7 @@
 </file>
 
 <file path=word/glossary/document.xml><?xml version="1.0" encoding="utf-8"?>
-<w:glossaryDocument xmlns:wpc="http://schemas.microsoft.com/office/word/2010/wordprocessingCanvas" xmlns:cx="http://schemas.microsoft.com/office/drawing/2014/chartex" xmlns:mc="http://schemas.openxmlformats.org/markup-compatibility/2006" xmlns:o="urn:schemas-microsoft-com:office:office" xmlns:r="http://schemas.openxmlformats.org/officeDocument/2006/relationships" xmlns:m="http://schemas.openxmlformats.org/officeDocument/2006/math" xmlns:v="urn:schemas-microsoft-com:vml" xmlns:wp14="http://schemas.microsoft.com/office/word/2010/wordprocessingDrawing" xmlns:wp="http://schemas.openxmlformats.org/drawingml/2006/wordprocessingDrawing" xmlns:w10="urn:schemas-microsoft-com:office:word" xmlns:w="http://schemas.openxmlformats.org/wordprocessingml/2006/main" xmlns:w14="http://schemas.microsoft.com/office/word/2010/wordml" xmlns:w15="http://schemas.microsoft.com/office/word/2012/wordml" xmlns:w16se="http://schemas.microsoft.com/office/word/2015/wordml/symex" xmlns:wpg="http://schemas.microsoft.com/office/word/2010/wordprocessingGroup" xmlns:wpi="http://schemas.microsoft.com/office/word/2010/wordprocessingInk" xmlns:wne="http://schemas.microsoft.com/office/word/2006/wordml" xmlns:wps="http://schemas.microsoft.com/office/word/2010/wordprocessingShape" mc:Ignorable="w14 w15 w16se wp14">
+<w:glossaryDocument xmlns:wpc="http://schemas.microsoft.com/office/word/2010/wordprocessingCanvas" xmlns:cx="http://schemas.microsoft.com/office/drawing/2014/chartex" xmlns:cx1="http://schemas.microsoft.com/office/drawing/2015/9/8/chartex" xmlns:cx2="http://schemas.microsoft.com/office/drawing/2015/10/21/chartex" xmlns:cx3="http://schemas.microsoft.com/office/drawing/2016/5/9/chartex" xmlns:cx4="http://schemas.microsoft.com/office/drawing/2016/5/10/chartex" xmlns:cx5="http://schemas.microsoft.com/office/drawing/2016/5/11/chartex" xmlns:cx6="http://schemas.microsoft.com/office/drawing/2016/5/12/chartex" xmlns:cx7="http://schemas.microsoft.com/office/drawing/2016/5/13/chartex" xmlns:cx8="http://schemas.microsoft.com/office/drawing/2016/5/14/chartex" xmlns:mc="http://schemas.openxmlformats.org/markup-compatibility/2006" xmlns:aink="http://schemas.microsoft.com/office/drawing/2016/ink" xmlns:am3d="http://schemas.microsoft.com/office/drawing/2017/model3d" xmlns:o="urn:schemas-microsoft-com:office:office" xmlns:r="http://schemas.openxmlformats.org/officeDocument/2006/relationships" xmlns:m="http://schemas.openxmlformats.org/officeDocument/2006/math" xmlns:v="urn:schemas-microsoft-com:vml" xmlns:wp14="http://schemas.microsoft.com/office/word/2010/wordprocessingDrawing" xmlns:wp="http://schemas.openxmlformats.org/drawingml/2006/wordprocessingDrawing" xmlns:w10="urn:schemas-microsoft-com:office:word" xmlns:w="http://schemas.openxmlformats.org/wordprocessingml/2006/main" xmlns:w14="http://schemas.microsoft.com/office/word/2010/wordml" xmlns:w15="http://schemas.microsoft.com/office/word/2012/wordml" xmlns:w16cid="http://schemas.microsoft.com/office/word/2016/wordml/cid" xmlns:w16se="http://schemas.microsoft.com/office/word/2015/wordml/symex" xmlns:wpg="http://schemas.microsoft.com/office/word/2010/wordprocessingGroup" xmlns:wpi="http://schemas.microsoft.com/office/word/2010/wordprocessingInk" xmlns:wne="http://schemas.microsoft.com/office/word/2006/wordml" xmlns:wps="http://schemas.microsoft.com/office/word/2010/wordprocessingShape" mc:Ignorable="w14 w15 w16se w16cid wp14">
   <w:docParts>
     <w:docPart>
       <w:docPartPr>
@@ -32049,7 +34095,7 @@
 </file>
 
 <file path=word/glossary/fontTable.xml><?xml version="1.0" encoding="utf-8"?>
-<w:fonts xmlns:mc="http://schemas.openxmlformats.org/markup-compatibility/2006" xmlns:r="http://schemas.openxmlformats.org/officeDocument/2006/relationships" xmlns:w="http://schemas.openxmlformats.org/wordprocessingml/2006/main" xmlns:w14="http://schemas.microsoft.com/office/word/2010/wordml" xmlns:w15="http://schemas.microsoft.com/office/word/2012/wordml" xmlns:w16se="http://schemas.microsoft.com/office/word/2015/wordml/symex" mc:Ignorable="w14 w15 w16se">
+<w:fonts xmlns:mc="http://schemas.openxmlformats.org/markup-compatibility/2006" xmlns:r="http://schemas.openxmlformats.org/officeDocument/2006/relationships" xmlns:w="http://schemas.openxmlformats.org/wordprocessingml/2006/main" xmlns:w14="http://schemas.microsoft.com/office/word/2010/wordml" xmlns:w15="http://schemas.microsoft.com/office/word/2012/wordml" xmlns:w16cid="http://schemas.microsoft.com/office/word/2016/wordml/cid" xmlns:w16se="http://schemas.microsoft.com/office/word/2015/wordml/symex" mc:Ignorable="w14 w15 w16se w16cid">
   <w:font w:name="바탕">
     <w:altName w:val="Batang"/>
     <w:panose1 w:val="02030600000101010101"/>
@@ -32063,7 +34109,7 @@
     <w:charset w:val="00"/>
     <w:family w:val="roman"/>
     <w:pitch w:val="variable"/>
-    <w:sig w:usb0="E0002EFF" w:usb1="C000785B" w:usb2="00000009" w:usb3="00000000" w:csb0="000001FF" w:csb1="00000000"/>
+    <w:sig w:usb0="E0002AFF" w:usb1="C0007841" w:usb2="00000009" w:usb3="00000000" w:csb0="000001FF" w:csb1="00000000"/>
   </w:font>
   <w:font w:name="Symbol">
     <w:panose1 w:val="05050102010706020507"/>
@@ -32091,21 +34137,21 @@
     <w:charset w:val="00"/>
     <w:family w:val="swiss"/>
     <w:pitch w:val="variable"/>
-    <w:sig w:usb0="E0002AFF" w:usb1="C000247B" w:usb2="00000009" w:usb3="00000000" w:csb0="000001FF" w:csb1="00000000"/>
+    <w:sig w:usb0="E00002FF" w:usb1="4000ACFF" w:usb2="00000001" w:usb3="00000000" w:csb0="0000019F" w:csb1="00000000"/>
   </w:font>
   <w:font w:name="Cambria">
     <w:panose1 w:val="02040503050406030204"/>
     <w:charset w:val="00"/>
     <w:family w:val="roman"/>
     <w:pitch w:val="variable"/>
-    <w:sig w:usb0="E00006FF" w:usb1="420024FF" w:usb2="02000000" w:usb3="00000000" w:csb0="0000019F" w:csb1="00000000"/>
+    <w:sig w:usb0="E00002FF" w:usb1="400004FF" w:usb2="00000000" w:usb3="00000000" w:csb0="0000019F" w:csb1="00000000"/>
   </w:font>
   <w:font w:name="맑은 고딕">
     <w:panose1 w:val="020B0503020000020004"/>
     <w:charset w:val="81"/>
     <w:family w:val="modern"/>
     <w:pitch w:val="variable"/>
-    <w:sig w:usb0="9000002F" w:usb1="29D77CFB" w:usb2="00000012" w:usb3="00000000" w:csb0="00080001" w:csb1="00000000"/>
+    <w:sig w:usb0="900002AF" w:usb1="09D77CFB" w:usb2="00000012" w:usb3="00000000" w:csb0="00080001" w:csb1="00000000"/>
   </w:font>
   <w:font w:name="Tahoma">
     <w:panose1 w:val="020B0604030504040204"/>
@@ -32119,7 +34165,7 @@
     <w:charset w:val="00"/>
     <w:family w:val="swiss"/>
     <w:pitch w:val="variable"/>
-    <w:sig w:usb0="E0002EFF" w:usb1="C000785B" w:usb2="00000009" w:usb3="00000000" w:csb0="000001FF" w:csb1="00000000"/>
+    <w:sig w:usb0="E0002AFF" w:usb1="C0007843" w:usb2="00000009" w:usb3="00000000" w:csb0="000001FF" w:csb1="00000000"/>
   </w:font>
   <w:font w:name="SimSun">
     <w:altName w:val="宋体"/>
@@ -32148,7 +34194,7 @@
 </file>
 
 <file path=word/glossary/settings.xml><?xml version="1.0" encoding="utf-8"?>
-<w:settings xmlns:mc="http://schemas.openxmlformats.org/markup-compatibility/2006" xmlns:o="urn:schemas-microsoft-com:office:office" xmlns:r="http://schemas.openxmlformats.org/officeDocument/2006/relationships" xmlns:m="http://schemas.openxmlformats.org/officeDocument/2006/math" xmlns:v="urn:schemas-microsoft-com:vml" xmlns:w10="urn:schemas-microsoft-com:office:word" xmlns:w="http://schemas.openxmlformats.org/wordprocessingml/2006/main" xmlns:w14="http://schemas.microsoft.com/office/word/2010/wordml" xmlns:w15="http://schemas.microsoft.com/office/word/2012/wordml" xmlns:w16se="http://schemas.microsoft.com/office/word/2015/wordml/symex" xmlns:sl="http://schemas.openxmlformats.org/schemaLibrary/2006/main" mc:Ignorable="w14 w15 w16se">
+<w:settings xmlns:mc="http://schemas.openxmlformats.org/markup-compatibility/2006" xmlns:o="urn:schemas-microsoft-com:office:office" xmlns:r="http://schemas.openxmlformats.org/officeDocument/2006/relationships" xmlns:m="http://schemas.openxmlformats.org/officeDocument/2006/math" xmlns:v="urn:schemas-microsoft-com:vml" xmlns:w10="urn:schemas-microsoft-com:office:word" xmlns:w="http://schemas.openxmlformats.org/wordprocessingml/2006/main" xmlns:w14="http://schemas.microsoft.com/office/word/2010/wordml" xmlns:w15="http://schemas.microsoft.com/office/word/2012/wordml" xmlns:w16cid="http://schemas.microsoft.com/office/word/2016/wordml/cid" xmlns:w16se="http://schemas.microsoft.com/office/word/2015/wordml/symex" xmlns:sl="http://schemas.openxmlformats.org/schemaLibrary/2006/main" mc:Ignorable="w14 w15 w16se w16cid">
   <w:view w:val="normal"/>
   <w:bordersDoNotSurroundHeader/>
   <w:bordersDoNotSurroundFooter/>
@@ -32167,6 +34213,7 @@
     <w:adjustLineHeightInTable/>
     <w:useFELayout/>
     <w:compatSetting w:name="compatibilityMode" w:uri="http://schemas.microsoft.com/office/word" w:val="12"/>
+    <w:compatSetting w:name="useWord2013TrackBottomHyphenation" w:uri="http://schemas.microsoft.com/office/word" w:val="1"/>
   </w:compat>
   <w:rsids>
     <w:rsidRoot w:val="002B1BFE"/>
@@ -32211,6 +34258,7 @@
     <w:rsid w:val="003A24DC"/>
     <w:rsid w:val="003B22F1"/>
     <w:rsid w:val="003B7D65"/>
+    <w:rsid w:val="003C09BA"/>
     <w:rsid w:val="003C31A8"/>
     <w:rsid w:val="003C5218"/>
     <w:rsid w:val="003E6ECE"/>
@@ -32254,6 +34302,7 @@
     <w:rsid w:val="00954929"/>
     <w:rsid w:val="00973E00"/>
     <w:rsid w:val="00982AC7"/>
+    <w:rsid w:val="0098313A"/>
     <w:rsid w:val="009B6E92"/>
     <w:rsid w:val="009C1D90"/>
     <w:rsid w:val="009E15CB"/>
@@ -32332,7 +34381,7 @@
 </file>
 
 <file path=word/glossary/styles.xml><?xml version="1.0" encoding="utf-8"?>
-<w:styles xmlns:mc="http://schemas.openxmlformats.org/markup-compatibility/2006" xmlns:r="http://schemas.openxmlformats.org/officeDocument/2006/relationships" xmlns:w="http://schemas.openxmlformats.org/wordprocessingml/2006/main" xmlns:w14="http://schemas.microsoft.com/office/word/2010/wordml" xmlns:w15="http://schemas.microsoft.com/office/word/2012/wordml" xmlns:w16se="http://schemas.microsoft.com/office/word/2015/wordml/symex" mc:Ignorable="w14 w15 w16se">
+<w:styles xmlns:mc="http://schemas.openxmlformats.org/markup-compatibility/2006" xmlns:r="http://schemas.openxmlformats.org/officeDocument/2006/relationships" xmlns:w="http://schemas.openxmlformats.org/wordprocessingml/2006/main" xmlns:w14="http://schemas.microsoft.com/office/word/2010/wordml" xmlns:w15="http://schemas.microsoft.com/office/word/2012/wordml" xmlns:w16cid="http://schemas.microsoft.com/office/word/2016/wordml/cid" xmlns:w16se="http://schemas.microsoft.com/office/word/2015/wordml/symex" mc:Ignorable="w14 w15 w16se w16cid">
   <w:docDefaults>
     <w:rPrDefault>
       <w:rPr>
@@ -32344,7 +34393,7 @@
     </w:rPrDefault>
     <w:pPrDefault/>
   </w:docDefaults>
-  <w:latentStyles w:defLockedState="0" w:defUIPriority="99" w:defSemiHidden="0" w:defUnhideWhenUsed="0" w:defQFormat="0" w:count="371">
+  <w:latentStyles w:defLockedState="0" w:defUIPriority="99" w:defSemiHidden="0" w:defUnhideWhenUsed="0" w:defQFormat="0" w:count="376">
     <w:lsdException w:name="Normal" w:uiPriority="0" w:qFormat="1"/>
     <w:lsdException w:name="heading 1" w:uiPriority="9" w:qFormat="1"/>
     <w:lsdException w:name="heading 2" w:semiHidden="1" w:uiPriority="9" w:unhideWhenUsed="1" w:qFormat="1"/>
@@ -32716,6 +34765,11 @@
     <w:lsdException w:name="List Table 5 Dark Accent 6" w:uiPriority="50"/>
     <w:lsdException w:name="List Table 6 Colorful Accent 6" w:uiPriority="51"/>
     <w:lsdException w:name="List Table 7 Colorful Accent 6" w:uiPriority="52"/>
+    <w:lsdException w:name="Mention" w:semiHidden="1" w:unhideWhenUsed="1"/>
+    <w:lsdException w:name="Smart Hyperlink" w:semiHidden="1" w:unhideWhenUsed="1"/>
+    <w:lsdException w:name="Hashtag" w:semiHidden="1" w:unhideWhenUsed="1"/>
+    <w:lsdException w:name="Unresolved Mention" w:semiHidden="1" w:unhideWhenUsed="1"/>
+    <w:lsdException w:name="Smart Link" w:semiHidden="1" w:unhideWhenUsed="1"/>
   </w:latentStyles>
   <w:style w:type="paragraph" w:default="1" w:styleId="a">
     <w:name w:val="Normal"/>
@@ -32803,7 +34857,7 @@
 </file>
 
 <file path=word/glossary/webSettings.xml><?xml version="1.0" encoding="utf-8"?>
-<w:webSettings xmlns:mc="http://schemas.openxmlformats.org/markup-compatibility/2006" xmlns:r="http://schemas.openxmlformats.org/officeDocument/2006/relationships" xmlns:w="http://schemas.openxmlformats.org/wordprocessingml/2006/main" xmlns:w14="http://schemas.microsoft.com/office/word/2010/wordml" xmlns:w15="http://schemas.microsoft.com/office/word/2012/wordml" xmlns:w16se="http://schemas.microsoft.com/office/word/2015/wordml/symex" mc:Ignorable="w14 w15 w16se">
+<w:webSettings xmlns:mc="http://schemas.openxmlformats.org/markup-compatibility/2006" xmlns:r="http://schemas.openxmlformats.org/officeDocument/2006/relationships" xmlns:w="http://schemas.openxmlformats.org/wordprocessingml/2006/main" xmlns:w14="http://schemas.microsoft.com/office/word/2010/wordml" xmlns:w15="http://schemas.microsoft.com/office/word/2012/wordml" xmlns:w16cid="http://schemas.microsoft.com/office/word/2016/wordml/cid" xmlns:w16se="http://schemas.microsoft.com/office/word/2015/wordml/symex" mc:Ignorable="w14 w15 w16se w16cid">
   <w:optimizeForBrowser/>
 </w:webSettings>
 </file>
@@ -33231,7 +35285,7 @@
 </file>
 
 <file path=customXml/itemProps4.xml><?xml version="1.0" encoding="utf-8"?>
-<ds:datastoreItem xmlns:ds="http://schemas.openxmlformats.org/officeDocument/2006/customXml" ds:itemID="{E51F9D3D-8ED9-4F06-88AE-C1C3E91AA3B4}">
+<ds:datastoreItem xmlns:ds="http://schemas.openxmlformats.org/officeDocument/2006/customXml" ds:itemID="{0B6A090A-20D0-4E9D-A7C2-E506D9E8BB62}">
   <ds:schemaRefs>
     <ds:schemaRef ds:uri="http://schemas.openxmlformats.org/officeDocument/2006/bibliography"/>
   </ds:schemaRefs>

</xml_diff>

<commit_message>
sqrt gcc compile option -lm
</commit_message>
<xml_diff>
--- a/S007_ProgrammingGuide.docx
+++ b/S007_ProgrammingGuide.docx
@@ -1,6 +1,6 @@
 
 <file path=word/document.xml><?xml version="1.0" encoding="utf-8"?>
-<w:document xmlns:wpc="http://schemas.microsoft.com/office/word/2010/wordprocessingCanvas" xmlns:cx="http://schemas.microsoft.com/office/drawing/2014/chartex" xmlns:cx1="http://schemas.microsoft.com/office/drawing/2015/9/8/chartex" xmlns:cx2="http://schemas.microsoft.com/office/drawing/2015/10/21/chartex" xmlns:cx3="http://schemas.microsoft.com/office/drawing/2016/5/9/chartex" xmlns:cx4="http://schemas.microsoft.com/office/drawing/2016/5/10/chartex" xmlns:cx5="http://schemas.microsoft.com/office/drawing/2016/5/11/chartex" xmlns:cx6="http://schemas.microsoft.com/office/drawing/2016/5/12/chartex" xmlns:cx7="http://schemas.microsoft.com/office/drawing/2016/5/13/chartex" xmlns:cx8="http://schemas.microsoft.com/office/drawing/2016/5/14/chartex" xmlns:mc="http://schemas.openxmlformats.org/markup-compatibility/2006" xmlns:aink="http://schemas.microsoft.com/office/drawing/2016/ink" xmlns:am3d="http://schemas.microsoft.com/office/drawing/2017/model3d" xmlns:o="urn:schemas-microsoft-com:office:office" xmlns:r="http://schemas.openxmlformats.org/officeDocument/2006/relationships" xmlns:m="http://schemas.openxmlformats.org/officeDocument/2006/math" xmlns:v="urn:schemas-microsoft-com:vml" xmlns:wp14="http://schemas.microsoft.com/office/word/2010/wordprocessingDrawing" xmlns:wp="http://schemas.openxmlformats.org/drawingml/2006/wordprocessingDrawing" xmlns:w10="urn:schemas-microsoft-com:office:word" xmlns:w="http://schemas.openxmlformats.org/wordprocessingml/2006/main" xmlns:w14="http://schemas.microsoft.com/office/word/2010/wordml" xmlns:w15="http://schemas.microsoft.com/office/word/2012/wordml" xmlns:w16cid="http://schemas.microsoft.com/office/word/2016/wordml/cid" xmlns:w16se="http://schemas.microsoft.com/office/word/2015/wordml/symex" xmlns:wpg="http://schemas.microsoft.com/office/word/2010/wordprocessingGroup" xmlns:wpi="http://schemas.microsoft.com/office/word/2010/wordprocessingInk" xmlns:wne="http://schemas.microsoft.com/office/word/2006/wordml" xmlns:wps="http://schemas.microsoft.com/office/word/2010/wordprocessingShape" mc:Ignorable="w14 w15 w16se w16cid wp14">
+<w:document xmlns:wpc="http://schemas.microsoft.com/office/word/2010/wordprocessingCanvas" xmlns:cx="http://schemas.microsoft.com/office/drawing/2014/chartex" xmlns:mc="http://schemas.openxmlformats.org/markup-compatibility/2006" xmlns:o="urn:schemas-microsoft-com:office:office" xmlns:r="http://schemas.openxmlformats.org/officeDocument/2006/relationships" xmlns:m="http://schemas.openxmlformats.org/officeDocument/2006/math" xmlns:v="urn:schemas-microsoft-com:vml" xmlns:wp14="http://schemas.microsoft.com/office/word/2010/wordprocessingDrawing" xmlns:wp="http://schemas.openxmlformats.org/drawingml/2006/wordprocessingDrawing" xmlns:w10="urn:schemas-microsoft-com:office:word" xmlns:w="http://schemas.openxmlformats.org/wordprocessingml/2006/main" xmlns:w14="http://schemas.microsoft.com/office/word/2010/wordml" xmlns:w15="http://schemas.microsoft.com/office/word/2012/wordml" xmlns:w16se="http://schemas.microsoft.com/office/word/2015/wordml/symex" xmlns:wpg="http://schemas.microsoft.com/office/word/2010/wordprocessingGroup" xmlns:wpi="http://schemas.microsoft.com/office/word/2010/wordprocessingInk" xmlns:wne="http://schemas.microsoft.com/office/word/2006/wordml" xmlns:wps="http://schemas.microsoft.com/office/word/2010/wordprocessingShape" mc:Ignorable="w14 w15 w16se wp14">
   <w:body>
     <w:p>
       <w:pPr>
@@ -172,6 +172,7 @@
               <w:calendar w:val="gregorian"/>
             </w:date>
           </w:sdtPr>
+          <w:sdtEndPr/>
           <w:sdtContent>
             <w:tc>
               <w:tcPr>
@@ -2947,7 +2948,21 @@
         <w:rPr>
           <w:lang w:eastAsia="ko-KR"/>
         </w:rPr>
-        <w:t>, const char *</w:t>
+        <w:t xml:space="preserve">, </w:t>
+      </w:r>
+      <w:proofErr w:type="spellStart"/>
+      <w:r>
+        <w:rPr>
+          <w:lang w:eastAsia="ko-KR"/>
+        </w:rPr>
+        <w:t>const</w:t>
+      </w:r>
+      <w:proofErr w:type="spellEnd"/>
+      <w:r>
+        <w:rPr>
+          <w:lang w:eastAsia="ko-KR"/>
+        </w:rPr>
+        <w:t xml:space="preserve"> char *</w:t>
       </w:r>
       <w:proofErr w:type="spellStart"/>
       <w:r>
@@ -4429,6 +4444,7 @@
         </w:rPr>
         <w:t xml:space="preserve"> </w:t>
       </w:r>
+      <w:proofErr w:type="spellStart"/>
       <w:r>
         <w:rPr>
           <w:rFonts w:hint="eastAsia"/>
@@ -4436,6 +4452,7 @@
         </w:rPr>
         <w:t>자료형에</w:t>
       </w:r>
+      <w:proofErr w:type="spellEnd"/>
       <w:r>
         <w:rPr>
           <w:rFonts w:hint="eastAsia"/>
@@ -4951,6 +4968,7 @@
           <w:lang w:eastAsia="ko-KR"/>
         </w:rPr>
       </w:pPr>
+      <w:proofErr w:type="spellStart"/>
       <w:r>
         <w:rPr>
           <w:rFonts w:hint="eastAsia"/>
@@ -4964,6 +4982,7 @@
         </w:rPr>
         <w:t>nt</w:t>
       </w:r>
+      <w:proofErr w:type="spellEnd"/>
       <w:r>
         <w:rPr>
           <w:rFonts w:hint="eastAsia"/>
@@ -6161,7 +6180,6 @@
           <w:lang w:eastAsia="ko-KR"/>
         </w:rPr>
       </w:pPr>
-      <w:proofErr w:type="spellStart"/>
       <w:r>
         <w:rPr>
           <w:rFonts w:hint="eastAsia"/>
@@ -6169,7 +6187,6 @@
         </w:rPr>
         <w:t>유효자릿수는</w:t>
       </w:r>
-      <w:proofErr w:type="spellEnd"/>
       <w:r>
         <w:rPr>
           <w:rFonts w:hint="eastAsia"/>
@@ -6295,7 +6312,6 @@
         </w:rPr>
         <w:t xml:space="preserve"> </w:t>
       </w:r>
-      <w:proofErr w:type="spellStart"/>
       <w:r>
         <w:rPr>
           <w:rFonts w:hint="eastAsia"/>
@@ -6303,7 +6319,6 @@
         </w:rPr>
         <w:t>유효자릿수가</w:t>
       </w:r>
-      <w:proofErr w:type="spellEnd"/>
       <w:r>
         <w:rPr>
           <w:rFonts w:hint="eastAsia"/>
@@ -8440,7 +8455,6 @@
           <w:rFonts w:hint="eastAsia"/>
           <w:lang w:eastAsia="ko-KR"/>
         </w:rPr>
-        <w:lastRenderedPageBreak/>
         <w:t>상수와</w:t>
       </w:r>
       <w:r>
@@ -8680,6 +8694,7 @@
           <w:noProof/>
           <w:lang w:eastAsia="ko-KR"/>
         </w:rPr>
+        <w:lastRenderedPageBreak/>
         <w:drawing>
           <wp:inline distT="0" distB="0" distL="0" distR="0" wp14:anchorId="534D86FC" wp14:editId="4DCD5C8A">
             <wp:extent cx="5939790" cy="614680"/>
@@ -9534,10 +9549,18 @@
     </w:p>
     <w:p>
       <w:pPr>
-        <w:rPr>
-          <w:lang w:eastAsia="ko-KR"/>
-        </w:rPr>
-      </w:pPr>
+        <w:pStyle w:val="2"/>
+        <w:rPr>
+          <w:lang w:eastAsia="ko-KR"/>
+        </w:rPr>
+      </w:pPr>
+      <w:r>
+        <w:rPr>
+          <w:rFonts w:hint="eastAsia"/>
+          <w:lang w:eastAsia="ko-KR"/>
+        </w:rPr>
+        <w:t>절대값</w:t>
+      </w:r>
     </w:p>
     <w:p>
       <w:pPr>
@@ -9545,6 +9568,756 @@
           <w:lang w:eastAsia="ko-KR"/>
         </w:rPr>
       </w:pPr>
+      <w:r>
+        <w:rPr>
+          <w:lang w:eastAsia="ko-KR"/>
+        </w:rPr>
+        <w:t>a</w:t>
+      </w:r>
+      <w:r>
+        <w:rPr>
+          <w:rFonts w:hint="eastAsia"/>
+          <w:lang w:eastAsia="ko-KR"/>
+        </w:rPr>
+        <w:t>bs,</w:t>
+      </w:r>
+      <w:r>
+        <w:rPr>
+          <w:lang w:eastAsia="ko-KR"/>
+        </w:rPr>
+        <w:t xml:space="preserve"> </w:t>
+      </w:r>
+      <w:proofErr w:type="spellStart"/>
+      <w:r>
+        <w:rPr>
+          <w:lang w:eastAsia="ko-KR"/>
+        </w:rPr>
+        <w:t>fabs</w:t>
+      </w:r>
+      <w:proofErr w:type="spellEnd"/>
+      <w:r>
+        <w:rPr>
+          <w:lang w:eastAsia="ko-KR"/>
+        </w:rPr>
+        <w:t xml:space="preserve">, </w:t>
+      </w:r>
+      <w:proofErr w:type="spellStart"/>
+      <w:r>
+        <w:rPr>
+          <w:lang w:eastAsia="ko-KR"/>
+        </w:rPr>
+        <w:t>fabsf</w:t>
+      </w:r>
+      <w:proofErr w:type="spellEnd"/>
+      <w:r>
+        <w:rPr>
+          <w:lang w:eastAsia="ko-KR"/>
+        </w:rPr>
+        <w:t xml:space="preserve"> </w:t>
+      </w:r>
+      <w:r>
+        <w:rPr>
+          <w:rFonts w:hint="eastAsia"/>
+          <w:lang w:eastAsia="ko-KR"/>
+        </w:rPr>
+        <w:t>함수를</w:t>
+      </w:r>
+      <w:r>
+        <w:rPr>
+          <w:rFonts w:hint="eastAsia"/>
+          <w:lang w:eastAsia="ko-KR"/>
+        </w:rPr>
+        <w:t xml:space="preserve"> </w:t>
+      </w:r>
+      <w:r>
+        <w:rPr>
+          <w:rFonts w:hint="eastAsia"/>
+          <w:lang w:eastAsia="ko-KR"/>
+        </w:rPr>
+        <w:t>사용하면</w:t>
+      </w:r>
+      <w:r>
+        <w:rPr>
+          <w:rFonts w:hint="eastAsia"/>
+          <w:lang w:eastAsia="ko-KR"/>
+        </w:rPr>
+        <w:t xml:space="preserve"> </w:t>
+      </w:r>
+      <w:r>
+        <w:rPr>
+          <w:rFonts w:hint="eastAsia"/>
+          <w:lang w:eastAsia="ko-KR"/>
+        </w:rPr>
+        <w:t>양수</w:t>
+      </w:r>
+      <w:r>
+        <w:rPr>
+          <w:rFonts w:hint="eastAsia"/>
+          <w:lang w:eastAsia="ko-KR"/>
+        </w:rPr>
+        <w:t xml:space="preserve"> </w:t>
+      </w:r>
+      <w:r>
+        <w:rPr>
+          <w:rFonts w:hint="eastAsia"/>
+          <w:lang w:eastAsia="ko-KR"/>
+        </w:rPr>
+        <w:t>또는</w:t>
+      </w:r>
+      <w:r>
+        <w:rPr>
+          <w:rFonts w:hint="eastAsia"/>
+          <w:lang w:eastAsia="ko-KR"/>
+        </w:rPr>
+        <w:t xml:space="preserve"> </w:t>
+      </w:r>
+      <w:r>
+        <w:rPr>
+          <w:rFonts w:hint="eastAsia"/>
+          <w:lang w:eastAsia="ko-KR"/>
+        </w:rPr>
+        <w:t>음수를</w:t>
+      </w:r>
+      <w:r>
+        <w:rPr>
+          <w:rFonts w:hint="eastAsia"/>
+          <w:lang w:eastAsia="ko-KR"/>
+        </w:rPr>
+        <w:t xml:space="preserve"> </w:t>
+      </w:r>
+      <w:r>
+        <w:rPr>
+          <w:rFonts w:hint="eastAsia"/>
+          <w:lang w:eastAsia="ko-KR"/>
+        </w:rPr>
+        <w:t>절대값</w:t>
+      </w:r>
+      <w:r>
+        <w:rPr>
+          <w:rFonts w:hint="eastAsia"/>
+          <w:lang w:eastAsia="ko-KR"/>
+        </w:rPr>
+        <w:t>(</w:t>
+      </w:r>
+      <w:r>
+        <w:rPr>
+          <w:lang w:eastAsia="ko-KR"/>
+        </w:rPr>
+        <w:t>absolute value)</w:t>
+      </w:r>
+      <w:proofErr w:type="spellStart"/>
+      <w:r>
+        <w:rPr>
+          <w:rFonts w:hint="eastAsia"/>
+          <w:lang w:eastAsia="ko-KR"/>
+        </w:rPr>
+        <w:t>으로</w:t>
+      </w:r>
+      <w:proofErr w:type="spellEnd"/>
+      <w:r>
+        <w:rPr>
+          <w:rFonts w:hint="eastAsia"/>
+          <w:lang w:eastAsia="ko-KR"/>
+        </w:rPr>
+        <w:t xml:space="preserve"> </w:t>
+      </w:r>
+      <w:r>
+        <w:rPr>
+          <w:rFonts w:hint="eastAsia"/>
+          <w:lang w:eastAsia="ko-KR"/>
+        </w:rPr>
+        <w:t>만들</w:t>
+      </w:r>
+      <w:r>
+        <w:rPr>
+          <w:rFonts w:hint="eastAsia"/>
+          <w:lang w:eastAsia="ko-KR"/>
+        </w:rPr>
+        <w:t xml:space="preserve"> </w:t>
+      </w:r>
+      <w:r>
+        <w:rPr>
+          <w:rFonts w:hint="eastAsia"/>
+          <w:lang w:eastAsia="ko-KR"/>
+        </w:rPr>
+        <w:t>수</w:t>
+      </w:r>
+      <w:r>
+        <w:rPr>
+          <w:rFonts w:hint="eastAsia"/>
+          <w:lang w:eastAsia="ko-KR"/>
+        </w:rPr>
+        <w:t xml:space="preserve"> </w:t>
+      </w:r>
+      <w:r>
+        <w:rPr>
+          <w:rFonts w:hint="eastAsia"/>
+          <w:lang w:eastAsia="ko-KR"/>
+        </w:rPr>
+        <w:t>있다</w:t>
+      </w:r>
+      <w:r>
+        <w:rPr>
+          <w:rFonts w:hint="eastAsia"/>
+          <w:lang w:eastAsia="ko-KR"/>
+        </w:rPr>
+        <w:t>.</w:t>
+      </w:r>
+      <w:r>
+        <w:rPr>
+          <w:lang w:eastAsia="ko-KR"/>
+        </w:rPr>
+        <w:t xml:space="preserve"> </w:t>
+      </w:r>
+      <w:r>
+        <w:rPr>
+          <w:rFonts w:hint="eastAsia"/>
+          <w:lang w:eastAsia="ko-KR"/>
+        </w:rPr>
+        <w:t>이</w:t>
+      </w:r>
+      <w:r>
+        <w:rPr>
+          <w:rFonts w:hint="eastAsia"/>
+          <w:lang w:eastAsia="ko-KR"/>
+        </w:rPr>
+        <w:t xml:space="preserve"> </w:t>
+      </w:r>
+      <w:r>
+        <w:rPr>
+          <w:rFonts w:hint="eastAsia"/>
+          <w:lang w:eastAsia="ko-KR"/>
+        </w:rPr>
+        <w:t>함수도</w:t>
+      </w:r>
+      <w:r>
+        <w:rPr>
+          <w:rFonts w:hint="eastAsia"/>
+          <w:lang w:eastAsia="ko-KR"/>
+        </w:rPr>
+        <w:t xml:space="preserve"> </w:t>
+      </w:r>
+      <w:proofErr w:type="spellStart"/>
+      <w:r>
+        <w:rPr>
+          <w:lang w:eastAsia="ko-KR"/>
+        </w:rPr>
+        <w:t>math.h</w:t>
+      </w:r>
+      <w:proofErr w:type="spellEnd"/>
+      <w:r>
+        <w:rPr>
+          <w:lang w:eastAsia="ko-KR"/>
+        </w:rPr>
+        <w:t xml:space="preserve"> </w:t>
+      </w:r>
+      <w:r>
+        <w:rPr>
+          <w:rFonts w:hint="eastAsia"/>
+          <w:lang w:eastAsia="ko-KR"/>
+        </w:rPr>
+        <w:t>헤더</w:t>
+      </w:r>
+      <w:r>
+        <w:rPr>
+          <w:rFonts w:hint="eastAsia"/>
+          <w:lang w:eastAsia="ko-KR"/>
+        </w:rPr>
+        <w:t xml:space="preserve"> </w:t>
+      </w:r>
+      <w:r>
+        <w:rPr>
+          <w:rFonts w:hint="eastAsia"/>
+          <w:lang w:eastAsia="ko-KR"/>
+        </w:rPr>
+        <w:t>파일에</w:t>
+      </w:r>
+      <w:r>
+        <w:rPr>
+          <w:rFonts w:hint="eastAsia"/>
+          <w:lang w:eastAsia="ko-KR"/>
+        </w:rPr>
+        <w:t xml:space="preserve"> </w:t>
+      </w:r>
+      <w:r>
+        <w:rPr>
+          <w:rFonts w:hint="eastAsia"/>
+          <w:lang w:eastAsia="ko-KR"/>
+        </w:rPr>
+        <w:t>선언되어</w:t>
+      </w:r>
+      <w:r>
+        <w:rPr>
+          <w:rFonts w:hint="eastAsia"/>
+          <w:lang w:eastAsia="ko-KR"/>
+        </w:rPr>
+        <w:t xml:space="preserve"> </w:t>
+      </w:r>
+      <w:r>
+        <w:rPr>
+          <w:rFonts w:hint="eastAsia"/>
+          <w:lang w:eastAsia="ko-KR"/>
+        </w:rPr>
+        <w:t>있다</w:t>
+      </w:r>
+      <w:r>
+        <w:rPr>
+          <w:rFonts w:hint="eastAsia"/>
+          <w:lang w:eastAsia="ko-KR"/>
+        </w:rPr>
+        <w:t>.</w:t>
+      </w:r>
+      <w:r>
+        <w:rPr>
+          <w:lang w:eastAsia="ko-KR"/>
+        </w:rPr>
+        <w:br/>
+        <w:t xml:space="preserve">-. </w:t>
+      </w:r>
+      <w:r>
+        <w:rPr>
+          <w:highlight w:val="green"/>
+          <w:lang w:eastAsia="ko-KR"/>
+        </w:rPr>
+        <w:t>abs</w:t>
+      </w:r>
+      <w:r>
+        <w:rPr>
+          <w:lang w:eastAsia="ko-KR"/>
+        </w:rPr>
+        <w:t>(</w:t>
+      </w:r>
+      <w:r>
+        <w:rPr>
+          <w:rFonts w:hint="eastAsia"/>
+          <w:highlight w:val="green"/>
+          <w:lang w:eastAsia="ko-KR"/>
+        </w:rPr>
+        <w:t>정수</w:t>
+      </w:r>
+      <w:r>
+        <w:rPr>
+          <w:rFonts w:hint="eastAsia"/>
+          <w:lang w:eastAsia="ko-KR"/>
+        </w:rPr>
+        <w:t>)</w:t>
+      </w:r>
+      <w:r>
+        <w:rPr>
+          <w:lang w:eastAsia="ko-KR"/>
+        </w:rPr>
+        <w:t>;</w:t>
+      </w:r>
+      <w:r>
+        <w:rPr>
+          <w:lang w:eastAsia="ko-KR"/>
+        </w:rPr>
+        <w:br/>
+      </w:r>
+      <w:proofErr w:type="gramStart"/>
+      <w:r>
+        <w:rPr>
+          <w:lang w:eastAsia="ko-KR"/>
+        </w:rPr>
+        <w:t xml:space="preserve">    </w:t>
+      </w:r>
+      <w:proofErr w:type="spellStart"/>
+      <w:r>
+        <w:rPr>
+          <w:lang w:eastAsia="ko-KR"/>
+        </w:rPr>
+        <w:t>int</w:t>
+      </w:r>
+      <w:proofErr w:type="spellEnd"/>
+      <w:proofErr w:type="gramEnd"/>
+      <w:r>
+        <w:rPr>
+          <w:lang w:eastAsia="ko-KR"/>
+        </w:rPr>
+        <w:t xml:space="preserve"> abs(</w:t>
+      </w:r>
+      <w:proofErr w:type="spellStart"/>
+      <w:r>
+        <w:rPr>
+          <w:lang w:eastAsia="ko-KR"/>
+        </w:rPr>
+        <w:t>int</w:t>
+      </w:r>
+      <w:proofErr w:type="spellEnd"/>
+      <w:r>
+        <w:rPr>
+          <w:lang w:eastAsia="ko-KR"/>
+        </w:rPr>
+        <w:t xml:space="preserve"> _X);</w:t>
+      </w:r>
+      <w:r>
+        <w:rPr>
+          <w:lang w:eastAsia="ko-KR"/>
+        </w:rPr>
+        <w:br/>
+        <w:t xml:space="preserve">    </w:t>
+      </w:r>
+      <w:r>
+        <w:rPr>
+          <w:rFonts w:hint="eastAsia"/>
+          <w:lang w:eastAsia="ko-KR"/>
+        </w:rPr>
+        <w:t>정수</w:t>
+      </w:r>
+      <w:r>
+        <w:rPr>
+          <w:rFonts w:hint="eastAsia"/>
+          <w:lang w:eastAsia="ko-KR"/>
+        </w:rPr>
+        <w:t xml:space="preserve"> </w:t>
+      </w:r>
+      <w:r>
+        <w:rPr>
+          <w:rFonts w:hint="eastAsia"/>
+          <w:lang w:eastAsia="ko-KR"/>
+        </w:rPr>
+        <w:t>절대값을</w:t>
+      </w:r>
+      <w:r>
+        <w:rPr>
+          <w:rFonts w:hint="eastAsia"/>
+          <w:lang w:eastAsia="ko-KR"/>
+        </w:rPr>
+        <w:t xml:space="preserve"> </w:t>
+      </w:r>
+      <w:r>
+        <w:rPr>
+          <w:rFonts w:hint="eastAsia"/>
+          <w:lang w:eastAsia="ko-KR"/>
+        </w:rPr>
+        <w:t>반환</w:t>
+      </w:r>
+      <w:r>
+        <w:rPr>
+          <w:lang w:eastAsia="ko-KR"/>
+        </w:rPr>
+        <w:br/>
+      </w:r>
+      <w:r>
+        <w:rPr>
+          <w:rFonts w:hint="eastAsia"/>
+          <w:lang w:eastAsia="ko-KR"/>
+        </w:rPr>
+        <w:t xml:space="preserve">-. </w:t>
+      </w:r>
+      <w:proofErr w:type="spellStart"/>
+      <w:r>
+        <w:rPr>
+          <w:highlight w:val="green"/>
+          <w:lang w:eastAsia="ko-KR"/>
+        </w:rPr>
+        <w:t>fabs</w:t>
+      </w:r>
+      <w:proofErr w:type="spellEnd"/>
+      <w:r>
+        <w:rPr>
+          <w:lang w:eastAsia="ko-KR"/>
+        </w:rPr>
+        <w:t>(</w:t>
+      </w:r>
+      <w:r>
+        <w:rPr>
+          <w:highlight w:val="green"/>
+          <w:lang w:eastAsia="ko-KR"/>
+        </w:rPr>
+        <w:t>double</w:t>
+      </w:r>
+      <w:r>
+        <w:rPr>
+          <w:rFonts w:hint="eastAsia"/>
+          <w:highlight w:val="green"/>
+          <w:lang w:eastAsia="ko-KR"/>
+        </w:rPr>
+        <w:t>형</w:t>
+      </w:r>
+      <w:r>
+        <w:rPr>
+          <w:rFonts w:hint="eastAsia"/>
+          <w:highlight w:val="green"/>
+          <w:lang w:eastAsia="ko-KR"/>
+        </w:rPr>
+        <w:t xml:space="preserve"> </w:t>
+      </w:r>
+      <w:r>
+        <w:rPr>
+          <w:rFonts w:hint="eastAsia"/>
+          <w:highlight w:val="green"/>
+          <w:lang w:eastAsia="ko-KR"/>
+        </w:rPr>
+        <w:t>실수</w:t>
+      </w:r>
+      <w:r>
+        <w:rPr>
+          <w:rFonts w:hint="eastAsia"/>
+          <w:lang w:eastAsia="ko-KR"/>
+        </w:rPr>
+        <w:t>)</w:t>
+      </w:r>
+      <w:r>
+        <w:rPr>
+          <w:lang w:eastAsia="ko-KR"/>
+        </w:rPr>
+        <w:t>;</w:t>
+      </w:r>
+      <w:r>
+        <w:rPr>
+          <w:lang w:eastAsia="ko-KR"/>
+        </w:rPr>
+        <w:br/>
+      </w:r>
+      <w:proofErr w:type="gramStart"/>
+      <w:r>
+        <w:rPr>
+          <w:lang w:eastAsia="ko-KR"/>
+        </w:rPr>
+        <w:t xml:space="preserve">    double</w:t>
+      </w:r>
+      <w:proofErr w:type="gramEnd"/>
+      <w:r>
+        <w:rPr>
+          <w:lang w:eastAsia="ko-KR"/>
+        </w:rPr>
+        <w:t xml:space="preserve"> </w:t>
+      </w:r>
+      <w:proofErr w:type="spellStart"/>
+      <w:r>
+        <w:rPr>
+          <w:lang w:eastAsia="ko-KR"/>
+        </w:rPr>
+        <w:t>fabs</w:t>
+      </w:r>
+      <w:proofErr w:type="spellEnd"/>
+      <w:r>
+        <w:rPr>
+          <w:lang w:eastAsia="ko-KR"/>
+        </w:rPr>
+        <w:t>(double _X);</w:t>
+      </w:r>
+      <w:r>
+        <w:rPr>
+          <w:lang w:eastAsia="ko-KR"/>
+        </w:rPr>
+        <w:br/>
+        <w:t xml:space="preserve">    double</w:t>
+      </w:r>
+      <w:r>
+        <w:rPr>
+          <w:rFonts w:hint="eastAsia"/>
+          <w:lang w:eastAsia="ko-KR"/>
+        </w:rPr>
+        <w:t>형</w:t>
+      </w:r>
+      <w:r>
+        <w:rPr>
+          <w:rFonts w:hint="eastAsia"/>
+          <w:lang w:eastAsia="ko-KR"/>
+        </w:rPr>
+        <w:t xml:space="preserve"> </w:t>
+      </w:r>
+      <w:r>
+        <w:rPr>
+          <w:rFonts w:hint="eastAsia"/>
+          <w:lang w:eastAsia="ko-KR"/>
+        </w:rPr>
+        <w:t>실수</w:t>
+      </w:r>
+      <w:r>
+        <w:rPr>
+          <w:rFonts w:hint="eastAsia"/>
+          <w:lang w:eastAsia="ko-KR"/>
+        </w:rPr>
+        <w:t xml:space="preserve"> </w:t>
+      </w:r>
+      <w:r>
+        <w:rPr>
+          <w:rFonts w:hint="eastAsia"/>
+          <w:lang w:eastAsia="ko-KR"/>
+        </w:rPr>
+        <w:t>절대값을</w:t>
+      </w:r>
+      <w:r>
+        <w:rPr>
+          <w:rFonts w:hint="eastAsia"/>
+          <w:lang w:eastAsia="ko-KR"/>
+        </w:rPr>
+        <w:t xml:space="preserve"> </w:t>
+      </w:r>
+      <w:r>
+        <w:rPr>
+          <w:rFonts w:hint="eastAsia"/>
+          <w:lang w:eastAsia="ko-KR"/>
+        </w:rPr>
+        <w:t>반환</w:t>
+      </w:r>
+      <w:r>
+        <w:rPr>
+          <w:lang w:eastAsia="ko-KR"/>
+        </w:rPr>
+        <w:br/>
+      </w:r>
+      <w:r>
+        <w:rPr>
+          <w:rFonts w:hint="eastAsia"/>
+          <w:lang w:eastAsia="ko-KR"/>
+        </w:rPr>
+        <w:t xml:space="preserve">-. </w:t>
+      </w:r>
+      <w:proofErr w:type="spellStart"/>
+      <w:r>
+        <w:rPr>
+          <w:highlight w:val="green"/>
+          <w:lang w:eastAsia="ko-KR"/>
+        </w:rPr>
+        <w:t>fabsf</w:t>
+      </w:r>
+      <w:proofErr w:type="spellEnd"/>
+      <w:r>
+        <w:rPr>
+          <w:lang w:eastAsia="ko-KR"/>
+        </w:rPr>
+        <w:t>(</w:t>
+      </w:r>
+      <w:r>
+        <w:rPr>
+          <w:highlight w:val="green"/>
+          <w:lang w:eastAsia="ko-KR"/>
+        </w:rPr>
+        <w:t>float</w:t>
+      </w:r>
+      <w:r>
+        <w:rPr>
+          <w:rFonts w:hint="eastAsia"/>
+          <w:highlight w:val="green"/>
+          <w:lang w:eastAsia="ko-KR"/>
+        </w:rPr>
+        <w:t>형</w:t>
+      </w:r>
+      <w:r>
+        <w:rPr>
+          <w:rFonts w:hint="eastAsia"/>
+          <w:highlight w:val="green"/>
+          <w:lang w:eastAsia="ko-KR"/>
+        </w:rPr>
+        <w:t xml:space="preserve"> </w:t>
+      </w:r>
+      <w:r>
+        <w:rPr>
+          <w:rFonts w:hint="eastAsia"/>
+          <w:highlight w:val="green"/>
+          <w:lang w:eastAsia="ko-KR"/>
+        </w:rPr>
+        <w:t>실수</w:t>
+      </w:r>
+      <w:r>
+        <w:rPr>
+          <w:rFonts w:hint="eastAsia"/>
+          <w:lang w:eastAsia="ko-KR"/>
+        </w:rPr>
+        <w:t>)</w:t>
+      </w:r>
+      <w:r>
+        <w:rPr>
+          <w:lang w:eastAsia="ko-KR"/>
+        </w:rPr>
+        <w:t>;</w:t>
+      </w:r>
+      <w:r>
+        <w:rPr>
+          <w:lang w:eastAsia="ko-KR"/>
+        </w:rPr>
+        <w:br/>
+      </w:r>
+      <w:proofErr w:type="gramStart"/>
+      <w:r>
+        <w:rPr>
+          <w:lang w:eastAsia="ko-KR"/>
+        </w:rPr>
+        <w:t xml:space="preserve">    float</w:t>
+      </w:r>
+      <w:proofErr w:type="gramEnd"/>
+      <w:r>
+        <w:rPr>
+          <w:lang w:eastAsia="ko-KR"/>
+        </w:rPr>
+        <w:t xml:space="preserve"> </w:t>
+      </w:r>
+      <w:proofErr w:type="spellStart"/>
+      <w:r>
+        <w:rPr>
+          <w:lang w:eastAsia="ko-KR"/>
+        </w:rPr>
+        <w:t>fabsf</w:t>
+      </w:r>
+      <w:proofErr w:type="spellEnd"/>
+      <w:r>
+        <w:rPr>
+          <w:lang w:eastAsia="ko-KR"/>
+        </w:rPr>
+        <w:t>(float _X);</w:t>
+      </w:r>
+      <w:r>
+        <w:rPr>
+          <w:lang w:eastAsia="ko-KR"/>
+        </w:rPr>
+        <w:br/>
+        <w:t xml:space="preserve">    float</w:t>
+      </w:r>
+      <w:r>
+        <w:rPr>
+          <w:rFonts w:hint="eastAsia"/>
+          <w:lang w:eastAsia="ko-KR"/>
+        </w:rPr>
+        <w:t>형</w:t>
+      </w:r>
+      <w:r>
+        <w:rPr>
+          <w:rFonts w:hint="eastAsia"/>
+          <w:lang w:eastAsia="ko-KR"/>
+        </w:rPr>
+        <w:t xml:space="preserve"> </w:t>
+      </w:r>
+      <w:bookmarkStart w:id="11" w:name="_GoBack"/>
+      <w:bookmarkEnd w:id="11"/>
+      <w:r>
+        <w:rPr>
+          <w:rFonts w:hint="eastAsia"/>
+          <w:lang w:eastAsia="ko-KR"/>
+        </w:rPr>
+        <w:t>실수</w:t>
+      </w:r>
+      <w:r>
+        <w:rPr>
+          <w:rFonts w:hint="eastAsia"/>
+          <w:lang w:eastAsia="ko-KR"/>
+        </w:rPr>
+        <w:t xml:space="preserve"> </w:t>
+      </w:r>
+      <w:r>
+        <w:rPr>
+          <w:rFonts w:hint="eastAsia"/>
+          <w:lang w:eastAsia="ko-KR"/>
+        </w:rPr>
+        <w:t>절대값을</w:t>
+      </w:r>
+      <w:r>
+        <w:rPr>
+          <w:rFonts w:hint="eastAsia"/>
+          <w:lang w:eastAsia="ko-KR"/>
+        </w:rPr>
+        <w:t xml:space="preserve"> </w:t>
+      </w:r>
+      <w:r>
+        <w:rPr>
+          <w:rFonts w:hint="eastAsia"/>
+          <w:lang w:eastAsia="ko-KR"/>
+        </w:rPr>
+        <w:t>반환</w:t>
+      </w:r>
     </w:p>
     <w:p>
       <w:pPr>
@@ -10221,6 +10994,7 @@
           <w:rFonts w:hint="eastAsia"/>
           <w:lang w:eastAsia="ko-KR"/>
         </w:rPr>
+        <w:lastRenderedPageBreak/>
         <w:t>역참조</w:t>
       </w:r>
       <w:proofErr w:type="spellEnd"/>
@@ -10987,7 +11761,6 @@
           <w:rFonts w:hint="eastAsia"/>
           <w:lang w:eastAsia="ko-KR"/>
         </w:rPr>
-        <w:lastRenderedPageBreak/>
         <w:t>포인터</w:t>
       </w:r>
       <w:r>
@@ -11311,6 +12084,7 @@
         </w:rPr>
         <w:t xml:space="preserve"> </w:t>
       </w:r>
+      <w:proofErr w:type="spellStart"/>
       <w:r>
         <w:rPr>
           <w:rFonts w:hint="eastAsia"/>
@@ -11318,6 +12092,7 @@
         </w:rPr>
         <w:t>자료형을</w:t>
       </w:r>
+      <w:proofErr w:type="spellEnd"/>
       <w:r>
         <w:rPr>
           <w:rFonts w:hint="eastAsia"/>
@@ -11391,50 +12166,87 @@
         <w:rPr>
           <w:lang w:eastAsia="ko-KR"/>
         </w:rPr>
-        <w:t xml:space="preserve"> int *</w:t>
+        <w:t xml:space="preserve"> </w:t>
       </w:r>
       <w:proofErr w:type="spellStart"/>
+      <w:r>
+        <w:rPr>
+          <w:lang w:eastAsia="ko-KR"/>
+        </w:rPr>
+        <w:t>int</w:t>
+      </w:r>
+      <w:proofErr w:type="spellEnd"/>
+      <w:r>
+        <w:rPr>
+          <w:lang w:eastAsia="ko-KR"/>
+        </w:rPr>
+        <w:t xml:space="preserve"> *</w:t>
+      </w:r>
+      <w:proofErr w:type="spellStart"/>
+      <w:r>
+        <w:rPr>
+          <w:lang w:eastAsia="ko-KR"/>
+        </w:rPr>
+        <w:t>numPtr</w:t>
+      </w:r>
+      <w:proofErr w:type="spellEnd"/>
       <w:proofErr w:type="gramStart"/>
       <w:r>
         <w:rPr>
           <w:lang w:eastAsia="ko-KR"/>
         </w:rPr>
+        <w:t>;</w:t>
+      </w:r>
+      <w:r>
+        <w:rPr>
+          <w:rFonts w:hint="eastAsia"/>
+          <w:lang w:eastAsia="ko-KR"/>
+        </w:rPr>
+        <w:t>에서</w:t>
+      </w:r>
+      <w:proofErr w:type="gramEnd"/>
+      <w:r>
+        <w:rPr>
+          <w:rFonts w:hint="eastAsia"/>
+          <w:lang w:eastAsia="ko-KR"/>
+        </w:rPr>
+        <w:t xml:space="preserve"> </w:t>
+      </w:r>
+      <w:r>
+        <w:rPr>
+          <w:lang w:eastAsia="ko-KR"/>
+        </w:rPr>
+        <w:t>*</w:t>
+      </w:r>
+      <w:proofErr w:type="spellStart"/>
+      <w:r>
+        <w:rPr>
+          <w:lang w:eastAsia="ko-KR"/>
+        </w:rPr>
         <w:t>numPtr</w:t>
       </w:r>
       <w:proofErr w:type="spellEnd"/>
       <w:r>
         <w:rPr>
-          <w:lang w:eastAsia="ko-KR"/>
-        </w:rPr>
-        <w:t>;</w:t>
-      </w:r>
-      <w:r>
-        <w:rPr>
-          <w:rFonts w:hint="eastAsia"/>
-          <w:lang w:eastAsia="ko-KR"/>
-        </w:rPr>
-        <w:t>에서</w:t>
-      </w:r>
-      <w:proofErr w:type="gramEnd"/>
-      <w:r>
-        <w:rPr>
-          <w:rFonts w:hint="eastAsia"/>
-          <w:lang w:eastAsia="ko-KR"/>
-        </w:rPr>
-        <w:t xml:space="preserve"> </w:t>
-      </w:r>
-      <w:r>
-        <w:rPr>
-          <w:lang w:eastAsia="ko-KR"/>
-        </w:rPr>
-        <w:t>*</w:t>
+          <w:rFonts w:hint="eastAsia"/>
+          <w:lang w:eastAsia="ko-KR"/>
+        </w:rPr>
+        <w:t>처럼</w:t>
+      </w:r>
+      <w:r>
+        <w:rPr>
+          <w:rFonts w:hint="eastAsia"/>
+          <w:lang w:eastAsia="ko-KR"/>
+        </w:rPr>
+        <w:t xml:space="preserve"> </w:t>
       </w:r>
       <w:proofErr w:type="spellStart"/>
       <w:r>
         <w:rPr>
-          <w:lang w:eastAsia="ko-KR"/>
-        </w:rPr>
-        <w:t>numPtr</w:t>
+          <w:rFonts w:hint="eastAsia"/>
+          <w:lang w:eastAsia="ko-KR"/>
+        </w:rPr>
+        <w:t>역참조하면</w:t>
       </w:r>
       <w:proofErr w:type="spellEnd"/>
       <w:r>
@@ -11442,36 +12254,21 @@
           <w:rFonts w:hint="eastAsia"/>
           <w:lang w:eastAsia="ko-KR"/>
         </w:rPr>
-        <w:t>처럼</w:t>
-      </w:r>
-      <w:r>
-        <w:rPr>
-          <w:rFonts w:hint="eastAsia"/>
-          <w:lang w:eastAsia="ko-KR"/>
-        </w:rPr>
         <w:t xml:space="preserve"> </w:t>
       </w:r>
       <w:proofErr w:type="spellStart"/>
       <w:r>
         <w:rPr>
-          <w:rFonts w:hint="eastAsia"/>
-          <w:lang w:eastAsia="ko-KR"/>
-        </w:rPr>
-        <w:t>역참조하면</w:t>
+          <w:lang w:eastAsia="ko-KR"/>
+        </w:rPr>
+        <w:t>int</w:t>
       </w:r>
       <w:proofErr w:type="spellEnd"/>
       <w:r>
         <w:rPr>
-          <w:rFonts w:hint="eastAsia"/>
-          <w:lang w:eastAsia="ko-KR"/>
-        </w:rPr>
-        <w:t xml:space="preserve"> </w:t>
-      </w:r>
-      <w:r>
-        <w:rPr>
-          <w:lang w:eastAsia="ko-KR"/>
-        </w:rPr>
-        <w:t xml:space="preserve">int </w:t>
+          <w:lang w:eastAsia="ko-KR"/>
+        </w:rPr>
+        <w:t xml:space="preserve"> </w:t>
       </w:r>
       <w:r>
         <w:rPr>
@@ -12115,6 +12912,7 @@
         <w:rPr>
           <w:lang w:eastAsia="ko-KR"/>
         </w:rPr>
+        <w:lastRenderedPageBreak/>
         <w:t>n</w:t>
       </w:r>
       <w:r>
@@ -12579,7 +13377,6 @@
           <w:noProof/>
           <w:lang w:eastAsia="ko-KR"/>
         </w:rPr>
-        <w:lastRenderedPageBreak/>
         <w:drawing>
           <wp:inline distT="0" distB="0" distL="0" distR="0" wp14:anchorId="326B09C5" wp14:editId="5EEA58DE">
             <wp:extent cx="5943600" cy="1085850"/>
@@ -14295,6 +15092,7 @@
           <w:rFonts w:hint="eastAsia"/>
           <w:lang w:eastAsia="ko-KR"/>
         </w:rPr>
+        <w:lastRenderedPageBreak/>
         <w:t>M</w:t>
       </w:r>
       <w:r>
@@ -14653,7 +15451,6 @@
           <w:rFonts w:hint="eastAsia"/>
           <w:lang w:eastAsia="ko-KR"/>
         </w:rPr>
-        <w:lastRenderedPageBreak/>
         <w:t>메모리를</w:t>
       </w:r>
       <w:r>
@@ -15091,15 +15888,21 @@
         <w:br/>
         <w:t xml:space="preserve">-. void * </w:t>
       </w:r>
-      <w:proofErr w:type="gramStart"/>
-      <w:r>
-        <w:rPr>
-          <w:lang w:eastAsia="ko-KR"/>
-        </w:rPr>
-        <w:t>malloc(</w:t>
-      </w:r>
       <w:proofErr w:type="spellStart"/>
-      <w:proofErr w:type="gramEnd"/>
+      <w:r>
+        <w:rPr>
+          <w:lang w:eastAsia="ko-KR"/>
+        </w:rPr>
+        <w:t>malloc</w:t>
+      </w:r>
+      <w:proofErr w:type="spellEnd"/>
+      <w:r>
+        <w:rPr>
+          <w:lang w:eastAsia="ko-KR"/>
+        </w:rPr>
+        <w:t>(</w:t>
+      </w:r>
+      <w:proofErr w:type="spellStart"/>
       <w:r>
         <w:rPr>
           <w:lang w:eastAsia="ko-KR"/>
@@ -15398,14 +16201,14 @@
         </w:rPr>
         <w:t xml:space="preserve"> </w:t>
       </w:r>
+      <w:r>
+        <w:rPr>
+          <w:rFonts w:hint="eastAsia"/>
+          <w:lang w:eastAsia="ko-KR"/>
+        </w:rPr>
+        <w:t>부른다</w:t>
+      </w:r>
       <w:proofErr w:type="gramStart"/>
-      <w:r>
-        <w:rPr>
-          <w:rFonts w:hint="eastAsia"/>
-          <w:lang w:eastAsia="ko-KR"/>
-        </w:rPr>
-        <w:t>부른다</w:t>
-      </w:r>
       <w:r>
         <w:rPr>
           <w:rFonts w:hint="eastAsia"/>
@@ -16290,11 +17093,19 @@
           <w:lang w:eastAsia="ko-KR"/>
         </w:rPr>
       </w:pPr>
-      <w:r>
-        <w:rPr>
-          <w:lang w:eastAsia="ko-KR"/>
-        </w:rPr>
-        <w:t xml:space="preserve">malloc </w:t>
+      <w:proofErr w:type="spellStart"/>
+      <w:r>
+        <w:rPr>
+          <w:lang w:eastAsia="ko-KR"/>
+        </w:rPr>
+        <w:t>malloc</w:t>
+      </w:r>
+      <w:proofErr w:type="spellEnd"/>
+      <w:r>
+        <w:rPr>
+          <w:lang w:eastAsia="ko-KR"/>
+        </w:rPr>
+        <w:t xml:space="preserve"> </w:t>
       </w:r>
       <w:r>
         <w:rPr>
@@ -16430,6 +17241,7 @@
         </w:rPr>
         <w:t xml:space="preserve"> </w:t>
       </w:r>
+      <w:proofErr w:type="spellStart"/>
       <w:r>
         <w:rPr>
           <w:rFonts w:hint="eastAsia"/>
@@ -16437,6 +17249,7 @@
         </w:rPr>
         <w:t>역참조한</w:t>
       </w:r>
+      <w:proofErr w:type="spellEnd"/>
       <w:r>
         <w:rPr>
           <w:rFonts w:hint="eastAsia"/>
@@ -16535,11 +17348,19 @@
         </w:rPr>
         <w:t xml:space="preserve"> </w:t>
       </w:r>
-      <w:r>
-        <w:rPr>
-          <w:lang w:eastAsia="ko-KR"/>
-        </w:rPr>
-        <w:t xml:space="preserve">malloc </w:t>
+      <w:proofErr w:type="spellStart"/>
+      <w:r>
+        <w:rPr>
+          <w:lang w:eastAsia="ko-KR"/>
+        </w:rPr>
+        <w:t>malloc</w:t>
+      </w:r>
+      <w:proofErr w:type="spellEnd"/>
+      <w:r>
+        <w:rPr>
+          <w:lang w:eastAsia="ko-KR"/>
+        </w:rPr>
+        <w:t xml:space="preserve"> </w:t>
       </w:r>
       <w:r>
         <w:rPr>
@@ -16567,7 +17388,21 @@
         <w:rPr>
           <w:lang w:eastAsia="ko-KR"/>
         </w:rPr>
-        <w:t>(int) * 1024 * 1024 * 1024</w:t>
+        <w:t>(</w:t>
+      </w:r>
+      <w:proofErr w:type="spellStart"/>
+      <w:r>
+        <w:rPr>
+          <w:lang w:eastAsia="ko-KR"/>
+        </w:rPr>
+        <w:t>int</w:t>
+      </w:r>
+      <w:proofErr w:type="spellEnd"/>
+      <w:r>
+        <w:rPr>
+          <w:lang w:eastAsia="ko-KR"/>
+        </w:rPr>
+        <w:t>) * 1024 * 1024 * 1024</w:t>
       </w:r>
       <w:r>
         <w:rPr>
@@ -16696,6 +17531,7 @@
           <w:rFonts w:hint="eastAsia"/>
           <w:lang w:eastAsia="ko-KR"/>
         </w:rPr>
+        <w:lastRenderedPageBreak/>
         <w:t>문제없이</w:t>
       </w:r>
       <w:r>
@@ -17258,14 +18094,14 @@
         </w:rPr>
         <w:t xml:space="preserve"> </w:t>
       </w:r>
+      <w:r>
+        <w:rPr>
+          <w:rFonts w:hint="eastAsia"/>
+          <w:lang w:eastAsia="ko-KR"/>
+        </w:rPr>
+        <w:t>있다</w:t>
+      </w:r>
       <w:proofErr w:type="gramStart"/>
-      <w:r>
-        <w:rPr>
-          <w:rFonts w:hint="eastAsia"/>
-          <w:lang w:eastAsia="ko-KR"/>
-        </w:rPr>
-        <w:t>있다</w:t>
-      </w:r>
       <w:r>
         <w:rPr>
           <w:rFonts w:hint="eastAsia"/>
@@ -17307,7 +18143,6 @@
           <w:rFonts w:hint="eastAsia"/>
           <w:lang w:eastAsia="ko-KR"/>
         </w:rPr>
-        <w:lastRenderedPageBreak/>
         <w:t>m</w:t>
       </w:r>
       <w:r>
@@ -19343,6 +20178,7 @@
           <w:noProof/>
           <w:lang w:eastAsia="ko-KR"/>
         </w:rPr>
+        <w:lastRenderedPageBreak/>
         <w:drawing>
           <wp:inline distT="0" distB="0" distL="0" distR="0" wp14:anchorId="6C6317BB" wp14:editId="19EAB68D">
             <wp:extent cx="5943600" cy="723900"/>
@@ -19681,7 +20517,6 @@
           <w:rFonts w:hint="eastAsia"/>
           <w:lang w:eastAsia="ko-KR"/>
         </w:rPr>
-        <w:lastRenderedPageBreak/>
         <w:t>배열의</w:t>
       </w:r>
       <w:r>
@@ -21320,6 +22155,7 @@
           <w:highlight w:val="green"/>
           <w:lang w:eastAsia="ko-KR"/>
         </w:rPr>
+        <w:lastRenderedPageBreak/>
         <w:t>배열이</w:t>
       </w:r>
       <w:r>
@@ -21983,7 +22819,6 @@
           <w:rFonts w:hint="eastAsia"/>
           <w:lang w:eastAsia="ko-KR"/>
         </w:rPr>
-        <w:lastRenderedPageBreak/>
         <w:t>확인하는</w:t>
       </w:r>
       <w:r>
@@ -22767,6 +23602,7 @@
           <w:noProof/>
           <w:lang w:eastAsia="ko-KR"/>
         </w:rPr>
+        <w:lastRenderedPageBreak/>
         <mc:AlternateContent>
           <mc:Choice Requires="wps">
             <w:drawing>
@@ -22830,7 +23666,7 @@
               </wp:anchor>
             </w:drawing>
           </mc:Choice>
-          <mc:Fallback>
+          <mc:Fallback xmlns:w16cid="http://schemas.microsoft.com/office/word/2016/wordml/cid" xmlns:am3d="http://schemas.microsoft.com/office/drawing/2017/model3d" xmlns:aink="http://schemas.microsoft.com/office/drawing/2016/ink" xmlns:cx8="http://schemas.microsoft.com/office/drawing/2016/5/14/chartex" xmlns:cx7="http://schemas.microsoft.com/office/drawing/2016/5/13/chartex" xmlns:cx6="http://schemas.microsoft.com/office/drawing/2016/5/12/chartex" xmlns:cx5="http://schemas.microsoft.com/office/drawing/2016/5/11/chartex" xmlns:cx4="http://schemas.microsoft.com/office/drawing/2016/5/10/chartex" xmlns:cx3="http://schemas.microsoft.com/office/drawing/2016/5/9/chartex" xmlns:cx2="http://schemas.microsoft.com/office/drawing/2015/10/21/chartex" xmlns:cx1="http://schemas.microsoft.com/office/drawing/2015/9/8/chartex">
             <w:pict>
               <v:rect w14:anchorId="556B4EEA" id="직사각형 27" o:spid="_x0000_s1026" style="position:absolute;left:0;text-align:left;margin-left:18pt;margin-top:121.75pt;width:427.5pt;height:15.75pt;z-index:251659264;visibility:visible;mso-wrap-style:square;mso-wrap-distance-left:9pt;mso-wrap-distance-top:0;mso-wrap-distance-right:9pt;mso-wrap-distance-bottom:0;mso-position-horizontal:absolute;mso-position-horizontal-relative:text;mso-position-vertical:absolute;mso-position-vertical-relative:text;v-text-anchor:middle" o:gfxdata="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" filled="f" strokecolor="blue" strokeweight="2pt"/>
             </w:pict>
@@ -22898,11 +23734,11 @@
           <w:lang w:eastAsia="ko-KR"/>
         </w:rPr>
       </w:pPr>
-      <w:r>
-        <w:rPr>
-          <w:lang w:eastAsia="ko-KR"/>
-        </w:rPr>
-        <w:lastRenderedPageBreak/>
+      <w:proofErr w:type="spellStart"/>
+      <w:r>
+        <w:rPr>
+          <w:lang w:eastAsia="ko-KR"/>
+        </w:rPr>
         <w:t>i</w:t>
       </w:r>
       <w:r>
@@ -22910,7 +23746,15 @@
           <w:rFonts w:hint="eastAsia"/>
           <w:lang w:eastAsia="ko-KR"/>
         </w:rPr>
-        <w:t xml:space="preserve">nt </w:t>
+        <w:t>nt</w:t>
+      </w:r>
+      <w:proofErr w:type="spellEnd"/>
+      <w:r>
+        <w:rPr>
+          <w:rFonts w:hint="eastAsia"/>
+          <w:lang w:eastAsia="ko-KR"/>
+        </w:rPr>
+        <w:t xml:space="preserve"> </w:t>
       </w:r>
       <w:r>
         <w:rPr>
@@ -22933,14 +23777,14 @@
         <w:t xml:space="preserve"> = </w:t>
       </w:r>
       <w:proofErr w:type="spellStart"/>
+      <w:r>
+        <w:rPr>
+          <w:lang w:eastAsia="ko-KR"/>
+        </w:rPr>
+        <w:t>numArr</w:t>
+      </w:r>
+      <w:proofErr w:type="spellEnd"/>
       <w:proofErr w:type="gramStart"/>
-      <w:r>
-        <w:rPr>
-          <w:lang w:eastAsia="ko-KR"/>
-        </w:rPr>
-        <w:t>numArr</w:t>
-      </w:r>
-      <w:proofErr w:type="spellEnd"/>
       <w:r>
         <w:rPr>
           <w:lang w:eastAsia="ko-KR"/>
@@ -24511,12 +25355,26 @@
         </w:rPr>
         <w:t xml:space="preserve"> = {{</w:t>
       </w:r>
+      <w:r>
+        <w:rPr>
+          <w:rFonts w:hint="eastAsia"/>
+          <w:lang w:eastAsia="ko-KR"/>
+        </w:rPr>
+        <w:t>값</w:t>
+      </w:r>
       <w:proofErr w:type="gramStart"/>
       <w:r>
         <w:rPr>
           <w:rFonts w:hint="eastAsia"/>
           <w:lang w:eastAsia="ko-KR"/>
         </w:rPr>
+        <w:t>,</w:t>
+      </w:r>
+      <w:r>
+        <w:rPr>
+          <w:rFonts w:hint="eastAsia"/>
+          <w:lang w:eastAsia="ko-KR"/>
+        </w:rPr>
         <w:t>값</w:t>
       </w:r>
       <w:r>
@@ -24534,20 +25392,6 @@
         <w:t>값</w:t>
       </w:r>
       <w:proofErr w:type="gramEnd"/>
-      <w:r>
-        <w:rPr>
-          <w:rFonts w:hint="eastAsia"/>
-          <w:lang w:eastAsia="ko-KR"/>
-        </w:rPr>
-        <w:t>,</w:t>
-      </w:r>
-      <w:r>
-        <w:rPr>
-          <w:rFonts w:hint="eastAsia"/>
-          <w:lang w:eastAsia="ko-KR"/>
-        </w:rPr>
-        <w:t>값</w:t>
-      </w:r>
       <w:r>
         <w:rPr>
           <w:lang w:eastAsia="ko-KR"/>
@@ -24607,6 +25451,7 @@
           <w:rFonts w:hint="eastAsia"/>
           <w:lang w:eastAsia="ko-KR"/>
         </w:rPr>
+        <w:lastRenderedPageBreak/>
         <w:t>다음은</w:t>
       </w:r>
       <w:r>
@@ -25590,7 +26435,6 @@
           <w:noProof/>
           <w:lang w:eastAsia="ko-KR"/>
         </w:rPr>
-        <w:lastRenderedPageBreak/>
         <w:drawing>
           <wp:inline distT="0" distB="0" distL="0" distR="0" wp14:anchorId="1C6FE6CF" wp14:editId="1DF71D52">
             <wp:extent cx="5939790" cy="1346200"/>
@@ -25702,6 +26546,7 @@
         </w:rPr>
         <w:t xml:space="preserve"> </w:t>
       </w:r>
+      <w:proofErr w:type="spellStart"/>
       <w:r>
         <w:rPr>
           <w:rFonts w:hint="eastAsia"/>
@@ -25709,6 +26554,7 @@
         </w:rPr>
         <w:t>자료형이</w:t>
       </w:r>
+      <w:proofErr w:type="spellEnd"/>
       <w:r>
         <w:rPr>
           <w:rFonts w:hint="eastAsia"/>
@@ -26637,6 +27483,7 @@
           <w:noProof/>
           <w:lang w:eastAsia="ko-KR"/>
         </w:rPr>
+        <w:lastRenderedPageBreak/>
         <w:drawing>
           <wp:inline distT="0" distB="0" distL="0" distR="0" wp14:anchorId="731849CB" wp14:editId="01842E77">
             <wp:extent cx="5932805" cy="1148715"/>
@@ -26947,13 +27794,27 @@
         <w:rPr>
           <w:lang w:eastAsia="ko-KR"/>
         </w:rPr>
-        <w:t>= malloc(</w:t>
+        <w:t xml:space="preserve">= </w:t>
       </w:r>
       <w:proofErr w:type="spellStart"/>
       <w:r>
         <w:rPr>
           <w:lang w:eastAsia="ko-KR"/>
         </w:rPr>
+        <w:t>malloc</w:t>
+      </w:r>
+      <w:proofErr w:type="spellEnd"/>
+      <w:r>
+        <w:rPr>
+          <w:lang w:eastAsia="ko-KR"/>
+        </w:rPr>
+        <w:t>(</w:t>
+      </w:r>
+      <w:proofErr w:type="spellStart"/>
+      <w:r>
+        <w:rPr>
+          <w:lang w:eastAsia="ko-KR"/>
+        </w:rPr>
         <w:t>sizeof</w:t>
       </w:r>
       <w:proofErr w:type="spellEnd"/>
@@ -26963,6 +27824,7 @@
         </w:rPr>
         <w:t>(</w:t>
       </w:r>
+      <w:proofErr w:type="spellStart"/>
       <w:r>
         <w:rPr>
           <w:rFonts w:hint="eastAsia"/>
@@ -26970,6 +27832,7 @@
         </w:rPr>
         <w:t>자료형</w:t>
       </w:r>
+      <w:proofErr w:type="spellEnd"/>
       <w:r>
         <w:rPr>
           <w:rFonts w:hint="eastAsia"/>
@@ -27023,7 +27886,6 @@
           <w:rFonts w:hint="eastAsia"/>
           <w:lang w:eastAsia="ko-KR"/>
         </w:rPr>
-        <w:lastRenderedPageBreak/>
         <w:t>구조체</w:t>
       </w:r>
     </w:p>
@@ -28320,6 +29182,7 @@
           <w:noProof/>
           <w:lang w:eastAsia="ko-KR"/>
         </w:rPr>
+        <w:lastRenderedPageBreak/>
         <w:drawing>
           <wp:inline distT="0" distB="0" distL="0" distR="0" wp14:anchorId="00AA93BB" wp14:editId="6A498ED9">
             <wp:extent cx="5932805" cy="797560"/>
@@ -28645,6 +29508,7 @@
         </w:rPr>
         <w:t>{ .</w:t>
       </w:r>
+      <w:proofErr w:type="gramEnd"/>
       <w:r>
         <w:rPr>
           <w:rFonts w:hint="eastAsia"/>
@@ -28652,149 +29516,142 @@
         </w:rPr>
         <w:t>멤버이름</w:t>
       </w:r>
+      <w:r>
+        <w:rPr>
+          <w:rFonts w:hint="eastAsia"/>
+          <w:lang w:eastAsia="ko-KR"/>
+        </w:rPr>
+        <w:t>1</w:t>
+      </w:r>
+      <w:r>
+        <w:rPr>
+          <w:lang w:eastAsia="ko-KR"/>
+        </w:rPr>
+        <w:t>=</w:t>
+      </w:r>
+      <w:r>
+        <w:rPr>
+          <w:rFonts w:hint="eastAsia"/>
+          <w:lang w:eastAsia="ko-KR"/>
+        </w:rPr>
+        <w:t>값</w:t>
+      </w:r>
+      <w:r>
+        <w:rPr>
+          <w:rFonts w:hint="eastAsia"/>
+          <w:lang w:eastAsia="ko-KR"/>
+        </w:rPr>
+        <w:t>1,</w:t>
+      </w:r>
+      <w:r>
+        <w:rPr>
+          <w:lang w:eastAsia="ko-KR"/>
+        </w:rPr>
+        <w:t xml:space="preserve"> .</w:t>
+      </w:r>
+      <w:r>
+        <w:rPr>
+          <w:rFonts w:hint="eastAsia"/>
+          <w:lang w:eastAsia="ko-KR"/>
+        </w:rPr>
+        <w:t>멤버이름</w:t>
+      </w:r>
+      <w:r>
+        <w:rPr>
+          <w:rFonts w:hint="eastAsia"/>
+          <w:lang w:eastAsia="ko-KR"/>
+        </w:rPr>
+        <w:t>2</w:t>
+      </w:r>
+      <w:r>
+        <w:rPr>
+          <w:lang w:eastAsia="ko-KR"/>
+        </w:rPr>
+        <w:t>=</w:t>
+      </w:r>
+      <w:r>
+        <w:rPr>
+          <w:rFonts w:hint="eastAsia"/>
+          <w:lang w:eastAsia="ko-KR"/>
+        </w:rPr>
+        <w:t>값</w:t>
+      </w:r>
+      <w:r>
+        <w:rPr>
+          <w:rFonts w:hint="eastAsia"/>
+          <w:lang w:eastAsia="ko-KR"/>
+        </w:rPr>
+        <w:t>2</w:t>
+      </w:r>
+      <w:r>
+        <w:rPr>
+          <w:lang w:eastAsia="ko-KR"/>
+        </w:rPr>
+        <w:t xml:space="preserve"> };</w:t>
+      </w:r>
+      <w:r>
+        <w:rPr>
+          <w:lang w:eastAsia="ko-KR"/>
+        </w:rPr>
+        <w:br/>
+        <w:t xml:space="preserve">-. struct </w:t>
+      </w:r>
+      <w:r>
+        <w:rPr>
+          <w:rFonts w:hint="eastAsia"/>
+          <w:lang w:eastAsia="ko-KR"/>
+        </w:rPr>
+        <w:t>구조체이름</w:t>
+      </w:r>
+      <w:r>
+        <w:rPr>
+          <w:rFonts w:hint="eastAsia"/>
+          <w:lang w:eastAsia="ko-KR"/>
+        </w:rPr>
+        <w:t xml:space="preserve"> </w:t>
+      </w:r>
+      <w:r>
+        <w:rPr>
+          <w:rFonts w:hint="eastAsia"/>
+          <w:lang w:eastAsia="ko-KR"/>
+        </w:rPr>
+        <w:t>변수이름</w:t>
+      </w:r>
+      <w:r>
+        <w:rPr>
+          <w:rFonts w:hint="eastAsia"/>
+          <w:lang w:eastAsia="ko-KR"/>
+        </w:rPr>
+        <w:t xml:space="preserve"> </w:t>
+      </w:r>
+      <w:r>
+        <w:rPr>
+          <w:lang w:eastAsia="ko-KR"/>
+        </w:rPr>
+        <w:t xml:space="preserve">= </w:t>
+      </w:r>
+      <w:proofErr w:type="gramStart"/>
+      <w:r>
+        <w:rPr>
+          <w:lang w:eastAsia="ko-KR"/>
+        </w:rPr>
+        <w:t xml:space="preserve">{ </w:t>
+      </w:r>
+      <w:r>
+        <w:rPr>
+          <w:rFonts w:hint="eastAsia"/>
+          <w:lang w:eastAsia="ko-KR"/>
+        </w:rPr>
+        <w:t>값</w:t>
+      </w:r>
+      <w:r>
+        <w:rPr>
+          <w:rFonts w:hint="eastAsia"/>
+          <w:lang w:eastAsia="ko-KR"/>
+        </w:rPr>
+        <w:t>1</w:t>
+      </w:r>
       <w:proofErr w:type="gramEnd"/>
-      <w:r>
-        <w:rPr>
-          <w:rFonts w:hint="eastAsia"/>
-          <w:lang w:eastAsia="ko-KR"/>
-        </w:rPr>
-        <w:t>1</w:t>
-      </w:r>
-      <w:r>
-        <w:rPr>
-          <w:lang w:eastAsia="ko-KR"/>
-        </w:rPr>
-        <w:t>=</w:t>
-      </w:r>
-      <w:r>
-        <w:rPr>
-          <w:rFonts w:hint="eastAsia"/>
-          <w:lang w:eastAsia="ko-KR"/>
-        </w:rPr>
-        <w:t>값</w:t>
-      </w:r>
-      <w:r>
-        <w:rPr>
-          <w:rFonts w:hint="eastAsia"/>
-          <w:lang w:eastAsia="ko-KR"/>
-        </w:rPr>
-        <w:t>1,</w:t>
-      </w:r>
-      <w:r>
-        <w:rPr>
-          <w:lang w:eastAsia="ko-KR"/>
-        </w:rPr>
-        <w:t xml:space="preserve"> .</w:t>
-      </w:r>
-      <w:r>
-        <w:rPr>
-          <w:rFonts w:hint="eastAsia"/>
-          <w:lang w:eastAsia="ko-KR"/>
-        </w:rPr>
-        <w:t>멤버이름</w:t>
-      </w:r>
-      <w:r>
-        <w:rPr>
-          <w:rFonts w:hint="eastAsia"/>
-          <w:lang w:eastAsia="ko-KR"/>
-        </w:rPr>
-        <w:t>2</w:t>
-      </w:r>
-      <w:r>
-        <w:rPr>
-          <w:lang w:eastAsia="ko-KR"/>
-        </w:rPr>
-        <w:t>=</w:t>
-      </w:r>
-      <w:r>
-        <w:rPr>
-          <w:rFonts w:hint="eastAsia"/>
-          <w:lang w:eastAsia="ko-KR"/>
-        </w:rPr>
-        <w:t>값</w:t>
-      </w:r>
-      <w:r>
-        <w:rPr>
-          <w:rFonts w:hint="eastAsia"/>
-          <w:lang w:eastAsia="ko-KR"/>
-        </w:rPr>
-        <w:t>2</w:t>
-      </w:r>
-      <w:r>
-        <w:rPr>
-          <w:lang w:eastAsia="ko-KR"/>
-        </w:rPr>
-        <w:t xml:space="preserve"> };</w:t>
-      </w:r>
-      <w:r>
-        <w:rPr>
-          <w:lang w:eastAsia="ko-KR"/>
-        </w:rPr>
-        <w:br/>
-      </w:r>
-      <w:r>
-        <w:rPr>
-          <w:lang w:eastAsia="ko-KR"/>
-        </w:rPr>
-        <w:lastRenderedPageBreak/>
-        <w:t xml:space="preserve">-. struct </w:t>
-      </w:r>
-      <w:r>
-        <w:rPr>
-          <w:rFonts w:hint="eastAsia"/>
-          <w:lang w:eastAsia="ko-KR"/>
-        </w:rPr>
-        <w:t>구조체이름</w:t>
-      </w:r>
-      <w:r>
-        <w:rPr>
-          <w:rFonts w:hint="eastAsia"/>
-          <w:lang w:eastAsia="ko-KR"/>
-        </w:rPr>
-        <w:t xml:space="preserve"> </w:t>
-      </w:r>
-      <w:r>
-        <w:rPr>
-          <w:rFonts w:hint="eastAsia"/>
-          <w:lang w:eastAsia="ko-KR"/>
-        </w:rPr>
-        <w:t>변수이름</w:t>
-      </w:r>
-      <w:r>
-        <w:rPr>
-          <w:rFonts w:hint="eastAsia"/>
-          <w:lang w:eastAsia="ko-KR"/>
-        </w:rPr>
-        <w:t xml:space="preserve"> </w:t>
-      </w:r>
-      <w:r>
-        <w:rPr>
-          <w:lang w:eastAsia="ko-KR"/>
-        </w:rPr>
-        <w:t xml:space="preserve">= </w:t>
-      </w:r>
-      <w:proofErr w:type="gramStart"/>
-      <w:r>
-        <w:rPr>
-          <w:lang w:eastAsia="ko-KR"/>
-        </w:rPr>
-        <w:t xml:space="preserve">{ </w:t>
-      </w:r>
-      <w:r>
-        <w:rPr>
-          <w:rFonts w:hint="eastAsia"/>
-          <w:lang w:eastAsia="ko-KR"/>
-        </w:rPr>
-        <w:t>값</w:t>
-      </w:r>
-      <w:proofErr w:type="gramEnd"/>
-      <w:r>
-        <w:rPr>
-          <w:rFonts w:hint="eastAsia"/>
-          <w:lang w:eastAsia="ko-KR"/>
-        </w:rPr>
-        <w:t>1</w:t>
-      </w:r>
       <w:r>
         <w:rPr>
           <w:lang w:eastAsia="ko-KR"/>
@@ -29458,6 +30315,7 @@
         </w:rPr>
         <w:t xml:space="preserve"> </w:t>
       </w:r>
+      <w:proofErr w:type="spellStart"/>
       <w:r>
         <w:rPr>
           <w:rFonts w:hint="eastAsia"/>
@@ -29465,6 +30323,7 @@
         </w:rPr>
         <w:t>변수이름</w:t>
       </w:r>
+      <w:proofErr w:type="spellEnd"/>
       <w:r>
         <w:rPr>
           <w:rFonts w:hint="eastAsia"/>
@@ -29784,6 +30643,7 @@
           <w:noProof/>
           <w:lang w:eastAsia="ko-KR"/>
         </w:rPr>
+        <w:lastRenderedPageBreak/>
         <w:drawing>
           <wp:inline distT="0" distB="0" distL="0" distR="0" wp14:anchorId="558F3DD4" wp14:editId="38DA0F8C">
             <wp:extent cx="5939790" cy="1221740"/>
@@ -29845,7 +30705,6 @@
           <w:noProof/>
           <w:lang w:eastAsia="ko-KR"/>
         </w:rPr>
-        <w:lastRenderedPageBreak/>
         <w:drawing>
           <wp:inline distT="0" distB="0" distL="0" distR="0" wp14:anchorId="4B1D43D5" wp14:editId="72C2062F">
             <wp:extent cx="5932805" cy="4425950"/>
@@ -30317,6 +31176,7 @@
         </w:rPr>
         <w:t xml:space="preserve"> </w:t>
       </w:r>
+      <w:proofErr w:type="spellStart"/>
       <w:r>
         <w:rPr>
           <w:rFonts w:hint="eastAsia"/>
@@ -30324,6 +31184,7 @@
         </w:rPr>
         <w:t>변수이름</w:t>
       </w:r>
+      <w:proofErr w:type="spellEnd"/>
       <w:r>
         <w:rPr>
           <w:rFonts w:hint="eastAsia"/>
@@ -30344,6 +31205,7 @@
           <w:rFonts w:hint="eastAsia"/>
           <w:lang w:eastAsia="ko-KR"/>
         </w:rPr>
+        <w:lastRenderedPageBreak/>
         <w:t>구조체</w:t>
       </w:r>
       <w:r>
@@ -30855,7 +31717,6 @@
           <w:rFonts w:hint="eastAsia"/>
           <w:lang w:eastAsia="ko-KR"/>
         </w:rPr>
-        <w:lastRenderedPageBreak/>
         <w:t>다른</w:t>
       </w:r>
       <w:r>
@@ -31146,13 +32007,27 @@
         <w:rPr>
           <w:lang w:eastAsia="ko-KR"/>
         </w:rPr>
-        <w:t>= malloc(</w:t>
+        <w:t xml:space="preserve">= </w:t>
       </w:r>
       <w:proofErr w:type="spellStart"/>
       <w:r>
         <w:rPr>
           <w:lang w:eastAsia="ko-KR"/>
         </w:rPr>
+        <w:t>malloc</w:t>
+      </w:r>
+      <w:proofErr w:type="spellEnd"/>
+      <w:r>
+        <w:rPr>
+          <w:lang w:eastAsia="ko-KR"/>
+        </w:rPr>
+        <w:t>(</w:t>
+      </w:r>
+      <w:proofErr w:type="spellStart"/>
+      <w:r>
+        <w:rPr>
+          <w:lang w:eastAsia="ko-KR"/>
+        </w:rPr>
         <w:t>sizeof</w:t>
       </w:r>
       <w:proofErr w:type="spellEnd"/>
@@ -31160,8 +32035,23 @@
         <w:rPr>
           <w:lang w:eastAsia="ko-KR"/>
         </w:rPr>
-        <w:t xml:space="preserve">(struct </w:t>
-      </w:r>
+        <w:t>(</w:t>
+      </w:r>
+      <w:proofErr w:type="spellStart"/>
+      <w:r>
+        <w:rPr>
+          <w:lang w:eastAsia="ko-KR"/>
+        </w:rPr>
+        <w:t>struct</w:t>
+      </w:r>
+      <w:proofErr w:type="spellEnd"/>
+      <w:r>
+        <w:rPr>
+          <w:lang w:eastAsia="ko-KR"/>
+        </w:rPr>
+        <w:t xml:space="preserve"> </w:t>
+      </w:r>
+      <w:proofErr w:type="spellStart"/>
       <w:r>
         <w:rPr>
           <w:rFonts w:hint="eastAsia"/>
@@ -31169,6 +32059,7 @@
         </w:rPr>
         <w:t>구조체이름</w:t>
       </w:r>
+      <w:proofErr w:type="spellEnd"/>
       <w:r>
         <w:rPr>
           <w:rFonts w:hint="eastAsia"/>
@@ -31186,7 +32077,6 @@
     <w:p>
       <w:pPr>
         <w:rPr>
-          <w:rFonts w:hint="eastAsia"/>
           <w:lang w:eastAsia="ko-KR"/>
         </w:rPr>
       </w:pPr>
@@ -31749,7 +32639,6 @@
     <w:p>
       <w:pPr>
         <w:rPr>
-          <w:rFonts w:hint="eastAsia"/>
           <w:lang w:eastAsia="ko-KR"/>
         </w:rPr>
       </w:pPr>
@@ -31809,6 +32698,7 @@
         </w:rPr>
         <w:t xml:space="preserve"> </w:t>
       </w:r>
+      <w:proofErr w:type="spellStart"/>
       <w:r>
         <w:rPr>
           <w:rFonts w:hint="eastAsia"/>
@@ -31816,6 +32706,7 @@
         </w:rPr>
         <w:t>역참조를</w:t>
       </w:r>
+      <w:proofErr w:type="spellEnd"/>
       <w:r>
         <w:rPr>
           <w:rFonts w:hint="eastAsia"/>
@@ -31871,7 +32762,6 @@
         </w:rPr>
         <w:t>*</w:t>
       </w:r>
-      <w:proofErr w:type="spellStart"/>
       <w:r>
         <w:rPr>
           <w:rFonts w:hint="eastAsia"/>
@@ -31879,7 +32769,6 @@
         </w:rPr>
         <w:t>를</w:t>
       </w:r>
-      <w:proofErr w:type="spellEnd"/>
       <w:r>
         <w:rPr>
           <w:rFonts w:hint="eastAsia"/>
@@ -32116,14 +33005,14 @@
         <w:br/>
         <w:t xml:space="preserve">-. * </w:t>
       </w:r>
+      <w:r>
+        <w:rPr>
+          <w:rFonts w:hint="eastAsia"/>
+          <w:lang w:eastAsia="ko-KR"/>
+        </w:rPr>
+        <w:t>구조체변수</w:t>
+      </w:r>
       <w:proofErr w:type="gramStart"/>
-      <w:r>
-        <w:rPr>
-          <w:rFonts w:hint="eastAsia"/>
-          <w:lang w:eastAsia="ko-KR"/>
-        </w:rPr>
-        <w:t>구조체변수</w:t>
-      </w:r>
       <w:r>
         <w:rPr>
           <w:rFonts w:hint="eastAsia"/>
@@ -32146,7 +33035,6 @@
         <w:br/>
         <w:t xml:space="preserve">-. * </w:t>
       </w:r>
-      <w:proofErr w:type="spellStart"/>
       <w:r>
         <w:rPr>
           <w:rFonts w:hint="eastAsia"/>
@@ -32154,7 +33042,6 @@
         </w:rPr>
         <w:t>구조체포인터</w:t>
       </w:r>
-      <w:proofErr w:type="spellEnd"/>
       <w:r>
         <w:rPr>
           <w:rFonts w:hint="eastAsia"/>
@@ -32364,7 +33251,6 @@
     <w:p>
       <w:pPr>
         <w:rPr>
-          <w:rFonts w:hint="eastAsia"/>
           <w:lang w:eastAsia="ko-KR"/>
         </w:rPr>
       </w:pPr>
@@ -32554,14 +33440,14 @@
         <w:rPr>
           <w:lang w:eastAsia="ko-KR"/>
         </w:rPr>
-        <w:t xml:space="preserve"> *(*d2</w:t>
+        <w:t xml:space="preserve"> *(*d2)</w:t>
       </w:r>
       <w:proofErr w:type="gramStart"/>
       <w:r>
         <w:rPr>
           <w:lang w:eastAsia="ko-KR"/>
         </w:rPr>
-        <w:t>).</w:t>
+        <w:t>.</w:t>
       </w:r>
       <w:proofErr w:type="spellStart"/>
       <w:r>
@@ -32571,14 +33457,14 @@
         <w:t>numPtr</w:t>
       </w:r>
       <w:proofErr w:type="spellEnd"/>
+      <w:r>
+        <w:rPr>
+          <w:rFonts w:hint="eastAsia"/>
+          <w:lang w:eastAsia="ko-KR"/>
+        </w:rPr>
+        <w:t>처럼</w:t>
+      </w:r>
       <w:proofErr w:type="gramEnd"/>
-      <w:r>
-        <w:rPr>
-          <w:rFonts w:hint="eastAsia"/>
-          <w:lang w:eastAsia="ko-KR"/>
-        </w:rPr>
-        <w:t>처럼</w:t>
-      </w:r>
       <w:r>
         <w:rPr>
           <w:rFonts w:hint="eastAsia"/>
@@ -32745,7 +33631,6 @@
         <w:br/>
         <w:t>-. (*</w:t>
       </w:r>
-      <w:proofErr w:type="spellStart"/>
       <w:r>
         <w:rPr>
           <w:rFonts w:hint="eastAsia"/>
@@ -32753,15 +33638,14 @@
         </w:rPr>
         <w:t>구조체포인터</w:t>
       </w:r>
-      <w:proofErr w:type="spellEnd"/>
+      <w:r>
+        <w:rPr>
+          <w:rFonts w:hint="eastAsia"/>
+          <w:lang w:eastAsia="ko-KR"/>
+        </w:rPr>
+        <w:t>)</w:t>
+      </w:r>
       <w:proofErr w:type="gramStart"/>
-      <w:r>
-        <w:rPr>
-          <w:rFonts w:hint="eastAsia"/>
-          <w:lang w:eastAsia="ko-KR"/>
-        </w:rPr>
-        <w:t>)</w:t>
-      </w:r>
       <w:r>
         <w:rPr>
           <w:lang w:eastAsia="ko-KR"/>
@@ -32783,7 +33667,6 @@
         <w:br/>
         <w:t>-. *(*</w:t>
       </w:r>
-      <w:proofErr w:type="spellStart"/>
       <w:r>
         <w:rPr>
           <w:rFonts w:hint="eastAsia"/>
@@ -32791,15 +33674,14 @@
         </w:rPr>
         <w:t>구조체포인터</w:t>
       </w:r>
-      <w:proofErr w:type="spellEnd"/>
+      <w:r>
+        <w:rPr>
+          <w:rFonts w:hint="eastAsia"/>
+          <w:lang w:eastAsia="ko-KR"/>
+        </w:rPr>
+        <w:t>)</w:t>
+      </w:r>
       <w:proofErr w:type="gramStart"/>
-      <w:r>
-        <w:rPr>
-          <w:rFonts w:hint="eastAsia"/>
-          <w:lang w:eastAsia="ko-KR"/>
-        </w:rPr>
-        <w:t>)</w:t>
-      </w:r>
       <w:r>
         <w:rPr>
           <w:lang w:eastAsia="ko-KR"/>
@@ -33274,7 +34156,6 @@
     <w:p>
       <w:pPr>
         <w:rPr>
-          <w:rFonts w:hint="eastAsia"/>
           <w:lang w:eastAsia="ko-KR"/>
         </w:rPr>
       </w:pPr>
@@ -33388,7 +34269,6 @@
         </w:rPr>
         <w:t xml:space="preserve"> </w:t>
       </w:r>
-      <w:proofErr w:type="spellStart"/>
       <w:r>
         <w:rPr>
           <w:rFonts w:hint="eastAsia"/>
@@ -33404,7 +34284,6 @@
         </w:rPr>
         <w:t>으로도</w:t>
       </w:r>
-      <w:proofErr w:type="spellEnd"/>
       <w:r>
         <w:rPr>
           <w:rFonts w:hint="eastAsia"/>
@@ -33545,6 +34424,7 @@
         </w:rPr>
         <w:t>*</w:t>
       </w:r>
+      <w:proofErr w:type="spellStart"/>
       <w:r>
         <w:rPr>
           <w:rFonts w:hint="eastAsia"/>
@@ -33552,18 +34432,33 @@
         </w:rPr>
         <w:t>포인터이름</w:t>
       </w:r>
-      <w:r>
-        <w:rPr>
-          <w:rFonts w:hint="eastAsia"/>
-          <w:lang w:eastAsia="ko-KR"/>
-        </w:rPr>
-        <w:t xml:space="preserve"> </w:t>
-      </w:r>
-      <w:r>
-        <w:rPr>
-          <w:lang w:eastAsia="ko-KR"/>
-        </w:rPr>
-        <w:t>= malloc(</w:t>
+      <w:proofErr w:type="spellEnd"/>
+      <w:r>
+        <w:rPr>
+          <w:rFonts w:hint="eastAsia"/>
+          <w:lang w:eastAsia="ko-KR"/>
+        </w:rPr>
+        <w:t xml:space="preserve"> </w:t>
+      </w:r>
+      <w:r>
+        <w:rPr>
+          <w:lang w:eastAsia="ko-KR"/>
+        </w:rPr>
+        <w:t xml:space="preserve">= </w:t>
+      </w:r>
+      <w:proofErr w:type="spellStart"/>
+      <w:r>
+        <w:rPr>
+          <w:lang w:eastAsia="ko-KR"/>
+        </w:rPr>
+        <w:t>malloc</w:t>
+      </w:r>
+      <w:proofErr w:type="spellEnd"/>
+      <w:r>
+        <w:rPr>
+          <w:lang w:eastAsia="ko-KR"/>
+        </w:rPr>
+        <w:t>(</w:t>
       </w:r>
       <w:proofErr w:type="spellStart"/>
       <w:r>
@@ -33975,35 +34870,35 @@
         <w:br/>
         <w:t xml:space="preserve">-. </w:t>
       </w:r>
+      <w:r>
+        <w:rPr>
+          <w:rFonts w:hint="eastAsia"/>
+          <w:lang w:eastAsia="ko-KR"/>
+        </w:rPr>
+        <w:t>구조체포인터</w:t>
+      </w:r>
+      <w:r>
+        <w:rPr>
+          <w:rFonts w:hint="eastAsia"/>
+          <w:lang w:eastAsia="ko-KR"/>
+        </w:rPr>
+        <w:t xml:space="preserve"> </w:t>
+      </w:r>
+      <w:r>
+        <w:rPr>
+          <w:lang w:eastAsia="ko-KR"/>
+        </w:rPr>
+        <w:t>= &amp;</w:t>
+      </w:r>
       <w:proofErr w:type="spellStart"/>
       <w:r>
         <w:rPr>
           <w:rFonts w:hint="eastAsia"/>
           <w:lang w:eastAsia="ko-KR"/>
         </w:rPr>
-        <w:t>구조체포인터</w:t>
+        <w:t>구조체변수</w:t>
       </w:r>
       <w:proofErr w:type="spellEnd"/>
-      <w:r>
-        <w:rPr>
-          <w:rFonts w:hint="eastAsia"/>
-          <w:lang w:eastAsia="ko-KR"/>
-        </w:rPr>
-        <w:t xml:space="preserve"> </w:t>
-      </w:r>
-      <w:r>
-        <w:rPr>
-          <w:lang w:eastAsia="ko-KR"/>
-        </w:rPr>
-        <w:t>= &amp;</w:t>
-      </w:r>
-      <w:r>
-        <w:rPr>
-          <w:rFonts w:hint="eastAsia"/>
-          <w:lang w:eastAsia="ko-KR"/>
-        </w:rPr>
-        <w:t>구조체변수</w:t>
-      </w:r>
       <w:r>
         <w:rPr>
           <w:rFonts w:hint="eastAsia"/>
@@ -34133,8 +35028,6 @@
           </wp:inline>
         </w:drawing>
       </w:r>
-      <w:bookmarkStart w:id="11" w:name="_GoBack"/>
-      <w:bookmarkEnd w:id="11"/>
     </w:p>
     <w:p>
       <w:pPr>
@@ -34300,6 +35193,500 @@
     <w:p>
       <w:pPr>
         <w:rPr>
+          <w:lang w:eastAsia="ko-KR"/>
+        </w:rPr>
+      </w:pPr>
+    </w:p>
+    <w:p>
+      <w:pPr>
+        <w:rPr>
+          <w:lang w:eastAsia="ko-KR"/>
+        </w:rPr>
+      </w:pPr>
+    </w:p>
+    <w:p>
+      <w:pPr>
+        <w:rPr>
+          <w:lang w:eastAsia="ko-KR"/>
+        </w:rPr>
+      </w:pPr>
+    </w:p>
+    <w:p>
+      <w:pPr>
+        <w:rPr>
+          <w:rFonts w:hint="eastAsia"/>
+          <w:lang w:eastAsia="ko-KR"/>
+        </w:rPr>
+      </w:pPr>
+    </w:p>
+    <w:p>
+      <w:pPr>
+        <w:rPr>
+          <w:lang w:eastAsia="ko-KR"/>
+        </w:rPr>
+      </w:pPr>
+    </w:p>
+    <w:p>
+      <w:pPr>
+        <w:pStyle w:val="1"/>
+        <w:rPr>
+          <w:lang w:eastAsia="ko-KR"/>
+        </w:rPr>
+      </w:pPr>
+      <w:r>
+        <w:rPr>
+          <w:rFonts w:hint="eastAsia"/>
+          <w:lang w:eastAsia="ko-KR"/>
+        </w:rPr>
+        <w:lastRenderedPageBreak/>
+        <w:t>G</w:t>
+      </w:r>
+      <w:r>
+        <w:rPr>
+          <w:lang w:eastAsia="ko-KR"/>
+        </w:rPr>
+        <w:t>CC</w:t>
+      </w:r>
+    </w:p>
+    <w:p>
+      <w:pPr>
+        <w:pStyle w:val="2"/>
+        <w:rPr>
+          <w:lang w:eastAsia="ko-KR"/>
+        </w:rPr>
+      </w:pPr>
+      <w:r>
+        <w:rPr>
+          <w:rFonts w:hint="eastAsia"/>
+          <w:lang w:eastAsia="ko-KR"/>
+        </w:rPr>
+        <w:t>수학</w:t>
+      </w:r>
+      <w:r>
+        <w:rPr>
+          <w:rFonts w:hint="eastAsia"/>
+          <w:lang w:eastAsia="ko-KR"/>
+        </w:rPr>
+        <w:t xml:space="preserve"> </w:t>
+      </w:r>
+      <w:r>
+        <w:rPr>
+          <w:rFonts w:hint="eastAsia"/>
+          <w:lang w:eastAsia="ko-KR"/>
+        </w:rPr>
+        <w:t>라이브러리</w:t>
+      </w:r>
+      <w:r>
+        <w:rPr>
+          <w:rFonts w:hint="eastAsia"/>
+          <w:lang w:eastAsia="ko-KR"/>
+        </w:rPr>
+        <w:t xml:space="preserve"> </w:t>
+      </w:r>
+      <w:r>
+        <w:rPr>
+          <w:rFonts w:hint="eastAsia"/>
+          <w:lang w:eastAsia="ko-KR"/>
+        </w:rPr>
+        <w:t>링크</w:t>
+      </w:r>
+    </w:p>
+    <w:p>
+      <w:pPr>
+        <w:rPr>
+          <w:lang w:eastAsia="ko-KR"/>
+        </w:rPr>
+      </w:pPr>
+      <w:proofErr w:type="spellStart"/>
+      <w:r>
+        <w:rPr>
+          <w:highlight w:val="green"/>
+          <w:lang w:eastAsia="ko-KR"/>
+        </w:rPr>
+        <w:t>s</w:t>
+      </w:r>
+      <w:r>
+        <w:rPr>
+          <w:rFonts w:hint="eastAsia"/>
+          <w:highlight w:val="green"/>
+          <w:lang w:eastAsia="ko-KR"/>
+        </w:rPr>
+        <w:t>qrt</w:t>
+      </w:r>
+      <w:proofErr w:type="spellEnd"/>
+      <w:r>
+        <w:rPr>
+          <w:rFonts w:hint="eastAsia"/>
+          <w:lang w:eastAsia="ko-KR"/>
+        </w:rPr>
+        <w:t xml:space="preserve"> </w:t>
+      </w:r>
+      <w:r>
+        <w:rPr>
+          <w:rFonts w:hint="eastAsia"/>
+          <w:lang w:eastAsia="ko-KR"/>
+        </w:rPr>
+        <w:t>함수를</w:t>
+      </w:r>
+      <w:r>
+        <w:rPr>
+          <w:rFonts w:hint="eastAsia"/>
+          <w:lang w:eastAsia="ko-KR"/>
+        </w:rPr>
+        <w:t xml:space="preserve"> </w:t>
+      </w:r>
+      <w:r>
+        <w:rPr>
+          <w:rFonts w:hint="eastAsia"/>
+          <w:lang w:eastAsia="ko-KR"/>
+        </w:rPr>
+        <w:t>사용하려면</w:t>
+      </w:r>
+      <w:r>
+        <w:rPr>
+          <w:rFonts w:hint="eastAsia"/>
+          <w:lang w:eastAsia="ko-KR"/>
+        </w:rPr>
+        <w:t xml:space="preserve"> </w:t>
+      </w:r>
+      <w:r>
+        <w:rPr>
+          <w:rFonts w:hint="eastAsia"/>
+          <w:lang w:eastAsia="ko-KR"/>
+        </w:rPr>
+        <w:t>컴파일</w:t>
+      </w:r>
+      <w:r>
+        <w:rPr>
+          <w:rFonts w:hint="eastAsia"/>
+          <w:lang w:eastAsia="ko-KR"/>
+        </w:rPr>
+        <w:t xml:space="preserve"> </w:t>
+      </w:r>
+      <w:r>
+        <w:rPr>
+          <w:rFonts w:hint="eastAsia"/>
+          <w:lang w:eastAsia="ko-KR"/>
+        </w:rPr>
+        <w:t>옵션에</w:t>
+      </w:r>
+      <w:r>
+        <w:rPr>
+          <w:rFonts w:hint="eastAsia"/>
+          <w:lang w:eastAsia="ko-KR"/>
+        </w:rPr>
+        <w:t xml:space="preserve"> </w:t>
+      </w:r>
+      <w:r>
+        <w:rPr>
+          <w:highlight w:val="green"/>
+          <w:lang w:eastAsia="ko-KR"/>
+        </w:rPr>
+        <w:t xml:space="preserve">–lm </w:t>
+      </w:r>
+      <w:r>
+        <w:rPr>
+          <w:rFonts w:hint="eastAsia"/>
+          <w:highlight w:val="green"/>
+          <w:lang w:eastAsia="ko-KR"/>
+        </w:rPr>
+        <w:t>옵션</w:t>
+      </w:r>
+      <w:r>
+        <w:rPr>
+          <w:rFonts w:hint="eastAsia"/>
+          <w:lang w:eastAsia="ko-KR"/>
+        </w:rPr>
+        <w:t>을</w:t>
+      </w:r>
+      <w:r>
+        <w:rPr>
+          <w:rFonts w:hint="eastAsia"/>
+          <w:lang w:eastAsia="ko-KR"/>
+        </w:rPr>
+        <w:t xml:space="preserve"> </w:t>
+      </w:r>
+      <w:r>
+        <w:rPr>
+          <w:rFonts w:hint="eastAsia"/>
+          <w:lang w:eastAsia="ko-KR"/>
+        </w:rPr>
+        <w:t>지정해야</w:t>
+      </w:r>
+      <w:r>
+        <w:rPr>
+          <w:rFonts w:hint="eastAsia"/>
+          <w:lang w:eastAsia="ko-KR"/>
+        </w:rPr>
+        <w:t xml:space="preserve"> </w:t>
+      </w:r>
+      <w:r>
+        <w:rPr>
+          <w:rFonts w:hint="eastAsia"/>
+          <w:lang w:eastAsia="ko-KR"/>
+        </w:rPr>
+        <w:t>한다</w:t>
+      </w:r>
+      <w:r>
+        <w:rPr>
+          <w:lang w:eastAsia="ko-KR"/>
+        </w:rPr>
+        <w:t>(-lm</w:t>
+      </w:r>
+      <w:r>
+        <w:rPr>
+          <w:rFonts w:hint="eastAsia"/>
+          <w:lang w:eastAsia="ko-KR"/>
+        </w:rPr>
+        <w:t>은</w:t>
+      </w:r>
+      <w:r>
+        <w:rPr>
+          <w:rFonts w:hint="eastAsia"/>
+          <w:lang w:eastAsia="ko-KR"/>
+        </w:rPr>
+        <w:t xml:space="preserve"> </w:t>
+      </w:r>
+      <w:r>
+        <w:rPr>
+          <w:rFonts w:hint="eastAsia"/>
+          <w:lang w:eastAsia="ko-KR"/>
+        </w:rPr>
+        <w:t>수학</w:t>
+      </w:r>
+      <w:r>
+        <w:rPr>
+          <w:rFonts w:hint="eastAsia"/>
+          <w:lang w:eastAsia="ko-KR"/>
+        </w:rPr>
+        <w:t xml:space="preserve"> </w:t>
+      </w:r>
+      <w:r>
+        <w:rPr>
+          <w:rFonts w:hint="eastAsia"/>
+          <w:lang w:eastAsia="ko-KR"/>
+        </w:rPr>
+        <w:t>라이브러리를</w:t>
+      </w:r>
+      <w:r>
+        <w:rPr>
+          <w:rFonts w:hint="eastAsia"/>
+          <w:lang w:eastAsia="ko-KR"/>
+        </w:rPr>
+        <w:t xml:space="preserve"> </w:t>
+      </w:r>
+      <w:r>
+        <w:rPr>
+          <w:rFonts w:hint="eastAsia"/>
+          <w:lang w:eastAsia="ko-KR"/>
+        </w:rPr>
+        <w:t>링크한다는</w:t>
+      </w:r>
+      <w:r>
+        <w:rPr>
+          <w:rFonts w:hint="eastAsia"/>
+          <w:lang w:eastAsia="ko-KR"/>
+        </w:rPr>
+        <w:t xml:space="preserve"> </w:t>
+      </w:r>
+      <w:r>
+        <w:rPr>
+          <w:rFonts w:hint="eastAsia"/>
+          <w:lang w:eastAsia="ko-KR"/>
+        </w:rPr>
+        <w:t>뜻</w:t>
+      </w:r>
+      <w:r>
+        <w:rPr>
+          <w:rFonts w:hint="eastAsia"/>
+          <w:lang w:eastAsia="ko-KR"/>
+        </w:rPr>
+        <w:t>)</w:t>
+      </w:r>
+      <w:r>
+        <w:rPr>
+          <w:lang w:eastAsia="ko-KR"/>
+        </w:rPr>
+        <w:t>.</w:t>
+      </w:r>
+    </w:p>
+    <w:p>
+      <w:pPr>
+        <w:rPr>
+          <w:lang w:eastAsia="ko-KR"/>
+        </w:rPr>
+      </w:pPr>
+      <w:r>
+        <w:rPr>
+          <w:noProof/>
+          <w:lang w:eastAsia="ko-KR"/>
+        </w:rPr>
+        <w:drawing>
+          <wp:inline distT="0" distB="0" distL="0" distR="0" wp14:anchorId="1A4A2CA7" wp14:editId="79F22158">
+            <wp:extent cx="5934075" cy="295275"/>
+            <wp:effectExtent l="0" t="0" r="9525" b="9525"/>
+            <wp:docPr id="53" name="그림 53"/>
+            <wp:cNvGraphicFramePr>
+              <a:graphicFrameLocks xmlns:a="http://schemas.openxmlformats.org/drawingml/2006/main" noChangeAspect="1"/>
+            </wp:cNvGraphicFramePr>
+            <a:graphic xmlns:a="http://schemas.openxmlformats.org/drawingml/2006/main">
+              <a:graphicData uri="http://schemas.openxmlformats.org/drawingml/2006/picture">
+                <pic:pic xmlns:pic="http://schemas.openxmlformats.org/drawingml/2006/picture">
+                  <pic:nvPicPr>
+                    <pic:cNvPr id="0" name="Picture 1"/>
+                    <pic:cNvPicPr>
+                      <a:picLocks noChangeAspect="1" noChangeArrowheads="1"/>
+                    </pic:cNvPicPr>
+                  </pic:nvPicPr>
+                  <pic:blipFill>
+                    <a:blip r:embed="rId61">
+                      <a:extLst>
+                        <a:ext uri="{28A0092B-C50C-407E-A947-70E740481C1C}">
+                          <a14:useLocalDpi xmlns:a14="http://schemas.microsoft.com/office/drawing/2010/main" val="0"/>
+                        </a:ext>
+                      </a:extLst>
+                    </a:blip>
+                    <a:srcRect/>
+                    <a:stretch>
+                      <a:fillRect/>
+                    </a:stretch>
+                  </pic:blipFill>
+                  <pic:spPr bwMode="auto">
+                    <a:xfrm>
+                      <a:off x="0" y="0"/>
+                      <a:ext cx="5934075" cy="295275"/>
+                    </a:xfrm>
+                    <a:prstGeom prst="rect">
+                      <a:avLst/>
+                    </a:prstGeom>
+                    <a:noFill/>
+                    <a:ln>
+                      <a:noFill/>
+                    </a:ln>
+                  </pic:spPr>
+                </pic:pic>
+              </a:graphicData>
+            </a:graphic>
+          </wp:inline>
+        </w:drawing>
+      </w:r>
+    </w:p>
+    <w:p>
+      <w:pPr>
+        <w:rPr>
+          <w:lang w:eastAsia="ko-KR"/>
+        </w:rPr>
+      </w:pPr>
+    </w:p>
+    <w:p>
+      <w:pPr>
+        <w:rPr>
+          <w:lang w:eastAsia="ko-KR"/>
+        </w:rPr>
+      </w:pPr>
+    </w:p>
+    <w:p>
+      <w:pPr>
+        <w:rPr>
+          <w:lang w:eastAsia="ko-KR"/>
+        </w:rPr>
+      </w:pPr>
+    </w:p>
+    <w:p>
+      <w:pPr>
+        <w:rPr>
+          <w:lang w:eastAsia="ko-KR"/>
+        </w:rPr>
+      </w:pPr>
+    </w:p>
+    <w:p>
+      <w:pPr>
+        <w:rPr>
+          <w:lang w:eastAsia="ko-KR"/>
+        </w:rPr>
+      </w:pPr>
+    </w:p>
+    <w:p>
+      <w:pPr>
+        <w:rPr>
+          <w:lang w:eastAsia="ko-KR"/>
+        </w:rPr>
+      </w:pPr>
+    </w:p>
+    <w:p>
+      <w:pPr>
+        <w:rPr>
+          <w:lang w:eastAsia="ko-KR"/>
+        </w:rPr>
+      </w:pPr>
+    </w:p>
+    <w:p>
+      <w:pPr>
+        <w:rPr>
+          <w:lang w:eastAsia="ko-KR"/>
+        </w:rPr>
+      </w:pPr>
+    </w:p>
+    <w:p>
+      <w:pPr>
+        <w:rPr>
+          <w:lang w:eastAsia="ko-KR"/>
+        </w:rPr>
+      </w:pPr>
+    </w:p>
+    <w:p>
+      <w:pPr>
+        <w:rPr>
+          <w:lang w:eastAsia="ko-KR"/>
+        </w:rPr>
+      </w:pPr>
+    </w:p>
+    <w:p>
+      <w:pPr>
+        <w:rPr>
+          <w:lang w:eastAsia="ko-KR"/>
+        </w:rPr>
+      </w:pPr>
+    </w:p>
+    <w:p>
+      <w:pPr>
+        <w:rPr>
+          <w:lang w:eastAsia="ko-KR"/>
+        </w:rPr>
+      </w:pPr>
+    </w:p>
+    <w:p>
+      <w:pPr>
+        <w:rPr>
+          <w:lang w:eastAsia="ko-KR"/>
+        </w:rPr>
+      </w:pPr>
+    </w:p>
+    <w:p>
+      <w:pPr>
+        <w:rPr>
+          <w:lang w:eastAsia="ko-KR"/>
+        </w:rPr>
+      </w:pPr>
+    </w:p>
+    <w:p>
+      <w:pPr>
+        <w:rPr>
+          <w:lang w:eastAsia="ko-KR"/>
+        </w:rPr>
+      </w:pPr>
+    </w:p>
+    <w:p>
+      <w:pPr>
+        <w:rPr>
+          <w:lang w:eastAsia="ko-KR"/>
+        </w:rPr>
+      </w:pPr>
+    </w:p>
+    <w:p>
+      <w:pPr>
+        <w:rPr>
+          <w:rFonts w:hint="eastAsia"/>
           <w:lang w:eastAsia="ko-KR"/>
         </w:rPr>
       </w:pPr>
@@ -34459,7 +35846,6 @@
           <w:noProof/>
           <w:lang w:eastAsia="ko-KR"/>
         </w:rPr>
-        <w:lastRenderedPageBreak/>
         <w:drawing>
           <wp:inline distT="0" distB="0" distL="0" distR="0" wp14:anchorId="76F5D2D8" wp14:editId="347EC1DC">
             <wp:extent cx="1970238" cy="2329132"/>
@@ -34478,7 +35864,7 @@
                     </pic:cNvPicPr>
                   </pic:nvPicPr>
                   <pic:blipFill>
-                    <a:blip r:embed="rId61">
+                    <a:blip r:embed="rId62">
                       <a:extLst>
                         <a:ext uri="{28A0092B-C50C-407E-A947-70E740481C1C}">
                           <a14:useLocalDpi xmlns:a14="http://schemas.microsoft.com/office/drawing/2010/main" val="0"/>
@@ -34609,6 +35995,7 @@
         </w:rPr>
         <w:t xml:space="preserve"> </w:t>
       </w:r>
+      <w:proofErr w:type="spellStart"/>
       <w:r>
         <w:rPr>
           <w:rFonts w:hint="eastAsia"/>
@@ -34616,6 +36003,7 @@
         </w:rPr>
         <w:t>자료형의</w:t>
       </w:r>
+      <w:proofErr w:type="spellEnd"/>
       <w:r>
         <w:rPr>
           <w:rFonts w:hint="eastAsia"/>
@@ -35437,6 +36825,7 @@
         <w:rPr>
           <w:lang w:eastAsia="ko-KR"/>
         </w:rPr>
+        <w:lastRenderedPageBreak/>
         <w:t>stdlib.h</w:t>
       </w:r>
       <w:proofErr w:type="spellEnd"/>
@@ -35598,8 +36987,8 @@
       </w:pPr>
     </w:p>
     <w:sectPr>
-      <w:headerReference w:type="default" r:id="rId62"/>
-      <w:footerReference w:type="default" r:id="rId63"/>
+      <w:headerReference w:type="default" r:id="rId63"/>
+      <w:footerReference w:type="default" r:id="rId64"/>
       <w:pgSz w:w="12240" w:h="15840"/>
       <w:pgMar w:top="1440" w:right="1440" w:bottom="1440" w:left="1440" w:header="720" w:footer="720" w:gutter="0"/>
       <w:cols w:space="720"/>
@@ -35610,7 +36999,7 @@
 </file>
 
 <file path=word/endnotes.xml><?xml version="1.0" encoding="utf-8"?>
-<w:endnotes xmlns:wpc="http://schemas.microsoft.com/office/word/2010/wordprocessingCanvas" xmlns:cx="http://schemas.microsoft.com/office/drawing/2014/chartex" xmlns:cx1="http://schemas.microsoft.com/office/drawing/2015/9/8/chartex" xmlns:cx2="http://schemas.microsoft.com/office/drawing/2015/10/21/chartex" xmlns:cx3="http://schemas.microsoft.com/office/drawing/2016/5/9/chartex" xmlns:cx4="http://schemas.microsoft.com/office/drawing/2016/5/10/chartex" xmlns:cx5="http://schemas.microsoft.com/office/drawing/2016/5/11/chartex" xmlns:cx6="http://schemas.microsoft.com/office/drawing/2016/5/12/chartex" xmlns:cx7="http://schemas.microsoft.com/office/drawing/2016/5/13/chartex" xmlns:cx8="http://schemas.microsoft.com/office/drawing/2016/5/14/chartex" xmlns:mc="http://schemas.openxmlformats.org/markup-compatibility/2006" xmlns:aink="http://schemas.microsoft.com/office/drawing/2016/ink" xmlns:am3d="http://schemas.microsoft.com/office/drawing/2017/model3d" xmlns:o="urn:schemas-microsoft-com:office:office" xmlns:r="http://schemas.openxmlformats.org/officeDocument/2006/relationships" xmlns:m="http://schemas.openxmlformats.org/officeDocument/2006/math" xmlns:v="urn:schemas-microsoft-com:vml" xmlns:wp14="http://schemas.microsoft.com/office/word/2010/wordprocessingDrawing" xmlns:wp="http://schemas.openxmlformats.org/drawingml/2006/wordprocessingDrawing" xmlns:w10="urn:schemas-microsoft-com:office:word" xmlns:w="http://schemas.openxmlformats.org/wordprocessingml/2006/main" xmlns:w14="http://schemas.microsoft.com/office/word/2010/wordml" xmlns:w15="http://schemas.microsoft.com/office/word/2012/wordml" xmlns:w16cid="http://schemas.microsoft.com/office/word/2016/wordml/cid" xmlns:w16se="http://schemas.microsoft.com/office/word/2015/wordml/symex" xmlns:wpg="http://schemas.microsoft.com/office/word/2010/wordprocessingGroup" xmlns:wpi="http://schemas.microsoft.com/office/word/2010/wordprocessingInk" xmlns:wne="http://schemas.microsoft.com/office/word/2006/wordml" xmlns:wps="http://schemas.microsoft.com/office/word/2010/wordprocessingShape" mc:Ignorable="w14 w15 w16se w16cid wp14">
+<w:endnotes xmlns:wpc="http://schemas.microsoft.com/office/word/2010/wordprocessingCanvas" xmlns:cx="http://schemas.microsoft.com/office/drawing/2014/chartex" xmlns:mc="http://schemas.openxmlformats.org/markup-compatibility/2006" xmlns:o="urn:schemas-microsoft-com:office:office" xmlns:r="http://schemas.openxmlformats.org/officeDocument/2006/relationships" xmlns:m="http://schemas.openxmlformats.org/officeDocument/2006/math" xmlns:v="urn:schemas-microsoft-com:vml" xmlns:wp14="http://schemas.microsoft.com/office/word/2010/wordprocessingDrawing" xmlns:wp="http://schemas.openxmlformats.org/drawingml/2006/wordprocessingDrawing" xmlns:w10="urn:schemas-microsoft-com:office:word" xmlns:w="http://schemas.openxmlformats.org/wordprocessingml/2006/main" xmlns:w14="http://schemas.microsoft.com/office/word/2010/wordml" xmlns:w15="http://schemas.microsoft.com/office/word/2012/wordml" xmlns:w16se="http://schemas.microsoft.com/office/word/2015/wordml/symex" xmlns:wpg="http://schemas.microsoft.com/office/word/2010/wordprocessingGroup" xmlns:wpi="http://schemas.microsoft.com/office/word/2010/wordprocessingInk" xmlns:wne="http://schemas.microsoft.com/office/word/2006/wordml" xmlns:wps="http://schemas.microsoft.com/office/word/2010/wordprocessingShape" mc:Ignorable="w14 w15 w16se wp14">
   <w:endnote w:type="separator" w:id="-1">
     <w:p>
       <w:pPr>
@@ -35635,7 +37024,7 @@
 </file>
 
 <file path=word/footer1.xml><?xml version="1.0" encoding="utf-8"?>
-<w:ftr xmlns:wpc="http://schemas.microsoft.com/office/word/2010/wordprocessingCanvas" xmlns:cx="http://schemas.microsoft.com/office/drawing/2014/chartex" xmlns:cx1="http://schemas.microsoft.com/office/drawing/2015/9/8/chartex" xmlns:cx2="http://schemas.microsoft.com/office/drawing/2015/10/21/chartex" xmlns:cx3="http://schemas.microsoft.com/office/drawing/2016/5/9/chartex" xmlns:cx4="http://schemas.microsoft.com/office/drawing/2016/5/10/chartex" xmlns:cx5="http://schemas.microsoft.com/office/drawing/2016/5/11/chartex" xmlns:cx6="http://schemas.microsoft.com/office/drawing/2016/5/12/chartex" xmlns:cx7="http://schemas.microsoft.com/office/drawing/2016/5/13/chartex" xmlns:cx8="http://schemas.microsoft.com/office/drawing/2016/5/14/chartex" xmlns:mc="http://schemas.openxmlformats.org/markup-compatibility/2006" xmlns:aink="http://schemas.microsoft.com/office/drawing/2016/ink" xmlns:am3d="http://schemas.microsoft.com/office/drawing/2017/model3d" xmlns:o="urn:schemas-microsoft-com:office:office" xmlns:r="http://schemas.openxmlformats.org/officeDocument/2006/relationships" xmlns:m="http://schemas.openxmlformats.org/officeDocument/2006/math" xmlns:v="urn:schemas-microsoft-com:vml" xmlns:wp14="http://schemas.microsoft.com/office/word/2010/wordprocessingDrawing" xmlns:wp="http://schemas.openxmlformats.org/drawingml/2006/wordprocessingDrawing" xmlns:w10="urn:schemas-microsoft-com:office:word" xmlns:w="http://schemas.openxmlformats.org/wordprocessingml/2006/main" xmlns:w14="http://schemas.microsoft.com/office/word/2010/wordml" xmlns:w15="http://schemas.microsoft.com/office/word/2012/wordml" xmlns:w16cid="http://schemas.microsoft.com/office/word/2016/wordml/cid" xmlns:w16se="http://schemas.microsoft.com/office/word/2015/wordml/symex" xmlns:wpg="http://schemas.microsoft.com/office/word/2010/wordprocessingGroup" xmlns:wpi="http://schemas.microsoft.com/office/word/2010/wordprocessingInk" xmlns:wne="http://schemas.microsoft.com/office/word/2006/wordml" xmlns:wps="http://schemas.microsoft.com/office/word/2010/wordprocessingShape" mc:Ignorable="w14 w15 w16se w16cid wp14">
+<w:ftr xmlns:wpc="http://schemas.microsoft.com/office/word/2010/wordprocessingCanvas" xmlns:cx="http://schemas.microsoft.com/office/drawing/2014/chartex" xmlns:mc="http://schemas.openxmlformats.org/markup-compatibility/2006" xmlns:o="urn:schemas-microsoft-com:office:office" xmlns:r="http://schemas.openxmlformats.org/officeDocument/2006/relationships" xmlns:m="http://schemas.openxmlformats.org/officeDocument/2006/math" xmlns:v="urn:schemas-microsoft-com:vml" xmlns:wp14="http://schemas.microsoft.com/office/word/2010/wordprocessingDrawing" xmlns:wp="http://schemas.openxmlformats.org/drawingml/2006/wordprocessingDrawing" xmlns:w10="urn:schemas-microsoft-com:office:word" xmlns:w="http://schemas.openxmlformats.org/wordprocessingml/2006/main" xmlns:w14="http://schemas.microsoft.com/office/word/2010/wordml" xmlns:w15="http://schemas.microsoft.com/office/word/2012/wordml" xmlns:w16se="http://schemas.microsoft.com/office/word/2015/wordml/symex" xmlns:wpg="http://schemas.microsoft.com/office/word/2010/wordprocessingGroup" xmlns:wpi="http://schemas.microsoft.com/office/word/2010/wordprocessingInk" xmlns:wne="http://schemas.microsoft.com/office/word/2006/wordml" xmlns:wps="http://schemas.microsoft.com/office/word/2010/wordprocessingShape" mc:Ignorable="w14 w15 w16se wp14">
   <w:tbl>
     <w:tblPr>
       <w:tblW w:w="9540" w:type="dxa"/>
@@ -36149,7 +37538,7 @@
               <w:sz w:val="16"/>
               <w:szCs w:val="16"/>
             </w:rPr>
-            <w:t>1</w:t>
+            <w:t>21</w:t>
           </w:r>
           <w:r>
             <w:rPr>
@@ -36167,14 +37556,27 @@
             </w:rPr>
             <w:t xml:space="preserve"> of </w:t>
           </w:r>
-          <w:fldSimple w:instr=" NUMPAGES  \* Arabic  \* MERGEFORMAT ">
-            <w:r>
-              <w:rPr>
-                <w:noProof/>
-              </w:rPr>
-              <w:t>17</w:t>
-            </w:r>
-          </w:fldSimple>
+          <w:r>
+            <w:fldChar w:fldCharType="begin"/>
+          </w:r>
+          <w:r>
+            <w:instrText xml:space="preserve"> NUMPAGES  \* Arabic  \* MERGEFORMAT </w:instrText>
+          </w:r>
+          <w:r>
+            <w:fldChar w:fldCharType="separate"/>
+          </w:r>
+          <w:r>
+            <w:rPr>
+              <w:noProof/>
+            </w:rPr>
+            <w:t>26</w:t>
+          </w:r>
+          <w:r>
+            <w:rPr>
+              <w:noProof/>
+            </w:rPr>
+            <w:fldChar w:fldCharType="end"/>
+          </w:r>
         </w:p>
       </w:tc>
     </w:tr>
@@ -36191,7 +37593,7 @@
 </file>
 
 <file path=word/footnotes.xml><?xml version="1.0" encoding="utf-8"?>
-<w:footnotes xmlns:wpc="http://schemas.microsoft.com/office/word/2010/wordprocessingCanvas" xmlns:cx="http://schemas.microsoft.com/office/drawing/2014/chartex" xmlns:cx1="http://schemas.microsoft.com/office/drawing/2015/9/8/chartex" xmlns:cx2="http://schemas.microsoft.com/office/drawing/2015/10/21/chartex" xmlns:cx3="http://schemas.microsoft.com/office/drawing/2016/5/9/chartex" xmlns:cx4="http://schemas.microsoft.com/office/drawing/2016/5/10/chartex" xmlns:cx5="http://schemas.microsoft.com/office/drawing/2016/5/11/chartex" xmlns:cx6="http://schemas.microsoft.com/office/drawing/2016/5/12/chartex" xmlns:cx7="http://schemas.microsoft.com/office/drawing/2016/5/13/chartex" xmlns:cx8="http://schemas.microsoft.com/office/drawing/2016/5/14/chartex" xmlns:mc="http://schemas.openxmlformats.org/markup-compatibility/2006" xmlns:aink="http://schemas.microsoft.com/office/drawing/2016/ink" xmlns:am3d="http://schemas.microsoft.com/office/drawing/2017/model3d" xmlns:o="urn:schemas-microsoft-com:office:office" xmlns:r="http://schemas.openxmlformats.org/officeDocument/2006/relationships" xmlns:m="http://schemas.openxmlformats.org/officeDocument/2006/math" xmlns:v="urn:schemas-microsoft-com:vml" xmlns:wp14="http://schemas.microsoft.com/office/word/2010/wordprocessingDrawing" xmlns:wp="http://schemas.openxmlformats.org/drawingml/2006/wordprocessingDrawing" xmlns:w10="urn:schemas-microsoft-com:office:word" xmlns:w="http://schemas.openxmlformats.org/wordprocessingml/2006/main" xmlns:w14="http://schemas.microsoft.com/office/word/2010/wordml" xmlns:w15="http://schemas.microsoft.com/office/word/2012/wordml" xmlns:w16cid="http://schemas.microsoft.com/office/word/2016/wordml/cid" xmlns:w16se="http://schemas.microsoft.com/office/word/2015/wordml/symex" xmlns:wpg="http://schemas.microsoft.com/office/word/2010/wordprocessingGroup" xmlns:wpi="http://schemas.microsoft.com/office/word/2010/wordprocessingInk" xmlns:wne="http://schemas.microsoft.com/office/word/2006/wordml" xmlns:wps="http://schemas.microsoft.com/office/word/2010/wordprocessingShape" mc:Ignorable="w14 w15 w16se w16cid wp14">
+<w:footnotes xmlns:wpc="http://schemas.microsoft.com/office/word/2010/wordprocessingCanvas" xmlns:cx="http://schemas.microsoft.com/office/drawing/2014/chartex" xmlns:mc="http://schemas.openxmlformats.org/markup-compatibility/2006" xmlns:o="urn:schemas-microsoft-com:office:office" xmlns:r="http://schemas.openxmlformats.org/officeDocument/2006/relationships" xmlns:m="http://schemas.openxmlformats.org/officeDocument/2006/math" xmlns:v="urn:schemas-microsoft-com:vml" xmlns:wp14="http://schemas.microsoft.com/office/word/2010/wordprocessingDrawing" xmlns:wp="http://schemas.openxmlformats.org/drawingml/2006/wordprocessingDrawing" xmlns:w10="urn:schemas-microsoft-com:office:word" xmlns:w="http://schemas.openxmlformats.org/wordprocessingml/2006/main" xmlns:w14="http://schemas.microsoft.com/office/word/2010/wordml" xmlns:w15="http://schemas.microsoft.com/office/word/2012/wordml" xmlns:w16se="http://schemas.microsoft.com/office/word/2015/wordml/symex" xmlns:wpg="http://schemas.microsoft.com/office/word/2010/wordprocessingGroup" xmlns:wpi="http://schemas.microsoft.com/office/word/2010/wordprocessingInk" xmlns:wne="http://schemas.microsoft.com/office/word/2006/wordml" xmlns:wps="http://schemas.microsoft.com/office/word/2010/wordprocessingShape" mc:Ignorable="w14 w15 w16se wp14">
   <w:footnote w:type="separator" w:id="-1">
     <w:p>
       <w:pPr>
@@ -36216,7 +37618,7 @@
 </file>
 
 <file path=word/header1.xml><?xml version="1.0" encoding="utf-8"?>
-<w:hdr xmlns:wpc="http://schemas.microsoft.com/office/word/2010/wordprocessingCanvas" xmlns:cx="http://schemas.microsoft.com/office/drawing/2014/chartex" xmlns:cx1="http://schemas.microsoft.com/office/drawing/2015/9/8/chartex" xmlns:cx2="http://schemas.microsoft.com/office/drawing/2015/10/21/chartex" xmlns:cx3="http://schemas.microsoft.com/office/drawing/2016/5/9/chartex" xmlns:cx4="http://schemas.microsoft.com/office/drawing/2016/5/10/chartex" xmlns:cx5="http://schemas.microsoft.com/office/drawing/2016/5/11/chartex" xmlns:cx6="http://schemas.microsoft.com/office/drawing/2016/5/12/chartex" xmlns:cx7="http://schemas.microsoft.com/office/drawing/2016/5/13/chartex" xmlns:cx8="http://schemas.microsoft.com/office/drawing/2016/5/14/chartex" xmlns:mc="http://schemas.openxmlformats.org/markup-compatibility/2006" xmlns:aink="http://schemas.microsoft.com/office/drawing/2016/ink" xmlns:am3d="http://schemas.microsoft.com/office/drawing/2017/model3d" xmlns:o="urn:schemas-microsoft-com:office:office" xmlns:r="http://schemas.openxmlformats.org/officeDocument/2006/relationships" xmlns:m="http://schemas.openxmlformats.org/officeDocument/2006/math" xmlns:v="urn:schemas-microsoft-com:vml" xmlns:wp14="http://schemas.microsoft.com/office/word/2010/wordprocessingDrawing" xmlns:wp="http://schemas.openxmlformats.org/drawingml/2006/wordprocessingDrawing" xmlns:w10="urn:schemas-microsoft-com:office:word" xmlns:w="http://schemas.openxmlformats.org/wordprocessingml/2006/main" xmlns:w14="http://schemas.microsoft.com/office/word/2010/wordml" xmlns:w15="http://schemas.microsoft.com/office/word/2012/wordml" xmlns:w16cid="http://schemas.microsoft.com/office/word/2016/wordml/cid" xmlns:w16se="http://schemas.microsoft.com/office/word/2015/wordml/symex" xmlns:wpg="http://schemas.microsoft.com/office/word/2010/wordprocessingGroup" xmlns:wpi="http://schemas.microsoft.com/office/word/2010/wordprocessingInk" xmlns:wne="http://schemas.microsoft.com/office/word/2006/wordml" xmlns:wps="http://schemas.microsoft.com/office/word/2010/wordprocessingShape" mc:Ignorable="w14 w15 w16se w16cid wp14">
+<w:hdr xmlns:wpc="http://schemas.microsoft.com/office/word/2010/wordprocessingCanvas" xmlns:cx="http://schemas.microsoft.com/office/drawing/2014/chartex" xmlns:mc="http://schemas.openxmlformats.org/markup-compatibility/2006" xmlns:o="urn:schemas-microsoft-com:office:office" xmlns:r="http://schemas.openxmlformats.org/officeDocument/2006/relationships" xmlns:m="http://schemas.openxmlformats.org/officeDocument/2006/math" xmlns:v="urn:schemas-microsoft-com:vml" xmlns:wp14="http://schemas.microsoft.com/office/word/2010/wordprocessingDrawing" xmlns:wp="http://schemas.openxmlformats.org/drawingml/2006/wordprocessingDrawing" xmlns:w10="urn:schemas-microsoft-com:office:word" xmlns:w="http://schemas.openxmlformats.org/wordprocessingml/2006/main" xmlns:w14="http://schemas.microsoft.com/office/word/2010/wordml" xmlns:w15="http://schemas.microsoft.com/office/word/2012/wordml" xmlns:w16se="http://schemas.microsoft.com/office/word/2015/wordml/symex" xmlns:wpg="http://schemas.microsoft.com/office/word/2010/wordprocessingGroup" xmlns:wpi="http://schemas.microsoft.com/office/word/2010/wordprocessingInk" xmlns:wne="http://schemas.microsoft.com/office/word/2006/wordml" xmlns:wps="http://schemas.microsoft.com/office/word/2010/wordprocessingShape" mc:Ignorable="w14 w15 w16se wp14">
   <w:p>
     <w:pPr>
       <w:jc w:val="right"/>
@@ -36243,7 +37645,7 @@
 </file>
 
 <file path=word/numbering.xml><?xml version="1.0" encoding="utf-8"?>
-<w:numbering xmlns:wpc="http://schemas.microsoft.com/office/word/2010/wordprocessingCanvas" xmlns:cx="http://schemas.microsoft.com/office/drawing/2014/chartex" xmlns:cx1="http://schemas.microsoft.com/office/drawing/2015/9/8/chartex" xmlns:cx2="http://schemas.microsoft.com/office/drawing/2015/10/21/chartex" xmlns:cx3="http://schemas.microsoft.com/office/drawing/2016/5/9/chartex" xmlns:cx4="http://schemas.microsoft.com/office/drawing/2016/5/10/chartex" xmlns:cx5="http://schemas.microsoft.com/office/drawing/2016/5/11/chartex" xmlns:cx6="http://schemas.microsoft.com/office/drawing/2016/5/12/chartex" xmlns:cx7="http://schemas.microsoft.com/office/drawing/2016/5/13/chartex" xmlns:cx8="http://schemas.microsoft.com/office/drawing/2016/5/14/chartex" xmlns:mc="http://schemas.openxmlformats.org/markup-compatibility/2006" xmlns:aink="http://schemas.microsoft.com/office/drawing/2016/ink" xmlns:am3d="http://schemas.microsoft.com/office/drawing/2017/model3d" xmlns:o="urn:schemas-microsoft-com:office:office" xmlns:r="http://schemas.openxmlformats.org/officeDocument/2006/relationships" xmlns:m="http://schemas.openxmlformats.org/officeDocument/2006/math" xmlns:v="urn:schemas-microsoft-com:vml" xmlns:wp14="http://schemas.microsoft.com/office/word/2010/wordprocessingDrawing" xmlns:wp="http://schemas.openxmlformats.org/drawingml/2006/wordprocessingDrawing" xmlns:w10="urn:schemas-microsoft-com:office:word" xmlns:w="http://schemas.openxmlformats.org/wordprocessingml/2006/main" xmlns:w14="http://schemas.microsoft.com/office/word/2010/wordml" xmlns:w15="http://schemas.microsoft.com/office/word/2012/wordml" xmlns:w16cid="http://schemas.microsoft.com/office/word/2016/wordml/cid" xmlns:w16se="http://schemas.microsoft.com/office/word/2015/wordml/symex" xmlns:wpg="http://schemas.microsoft.com/office/word/2010/wordprocessingGroup" xmlns:wpi="http://schemas.microsoft.com/office/word/2010/wordprocessingInk" xmlns:wne="http://schemas.microsoft.com/office/word/2006/wordml" xmlns:wps="http://schemas.microsoft.com/office/word/2010/wordprocessingShape" mc:Ignorable="w14 w15 w16se w16cid wp14">
+<w:numbering xmlns:wpc="http://schemas.microsoft.com/office/word/2010/wordprocessingCanvas" xmlns:cx="http://schemas.microsoft.com/office/drawing/2014/chartex" xmlns:mc="http://schemas.openxmlformats.org/markup-compatibility/2006" xmlns:o="urn:schemas-microsoft-com:office:office" xmlns:r="http://schemas.openxmlformats.org/officeDocument/2006/relationships" xmlns:m="http://schemas.openxmlformats.org/officeDocument/2006/math" xmlns:v="urn:schemas-microsoft-com:vml" xmlns:wp14="http://schemas.microsoft.com/office/word/2010/wordprocessingDrawing" xmlns:wp="http://schemas.openxmlformats.org/drawingml/2006/wordprocessingDrawing" xmlns:w10="urn:schemas-microsoft-com:office:word" xmlns:w="http://schemas.openxmlformats.org/wordprocessingml/2006/main" xmlns:w14="http://schemas.microsoft.com/office/word/2010/wordml" xmlns:w15="http://schemas.microsoft.com/office/word/2012/wordml" xmlns:w16se="http://schemas.microsoft.com/office/word/2015/wordml/symex" xmlns:wpg="http://schemas.microsoft.com/office/word/2010/wordprocessingGroup" xmlns:wpi="http://schemas.microsoft.com/office/word/2010/wordprocessingInk" xmlns:wne="http://schemas.microsoft.com/office/word/2006/wordml" xmlns:wps="http://schemas.microsoft.com/office/word/2010/wordprocessingShape" mc:Ignorable="w14 w15 w16se wp14">
   <w:abstractNum w:abstractNumId="0" w15:restartNumberingAfterBreak="0">
     <w:nsid w:val="01A240CE"/>
     <w:multiLevelType w:val="hybridMultilevel"/>
@@ -41430,7 +42832,7 @@
 </file>
 
 <file path=word/styles.xml><?xml version="1.0" encoding="utf-8"?>
-<w:styles xmlns:mc="http://schemas.openxmlformats.org/markup-compatibility/2006" xmlns:r="http://schemas.openxmlformats.org/officeDocument/2006/relationships" xmlns:w="http://schemas.openxmlformats.org/wordprocessingml/2006/main" xmlns:w14="http://schemas.microsoft.com/office/word/2010/wordml" xmlns:w15="http://schemas.microsoft.com/office/word/2012/wordml" xmlns:w16cid="http://schemas.microsoft.com/office/word/2016/wordml/cid" xmlns:w16se="http://schemas.microsoft.com/office/word/2015/wordml/symex" mc:Ignorable="w14 w15 w16se w16cid">
+<w:styles xmlns:mc="http://schemas.openxmlformats.org/markup-compatibility/2006" xmlns:r="http://schemas.openxmlformats.org/officeDocument/2006/relationships" xmlns:w="http://schemas.openxmlformats.org/wordprocessingml/2006/main" xmlns:w14="http://schemas.microsoft.com/office/word/2010/wordml" xmlns:w15="http://schemas.microsoft.com/office/word/2012/wordml" xmlns:w16se="http://schemas.microsoft.com/office/word/2015/wordml/symex" mc:Ignorable="w14 w15 w16se">
   <w:docDefaults>
     <w:rPrDefault>
       <w:rPr>
@@ -41446,7 +42848,7 @@
       </w:pPr>
     </w:pPrDefault>
   </w:docDefaults>
-  <w:latentStyles w:defLockedState="0" w:defUIPriority="99" w:defSemiHidden="0" w:defUnhideWhenUsed="0" w:defQFormat="0" w:count="376">
+  <w:latentStyles w:defLockedState="0" w:defUIPriority="99" w:defSemiHidden="0" w:defUnhideWhenUsed="0" w:defQFormat="0" w:count="371">
     <w:lsdException w:name="Normal" w:uiPriority="0" w:qFormat="1"/>
     <w:lsdException w:name="heading 1" w:uiPriority="9" w:qFormat="1"/>
     <w:lsdException w:name="heading 2" w:semiHidden="1" w:uiPriority="9" w:unhideWhenUsed="1" w:qFormat="1"/>
@@ -41818,11 +43220,6 @@
     <w:lsdException w:name="List Table 5 Dark Accent 6" w:uiPriority="50"/>
     <w:lsdException w:name="List Table 6 Colorful Accent 6" w:uiPriority="51"/>
     <w:lsdException w:name="List Table 7 Colorful Accent 6" w:uiPriority="52"/>
-    <w:lsdException w:name="Mention" w:semiHidden="1" w:unhideWhenUsed="1"/>
-    <w:lsdException w:name="Smart Hyperlink" w:semiHidden="1" w:unhideWhenUsed="1"/>
-    <w:lsdException w:name="Hashtag" w:semiHidden="1" w:unhideWhenUsed="1"/>
-    <w:lsdException w:name="Unresolved Mention" w:semiHidden="1" w:unhideWhenUsed="1"/>
-    <w:lsdException w:name="Smart Link" w:semiHidden="1" w:unhideWhenUsed="1"/>
   </w:latentStyles>
   <w:style w:type="paragraph" w:default="1" w:styleId="a">
     <w:name w:val="Normal"/>
@@ -43030,7 +44427,7 @@
 </file>
 
 <file path=word/glossary/document.xml><?xml version="1.0" encoding="utf-8"?>
-<w:glossaryDocument xmlns:wpc="http://schemas.microsoft.com/office/word/2010/wordprocessingCanvas" xmlns:cx="http://schemas.microsoft.com/office/drawing/2014/chartex" xmlns:cx1="http://schemas.microsoft.com/office/drawing/2015/9/8/chartex" xmlns:cx2="http://schemas.microsoft.com/office/drawing/2015/10/21/chartex" xmlns:cx3="http://schemas.microsoft.com/office/drawing/2016/5/9/chartex" xmlns:cx4="http://schemas.microsoft.com/office/drawing/2016/5/10/chartex" xmlns:cx5="http://schemas.microsoft.com/office/drawing/2016/5/11/chartex" xmlns:cx6="http://schemas.microsoft.com/office/drawing/2016/5/12/chartex" xmlns:cx7="http://schemas.microsoft.com/office/drawing/2016/5/13/chartex" xmlns:cx8="http://schemas.microsoft.com/office/drawing/2016/5/14/chartex" xmlns:mc="http://schemas.openxmlformats.org/markup-compatibility/2006" xmlns:aink="http://schemas.microsoft.com/office/drawing/2016/ink" xmlns:am3d="http://schemas.microsoft.com/office/drawing/2017/model3d" xmlns:o="urn:schemas-microsoft-com:office:office" xmlns:r="http://schemas.openxmlformats.org/officeDocument/2006/relationships" xmlns:m="http://schemas.openxmlformats.org/officeDocument/2006/math" xmlns:v="urn:schemas-microsoft-com:vml" xmlns:wp14="http://schemas.microsoft.com/office/word/2010/wordprocessingDrawing" xmlns:wp="http://schemas.openxmlformats.org/drawingml/2006/wordprocessingDrawing" xmlns:w10="urn:schemas-microsoft-com:office:word" xmlns:w="http://schemas.openxmlformats.org/wordprocessingml/2006/main" xmlns:w14="http://schemas.microsoft.com/office/word/2010/wordml" xmlns:w15="http://schemas.microsoft.com/office/word/2012/wordml" xmlns:w16cid="http://schemas.microsoft.com/office/word/2016/wordml/cid" xmlns:w16se="http://schemas.microsoft.com/office/word/2015/wordml/symex" xmlns:wpg="http://schemas.microsoft.com/office/word/2010/wordprocessingGroup" xmlns:wpi="http://schemas.microsoft.com/office/word/2010/wordprocessingInk" xmlns:wne="http://schemas.microsoft.com/office/word/2006/wordml" xmlns:wps="http://schemas.microsoft.com/office/word/2010/wordprocessingShape" mc:Ignorable="w14 w15 w16se w16cid wp14">
+<w:glossaryDocument xmlns:wpc="http://schemas.microsoft.com/office/word/2010/wordprocessingCanvas" xmlns:cx="http://schemas.microsoft.com/office/drawing/2014/chartex" xmlns:mc="http://schemas.openxmlformats.org/markup-compatibility/2006" xmlns:o="urn:schemas-microsoft-com:office:office" xmlns:r="http://schemas.openxmlformats.org/officeDocument/2006/relationships" xmlns:m="http://schemas.openxmlformats.org/officeDocument/2006/math" xmlns:v="urn:schemas-microsoft-com:vml" xmlns:wp14="http://schemas.microsoft.com/office/word/2010/wordprocessingDrawing" xmlns:wp="http://schemas.openxmlformats.org/drawingml/2006/wordprocessingDrawing" xmlns:w10="urn:schemas-microsoft-com:office:word" xmlns:w="http://schemas.openxmlformats.org/wordprocessingml/2006/main" xmlns:w14="http://schemas.microsoft.com/office/word/2010/wordml" xmlns:w15="http://schemas.microsoft.com/office/word/2012/wordml" xmlns:w16se="http://schemas.microsoft.com/office/word/2015/wordml/symex" xmlns:wpg="http://schemas.microsoft.com/office/word/2010/wordprocessingGroup" xmlns:wpi="http://schemas.microsoft.com/office/word/2010/wordprocessingInk" xmlns:wne="http://schemas.microsoft.com/office/word/2006/wordml" xmlns:wps="http://schemas.microsoft.com/office/word/2010/wordprocessingShape" mc:Ignorable="w14 w15 w16se wp14">
   <w:docParts>
     <w:docPart>
       <w:docPartPr>
@@ -43066,7 +44463,7 @@
 </file>
 
 <file path=word/glossary/fontTable.xml><?xml version="1.0" encoding="utf-8"?>
-<w:fonts xmlns:mc="http://schemas.openxmlformats.org/markup-compatibility/2006" xmlns:r="http://schemas.openxmlformats.org/officeDocument/2006/relationships" xmlns:w="http://schemas.openxmlformats.org/wordprocessingml/2006/main" xmlns:w14="http://schemas.microsoft.com/office/word/2010/wordml" xmlns:w15="http://schemas.microsoft.com/office/word/2012/wordml" xmlns:w16cid="http://schemas.microsoft.com/office/word/2016/wordml/cid" xmlns:w16se="http://schemas.microsoft.com/office/word/2015/wordml/symex" mc:Ignorable="w14 w15 w16se w16cid">
+<w:fonts xmlns:mc="http://schemas.openxmlformats.org/markup-compatibility/2006" xmlns:r="http://schemas.openxmlformats.org/officeDocument/2006/relationships" xmlns:w="http://schemas.openxmlformats.org/wordprocessingml/2006/main" xmlns:w14="http://schemas.microsoft.com/office/word/2010/wordml" xmlns:w15="http://schemas.microsoft.com/office/word/2012/wordml" xmlns:w16se="http://schemas.microsoft.com/office/word/2015/wordml/symex" mc:Ignorable="w14 w15 w16se">
   <w:font w:name="바탕">
     <w:altName w:val="Batang"/>
     <w:panose1 w:val="02030600000101010101"/>
@@ -43080,7 +44477,7 @@
     <w:charset w:val="00"/>
     <w:family w:val="roman"/>
     <w:pitch w:val="variable"/>
-    <w:sig w:usb0="E0002AFF" w:usb1="C0007841" w:usb2="00000009" w:usb3="00000000" w:csb0="000001FF" w:csb1="00000000"/>
+    <w:sig w:usb0="E0002EFF" w:usb1="C000785B" w:usb2="00000009" w:usb3="00000000" w:csb0="000001FF" w:csb1="00000000"/>
   </w:font>
   <w:font w:name="Symbol">
     <w:panose1 w:val="05050102010706020507"/>
@@ -43108,21 +44505,21 @@
     <w:charset w:val="00"/>
     <w:family w:val="swiss"/>
     <w:pitch w:val="variable"/>
-    <w:sig w:usb0="E00002FF" w:usb1="4000ACFF" w:usb2="00000001" w:usb3="00000000" w:csb0="0000019F" w:csb1="00000000"/>
+    <w:sig w:usb0="E0002AFF" w:usb1="C000247B" w:usb2="00000009" w:usb3="00000000" w:csb0="000001FF" w:csb1="00000000"/>
   </w:font>
   <w:font w:name="Cambria">
     <w:panose1 w:val="02040503050406030204"/>
     <w:charset w:val="00"/>
     <w:family w:val="roman"/>
     <w:pitch w:val="variable"/>
-    <w:sig w:usb0="E00002FF" w:usb1="400004FF" w:usb2="00000000" w:usb3="00000000" w:csb0="0000019F" w:csb1="00000000"/>
+    <w:sig w:usb0="E00006FF" w:usb1="420024FF" w:usb2="02000000" w:usb3="00000000" w:csb0="0000019F" w:csb1="00000000"/>
   </w:font>
   <w:font w:name="맑은 고딕">
     <w:panose1 w:val="020B0503020000020004"/>
     <w:charset w:val="81"/>
     <w:family w:val="modern"/>
     <w:pitch w:val="variable"/>
-    <w:sig w:usb0="900002AF" w:usb1="09D77CFB" w:usb2="00000012" w:usb3="00000000" w:csb0="00080001" w:csb1="00000000"/>
+    <w:sig w:usb0="9000002F" w:usb1="29D77CFB" w:usb2="00000012" w:usb3="00000000" w:csb0="00080001" w:csb1="00000000"/>
   </w:font>
   <w:font w:name="Tahoma">
     <w:panose1 w:val="020B0604030504040204"/>
@@ -43136,7 +44533,7 @@
     <w:charset w:val="00"/>
     <w:family w:val="swiss"/>
     <w:pitch w:val="variable"/>
-    <w:sig w:usb0="E0002AFF" w:usb1="C0007843" w:usb2="00000009" w:usb3="00000000" w:csb0="000001FF" w:csb1="00000000"/>
+    <w:sig w:usb0="E0002EFF" w:usb1="C000785B" w:usb2="00000009" w:usb3="00000000" w:csb0="000001FF" w:csb1="00000000"/>
   </w:font>
   <w:font w:name="SimSun">
     <w:altName w:val="宋体"/>
@@ -43165,7 +44562,7 @@
 </file>
 
 <file path=word/glossary/settings.xml><?xml version="1.0" encoding="utf-8"?>
-<w:settings xmlns:mc="http://schemas.openxmlformats.org/markup-compatibility/2006" xmlns:o="urn:schemas-microsoft-com:office:office" xmlns:r="http://schemas.openxmlformats.org/officeDocument/2006/relationships" xmlns:m="http://schemas.openxmlformats.org/officeDocument/2006/math" xmlns:v="urn:schemas-microsoft-com:vml" xmlns:w10="urn:schemas-microsoft-com:office:word" xmlns:w="http://schemas.openxmlformats.org/wordprocessingml/2006/main" xmlns:w14="http://schemas.microsoft.com/office/word/2010/wordml" xmlns:w15="http://schemas.microsoft.com/office/word/2012/wordml" xmlns:w16cid="http://schemas.microsoft.com/office/word/2016/wordml/cid" xmlns:w16se="http://schemas.microsoft.com/office/word/2015/wordml/symex" xmlns:sl="http://schemas.openxmlformats.org/schemaLibrary/2006/main" mc:Ignorable="w14 w15 w16se w16cid">
+<w:settings xmlns:mc="http://schemas.openxmlformats.org/markup-compatibility/2006" xmlns:o="urn:schemas-microsoft-com:office:office" xmlns:r="http://schemas.openxmlformats.org/officeDocument/2006/relationships" xmlns:m="http://schemas.openxmlformats.org/officeDocument/2006/math" xmlns:v="urn:schemas-microsoft-com:vml" xmlns:w10="urn:schemas-microsoft-com:office:word" xmlns:w="http://schemas.openxmlformats.org/wordprocessingml/2006/main" xmlns:w14="http://schemas.microsoft.com/office/word/2010/wordml" xmlns:w15="http://schemas.microsoft.com/office/word/2012/wordml" xmlns:w16se="http://schemas.microsoft.com/office/word/2015/wordml/symex" xmlns:sl="http://schemas.openxmlformats.org/schemaLibrary/2006/main" mc:Ignorable="w14 w15 w16se">
   <w:view w:val="normal"/>
   <w:bordersDoNotSurroundHeader/>
   <w:bordersDoNotSurroundFooter/>
@@ -43184,7 +44581,6 @@
     <w:adjustLineHeightInTable/>
     <w:useFELayout/>
     <w:compatSetting w:name="compatibilityMode" w:uri="http://schemas.microsoft.com/office/word" w:val="12"/>
-    <w:compatSetting w:name="useWord2013TrackBottomHyphenation" w:uri="http://schemas.microsoft.com/office/word" w:val="1"/>
   </w:compat>
   <w:rsids>
     <w:rsidRoot w:val="002B1BFE"/>
@@ -43318,6 +44714,7 @@
     <w:rsid w:val="00E501FE"/>
     <w:rsid w:val="00E6349E"/>
     <w:rsid w:val="00E76D6B"/>
+    <w:rsid w:val="00E9715F"/>
     <w:rsid w:val="00EB50FC"/>
     <w:rsid w:val="00EC0EFA"/>
     <w:rsid w:val="00ED06B6"/>
@@ -43356,7 +44753,7 @@
 </file>
 
 <file path=word/glossary/styles.xml><?xml version="1.0" encoding="utf-8"?>
-<w:styles xmlns:mc="http://schemas.openxmlformats.org/markup-compatibility/2006" xmlns:r="http://schemas.openxmlformats.org/officeDocument/2006/relationships" xmlns:w="http://schemas.openxmlformats.org/wordprocessingml/2006/main" xmlns:w14="http://schemas.microsoft.com/office/word/2010/wordml" xmlns:w15="http://schemas.microsoft.com/office/word/2012/wordml" xmlns:w16cid="http://schemas.microsoft.com/office/word/2016/wordml/cid" xmlns:w16se="http://schemas.microsoft.com/office/word/2015/wordml/symex" mc:Ignorable="w14 w15 w16se w16cid">
+<w:styles xmlns:mc="http://schemas.openxmlformats.org/markup-compatibility/2006" xmlns:r="http://schemas.openxmlformats.org/officeDocument/2006/relationships" xmlns:w="http://schemas.openxmlformats.org/wordprocessingml/2006/main" xmlns:w14="http://schemas.microsoft.com/office/word/2010/wordml" xmlns:w15="http://schemas.microsoft.com/office/word/2012/wordml" xmlns:w16se="http://schemas.microsoft.com/office/word/2015/wordml/symex" mc:Ignorable="w14 w15 w16se">
   <w:docDefaults>
     <w:rPrDefault>
       <w:rPr>
@@ -43368,7 +44765,7 @@
     </w:rPrDefault>
     <w:pPrDefault/>
   </w:docDefaults>
-  <w:latentStyles w:defLockedState="0" w:defUIPriority="99" w:defSemiHidden="0" w:defUnhideWhenUsed="0" w:defQFormat="0" w:count="376">
+  <w:latentStyles w:defLockedState="0" w:defUIPriority="99" w:defSemiHidden="0" w:defUnhideWhenUsed="0" w:defQFormat="0" w:count="371">
     <w:lsdException w:name="Normal" w:uiPriority="0" w:qFormat="1"/>
     <w:lsdException w:name="heading 1" w:uiPriority="9" w:qFormat="1"/>
     <w:lsdException w:name="heading 2" w:semiHidden="1" w:uiPriority="9" w:unhideWhenUsed="1" w:qFormat="1"/>
@@ -43740,11 +45137,6 @@
     <w:lsdException w:name="List Table 5 Dark Accent 6" w:uiPriority="50"/>
     <w:lsdException w:name="List Table 6 Colorful Accent 6" w:uiPriority="51"/>
     <w:lsdException w:name="List Table 7 Colorful Accent 6" w:uiPriority="52"/>
-    <w:lsdException w:name="Mention" w:semiHidden="1" w:unhideWhenUsed="1"/>
-    <w:lsdException w:name="Smart Hyperlink" w:semiHidden="1" w:unhideWhenUsed="1"/>
-    <w:lsdException w:name="Hashtag" w:semiHidden="1" w:unhideWhenUsed="1"/>
-    <w:lsdException w:name="Unresolved Mention" w:semiHidden="1" w:unhideWhenUsed="1"/>
-    <w:lsdException w:name="Smart Link" w:semiHidden="1" w:unhideWhenUsed="1"/>
   </w:latentStyles>
   <w:style w:type="paragraph" w:default="1" w:styleId="a">
     <w:name w:val="Normal"/>
@@ -43832,7 +45224,7 @@
 </file>
 
 <file path=word/glossary/webSettings.xml><?xml version="1.0" encoding="utf-8"?>
-<w:webSettings xmlns:mc="http://schemas.openxmlformats.org/markup-compatibility/2006" xmlns:r="http://schemas.openxmlformats.org/officeDocument/2006/relationships" xmlns:w="http://schemas.openxmlformats.org/wordprocessingml/2006/main" xmlns:w14="http://schemas.microsoft.com/office/word/2010/wordml" xmlns:w15="http://schemas.microsoft.com/office/word/2012/wordml" xmlns:w16cid="http://schemas.microsoft.com/office/word/2016/wordml/cid" xmlns:w16se="http://schemas.microsoft.com/office/word/2015/wordml/symex" mc:Ignorable="w14 w15 w16se w16cid">
+<w:webSettings xmlns:mc="http://schemas.openxmlformats.org/markup-compatibility/2006" xmlns:r="http://schemas.openxmlformats.org/officeDocument/2006/relationships" xmlns:w="http://schemas.openxmlformats.org/wordprocessingml/2006/main" xmlns:w14="http://schemas.microsoft.com/office/word/2010/wordml" xmlns:w15="http://schemas.microsoft.com/office/word/2012/wordml" xmlns:w16se="http://schemas.microsoft.com/office/word/2015/wordml/symex" mc:Ignorable="w14 w15 w16se">
   <w:optimizeForBrowser/>
 </w:webSettings>
 </file>
@@ -44123,6 +45515,15 @@
 </file>
 
 <file path=customXml/item1.xml><?xml version="1.0" encoding="utf-8"?>
+<p:properties xmlns:p="http://schemas.microsoft.com/office/2006/metadata/properties" xmlns:xsi="http://www.w3.org/2001/XMLSchema-instance">
+  <documentManagement>
+    <Gat xmlns="2ec1ac2a-4cb5-40a4-b122-7712fb276773">IC</Gat>
+    <Status xmlns="2ec1ac2a-4cb5-40a4-b122-7712fb276773">Ready for Review</Status>
+  </documentManagement>
+</p:properties>
+</file>
+
+<file path=customXml/item2.xml><?xml version="1.0" encoding="utf-8"?>
 <ct:contentTypeSchema xmlns:ct="http://schemas.microsoft.com/office/2006/metadata/contentType" xmlns:ma="http://schemas.microsoft.com/office/2006/metadata/properties/metaAttributes" ct:_="" ma:_="" ma:contentTypeName="Document" ma:contentTypeID="0x010100912960106A3E4F47BFB96C9FCD053E8D" ma:contentTypeVersion="5" ma:contentTypeDescription="Create a new document." ma:contentTypeScope="" ma:versionID="2de3f926a3c0f17089feb522e9b09ab1">
   <xsd:schema xmlns:xsd="http://www.w3.org/2001/XMLSchema" xmlns:p="http://schemas.microsoft.com/office/2006/metadata/properties" xmlns:ns2="2ec1ac2a-4cb5-40a4-b122-7712fb276773" targetNamespace="http://schemas.microsoft.com/office/2006/metadata/properties" ma:root="true" ma:fieldsID="e1f24f6a315dc27bce075d22310a17a5" ns2:_="">
     <xsd:import namespace="2ec1ac2a-4cb5-40a4-b122-7712fb276773"/>
@@ -44203,7 +45604,7 @@
 </ct:contentTypeSchema>
 </file>
 
-<file path=customXml/item2.xml><?xml version="1.0" encoding="utf-8"?>
+<file path=customXml/item3.xml><?xml version="1.0" encoding="utf-8"?>
 <?mso-contentType ?>
 <FormTemplates xmlns="http://schemas.microsoft.com/sharepoint/v3/contenttype/forms">
   <Display>DocumentLibraryForm</Display>
@@ -44212,20 +45613,20 @@
 </FormTemplates>
 </file>
 
-<file path=customXml/item3.xml><?xml version="1.0" encoding="utf-8"?>
-<p:properties xmlns:p="http://schemas.microsoft.com/office/2006/metadata/properties" xmlns:xsi="http://www.w3.org/2001/XMLSchema-instance">
-  <documentManagement>
-    <Gat xmlns="2ec1ac2a-4cb5-40a4-b122-7712fb276773">IC</Gat>
-    <Status xmlns="2ec1ac2a-4cb5-40a4-b122-7712fb276773">Ready for Review</Status>
-  </documentManagement>
-</p:properties>
-</file>
-
 <file path=customXml/item4.xml><?xml version="1.0" encoding="utf-8"?>
 <b:Sources xmlns:b="http://schemas.openxmlformats.org/officeDocument/2006/bibliography" xmlns="http://schemas.openxmlformats.org/officeDocument/2006/bibliography" SelectedStyle="\APA.XSL" StyleName="APA"/>
 </file>
 
 <file path=customXml/itemProps1.xml><?xml version="1.0" encoding="utf-8"?>
+<ds:datastoreItem xmlns:ds="http://schemas.openxmlformats.org/officeDocument/2006/customXml" ds:itemID="{22EF12C5-4EE5-401D-AF32-34459B235CB4}">
+  <ds:schemaRefs>
+    <ds:schemaRef ds:uri="http://schemas.microsoft.com/office/2006/metadata/properties"/>
+    <ds:schemaRef ds:uri="2ec1ac2a-4cb5-40a4-b122-7712fb276773"/>
+  </ds:schemaRefs>
+</ds:datastoreItem>
+</file>
+
+<file path=customXml/itemProps2.xml><?xml version="1.0" encoding="utf-8"?>
 <ds:datastoreItem xmlns:ds="http://schemas.openxmlformats.org/officeDocument/2006/customXml" ds:itemID="{413738C2-4739-401D-BFAC-3D8C20A1C92A}">
   <ds:schemaRefs>
     <ds:schemaRef ds:uri="http://schemas.microsoft.com/office/2006/metadata/contentType"/>
@@ -44242,7 +45643,7 @@
 </ds:datastoreItem>
 </file>
 
-<file path=customXml/itemProps2.xml><?xml version="1.0" encoding="utf-8"?>
+<file path=customXml/itemProps3.xml><?xml version="1.0" encoding="utf-8"?>
 <ds:datastoreItem xmlns:ds="http://schemas.openxmlformats.org/officeDocument/2006/customXml" ds:itemID="{7D4FE01D-1055-48A2-B526-C8AAEA4E33FB}">
   <ds:schemaRefs>
     <ds:schemaRef ds:uri="http://schemas.microsoft.com/sharepoint/v3/contenttype/forms"/>
@@ -44250,17 +45651,8 @@
 </ds:datastoreItem>
 </file>
 
-<file path=customXml/itemProps3.xml><?xml version="1.0" encoding="utf-8"?>
-<ds:datastoreItem xmlns:ds="http://schemas.openxmlformats.org/officeDocument/2006/customXml" ds:itemID="{22EF12C5-4EE5-401D-AF32-34459B235CB4}">
-  <ds:schemaRefs>
-    <ds:schemaRef ds:uri="http://schemas.microsoft.com/office/2006/metadata/properties"/>
-    <ds:schemaRef ds:uri="2ec1ac2a-4cb5-40a4-b122-7712fb276773"/>
-  </ds:schemaRefs>
-</ds:datastoreItem>
-</file>
-
 <file path=customXml/itemProps4.xml><?xml version="1.0" encoding="utf-8"?>
-<ds:datastoreItem xmlns:ds="http://schemas.openxmlformats.org/officeDocument/2006/customXml" ds:itemID="{858D6778-9C60-4928-9EBE-3ACAC362A655}">
+<ds:datastoreItem xmlns:ds="http://schemas.openxmlformats.org/officeDocument/2006/customXml" ds:itemID="{9DA2AD0E-749E-4D44-8160-4D32BB778516}">
   <ds:schemaRefs>
     <ds:schemaRef ds:uri="http://schemas.openxmlformats.org/officeDocument/2006/bibliography"/>
   </ds:schemaRefs>

</xml_diff>